<commit_message>
Left: Q4, b and c
</commit_message>
<xml_diff>
--- a/HW3/ML-EX3.docx
+++ b/HW3/ML-EX3.docx
@@ -1,10 +1,10 @@
 
 <file path=word/document.xml><?xml version="1.0" encoding="utf-8"?>
-<w:document xmlns:wpc="http://schemas.microsoft.com/office/word/2010/wordprocessingCanvas" xmlns:cx="http://schemas.microsoft.com/office/drawing/2014/chartex" xmlns:cx1="http://schemas.microsoft.com/office/drawing/2015/9/8/chartex" xmlns:cx2="http://schemas.microsoft.com/office/drawing/2015/10/21/chartex" xmlns:cx3="http://schemas.microsoft.com/office/drawing/2016/5/9/chartex" xmlns:cx4="http://schemas.microsoft.com/office/drawing/2016/5/10/chartex" xmlns:cx5="http://schemas.microsoft.com/office/drawing/2016/5/11/chartex" xmlns:mc="http://schemas.openxmlformats.org/markup-compatibility/2006" xmlns:o="urn:schemas-microsoft-com:office:office" xmlns:r="http://schemas.openxmlformats.org/officeDocument/2006/relationships" xmlns:m="http://schemas.openxmlformats.org/officeDocument/2006/math" xmlns:v="urn:schemas-microsoft-com:vml" xmlns:wp14="http://schemas.microsoft.com/office/word/2010/wordprocessingDrawing" xmlns:wp="http://schemas.openxmlformats.org/drawingml/2006/wordprocessingDrawing" xmlns:w10="urn:schemas-microsoft-com:office:word" xmlns:w="http://schemas.openxmlformats.org/wordprocessingml/2006/main" xmlns:w14="http://schemas.microsoft.com/office/word/2010/wordml" xmlns:w15="http://schemas.microsoft.com/office/word/2012/wordml" xmlns:w16se="http://schemas.microsoft.com/office/word/2015/wordml/symex" xmlns:wpg="http://schemas.microsoft.com/office/word/2010/wordprocessingGroup" xmlns:wpi="http://schemas.microsoft.com/office/word/2010/wordprocessingInk" xmlns:wne="http://schemas.microsoft.com/office/word/2006/wordml" xmlns:wps="http://schemas.microsoft.com/office/word/2010/wordprocessingShape" mc:Ignorable="w14 w15 w16se wp14">
+<w:document xmlns:ve="http://schemas.openxmlformats.org/markup-compatibility/2006" xmlns:o="urn:schemas-microsoft-com:office:office" xmlns:r="http://schemas.openxmlformats.org/officeDocument/2006/relationships" xmlns:m="http://schemas.openxmlformats.org/officeDocument/2006/math" xmlns:v="urn:schemas-microsoft-com:vml" xmlns:wp="http://schemas.openxmlformats.org/drawingml/2006/wordprocessingDrawing" xmlns:w10="urn:schemas-microsoft-com:office:word" xmlns:w="http://schemas.openxmlformats.org/wordprocessingml/2006/main" xmlns:wne="http://schemas.microsoft.com/office/word/2006/wordml">
   <w:body>
     <w:p>
       <w:pPr>
-        <w:pStyle w:val="Title"/>
+        <w:pStyle w:val="a3"/>
         <w:bidi/>
         <w:jc w:val="center"/>
         <w:rPr>
@@ -20,7 +20,7 @@
     </w:p>
     <w:p>
       <w:pPr>
-        <w:pStyle w:val="Subtitle"/>
+        <w:pStyle w:val="a5"/>
         <w:bidi/>
         <w:jc w:val="center"/>
       </w:pPr>
@@ -30,7 +30,7 @@
     </w:p>
     <w:p>
       <w:pPr>
-        <w:pStyle w:val="Subtitle"/>
+        <w:pStyle w:val="a5"/>
         <w:bidi/>
         <w:jc w:val="center"/>
       </w:pPr>
@@ -56,7 +56,7 @@
     </w:p>
     <w:p>
       <w:pPr>
-        <w:pStyle w:val="Subtitle"/>
+        <w:pStyle w:val="a5"/>
         <w:bidi/>
         <w:jc w:val="center"/>
       </w:pPr>
@@ -1798,7 +1798,7 @@
     </w:p>
     <w:p>
       <w:pPr>
-        <w:pStyle w:val="ListParagraph"/>
+        <w:pStyle w:val="aa"/>
         <w:numPr>
           <w:ilvl w:val="0"/>
           <w:numId w:val="1"/>
@@ -2138,14 +2138,7 @@
           <w:rPr>
             <w:rFonts w:ascii="Cambria Math" w:hAnsi="Cambria Math"/>
           </w:rPr>
-          <m:t>=</m:t>
-        </m:r>
-        <m:r>
-          <w:rPr>
-            <w:rFonts w:ascii="Cambria Math" w:hAnsi="Cambria Math"/>
-          </w:rPr>
-          <w:lastRenderedPageBreak/>
-          <m:t>max</m:t>
+          <m:t>=max</m:t>
         </m:r>
         <m:d>
           <m:dPr>
@@ -2580,7 +2573,7 @@
     </w:p>
     <w:p>
       <w:pPr>
-        <w:pStyle w:val="ListParagraph"/>
+        <w:pStyle w:val="aa"/>
         <w:numPr>
           <w:ilvl w:val="0"/>
           <w:numId w:val="1"/>
@@ -2869,7 +2862,7 @@
     </w:p>
     <w:p>
       <w:pPr>
-        <w:pStyle w:val="ListParagraph"/>
+        <w:pStyle w:val="aa"/>
         <w:numPr>
           <w:ilvl w:val="0"/>
           <w:numId w:val="1"/>
@@ -3157,7 +3150,7 @@
     </w:p>
     <w:p>
       <w:pPr>
-        <w:pStyle w:val="ListParagraph"/>
+        <w:pStyle w:val="aa"/>
         <w:numPr>
           <w:ilvl w:val="0"/>
           <w:numId w:val="1"/>
@@ -3514,7 +3507,7 @@
     </w:p>
     <w:p>
       <w:pPr>
-        <w:pStyle w:val="ListParagraph"/>
+        <w:pStyle w:val="aa"/>
         <w:numPr>
           <w:ilvl w:val="0"/>
           <w:numId w:val="1"/>
@@ -3879,21 +3872,7 @@
         <w:rPr>
           <w:rFonts w:eastAsiaTheme="minorEastAsia"/>
         </w:rPr>
-        <w:t>. combining this with the inequality me</w:t>
-      </w:r>
-      <w:proofErr w:type="spellStart"/>
-      <w:r>
-        <w:rPr>
-          <w:rFonts w:eastAsiaTheme="minorEastAsia"/>
-        </w:rPr>
-        <w:t>ntioned</w:t>
-      </w:r>
-      <w:proofErr w:type="spellEnd"/>
-      <w:r>
-        <w:rPr>
-          <w:rFonts w:eastAsiaTheme="minorEastAsia"/>
-        </w:rPr>
-        <w:t xml:space="preserve"> we get </w:t>
+        <w:t xml:space="preserve">. combining this with the inequality mentioned we get </w:t>
       </w:r>
       <m:oMath>
         <m:sSup>
@@ -4043,7 +4022,7 @@
     </w:p>
     <w:p>
       <w:pPr>
-        <w:pStyle w:val="ListParagraph"/>
+        <w:pStyle w:val="aa"/>
         <w:numPr>
           <w:ilvl w:val="0"/>
           <w:numId w:val="2"/>
@@ -4064,7 +4043,7 @@
     </w:p>
     <w:p>
       <w:pPr>
-        <w:pStyle w:val="ListParagraph"/>
+        <w:pStyle w:val="aa"/>
         <w:rPr>
           <w:rFonts w:eastAsiaTheme="minorEastAsia"/>
         </w:rPr>
@@ -4381,7 +4360,7 @@
     </w:p>
     <w:p>
       <w:pPr>
-        <w:pStyle w:val="ListParagraph"/>
+        <w:pStyle w:val="aa"/>
         <w:rPr>
           <w:rFonts w:eastAsiaTheme="minorEastAsia"/>
         </w:rPr>
@@ -4457,7 +4436,7 @@
     </w:p>
     <w:p>
       <w:pPr>
-        <w:pStyle w:val="ListParagraph"/>
+        <w:pStyle w:val="aa"/>
         <w:rPr>
           <w:rFonts w:eastAsiaTheme="minorEastAsia"/>
         </w:rPr>
@@ -4471,7 +4450,7 @@
     </w:p>
     <w:p>
       <w:pPr>
-        <w:pStyle w:val="ListParagraph"/>
+        <w:pStyle w:val="aa"/>
         <w:rPr>
           <w:rFonts w:eastAsiaTheme="minorEastAsia"/>
           <w:b/>
@@ -4704,7 +4683,7 @@
     </w:p>
     <w:p>
       <w:pPr>
-        <w:pStyle w:val="ListParagraph"/>
+        <w:pStyle w:val="aa"/>
         <w:rPr>
           <w:rFonts w:eastAsiaTheme="minorEastAsia"/>
           <w:b/>
@@ -5031,7 +5010,7 @@
     </w:p>
     <w:p>
       <w:pPr>
-        <w:pStyle w:val="ListParagraph"/>
+        <w:pStyle w:val="aa"/>
         <w:rPr>
           <w:rFonts w:eastAsiaTheme="minorEastAsia"/>
           <w:b/>
@@ -5249,7 +5228,7 @@
     </w:p>
     <w:p>
       <w:pPr>
-        <w:pStyle w:val="ListParagraph"/>
+        <w:pStyle w:val="aa"/>
         <w:rPr>
           <w:rFonts w:eastAsiaTheme="minorEastAsia"/>
         </w:rPr>
@@ -5277,7 +5256,7 @@
     </w:p>
     <w:p>
       <w:pPr>
-        <w:pStyle w:val="ListParagraph"/>
+        <w:pStyle w:val="aa"/>
         <w:rPr>
           <w:rFonts w:eastAsiaTheme="minorEastAsia"/>
           <w:b/>
@@ -6241,7 +6220,7 @@
     </w:p>
     <w:p>
       <w:pPr>
-        <w:pStyle w:val="ListParagraph"/>
+        <w:pStyle w:val="aa"/>
         <w:rPr>
           <w:rFonts w:eastAsiaTheme="minorEastAsia"/>
         </w:rPr>
@@ -6249,7 +6228,7 @@
     </w:p>
     <w:p>
       <w:pPr>
-        <w:pStyle w:val="ListParagraph"/>
+        <w:pStyle w:val="aa"/>
         <w:tabs>
           <w:tab w:val="left" w:pos="5940"/>
         </w:tabs>
@@ -6453,7 +6432,7 @@
     </w:p>
     <w:p>
       <w:pPr>
-        <w:pStyle w:val="ListParagraph"/>
+        <w:pStyle w:val="aa"/>
         <w:tabs>
           <w:tab w:val="left" w:pos="5940"/>
         </w:tabs>
@@ -6529,7 +6508,7 @@
     </w:p>
     <w:p>
       <w:pPr>
-        <w:pStyle w:val="ListParagraph"/>
+        <w:pStyle w:val="aa"/>
         <w:numPr>
           <w:ilvl w:val="0"/>
           <w:numId w:val="5"/>
@@ -6678,7 +6657,7 @@
     </w:p>
     <w:p>
       <w:pPr>
-        <w:pStyle w:val="ListParagraph"/>
+        <w:pStyle w:val="aa"/>
         <w:numPr>
           <w:ilvl w:val="0"/>
           <w:numId w:val="5"/>
@@ -7149,7 +7128,7 @@
     </w:p>
     <w:p>
       <w:pPr>
-        <w:pStyle w:val="ListParagraph"/>
+        <w:pStyle w:val="aa"/>
         <w:numPr>
           <w:ilvl w:val="0"/>
           <w:numId w:val="2"/>
@@ -7309,7 +7288,7 @@
     </w:p>
     <w:p>
       <w:pPr>
-        <w:pStyle w:val="ListParagraph"/>
+        <w:pStyle w:val="aa"/>
         <w:tabs>
           <w:tab w:val="left" w:pos="5940"/>
         </w:tabs>
@@ -7475,7 +7454,7 @@
     </w:p>
     <w:p>
       <w:pPr>
-        <w:pStyle w:val="ListParagraph"/>
+        <w:pStyle w:val="aa"/>
         <w:tabs>
           <w:tab w:val="left" w:pos="5940"/>
         </w:tabs>
@@ -8205,7 +8184,7 @@
     </w:p>
     <w:p>
       <w:pPr>
-        <w:pStyle w:val="ListParagraph"/>
+        <w:pStyle w:val="aa"/>
         <w:numPr>
           <w:ilvl w:val="0"/>
           <w:numId w:val="2"/>
@@ -8226,7 +8205,7 @@
     </w:p>
     <w:p>
       <w:pPr>
-        <w:pStyle w:val="ListParagraph"/>
+        <w:pStyle w:val="aa"/>
         <w:tabs>
           <w:tab w:val="left" w:pos="5940"/>
         </w:tabs>
@@ -8547,7 +8526,7 @@
     </w:p>
     <w:p>
       <w:pPr>
-        <w:pStyle w:val="ListParagraph"/>
+        <w:pStyle w:val="aa"/>
         <w:tabs>
           <w:tab w:val="left" w:pos="5940"/>
         </w:tabs>
@@ -9445,7 +9424,7 @@
     </w:p>
     <w:p>
       <w:pPr>
-        <w:pStyle w:val="ListParagraph"/>
+        <w:pStyle w:val="aa"/>
         <w:tabs>
           <w:tab w:val="left" w:pos="5940"/>
         </w:tabs>
@@ -9464,7 +9443,7 @@
     </w:p>
     <w:p>
       <w:pPr>
-        <w:pStyle w:val="ListParagraph"/>
+        <w:pStyle w:val="aa"/>
         <w:tabs>
           <w:tab w:val="left" w:pos="5940"/>
         </w:tabs>
@@ -9865,7 +9844,3490 @@
         <w:rPr>
           <w:rFonts w:eastAsiaTheme="minorEastAsia"/>
         </w:rPr>
-        <w:t xml:space="preserve"> and after that (only after equation (13)), the rest of the proof remains the same, and Theorem 1.1 still holds for stochastic Subgradient Projection Method.</w:t>
+        <w:t xml:space="preserve"> and after that (only after equation (13)), the rest of the proof remains the same, and Theorem 1.1 still holds for stochastic </w:t>
+      </w:r>
+      <w:proofErr w:type="spellStart"/>
+      <w:r>
+        <w:rPr>
+          <w:rFonts w:eastAsiaTheme="minorEastAsia"/>
+        </w:rPr>
+        <w:t>Subgradient</w:t>
+      </w:r>
+      <w:proofErr w:type="spellEnd"/>
+      <w:r>
+        <w:rPr>
+          <w:rFonts w:eastAsiaTheme="minorEastAsia"/>
+        </w:rPr>
+        <w:t xml:space="preserve"> Projection Method.</w:t>
+      </w:r>
+    </w:p>
+    <w:p>
+      <w:pPr>
+        <w:pStyle w:val="aa"/>
+        <w:tabs>
+          <w:tab w:val="left" w:pos="5940"/>
+        </w:tabs>
+        <w:rPr>
+          <w:rFonts w:eastAsiaTheme="minorEastAsia"/>
+        </w:rPr>
+      </w:pPr>
+    </w:p>
+    <w:p>
+      <w:pPr>
+        <w:rPr>
+          <w:b/>
+          <w:bCs/>
+          <w:u w:val="single"/>
+        </w:rPr>
+      </w:pPr>
+      <w:r>
+        <w:rPr>
+          <w:b/>
+          <w:bCs/>
+          <w:u w:val="single"/>
+        </w:rPr>
+        <w:t>Question 4:</w:t>
+      </w:r>
+    </w:p>
+    <w:p>
+      <w:pPr>
+        <w:pStyle w:val="aa"/>
+        <w:numPr>
+          <w:ilvl w:val="0"/>
+          <w:numId w:val="6"/>
+        </w:numPr>
+      </w:pPr>
+      <w:r>
+        <w:t>By assigning K=2 in the given problem we get:</w:t>
+      </w:r>
+    </w:p>
+    <w:p>
+      <w:pPr>
+        <w:pStyle w:val="aa"/>
+        <w:rPr>
+          <w:rFonts w:eastAsiaTheme="minorEastAsia"/>
+        </w:rPr>
+      </w:pPr>
+      <m:oMathPara>
+        <m:oMath>
+          <m:r>
+            <w:rPr>
+              <w:rFonts w:ascii="Cambria Math" w:eastAsiaTheme="minorEastAsia" w:hAnsi="Cambria Math"/>
+              <w:sz w:val="18"/>
+              <w:szCs w:val="18"/>
+            </w:rPr>
+            <m:t>f=</m:t>
+          </m:r>
+          <m:nary>
+            <m:naryPr>
+              <m:chr m:val="∑"/>
+              <m:limLoc m:val="undOvr"/>
+              <m:supHide m:val="on"/>
+              <m:ctrlPr>
+                <w:rPr>
+                  <w:rFonts w:ascii="Cambria Math" w:eastAsiaTheme="minorEastAsia" w:hAnsi="Cambria Math"/>
+                  <w:sz w:val="18"/>
+                  <w:szCs w:val="18"/>
+                </w:rPr>
+              </m:ctrlPr>
+            </m:naryPr>
+            <m:sub>
+              <m:r>
+                <w:rPr>
+                  <w:rFonts w:ascii="Cambria Math" w:eastAsiaTheme="minorEastAsia" w:hAnsi="Cambria Math"/>
+                  <w:sz w:val="18"/>
+                  <w:szCs w:val="18"/>
+                </w:rPr>
+                <m:t>j∈{1,2}</m:t>
+              </m:r>
+            </m:sub>
+            <m:sup/>
+            <m:e>
+              <m:f>
+                <m:fPr>
+                  <m:ctrlPr>
+                    <w:rPr>
+                      <w:rFonts w:ascii="Cambria Math" w:eastAsiaTheme="minorEastAsia" w:hAnsi="Cambria Math"/>
+                      <w:i/>
+                      <w:sz w:val="18"/>
+                      <w:szCs w:val="18"/>
+                    </w:rPr>
+                  </m:ctrlPr>
+                </m:fPr>
+                <m:num>
+                  <m:r>
+                    <w:rPr>
+                      <w:rFonts w:ascii="Cambria Math" w:eastAsiaTheme="minorEastAsia" w:hAnsi="Cambria Math"/>
+                      <w:sz w:val="18"/>
+                      <w:szCs w:val="18"/>
+                    </w:rPr>
+                    <m:t>1</m:t>
+                  </m:r>
+                </m:num>
+                <m:den>
+                  <m:r>
+                    <w:rPr>
+                      <w:rFonts w:ascii="Cambria Math" w:eastAsiaTheme="minorEastAsia" w:hAnsi="Cambria Math"/>
+                      <w:sz w:val="18"/>
+                      <w:szCs w:val="18"/>
+                    </w:rPr>
+                    <m:t>2</m:t>
+                  </m:r>
+                </m:den>
+              </m:f>
+              <m:sSup>
+                <m:sSupPr>
+                  <m:ctrlPr>
+                    <w:rPr>
+                      <w:rFonts w:ascii="Cambria Math" w:eastAsiaTheme="minorEastAsia" w:hAnsi="Cambria Math"/>
+                      <w:i/>
+                      <w:sz w:val="18"/>
+                      <w:szCs w:val="18"/>
+                    </w:rPr>
+                  </m:ctrlPr>
+                </m:sSupPr>
+                <m:e>
+                  <m:d>
+                    <m:dPr>
+                      <m:begChr m:val="‖"/>
+                      <m:endChr m:val="‖"/>
+                      <m:ctrlPr>
+                        <w:rPr>
+                          <w:rFonts w:ascii="Cambria Math" w:eastAsiaTheme="minorEastAsia" w:hAnsi="Cambria Math"/>
+                          <w:i/>
+                          <w:sz w:val="18"/>
+                          <w:szCs w:val="18"/>
+                        </w:rPr>
+                      </m:ctrlPr>
+                    </m:dPr>
+                    <m:e>
+                      <m:sSub>
+                        <m:sSubPr>
+                          <m:ctrlPr>
+                            <w:rPr>
+                              <w:rFonts w:ascii="Cambria Math" w:eastAsiaTheme="minorEastAsia" w:hAnsi="Cambria Math"/>
+                              <w:b/>
+                              <w:i/>
+                              <w:sz w:val="18"/>
+                              <w:szCs w:val="18"/>
+                            </w:rPr>
+                          </m:ctrlPr>
+                        </m:sSubPr>
+                        <m:e>
+                          <m:r>
+                            <m:rPr>
+                              <m:sty m:val="bi"/>
+                            </m:rPr>
+                            <w:rPr>
+                              <w:rFonts w:ascii="Cambria Math" w:eastAsiaTheme="minorEastAsia" w:hAnsi="Cambria Math"/>
+                              <w:sz w:val="18"/>
+                              <w:szCs w:val="18"/>
+                            </w:rPr>
+                            <m:t>w</m:t>
+                          </m:r>
+                        </m:e>
+                        <m:sub>
+                          <m:r>
+                            <m:rPr>
+                              <m:sty m:val="bi"/>
+                            </m:rPr>
+                            <w:rPr>
+                              <w:rFonts w:ascii="Cambria Math" w:eastAsiaTheme="minorEastAsia" w:hAnsi="Cambria Math"/>
+                              <w:sz w:val="18"/>
+                              <w:szCs w:val="18"/>
+                            </w:rPr>
+                            <m:t>j</m:t>
+                          </m:r>
+                        </m:sub>
+                      </m:sSub>
+                    </m:e>
+                  </m:d>
+                </m:e>
+                <m:sup>
+                  <m:r>
+                    <w:rPr>
+                      <w:rFonts w:ascii="Cambria Math" w:eastAsiaTheme="minorEastAsia" w:hAnsi="Cambria Math"/>
+                      <w:sz w:val="18"/>
+                      <w:szCs w:val="18"/>
+                    </w:rPr>
+                    <m:t>2</m:t>
+                  </m:r>
+                </m:sup>
+              </m:sSup>
+            </m:e>
+          </m:nary>
+          <m:r>
+            <w:rPr>
+              <w:rFonts w:ascii="Cambria Math" w:eastAsiaTheme="minorEastAsia" w:hAnsi="Cambria Math"/>
+              <w:sz w:val="18"/>
+              <w:szCs w:val="18"/>
+            </w:rPr>
+            <m:t>+</m:t>
+          </m:r>
+          <m:f>
+            <m:fPr>
+              <m:ctrlPr>
+                <w:rPr>
+                  <w:rFonts w:ascii="Cambria Math" w:eastAsiaTheme="minorEastAsia" w:hAnsi="Cambria Math"/>
+                  <w:i/>
+                  <w:sz w:val="18"/>
+                  <w:szCs w:val="18"/>
+                </w:rPr>
+              </m:ctrlPr>
+            </m:fPr>
+            <m:num>
+              <m:r>
+                <w:rPr>
+                  <w:rFonts w:ascii="Cambria Math" w:eastAsiaTheme="minorEastAsia" w:hAnsi="Cambria Math"/>
+                  <w:sz w:val="18"/>
+                  <w:szCs w:val="18"/>
+                </w:rPr>
+                <m:t>C</m:t>
+              </m:r>
+            </m:num>
+            <m:den>
+              <m:r>
+                <w:rPr>
+                  <w:rFonts w:ascii="Cambria Math" w:eastAsiaTheme="minorEastAsia" w:hAnsi="Cambria Math"/>
+                  <w:sz w:val="18"/>
+                  <w:szCs w:val="18"/>
+                </w:rPr>
+                <m:t>m</m:t>
+              </m:r>
+            </m:den>
+          </m:f>
+          <m:nary>
+            <m:naryPr>
+              <m:chr m:val="∑"/>
+              <m:limLoc m:val="subSup"/>
+              <m:ctrlPr>
+                <w:rPr>
+                  <w:rFonts w:ascii="Cambria Math" w:eastAsiaTheme="minorEastAsia" w:hAnsi="Cambria Math"/>
+                  <w:i/>
+                  <w:sz w:val="18"/>
+                  <w:szCs w:val="18"/>
+                </w:rPr>
+              </m:ctrlPr>
+            </m:naryPr>
+            <m:sub>
+              <m:r>
+                <w:rPr>
+                  <w:rFonts w:ascii="Cambria Math" w:eastAsiaTheme="minorEastAsia" w:hAnsi="Cambria Math"/>
+                  <w:sz w:val="18"/>
+                  <w:szCs w:val="18"/>
+                </w:rPr>
+                <m:t>i=1</m:t>
+              </m:r>
+            </m:sub>
+            <m:sup>
+              <m:r>
+                <w:rPr>
+                  <w:rFonts w:ascii="Cambria Math" w:eastAsiaTheme="minorEastAsia" w:hAnsi="Cambria Math"/>
+                  <w:sz w:val="18"/>
+                  <w:szCs w:val="18"/>
+                </w:rPr>
+                <m:t>m</m:t>
+              </m:r>
+            </m:sup>
+            <m:e>
+              <m:func>
+                <m:funcPr>
+                  <m:ctrlPr>
+                    <w:rPr>
+                      <w:rFonts w:ascii="Cambria Math" w:eastAsiaTheme="minorEastAsia" w:hAnsi="Cambria Math"/>
+                      <w:sz w:val="18"/>
+                      <w:szCs w:val="18"/>
+                    </w:rPr>
+                  </m:ctrlPr>
+                </m:funcPr>
+                <m:fName>
+                  <m:limLow>
+                    <m:limLowPr>
+                      <m:ctrlPr>
+                        <w:rPr>
+                          <w:rFonts w:ascii="Cambria Math" w:eastAsiaTheme="minorEastAsia" w:hAnsi="Cambria Math"/>
+                          <w:sz w:val="18"/>
+                          <w:szCs w:val="18"/>
+                        </w:rPr>
+                      </m:ctrlPr>
+                    </m:limLowPr>
+                    <m:e>
+                      <m:r>
+                        <m:rPr>
+                          <m:sty m:val="p"/>
+                        </m:rPr>
+                        <w:rPr>
+                          <w:rFonts w:ascii="Cambria Math" w:eastAsiaTheme="minorEastAsia" w:hAnsi="Cambria Math"/>
+                          <w:sz w:val="18"/>
+                          <w:szCs w:val="18"/>
+                        </w:rPr>
+                        <m:t>max</m:t>
+                      </m:r>
+                    </m:e>
+                    <m:lim>
+                      <m:r>
+                        <w:rPr>
+                          <w:rFonts w:ascii="Cambria Math" w:eastAsiaTheme="minorEastAsia" w:hAnsi="Cambria Math"/>
+                          <w:sz w:val="18"/>
+                          <w:szCs w:val="18"/>
+                        </w:rPr>
+                        <m:t>j∈{1,2}</m:t>
+                      </m:r>
+                    </m:lim>
+                  </m:limLow>
+                  <m:ctrlPr>
+                    <w:rPr>
+                      <w:rFonts w:ascii="Cambria Math" w:eastAsiaTheme="minorEastAsia" w:hAnsi="Cambria Math"/>
+                      <w:i/>
+                      <w:sz w:val="18"/>
+                      <w:szCs w:val="18"/>
+                    </w:rPr>
+                  </m:ctrlPr>
+                </m:fName>
+                <m:e>
+                  <m:r>
+                    <w:rPr>
+                      <w:rFonts w:ascii="Cambria Math" w:eastAsiaTheme="minorEastAsia" w:hAnsi="Cambria Math"/>
+                      <w:sz w:val="18"/>
+                      <w:szCs w:val="18"/>
+                    </w:rPr>
+                    <m:t>(</m:t>
+                  </m:r>
+                  <m:sSub>
+                    <m:sSubPr>
+                      <m:ctrlPr>
+                        <w:rPr>
+                          <w:rFonts w:ascii="Cambria Math" w:eastAsiaTheme="minorEastAsia" w:hAnsi="Cambria Math"/>
+                          <w:bCs/>
+                          <w:i/>
+                          <w:sz w:val="18"/>
+                          <w:szCs w:val="18"/>
+                        </w:rPr>
+                      </m:ctrlPr>
+                    </m:sSubPr>
+                    <m:e>
+                      <m:r>
+                        <m:rPr>
+                          <m:sty m:val="bi"/>
+                        </m:rPr>
+                        <w:rPr>
+                          <w:rFonts w:ascii="Cambria Math" w:eastAsiaTheme="minorEastAsia" w:hAnsi="Cambria Math"/>
+                          <w:sz w:val="18"/>
+                          <w:szCs w:val="18"/>
+                        </w:rPr>
+                        <m:t>w</m:t>
+                      </m:r>
+                    </m:e>
+                    <m:sub>
+                      <m:r>
+                        <w:rPr>
+                          <w:rFonts w:ascii="Cambria Math" w:eastAsiaTheme="minorEastAsia" w:hAnsi="Cambria Math"/>
+                          <w:sz w:val="18"/>
+                          <w:szCs w:val="18"/>
+                        </w:rPr>
+                        <m:t>1</m:t>
+                      </m:r>
+                    </m:sub>
+                  </m:sSub>
+                  <m:sSub>
+                    <m:sSubPr>
+                      <m:ctrlPr>
+                        <w:rPr>
+                          <w:rFonts w:ascii="Cambria Math" w:eastAsiaTheme="minorEastAsia" w:hAnsi="Cambria Math"/>
+                          <w:bCs/>
+                          <w:i/>
+                          <w:sz w:val="18"/>
+                          <w:szCs w:val="18"/>
+                        </w:rPr>
+                      </m:ctrlPr>
+                    </m:sSubPr>
+                    <m:e>
+                      <m:r>
+                        <m:rPr>
+                          <m:sty m:val="bi"/>
+                        </m:rPr>
+                        <w:rPr>
+                          <w:rFonts w:ascii="Cambria Math" w:eastAsiaTheme="minorEastAsia" w:hAnsi="Cambria Math"/>
+                          <w:sz w:val="18"/>
+                          <w:szCs w:val="18"/>
+                        </w:rPr>
+                        <m:t>x</m:t>
+                      </m:r>
+                    </m:e>
+                    <m:sub>
+                      <m:r>
+                        <w:rPr>
+                          <w:rFonts w:ascii="Cambria Math" w:eastAsiaTheme="minorEastAsia" w:hAnsi="Cambria Math"/>
+                          <w:sz w:val="18"/>
+                          <w:szCs w:val="18"/>
+                        </w:rPr>
+                        <m:t>i</m:t>
+                      </m:r>
+                    </m:sub>
+                  </m:sSub>
+                  <m:r>
+                    <w:rPr>
+                      <w:rFonts w:ascii="Cambria Math" w:eastAsiaTheme="minorEastAsia" w:hAnsi="Cambria Math"/>
+                      <w:sz w:val="18"/>
+                      <w:szCs w:val="18"/>
+                    </w:rPr>
+                    <m:t>-</m:t>
+                  </m:r>
+                  <m:sSub>
+                    <m:sSubPr>
+                      <m:ctrlPr>
+                        <w:rPr>
+                          <w:rFonts w:ascii="Cambria Math" w:eastAsiaTheme="minorEastAsia" w:hAnsi="Cambria Math"/>
+                          <w:bCs/>
+                          <w:i/>
+                          <w:sz w:val="18"/>
+                          <w:szCs w:val="18"/>
+                        </w:rPr>
+                      </m:ctrlPr>
+                    </m:sSubPr>
+                    <m:e>
+                      <m:r>
+                        <m:rPr>
+                          <m:sty m:val="bi"/>
+                        </m:rPr>
+                        <w:rPr>
+                          <w:rFonts w:ascii="Cambria Math" w:eastAsiaTheme="minorEastAsia" w:hAnsi="Cambria Math"/>
+                          <w:sz w:val="18"/>
+                          <w:szCs w:val="18"/>
+                        </w:rPr>
+                        <m:t>w</m:t>
+                      </m:r>
+                    </m:e>
+                    <m:sub>
+                      <m:sSub>
+                        <m:sSubPr>
+                          <m:ctrlPr>
+                            <w:rPr>
+                              <w:rFonts w:ascii="Cambria Math" w:eastAsiaTheme="minorEastAsia" w:hAnsi="Cambria Math"/>
+                              <w:bCs/>
+                              <w:i/>
+                              <w:sz w:val="18"/>
+                              <w:szCs w:val="18"/>
+                            </w:rPr>
+                          </m:ctrlPr>
+                        </m:sSubPr>
+                        <m:e>
+                          <m:r>
+                            <w:rPr>
+                              <w:rFonts w:ascii="Cambria Math" w:eastAsiaTheme="minorEastAsia" w:hAnsi="Cambria Math"/>
+                              <w:sz w:val="18"/>
+                              <w:szCs w:val="18"/>
+                            </w:rPr>
+                            <m:t>y</m:t>
+                          </m:r>
+                        </m:e>
+                        <m:sub>
+                          <m:r>
+                            <w:rPr>
+                              <w:rFonts w:ascii="Cambria Math" w:eastAsiaTheme="minorEastAsia" w:hAnsi="Cambria Math"/>
+                              <w:sz w:val="18"/>
+                              <w:szCs w:val="18"/>
+                            </w:rPr>
+                            <m:t>i</m:t>
+                          </m:r>
+                        </m:sub>
+                      </m:sSub>
+                    </m:sub>
+                  </m:sSub>
+                  <m:sSub>
+                    <m:sSubPr>
+                      <m:ctrlPr>
+                        <w:rPr>
+                          <w:rFonts w:ascii="Cambria Math" w:eastAsiaTheme="minorEastAsia" w:hAnsi="Cambria Math"/>
+                          <w:bCs/>
+                          <w:i/>
+                          <w:sz w:val="18"/>
+                          <w:szCs w:val="18"/>
+                        </w:rPr>
+                      </m:ctrlPr>
+                    </m:sSubPr>
+                    <m:e>
+                      <m:r>
+                        <m:rPr>
+                          <m:sty m:val="bi"/>
+                        </m:rPr>
+                        <w:rPr>
+                          <w:rFonts w:ascii="Cambria Math" w:eastAsiaTheme="minorEastAsia" w:hAnsi="Cambria Math"/>
+                          <w:sz w:val="18"/>
+                          <w:szCs w:val="18"/>
+                        </w:rPr>
+                        <m:t>x</m:t>
+                      </m:r>
+                    </m:e>
+                    <m:sub>
+                      <m:r>
+                        <w:rPr>
+                          <w:rFonts w:ascii="Cambria Math" w:eastAsiaTheme="minorEastAsia" w:hAnsi="Cambria Math"/>
+                          <w:sz w:val="18"/>
+                          <w:szCs w:val="18"/>
+                        </w:rPr>
+                        <m:t>i</m:t>
+                      </m:r>
+                    </m:sub>
+                  </m:sSub>
+                  <m:r>
+                    <m:rPr>
+                      <m:sty m:val="p"/>
+                    </m:rPr>
+                    <w:rPr>
+                      <w:rFonts w:ascii="Cambria Math" w:eastAsiaTheme="minorEastAsia" w:hAnsi="Cambria Math"/>
+                      <w:sz w:val="18"/>
+                      <w:szCs w:val="18"/>
+                    </w:rPr>
+                    <m:t>+1</m:t>
+                  </m:r>
+                  <m:d>
+                    <m:dPr>
+                      <m:ctrlPr>
+                        <w:rPr>
+                          <w:rFonts w:ascii="Cambria Math" w:eastAsiaTheme="minorEastAsia" w:hAnsi="Cambria Math"/>
+                          <w:sz w:val="18"/>
+                          <w:szCs w:val="18"/>
+                        </w:rPr>
+                      </m:ctrlPr>
+                    </m:dPr>
+                    <m:e>
+                      <m:r>
+                        <w:rPr>
+                          <w:rFonts w:ascii="Cambria Math" w:eastAsiaTheme="minorEastAsia" w:hAnsi="Cambria Math"/>
+                          <w:sz w:val="18"/>
+                          <w:szCs w:val="18"/>
+                        </w:rPr>
+                        <m:t>1≠</m:t>
+                      </m:r>
+                      <m:sSub>
+                        <m:sSubPr>
+                          <m:ctrlPr>
+                            <w:rPr>
+                              <w:rFonts w:ascii="Cambria Math" w:eastAsiaTheme="minorEastAsia" w:hAnsi="Cambria Math"/>
+                              <w:bCs/>
+                              <w:i/>
+                              <w:sz w:val="18"/>
+                              <w:szCs w:val="18"/>
+                            </w:rPr>
+                          </m:ctrlPr>
+                        </m:sSubPr>
+                        <m:e>
+                          <m:r>
+                            <w:rPr>
+                              <w:rFonts w:ascii="Cambria Math" w:eastAsiaTheme="minorEastAsia" w:hAnsi="Cambria Math"/>
+                              <w:sz w:val="18"/>
+                              <w:szCs w:val="18"/>
+                            </w:rPr>
+                            <m:t>y</m:t>
+                          </m:r>
+                        </m:e>
+                        <m:sub>
+                          <m:r>
+                            <w:rPr>
+                              <w:rFonts w:ascii="Cambria Math" w:eastAsiaTheme="minorEastAsia" w:hAnsi="Cambria Math"/>
+                              <w:sz w:val="18"/>
+                              <w:szCs w:val="18"/>
+                            </w:rPr>
+                            <m:t>i</m:t>
+                          </m:r>
+                        </m:sub>
+                      </m:sSub>
+                      <m:ctrlPr>
+                        <w:rPr>
+                          <w:rFonts w:ascii="Cambria Math" w:eastAsiaTheme="minorEastAsia" w:hAnsi="Cambria Math"/>
+                          <w:i/>
+                          <w:sz w:val="18"/>
+                          <w:szCs w:val="18"/>
+                        </w:rPr>
+                      </m:ctrlPr>
+                    </m:e>
+                  </m:d>
+                  <m:r>
+                    <w:rPr>
+                      <w:rFonts w:ascii="Cambria Math" w:eastAsiaTheme="minorEastAsia" w:hAnsi="Cambria Math"/>
+                      <w:sz w:val="18"/>
+                      <w:szCs w:val="18"/>
+                    </w:rPr>
+                    <m:t>,</m:t>
+                  </m:r>
+                  <m:sSub>
+                    <m:sSubPr>
+                      <m:ctrlPr>
+                        <w:rPr>
+                          <w:rFonts w:ascii="Cambria Math" w:eastAsiaTheme="minorEastAsia" w:hAnsi="Cambria Math"/>
+                          <w:bCs/>
+                          <w:i/>
+                          <w:sz w:val="18"/>
+                          <w:szCs w:val="18"/>
+                        </w:rPr>
+                      </m:ctrlPr>
+                    </m:sSubPr>
+                    <m:e>
+                      <m:r>
+                        <m:rPr>
+                          <m:sty m:val="bi"/>
+                        </m:rPr>
+                        <w:rPr>
+                          <w:rFonts w:ascii="Cambria Math" w:eastAsiaTheme="minorEastAsia" w:hAnsi="Cambria Math"/>
+                          <w:sz w:val="18"/>
+                          <w:szCs w:val="18"/>
+                        </w:rPr>
+                        <m:t>w</m:t>
+                      </m:r>
+                    </m:e>
+                    <m:sub>
+                      <m:r>
+                        <w:rPr>
+                          <w:rFonts w:ascii="Cambria Math" w:eastAsiaTheme="minorEastAsia" w:hAnsi="Cambria Math"/>
+                          <w:sz w:val="18"/>
+                          <w:szCs w:val="18"/>
+                        </w:rPr>
+                        <m:t>2</m:t>
+                      </m:r>
+                    </m:sub>
+                  </m:sSub>
+                  <m:sSub>
+                    <m:sSubPr>
+                      <m:ctrlPr>
+                        <w:rPr>
+                          <w:rFonts w:ascii="Cambria Math" w:eastAsiaTheme="minorEastAsia" w:hAnsi="Cambria Math"/>
+                          <w:bCs/>
+                          <w:i/>
+                          <w:sz w:val="18"/>
+                          <w:szCs w:val="18"/>
+                        </w:rPr>
+                      </m:ctrlPr>
+                    </m:sSubPr>
+                    <m:e>
+                      <m:r>
+                        <m:rPr>
+                          <m:sty m:val="bi"/>
+                        </m:rPr>
+                        <w:rPr>
+                          <w:rFonts w:ascii="Cambria Math" w:eastAsiaTheme="minorEastAsia" w:hAnsi="Cambria Math"/>
+                          <w:sz w:val="18"/>
+                          <w:szCs w:val="18"/>
+                        </w:rPr>
+                        <m:t>x</m:t>
+                      </m:r>
+                    </m:e>
+                    <m:sub>
+                      <m:r>
+                        <w:rPr>
+                          <w:rFonts w:ascii="Cambria Math" w:eastAsiaTheme="minorEastAsia" w:hAnsi="Cambria Math"/>
+                          <w:sz w:val="18"/>
+                          <w:szCs w:val="18"/>
+                        </w:rPr>
+                        <m:t>i</m:t>
+                      </m:r>
+                    </m:sub>
+                  </m:sSub>
+                  <m:r>
+                    <w:rPr>
+                      <w:rFonts w:ascii="Cambria Math" w:eastAsiaTheme="minorEastAsia" w:hAnsi="Cambria Math"/>
+                      <w:sz w:val="18"/>
+                      <w:szCs w:val="18"/>
+                    </w:rPr>
+                    <m:t>-</m:t>
+                  </m:r>
+                  <m:sSub>
+                    <m:sSubPr>
+                      <m:ctrlPr>
+                        <w:rPr>
+                          <w:rFonts w:ascii="Cambria Math" w:eastAsiaTheme="minorEastAsia" w:hAnsi="Cambria Math"/>
+                          <w:bCs/>
+                          <w:i/>
+                          <w:sz w:val="18"/>
+                          <w:szCs w:val="18"/>
+                        </w:rPr>
+                      </m:ctrlPr>
+                    </m:sSubPr>
+                    <m:e>
+                      <m:r>
+                        <m:rPr>
+                          <m:sty m:val="bi"/>
+                        </m:rPr>
+                        <w:rPr>
+                          <w:rFonts w:ascii="Cambria Math" w:eastAsiaTheme="minorEastAsia" w:hAnsi="Cambria Math"/>
+                          <w:sz w:val="18"/>
+                          <w:szCs w:val="18"/>
+                        </w:rPr>
+                        <m:t>w</m:t>
+                      </m:r>
+                    </m:e>
+                    <m:sub>
+                      <m:sSub>
+                        <m:sSubPr>
+                          <m:ctrlPr>
+                            <w:rPr>
+                              <w:rFonts w:ascii="Cambria Math" w:eastAsiaTheme="minorEastAsia" w:hAnsi="Cambria Math"/>
+                              <w:bCs/>
+                              <w:i/>
+                              <w:sz w:val="18"/>
+                              <w:szCs w:val="18"/>
+                            </w:rPr>
+                          </m:ctrlPr>
+                        </m:sSubPr>
+                        <m:e>
+                          <m:r>
+                            <w:rPr>
+                              <w:rFonts w:ascii="Cambria Math" w:eastAsiaTheme="minorEastAsia" w:hAnsi="Cambria Math"/>
+                              <w:sz w:val="18"/>
+                              <w:szCs w:val="18"/>
+                            </w:rPr>
+                            <m:t>y</m:t>
+                          </m:r>
+                        </m:e>
+                        <m:sub>
+                          <m:r>
+                            <w:rPr>
+                              <w:rFonts w:ascii="Cambria Math" w:eastAsiaTheme="minorEastAsia" w:hAnsi="Cambria Math"/>
+                              <w:sz w:val="18"/>
+                              <w:szCs w:val="18"/>
+                            </w:rPr>
+                            <m:t>i</m:t>
+                          </m:r>
+                        </m:sub>
+                      </m:sSub>
+                    </m:sub>
+                  </m:sSub>
+                  <m:sSub>
+                    <m:sSubPr>
+                      <m:ctrlPr>
+                        <w:rPr>
+                          <w:rFonts w:ascii="Cambria Math" w:eastAsiaTheme="minorEastAsia" w:hAnsi="Cambria Math"/>
+                          <w:bCs/>
+                          <w:i/>
+                          <w:sz w:val="18"/>
+                          <w:szCs w:val="18"/>
+                        </w:rPr>
+                      </m:ctrlPr>
+                    </m:sSubPr>
+                    <m:e>
+                      <m:r>
+                        <m:rPr>
+                          <m:sty m:val="bi"/>
+                        </m:rPr>
+                        <w:rPr>
+                          <w:rFonts w:ascii="Cambria Math" w:eastAsiaTheme="minorEastAsia" w:hAnsi="Cambria Math"/>
+                          <w:sz w:val="18"/>
+                          <w:szCs w:val="18"/>
+                        </w:rPr>
+                        <m:t>x</m:t>
+                      </m:r>
+                    </m:e>
+                    <m:sub>
+                      <m:r>
+                        <w:rPr>
+                          <w:rFonts w:ascii="Cambria Math" w:eastAsiaTheme="minorEastAsia" w:hAnsi="Cambria Math"/>
+                          <w:sz w:val="18"/>
+                          <w:szCs w:val="18"/>
+                        </w:rPr>
+                        <m:t>i</m:t>
+                      </m:r>
+                    </m:sub>
+                  </m:sSub>
+                  <m:r>
+                    <m:rPr>
+                      <m:sty m:val="p"/>
+                    </m:rPr>
+                    <w:rPr>
+                      <w:rFonts w:ascii="Cambria Math" w:eastAsiaTheme="minorEastAsia" w:hAnsi="Cambria Math"/>
+                      <w:sz w:val="18"/>
+                      <w:szCs w:val="18"/>
+                    </w:rPr>
+                    <m:t>+1</m:t>
+                  </m:r>
+                  <m:d>
+                    <m:dPr>
+                      <m:ctrlPr>
+                        <w:rPr>
+                          <w:rFonts w:ascii="Cambria Math" w:eastAsiaTheme="minorEastAsia" w:hAnsi="Cambria Math"/>
+                          <w:sz w:val="18"/>
+                          <w:szCs w:val="18"/>
+                        </w:rPr>
+                      </m:ctrlPr>
+                    </m:dPr>
+                    <m:e>
+                      <m:r>
+                        <w:rPr>
+                          <w:rFonts w:ascii="Cambria Math" w:eastAsiaTheme="minorEastAsia" w:hAnsi="Cambria Math"/>
+                          <w:sz w:val="18"/>
+                          <w:szCs w:val="18"/>
+                        </w:rPr>
+                        <m:t>2≠</m:t>
+                      </m:r>
+                      <m:sSub>
+                        <m:sSubPr>
+                          <m:ctrlPr>
+                            <w:rPr>
+                              <w:rFonts w:ascii="Cambria Math" w:eastAsiaTheme="minorEastAsia" w:hAnsi="Cambria Math"/>
+                              <w:bCs/>
+                              <w:i/>
+                              <w:sz w:val="18"/>
+                              <w:szCs w:val="18"/>
+                            </w:rPr>
+                          </m:ctrlPr>
+                        </m:sSubPr>
+                        <m:e>
+                          <m:r>
+                            <w:rPr>
+                              <w:rFonts w:ascii="Cambria Math" w:eastAsiaTheme="minorEastAsia" w:hAnsi="Cambria Math"/>
+                              <w:sz w:val="18"/>
+                              <w:szCs w:val="18"/>
+                            </w:rPr>
+                            <m:t>y</m:t>
+                          </m:r>
+                        </m:e>
+                        <m:sub>
+                          <m:r>
+                            <w:rPr>
+                              <w:rFonts w:ascii="Cambria Math" w:eastAsiaTheme="minorEastAsia" w:hAnsi="Cambria Math"/>
+                              <w:sz w:val="18"/>
+                              <w:szCs w:val="18"/>
+                            </w:rPr>
+                            <m:t>i</m:t>
+                          </m:r>
+                        </m:sub>
+                      </m:sSub>
+                      <m:ctrlPr>
+                        <w:rPr>
+                          <w:rFonts w:ascii="Cambria Math" w:eastAsiaTheme="minorEastAsia" w:hAnsi="Cambria Math"/>
+                          <w:i/>
+                          <w:sz w:val="18"/>
+                          <w:szCs w:val="18"/>
+                        </w:rPr>
+                      </m:ctrlPr>
+                    </m:e>
+                  </m:d>
+                  <m:r>
+                    <w:rPr>
+                      <w:rFonts w:ascii="Cambria Math" w:eastAsiaTheme="minorEastAsia" w:hAnsi="Cambria Math"/>
+                      <w:sz w:val="18"/>
+                      <w:szCs w:val="18"/>
+                    </w:rPr>
+                    <m:t>)</m:t>
+                  </m:r>
+                  <m:ctrlPr>
+                    <w:rPr>
+                      <w:rFonts w:ascii="Cambria Math" w:eastAsiaTheme="minorEastAsia" w:hAnsi="Cambria Math"/>
+                      <w:i/>
+                      <w:sz w:val="18"/>
+                      <w:szCs w:val="18"/>
+                    </w:rPr>
+                  </m:ctrlPr>
+                </m:e>
+              </m:func>
+            </m:e>
+          </m:nary>
+        </m:oMath>
+      </m:oMathPara>
+    </w:p>
+    <w:p>
+      <w:pPr>
+        <w:pStyle w:val="aa"/>
+        <w:rPr>
+          <w:rFonts w:eastAsiaTheme="minorEastAsia"/>
+        </w:rPr>
+      </w:pPr>
+      <w:r>
+        <w:rPr>
+          <w:rFonts w:eastAsiaTheme="minorEastAsia"/>
+        </w:rPr>
+        <w:t xml:space="preserve">case </w:t>
+      </w:r>
+      <m:oMath>
+        <m:sSub>
+          <m:sSubPr>
+            <m:ctrlPr>
+              <w:rPr>
+                <w:rFonts w:ascii="Cambria Math" w:eastAsiaTheme="minorEastAsia" w:hAnsi="Cambria Math"/>
+                <w:i/>
+              </w:rPr>
+            </m:ctrlPr>
+          </m:sSubPr>
+          <m:e>
+            <m:r>
+              <w:rPr>
+                <w:rFonts w:ascii="Cambria Math" w:eastAsiaTheme="minorEastAsia" w:hAnsi="Cambria Math"/>
+              </w:rPr>
+              <m:t>y</m:t>
+            </m:r>
+          </m:e>
+          <m:sub>
+            <m:r>
+              <w:rPr>
+                <w:rFonts w:ascii="Cambria Math" w:eastAsiaTheme="minorEastAsia" w:hAnsi="Cambria Math"/>
+              </w:rPr>
+              <m:t>j</m:t>
+            </m:r>
+          </m:sub>
+        </m:sSub>
+        <m:r>
+          <w:rPr>
+            <w:rFonts w:ascii="Cambria Math" w:eastAsiaTheme="minorEastAsia" w:hAnsi="Cambria Math"/>
+          </w:rPr>
+          <m:t>=1:</m:t>
+        </m:r>
+      </m:oMath>
+    </w:p>
+    <w:p>
+      <w:pPr>
+        <w:pStyle w:val="aa"/>
+        <w:rPr>
+          <w:rFonts w:eastAsiaTheme="minorEastAsia"/>
+        </w:rPr>
+      </w:pPr>
+      <m:oMathPara>
+        <m:oMath>
+          <m:r>
+            <w:rPr>
+              <w:rFonts w:ascii="Cambria Math" w:eastAsiaTheme="minorEastAsia" w:hAnsi="Cambria Math"/>
+              <w:sz w:val="20"/>
+              <w:szCs w:val="20"/>
+            </w:rPr>
+            <m:t>f=</m:t>
+          </m:r>
+          <m:nary>
+            <m:naryPr>
+              <m:chr m:val="∑"/>
+              <m:limLoc m:val="undOvr"/>
+              <m:supHide m:val="on"/>
+              <m:ctrlPr>
+                <w:rPr>
+                  <w:rFonts w:ascii="Cambria Math" w:eastAsiaTheme="minorEastAsia" w:hAnsi="Cambria Math"/>
+                  <w:sz w:val="20"/>
+                  <w:szCs w:val="20"/>
+                </w:rPr>
+              </m:ctrlPr>
+            </m:naryPr>
+            <m:sub>
+              <m:r>
+                <w:rPr>
+                  <w:rFonts w:ascii="Cambria Math" w:eastAsiaTheme="minorEastAsia" w:hAnsi="Cambria Math"/>
+                  <w:sz w:val="20"/>
+                  <w:szCs w:val="20"/>
+                </w:rPr>
+                <m:t>j∈{1,2}</m:t>
+              </m:r>
+            </m:sub>
+            <m:sup/>
+            <m:e>
+              <m:f>
+                <m:fPr>
+                  <m:ctrlPr>
+                    <w:rPr>
+                      <w:rFonts w:ascii="Cambria Math" w:eastAsiaTheme="minorEastAsia" w:hAnsi="Cambria Math"/>
+                      <w:i/>
+                      <w:sz w:val="20"/>
+                      <w:szCs w:val="20"/>
+                    </w:rPr>
+                  </m:ctrlPr>
+                </m:fPr>
+                <m:num>
+                  <m:r>
+                    <w:rPr>
+                      <w:rFonts w:ascii="Cambria Math" w:eastAsiaTheme="minorEastAsia" w:hAnsi="Cambria Math"/>
+                      <w:sz w:val="20"/>
+                      <w:szCs w:val="20"/>
+                    </w:rPr>
+                    <m:t>1</m:t>
+                  </m:r>
+                </m:num>
+                <m:den>
+                  <m:r>
+                    <w:rPr>
+                      <w:rFonts w:ascii="Cambria Math" w:eastAsiaTheme="minorEastAsia" w:hAnsi="Cambria Math"/>
+                      <w:sz w:val="20"/>
+                      <w:szCs w:val="20"/>
+                    </w:rPr>
+                    <m:t>2</m:t>
+                  </m:r>
+                </m:den>
+              </m:f>
+              <m:sSup>
+                <m:sSupPr>
+                  <m:ctrlPr>
+                    <w:rPr>
+                      <w:rFonts w:ascii="Cambria Math" w:eastAsiaTheme="minorEastAsia" w:hAnsi="Cambria Math"/>
+                      <w:i/>
+                      <w:sz w:val="20"/>
+                      <w:szCs w:val="20"/>
+                    </w:rPr>
+                  </m:ctrlPr>
+                </m:sSupPr>
+                <m:e>
+                  <m:d>
+                    <m:dPr>
+                      <m:begChr m:val="‖"/>
+                      <m:endChr m:val="‖"/>
+                      <m:ctrlPr>
+                        <w:rPr>
+                          <w:rFonts w:ascii="Cambria Math" w:eastAsiaTheme="minorEastAsia" w:hAnsi="Cambria Math"/>
+                          <w:i/>
+                          <w:sz w:val="20"/>
+                          <w:szCs w:val="20"/>
+                        </w:rPr>
+                      </m:ctrlPr>
+                    </m:dPr>
+                    <m:e>
+                      <m:sSub>
+                        <m:sSubPr>
+                          <m:ctrlPr>
+                            <w:rPr>
+                              <w:rFonts w:ascii="Cambria Math" w:eastAsiaTheme="minorEastAsia" w:hAnsi="Cambria Math"/>
+                              <w:b/>
+                              <w:i/>
+                              <w:sz w:val="20"/>
+                              <w:szCs w:val="20"/>
+                            </w:rPr>
+                          </m:ctrlPr>
+                        </m:sSubPr>
+                        <m:e>
+                          <m:r>
+                            <m:rPr>
+                              <m:sty m:val="bi"/>
+                            </m:rPr>
+                            <w:rPr>
+                              <w:rFonts w:ascii="Cambria Math" w:eastAsiaTheme="minorEastAsia" w:hAnsi="Cambria Math"/>
+                              <w:sz w:val="20"/>
+                              <w:szCs w:val="20"/>
+                            </w:rPr>
+                            <m:t>w</m:t>
+                          </m:r>
+                        </m:e>
+                        <m:sub>
+                          <m:r>
+                            <m:rPr>
+                              <m:sty m:val="bi"/>
+                            </m:rPr>
+                            <w:rPr>
+                              <w:rFonts w:ascii="Cambria Math" w:eastAsiaTheme="minorEastAsia" w:hAnsi="Cambria Math"/>
+                              <w:sz w:val="20"/>
+                              <w:szCs w:val="20"/>
+                            </w:rPr>
+                            <m:t>j</m:t>
+                          </m:r>
+                        </m:sub>
+                      </m:sSub>
+                    </m:e>
+                  </m:d>
+                </m:e>
+                <m:sup>
+                  <m:r>
+                    <w:rPr>
+                      <w:rFonts w:ascii="Cambria Math" w:eastAsiaTheme="minorEastAsia" w:hAnsi="Cambria Math"/>
+                      <w:sz w:val="20"/>
+                      <w:szCs w:val="20"/>
+                    </w:rPr>
+                    <m:t>2</m:t>
+                  </m:r>
+                </m:sup>
+              </m:sSup>
+            </m:e>
+          </m:nary>
+          <m:r>
+            <w:rPr>
+              <w:rFonts w:ascii="Cambria Math" w:eastAsiaTheme="minorEastAsia" w:hAnsi="Cambria Math"/>
+              <w:sz w:val="20"/>
+              <w:szCs w:val="20"/>
+            </w:rPr>
+            <m:t>+</m:t>
+          </m:r>
+          <m:f>
+            <m:fPr>
+              <m:ctrlPr>
+                <w:rPr>
+                  <w:rFonts w:ascii="Cambria Math" w:eastAsiaTheme="minorEastAsia" w:hAnsi="Cambria Math"/>
+                  <w:i/>
+                  <w:sz w:val="20"/>
+                  <w:szCs w:val="20"/>
+                </w:rPr>
+              </m:ctrlPr>
+            </m:fPr>
+            <m:num>
+              <m:r>
+                <w:rPr>
+                  <w:rFonts w:ascii="Cambria Math" w:eastAsiaTheme="minorEastAsia" w:hAnsi="Cambria Math"/>
+                  <w:sz w:val="20"/>
+                  <w:szCs w:val="20"/>
+                </w:rPr>
+                <m:t>C</m:t>
+              </m:r>
+            </m:num>
+            <m:den>
+              <m:r>
+                <w:rPr>
+                  <w:rFonts w:ascii="Cambria Math" w:eastAsiaTheme="minorEastAsia" w:hAnsi="Cambria Math"/>
+                  <w:sz w:val="20"/>
+                  <w:szCs w:val="20"/>
+                </w:rPr>
+                <m:t>m</m:t>
+              </m:r>
+            </m:den>
+          </m:f>
+          <m:nary>
+            <m:naryPr>
+              <m:chr m:val="∑"/>
+              <m:limLoc m:val="subSup"/>
+              <m:ctrlPr>
+                <w:rPr>
+                  <w:rFonts w:ascii="Cambria Math" w:eastAsiaTheme="minorEastAsia" w:hAnsi="Cambria Math"/>
+                  <w:i/>
+                  <w:sz w:val="20"/>
+                  <w:szCs w:val="20"/>
+                </w:rPr>
+              </m:ctrlPr>
+            </m:naryPr>
+            <m:sub>
+              <m:r>
+                <w:rPr>
+                  <w:rFonts w:ascii="Cambria Math" w:eastAsiaTheme="minorEastAsia" w:hAnsi="Cambria Math"/>
+                  <w:sz w:val="20"/>
+                  <w:szCs w:val="20"/>
+                </w:rPr>
+                <m:t>i=1</m:t>
+              </m:r>
+            </m:sub>
+            <m:sup>
+              <m:r>
+                <w:rPr>
+                  <w:rFonts w:ascii="Cambria Math" w:eastAsiaTheme="minorEastAsia" w:hAnsi="Cambria Math"/>
+                  <w:sz w:val="20"/>
+                  <w:szCs w:val="20"/>
+                </w:rPr>
+                <m:t>m</m:t>
+              </m:r>
+            </m:sup>
+            <m:e>
+              <m:func>
+                <m:funcPr>
+                  <m:ctrlPr>
+                    <w:rPr>
+                      <w:rFonts w:ascii="Cambria Math" w:eastAsiaTheme="minorEastAsia" w:hAnsi="Cambria Math"/>
+                      <w:sz w:val="20"/>
+                      <w:szCs w:val="20"/>
+                    </w:rPr>
+                  </m:ctrlPr>
+                </m:funcPr>
+                <m:fName>
+                  <m:limLow>
+                    <m:limLowPr>
+                      <m:ctrlPr>
+                        <w:rPr>
+                          <w:rFonts w:ascii="Cambria Math" w:eastAsiaTheme="minorEastAsia" w:hAnsi="Cambria Math"/>
+                          <w:sz w:val="20"/>
+                          <w:szCs w:val="20"/>
+                        </w:rPr>
+                      </m:ctrlPr>
+                    </m:limLowPr>
+                    <m:e>
+                      <m:r>
+                        <m:rPr>
+                          <m:sty m:val="p"/>
+                        </m:rPr>
+                        <w:rPr>
+                          <w:rFonts w:ascii="Cambria Math" w:eastAsiaTheme="minorEastAsia" w:hAnsi="Cambria Math"/>
+                          <w:sz w:val="20"/>
+                          <w:szCs w:val="20"/>
+                        </w:rPr>
+                        <m:t>max</m:t>
+                      </m:r>
+                    </m:e>
+                    <m:lim>
+                      <m:r>
+                        <w:rPr>
+                          <w:rFonts w:ascii="Cambria Math" w:eastAsiaTheme="minorEastAsia" w:hAnsi="Cambria Math"/>
+                          <w:sz w:val="20"/>
+                          <w:szCs w:val="20"/>
+                        </w:rPr>
+                        <m:t>j∈{1,2}</m:t>
+                      </m:r>
+                    </m:lim>
+                  </m:limLow>
+                  <m:ctrlPr>
+                    <w:rPr>
+                      <w:rFonts w:ascii="Cambria Math" w:eastAsiaTheme="minorEastAsia" w:hAnsi="Cambria Math"/>
+                      <w:i/>
+                      <w:sz w:val="20"/>
+                      <w:szCs w:val="20"/>
+                    </w:rPr>
+                  </m:ctrlPr>
+                </m:fName>
+                <m:e>
+                  <m:r>
+                    <w:rPr>
+                      <w:rFonts w:ascii="Cambria Math" w:eastAsiaTheme="minorEastAsia" w:hAnsi="Cambria Math"/>
+                      <w:sz w:val="20"/>
+                      <w:szCs w:val="20"/>
+                    </w:rPr>
+                    <m:t>(</m:t>
+                  </m:r>
+                  <m:r>
+                    <w:rPr>
+                      <w:rFonts w:ascii="Cambria Math" w:eastAsiaTheme="minorEastAsia" w:hAnsi="Cambria Math"/>
+                      <w:sz w:val="20"/>
+                      <w:szCs w:val="20"/>
+                    </w:rPr>
+                    <m:t>0</m:t>
+                  </m:r>
+                  <m:r>
+                    <w:rPr>
+                      <w:rFonts w:ascii="Cambria Math" w:eastAsiaTheme="minorEastAsia" w:hAnsi="Cambria Math"/>
+                      <w:sz w:val="20"/>
+                      <w:szCs w:val="20"/>
+                    </w:rPr>
+                    <m:t>,</m:t>
+                  </m:r>
+                  <m:r>
+                    <w:rPr>
+                      <w:rFonts w:ascii="Cambria Math" w:eastAsiaTheme="minorEastAsia" w:hAnsi="Cambria Math"/>
+                      <w:sz w:val="20"/>
+                      <w:szCs w:val="20"/>
+                    </w:rPr>
+                    <m:t>1-(</m:t>
+                  </m:r>
+                  <m:sSub>
+                    <m:sSubPr>
+                      <m:ctrlPr>
+                        <w:rPr>
+                          <w:rFonts w:ascii="Cambria Math" w:eastAsiaTheme="minorEastAsia" w:hAnsi="Cambria Math"/>
+                          <w:bCs/>
+                          <w:i/>
+                          <w:sz w:val="20"/>
+                          <w:szCs w:val="20"/>
+                        </w:rPr>
+                      </m:ctrlPr>
+                    </m:sSubPr>
+                    <m:e>
+                      <m:r>
+                        <m:rPr>
+                          <m:sty m:val="bi"/>
+                        </m:rPr>
+                        <w:rPr>
+                          <w:rFonts w:ascii="Cambria Math" w:eastAsiaTheme="minorEastAsia" w:hAnsi="Cambria Math"/>
+                          <w:sz w:val="20"/>
+                          <w:szCs w:val="20"/>
+                        </w:rPr>
+                        <m:t>w</m:t>
+                      </m:r>
+                    </m:e>
+                    <m:sub>
+                      <m:r>
+                        <w:rPr>
+                          <w:rFonts w:ascii="Cambria Math" w:eastAsiaTheme="minorEastAsia" w:hAnsi="Cambria Math"/>
+                          <w:sz w:val="20"/>
+                          <w:szCs w:val="20"/>
+                        </w:rPr>
+                        <m:t>1</m:t>
+                      </m:r>
+                    </m:sub>
+                  </m:sSub>
+                  <m:r>
+                    <w:rPr>
+                      <w:rFonts w:ascii="Cambria Math" w:eastAsiaTheme="minorEastAsia" w:hAnsi="Cambria Math"/>
+                      <w:sz w:val="20"/>
+                      <w:szCs w:val="20"/>
+                    </w:rPr>
+                    <m:t>-</m:t>
+                  </m:r>
+                  <m:sSub>
+                    <m:sSubPr>
+                      <m:ctrlPr>
+                        <w:rPr>
+                          <w:rFonts w:ascii="Cambria Math" w:eastAsiaTheme="minorEastAsia" w:hAnsi="Cambria Math"/>
+                          <w:bCs/>
+                          <w:i/>
+                          <w:sz w:val="20"/>
+                          <w:szCs w:val="20"/>
+                        </w:rPr>
+                      </m:ctrlPr>
+                    </m:sSubPr>
+                    <m:e>
+                      <m:r>
+                        <m:rPr>
+                          <m:sty m:val="bi"/>
+                        </m:rPr>
+                        <w:rPr>
+                          <w:rFonts w:ascii="Cambria Math" w:eastAsiaTheme="minorEastAsia" w:hAnsi="Cambria Math"/>
+                          <w:sz w:val="20"/>
+                          <w:szCs w:val="20"/>
+                        </w:rPr>
+                        <m:t>w</m:t>
+                      </m:r>
+                    </m:e>
+                    <m:sub>
+                      <m:r>
+                        <w:rPr>
+                          <w:rFonts w:ascii="Cambria Math" w:eastAsiaTheme="minorEastAsia" w:hAnsi="Cambria Math"/>
+                          <w:sz w:val="20"/>
+                          <w:szCs w:val="20"/>
+                        </w:rPr>
+                        <m:t>2</m:t>
+                      </m:r>
+                    </m:sub>
+                  </m:sSub>
+                  <m:r>
+                    <w:rPr>
+                      <w:rFonts w:ascii="Cambria Math" w:eastAsiaTheme="minorEastAsia" w:hAnsi="Cambria Math"/>
+                      <w:sz w:val="20"/>
+                      <w:szCs w:val="20"/>
+                    </w:rPr>
+                    <m:t>)</m:t>
+                  </m:r>
+                  <m:sSub>
+                    <m:sSubPr>
+                      <m:ctrlPr>
+                        <w:rPr>
+                          <w:rFonts w:ascii="Cambria Math" w:eastAsiaTheme="minorEastAsia" w:hAnsi="Cambria Math"/>
+                          <w:bCs/>
+                          <w:i/>
+                          <w:sz w:val="20"/>
+                          <w:szCs w:val="20"/>
+                        </w:rPr>
+                      </m:ctrlPr>
+                    </m:sSubPr>
+                    <m:e>
+                      <m:r>
+                        <m:rPr>
+                          <m:sty m:val="bi"/>
+                        </m:rPr>
+                        <w:rPr>
+                          <w:rFonts w:ascii="Cambria Math" w:eastAsiaTheme="minorEastAsia" w:hAnsi="Cambria Math"/>
+                          <w:sz w:val="20"/>
+                          <w:szCs w:val="20"/>
+                        </w:rPr>
+                        <m:t>x</m:t>
+                      </m:r>
+                    </m:e>
+                    <m:sub>
+                      <m:r>
+                        <w:rPr>
+                          <w:rFonts w:ascii="Cambria Math" w:eastAsiaTheme="minorEastAsia" w:hAnsi="Cambria Math"/>
+                          <w:sz w:val="20"/>
+                          <w:szCs w:val="20"/>
+                        </w:rPr>
+                        <m:t>i</m:t>
+                      </m:r>
+                    </m:sub>
+                  </m:sSub>
+                  <m:r>
+                    <w:rPr>
+                      <w:rFonts w:ascii="Cambria Math" w:eastAsiaTheme="minorEastAsia" w:hAnsi="Cambria Math"/>
+                      <w:sz w:val="20"/>
+                      <w:szCs w:val="20"/>
+                    </w:rPr>
+                    <m:t>)</m:t>
+                  </m:r>
+                  <m:ctrlPr>
+                    <w:rPr>
+                      <w:rFonts w:ascii="Cambria Math" w:eastAsiaTheme="minorEastAsia" w:hAnsi="Cambria Math"/>
+                      <w:i/>
+                      <w:sz w:val="20"/>
+                      <w:szCs w:val="20"/>
+                    </w:rPr>
+                  </m:ctrlPr>
+                </m:e>
+              </m:func>
+            </m:e>
+          </m:nary>
+        </m:oMath>
+      </m:oMathPara>
+    </w:p>
+    <w:p>
+      <w:pPr>
+        <w:pStyle w:val="aa"/>
+        <w:rPr>
+          <w:rFonts w:eastAsiaTheme="minorEastAsia"/>
+        </w:rPr>
+      </w:pPr>
+      <w:r>
+        <w:rPr>
+          <w:rFonts w:eastAsiaTheme="minorEastAsia"/>
+        </w:rPr>
+        <w:t xml:space="preserve">case </w:t>
+      </w:r>
+      <m:oMath>
+        <m:sSub>
+          <m:sSubPr>
+            <m:ctrlPr>
+              <w:rPr>
+                <w:rFonts w:ascii="Cambria Math" w:eastAsiaTheme="minorEastAsia" w:hAnsi="Cambria Math"/>
+                <w:i/>
+              </w:rPr>
+            </m:ctrlPr>
+          </m:sSubPr>
+          <m:e>
+            <m:r>
+              <w:rPr>
+                <w:rFonts w:ascii="Cambria Math" w:eastAsiaTheme="minorEastAsia" w:hAnsi="Cambria Math"/>
+              </w:rPr>
+              <m:t>y</m:t>
+            </m:r>
+          </m:e>
+          <m:sub>
+            <m:r>
+              <w:rPr>
+                <w:rFonts w:ascii="Cambria Math" w:eastAsiaTheme="minorEastAsia" w:hAnsi="Cambria Math"/>
+              </w:rPr>
+              <m:t>j</m:t>
+            </m:r>
+          </m:sub>
+        </m:sSub>
+        <m:r>
+          <w:rPr>
+            <w:rFonts w:ascii="Cambria Math" w:eastAsiaTheme="minorEastAsia" w:hAnsi="Cambria Math"/>
+          </w:rPr>
+          <m:t>=2:</m:t>
+        </m:r>
+      </m:oMath>
+    </w:p>
+    <w:p>
+      <w:pPr>
+        <w:pStyle w:val="aa"/>
+        <w:rPr>
+          <w:rFonts w:eastAsiaTheme="minorEastAsia"/>
+        </w:rPr>
+      </w:pPr>
+      <m:oMathPara>
+        <m:oMath>
+          <m:r>
+            <w:rPr>
+              <w:rFonts w:ascii="Cambria Math" w:eastAsiaTheme="minorEastAsia" w:hAnsi="Cambria Math"/>
+              <w:sz w:val="20"/>
+              <w:szCs w:val="20"/>
+            </w:rPr>
+            <m:t>f=</m:t>
+          </m:r>
+          <m:nary>
+            <m:naryPr>
+              <m:chr m:val="∑"/>
+              <m:limLoc m:val="undOvr"/>
+              <m:supHide m:val="on"/>
+              <m:ctrlPr>
+                <w:rPr>
+                  <w:rFonts w:ascii="Cambria Math" w:eastAsiaTheme="minorEastAsia" w:hAnsi="Cambria Math"/>
+                  <w:sz w:val="20"/>
+                  <w:szCs w:val="20"/>
+                </w:rPr>
+              </m:ctrlPr>
+            </m:naryPr>
+            <m:sub>
+              <m:r>
+                <w:rPr>
+                  <w:rFonts w:ascii="Cambria Math" w:eastAsiaTheme="minorEastAsia" w:hAnsi="Cambria Math"/>
+                  <w:sz w:val="20"/>
+                  <w:szCs w:val="20"/>
+                </w:rPr>
+                <m:t>j∈{1,2}</m:t>
+              </m:r>
+            </m:sub>
+            <m:sup/>
+            <m:e>
+              <m:f>
+                <m:fPr>
+                  <m:ctrlPr>
+                    <w:rPr>
+                      <w:rFonts w:ascii="Cambria Math" w:eastAsiaTheme="minorEastAsia" w:hAnsi="Cambria Math"/>
+                      <w:i/>
+                      <w:sz w:val="20"/>
+                      <w:szCs w:val="20"/>
+                    </w:rPr>
+                  </m:ctrlPr>
+                </m:fPr>
+                <m:num>
+                  <m:r>
+                    <w:rPr>
+                      <w:rFonts w:ascii="Cambria Math" w:eastAsiaTheme="minorEastAsia" w:hAnsi="Cambria Math"/>
+                      <w:sz w:val="20"/>
+                      <w:szCs w:val="20"/>
+                    </w:rPr>
+                    <m:t>1</m:t>
+                  </m:r>
+                </m:num>
+                <m:den>
+                  <m:r>
+                    <w:rPr>
+                      <w:rFonts w:ascii="Cambria Math" w:eastAsiaTheme="minorEastAsia" w:hAnsi="Cambria Math"/>
+                      <w:sz w:val="20"/>
+                      <w:szCs w:val="20"/>
+                    </w:rPr>
+                    <m:t>2</m:t>
+                  </m:r>
+                </m:den>
+              </m:f>
+              <m:sSup>
+                <m:sSupPr>
+                  <m:ctrlPr>
+                    <w:rPr>
+                      <w:rFonts w:ascii="Cambria Math" w:eastAsiaTheme="minorEastAsia" w:hAnsi="Cambria Math"/>
+                      <w:i/>
+                      <w:sz w:val="20"/>
+                      <w:szCs w:val="20"/>
+                    </w:rPr>
+                  </m:ctrlPr>
+                </m:sSupPr>
+                <m:e>
+                  <m:d>
+                    <m:dPr>
+                      <m:begChr m:val="‖"/>
+                      <m:endChr m:val="‖"/>
+                      <m:ctrlPr>
+                        <w:rPr>
+                          <w:rFonts w:ascii="Cambria Math" w:eastAsiaTheme="minorEastAsia" w:hAnsi="Cambria Math"/>
+                          <w:i/>
+                          <w:sz w:val="20"/>
+                          <w:szCs w:val="20"/>
+                        </w:rPr>
+                      </m:ctrlPr>
+                    </m:dPr>
+                    <m:e>
+                      <m:sSub>
+                        <m:sSubPr>
+                          <m:ctrlPr>
+                            <w:rPr>
+                              <w:rFonts w:ascii="Cambria Math" w:eastAsiaTheme="minorEastAsia" w:hAnsi="Cambria Math"/>
+                              <w:b/>
+                              <w:i/>
+                              <w:sz w:val="20"/>
+                              <w:szCs w:val="20"/>
+                            </w:rPr>
+                          </m:ctrlPr>
+                        </m:sSubPr>
+                        <m:e>
+                          <m:r>
+                            <m:rPr>
+                              <m:sty m:val="bi"/>
+                            </m:rPr>
+                            <w:rPr>
+                              <w:rFonts w:ascii="Cambria Math" w:eastAsiaTheme="minorEastAsia" w:hAnsi="Cambria Math"/>
+                              <w:sz w:val="20"/>
+                              <w:szCs w:val="20"/>
+                            </w:rPr>
+                            <m:t>w</m:t>
+                          </m:r>
+                        </m:e>
+                        <m:sub>
+                          <m:r>
+                            <m:rPr>
+                              <m:sty m:val="bi"/>
+                            </m:rPr>
+                            <w:rPr>
+                              <w:rFonts w:ascii="Cambria Math" w:eastAsiaTheme="minorEastAsia" w:hAnsi="Cambria Math"/>
+                              <w:sz w:val="20"/>
+                              <w:szCs w:val="20"/>
+                            </w:rPr>
+                            <m:t>j</m:t>
+                          </m:r>
+                        </m:sub>
+                      </m:sSub>
+                    </m:e>
+                  </m:d>
+                </m:e>
+                <m:sup>
+                  <m:r>
+                    <w:rPr>
+                      <w:rFonts w:ascii="Cambria Math" w:eastAsiaTheme="minorEastAsia" w:hAnsi="Cambria Math"/>
+                      <w:sz w:val="20"/>
+                      <w:szCs w:val="20"/>
+                    </w:rPr>
+                    <m:t>2</m:t>
+                  </m:r>
+                </m:sup>
+              </m:sSup>
+            </m:e>
+          </m:nary>
+          <m:r>
+            <w:rPr>
+              <w:rFonts w:ascii="Cambria Math" w:eastAsiaTheme="minorEastAsia" w:hAnsi="Cambria Math"/>
+              <w:sz w:val="20"/>
+              <w:szCs w:val="20"/>
+            </w:rPr>
+            <m:t>+</m:t>
+          </m:r>
+          <m:f>
+            <m:fPr>
+              <m:ctrlPr>
+                <w:rPr>
+                  <w:rFonts w:ascii="Cambria Math" w:eastAsiaTheme="minorEastAsia" w:hAnsi="Cambria Math"/>
+                  <w:i/>
+                  <w:sz w:val="20"/>
+                  <w:szCs w:val="20"/>
+                </w:rPr>
+              </m:ctrlPr>
+            </m:fPr>
+            <m:num>
+              <m:r>
+                <w:rPr>
+                  <w:rFonts w:ascii="Cambria Math" w:eastAsiaTheme="minorEastAsia" w:hAnsi="Cambria Math"/>
+                  <w:sz w:val="20"/>
+                  <w:szCs w:val="20"/>
+                </w:rPr>
+                <m:t>C</m:t>
+              </m:r>
+            </m:num>
+            <m:den>
+              <m:r>
+                <w:rPr>
+                  <w:rFonts w:ascii="Cambria Math" w:eastAsiaTheme="minorEastAsia" w:hAnsi="Cambria Math"/>
+                  <w:sz w:val="20"/>
+                  <w:szCs w:val="20"/>
+                </w:rPr>
+                <m:t>m</m:t>
+              </m:r>
+            </m:den>
+          </m:f>
+          <m:nary>
+            <m:naryPr>
+              <m:chr m:val="∑"/>
+              <m:limLoc m:val="subSup"/>
+              <m:ctrlPr>
+                <w:rPr>
+                  <w:rFonts w:ascii="Cambria Math" w:eastAsiaTheme="minorEastAsia" w:hAnsi="Cambria Math"/>
+                  <w:i/>
+                  <w:sz w:val="20"/>
+                  <w:szCs w:val="20"/>
+                </w:rPr>
+              </m:ctrlPr>
+            </m:naryPr>
+            <m:sub>
+              <m:r>
+                <w:rPr>
+                  <w:rFonts w:ascii="Cambria Math" w:eastAsiaTheme="minorEastAsia" w:hAnsi="Cambria Math"/>
+                  <w:sz w:val="20"/>
+                  <w:szCs w:val="20"/>
+                </w:rPr>
+                <m:t>i=1</m:t>
+              </m:r>
+            </m:sub>
+            <m:sup>
+              <m:r>
+                <w:rPr>
+                  <w:rFonts w:ascii="Cambria Math" w:eastAsiaTheme="minorEastAsia" w:hAnsi="Cambria Math"/>
+                  <w:sz w:val="20"/>
+                  <w:szCs w:val="20"/>
+                </w:rPr>
+                <m:t>m</m:t>
+              </m:r>
+            </m:sup>
+            <m:e>
+              <m:func>
+                <m:funcPr>
+                  <m:ctrlPr>
+                    <w:rPr>
+                      <w:rFonts w:ascii="Cambria Math" w:eastAsiaTheme="minorEastAsia" w:hAnsi="Cambria Math"/>
+                      <w:sz w:val="20"/>
+                      <w:szCs w:val="20"/>
+                    </w:rPr>
+                  </m:ctrlPr>
+                </m:funcPr>
+                <m:fName>
+                  <m:limLow>
+                    <m:limLowPr>
+                      <m:ctrlPr>
+                        <w:rPr>
+                          <w:rFonts w:ascii="Cambria Math" w:eastAsiaTheme="minorEastAsia" w:hAnsi="Cambria Math"/>
+                          <w:sz w:val="20"/>
+                          <w:szCs w:val="20"/>
+                        </w:rPr>
+                      </m:ctrlPr>
+                    </m:limLowPr>
+                    <m:e>
+                      <m:r>
+                        <m:rPr>
+                          <m:sty m:val="p"/>
+                        </m:rPr>
+                        <w:rPr>
+                          <w:rFonts w:ascii="Cambria Math" w:eastAsiaTheme="minorEastAsia" w:hAnsi="Cambria Math"/>
+                          <w:sz w:val="20"/>
+                          <w:szCs w:val="20"/>
+                        </w:rPr>
+                        <m:t>max</m:t>
+                      </m:r>
+                    </m:e>
+                    <m:lim>
+                      <m:r>
+                        <w:rPr>
+                          <w:rFonts w:ascii="Cambria Math" w:eastAsiaTheme="minorEastAsia" w:hAnsi="Cambria Math"/>
+                          <w:sz w:val="20"/>
+                          <w:szCs w:val="20"/>
+                        </w:rPr>
+                        <m:t>j∈{1,2}</m:t>
+                      </m:r>
+                    </m:lim>
+                  </m:limLow>
+                  <m:ctrlPr>
+                    <w:rPr>
+                      <w:rFonts w:ascii="Cambria Math" w:eastAsiaTheme="minorEastAsia" w:hAnsi="Cambria Math"/>
+                      <w:i/>
+                      <w:sz w:val="20"/>
+                      <w:szCs w:val="20"/>
+                    </w:rPr>
+                  </m:ctrlPr>
+                </m:fName>
+                <m:e>
+                  <m:r>
+                    <w:rPr>
+                      <w:rFonts w:ascii="Cambria Math" w:eastAsiaTheme="minorEastAsia" w:hAnsi="Cambria Math"/>
+                      <w:sz w:val="20"/>
+                      <w:szCs w:val="20"/>
+                    </w:rPr>
+                    <m:t>(</m:t>
+                  </m:r>
+                  <m:r>
+                    <w:rPr>
+                      <w:rFonts w:ascii="Cambria Math" w:eastAsiaTheme="minorEastAsia" w:hAnsi="Cambria Math"/>
+                      <w:sz w:val="20"/>
+                      <w:szCs w:val="20"/>
+                    </w:rPr>
+                    <m:t>0</m:t>
+                  </m:r>
+                  <m:r>
+                    <w:rPr>
+                      <w:rFonts w:ascii="Cambria Math" w:eastAsiaTheme="minorEastAsia" w:hAnsi="Cambria Math"/>
+                      <w:sz w:val="20"/>
+                      <w:szCs w:val="20"/>
+                    </w:rPr>
+                    <m:t>,</m:t>
+                  </m:r>
+                  <m:r>
+                    <w:rPr>
+                      <w:rFonts w:ascii="Cambria Math" w:eastAsiaTheme="minorEastAsia" w:hAnsi="Cambria Math"/>
+                      <w:sz w:val="20"/>
+                      <w:szCs w:val="20"/>
+                    </w:rPr>
+                    <m:t>1-(</m:t>
+                  </m:r>
+                  <m:sSub>
+                    <m:sSubPr>
+                      <m:ctrlPr>
+                        <w:rPr>
+                          <w:rFonts w:ascii="Cambria Math" w:eastAsiaTheme="minorEastAsia" w:hAnsi="Cambria Math"/>
+                          <w:bCs/>
+                          <w:i/>
+                          <w:sz w:val="20"/>
+                          <w:szCs w:val="20"/>
+                        </w:rPr>
+                      </m:ctrlPr>
+                    </m:sSubPr>
+                    <m:e>
+                      <m:r>
+                        <m:rPr>
+                          <m:sty m:val="bi"/>
+                        </m:rPr>
+                        <w:rPr>
+                          <w:rFonts w:ascii="Cambria Math" w:eastAsiaTheme="minorEastAsia" w:hAnsi="Cambria Math"/>
+                          <w:sz w:val="20"/>
+                          <w:szCs w:val="20"/>
+                        </w:rPr>
+                        <m:t>w</m:t>
+                      </m:r>
+                    </m:e>
+                    <m:sub>
+                      <m:r>
+                        <w:rPr>
+                          <w:rFonts w:ascii="Cambria Math" w:eastAsiaTheme="minorEastAsia" w:hAnsi="Cambria Math"/>
+                          <w:sz w:val="20"/>
+                          <w:szCs w:val="20"/>
+                        </w:rPr>
+                        <m:t>2</m:t>
+                      </m:r>
+                    </m:sub>
+                  </m:sSub>
+                  <m:r>
+                    <w:rPr>
+                      <w:rFonts w:ascii="Cambria Math" w:eastAsiaTheme="minorEastAsia" w:hAnsi="Cambria Math"/>
+                      <w:sz w:val="20"/>
+                      <w:szCs w:val="20"/>
+                    </w:rPr>
+                    <m:t>-</m:t>
+                  </m:r>
+                  <m:sSub>
+                    <m:sSubPr>
+                      <m:ctrlPr>
+                        <w:rPr>
+                          <w:rFonts w:ascii="Cambria Math" w:eastAsiaTheme="minorEastAsia" w:hAnsi="Cambria Math"/>
+                          <w:bCs/>
+                          <w:i/>
+                          <w:sz w:val="20"/>
+                          <w:szCs w:val="20"/>
+                        </w:rPr>
+                      </m:ctrlPr>
+                    </m:sSubPr>
+                    <m:e>
+                      <m:r>
+                        <m:rPr>
+                          <m:sty m:val="bi"/>
+                        </m:rPr>
+                        <w:rPr>
+                          <w:rFonts w:ascii="Cambria Math" w:eastAsiaTheme="minorEastAsia" w:hAnsi="Cambria Math"/>
+                          <w:sz w:val="20"/>
+                          <w:szCs w:val="20"/>
+                        </w:rPr>
+                        <m:t>w</m:t>
+                      </m:r>
+                    </m:e>
+                    <m:sub>
+                      <m:r>
+                        <w:rPr>
+                          <w:rFonts w:ascii="Cambria Math" w:eastAsiaTheme="minorEastAsia" w:hAnsi="Cambria Math"/>
+                          <w:sz w:val="20"/>
+                          <w:szCs w:val="20"/>
+                        </w:rPr>
+                        <m:t>1</m:t>
+                      </m:r>
+                    </m:sub>
+                  </m:sSub>
+                  <m:r>
+                    <w:rPr>
+                      <w:rFonts w:ascii="Cambria Math" w:eastAsiaTheme="minorEastAsia" w:hAnsi="Cambria Math"/>
+                      <w:sz w:val="20"/>
+                      <w:szCs w:val="20"/>
+                    </w:rPr>
+                    <m:t>)</m:t>
+                  </m:r>
+                  <m:sSub>
+                    <m:sSubPr>
+                      <m:ctrlPr>
+                        <w:rPr>
+                          <w:rFonts w:ascii="Cambria Math" w:eastAsiaTheme="minorEastAsia" w:hAnsi="Cambria Math"/>
+                          <w:bCs/>
+                          <w:i/>
+                          <w:sz w:val="20"/>
+                          <w:szCs w:val="20"/>
+                        </w:rPr>
+                      </m:ctrlPr>
+                    </m:sSubPr>
+                    <m:e>
+                      <m:r>
+                        <m:rPr>
+                          <m:sty m:val="bi"/>
+                        </m:rPr>
+                        <w:rPr>
+                          <w:rFonts w:ascii="Cambria Math" w:eastAsiaTheme="minorEastAsia" w:hAnsi="Cambria Math"/>
+                          <w:sz w:val="20"/>
+                          <w:szCs w:val="20"/>
+                        </w:rPr>
+                        <m:t>x</m:t>
+                      </m:r>
+                    </m:e>
+                    <m:sub>
+                      <m:r>
+                        <w:rPr>
+                          <w:rFonts w:ascii="Cambria Math" w:eastAsiaTheme="minorEastAsia" w:hAnsi="Cambria Math"/>
+                          <w:sz w:val="20"/>
+                          <w:szCs w:val="20"/>
+                        </w:rPr>
+                        <m:t>i</m:t>
+                      </m:r>
+                    </m:sub>
+                  </m:sSub>
+                  <m:r>
+                    <w:rPr>
+                      <w:rFonts w:ascii="Cambria Math" w:eastAsiaTheme="minorEastAsia" w:hAnsi="Cambria Math"/>
+                      <w:sz w:val="20"/>
+                      <w:szCs w:val="20"/>
+                    </w:rPr>
+                    <m:t>)</m:t>
+                  </m:r>
+                  <m:ctrlPr>
+                    <w:rPr>
+                      <w:rFonts w:ascii="Cambria Math" w:eastAsiaTheme="minorEastAsia" w:hAnsi="Cambria Math"/>
+                      <w:i/>
+                      <w:sz w:val="20"/>
+                      <w:szCs w:val="20"/>
+                    </w:rPr>
+                  </m:ctrlPr>
+                </m:e>
+              </m:func>
+            </m:e>
+          </m:nary>
+        </m:oMath>
+      </m:oMathPara>
+    </w:p>
+    <w:p>
+      <w:pPr>
+        <w:pStyle w:val="aa"/>
+        <w:rPr>
+          <w:rFonts w:eastAsiaTheme="minorEastAsia"/>
+        </w:rPr>
+      </w:pPr>
+    </w:p>
+    <w:p>
+      <w:pPr>
+        <w:pStyle w:val="aa"/>
+        <w:rPr>
+          <w:rFonts w:eastAsiaTheme="minorEastAsia"/>
+        </w:rPr>
+      </w:pPr>
+      <w:r>
+        <w:rPr>
+          <w:rFonts w:eastAsiaTheme="minorEastAsia"/>
+        </w:rPr>
+        <w:t xml:space="preserve">The left summation is just the regularization factor. notice that by setting </w:t>
+      </w:r>
+      <m:oMath>
+        <m:r>
+          <w:rPr>
+            <w:rFonts w:ascii="Cambria Math" w:eastAsiaTheme="minorEastAsia" w:hAnsi="Cambria Math"/>
+            <w:sz w:val="20"/>
+            <w:szCs w:val="20"/>
+          </w:rPr>
+          <m:t>j∈{</m:t>
+        </m:r>
+        <m:r>
+          <w:rPr>
+            <w:rFonts w:ascii="Cambria Math" w:eastAsiaTheme="minorEastAsia" w:hAnsi="Cambria Math"/>
+            <w:sz w:val="20"/>
+            <w:szCs w:val="20"/>
+          </w:rPr>
+          <m:t>-1,1</m:t>
+        </m:r>
+        <m:r>
+          <w:rPr>
+            <w:rFonts w:ascii="Cambria Math" w:eastAsiaTheme="minorEastAsia" w:hAnsi="Cambria Math"/>
+            <w:sz w:val="20"/>
+            <w:szCs w:val="20"/>
+          </w:rPr>
+          <m:t>}</m:t>
+        </m:r>
+      </m:oMath>
+      <w:r>
+        <w:rPr>
+          <w:rFonts w:eastAsiaTheme="minorEastAsia"/>
+          <w:iCs/>
+          <w:sz w:val="20"/>
+          <w:szCs w:val="20"/>
+        </w:rPr>
+        <w:t xml:space="preserve"> </w:t>
+      </w:r>
+      <w:r>
+        <w:rPr>
+          <w:rFonts w:eastAsiaTheme="minorEastAsia"/>
+          <w:iCs/>
+          <w:sz w:val="20"/>
+          <w:szCs w:val="20"/>
+        </w:rPr>
+        <w:t xml:space="preserve">(meaning 2 maps to 1 and 1 maps to -1) </w:t>
+      </w:r>
+      <w:r>
+        <w:rPr>
+          <w:rFonts w:eastAsiaTheme="minorEastAsia"/>
+          <w:iCs/>
+          <w:sz w:val="20"/>
+          <w:szCs w:val="20"/>
+        </w:rPr>
+        <w:t xml:space="preserve">and </w:t>
+      </w:r>
+      <m:oMath>
+        <m:r>
+          <m:rPr>
+            <m:sty m:val="bi"/>
+          </m:rPr>
+          <w:rPr>
+            <w:rFonts w:ascii="Cambria Math" w:eastAsiaTheme="minorEastAsia" w:hAnsi="Cambria Math"/>
+            <w:sz w:val="20"/>
+            <w:szCs w:val="20"/>
+          </w:rPr>
+          <m:t>w</m:t>
+        </m:r>
+        <m:r>
+          <w:rPr>
+            <w:rFonts w:ascii="Cambria Math" w:eastAsiaTheme="minorEastAsia" w:hAnsi="Cambria Math"/>
+            <w:sz w:val="20"/>
+            <w:szCs w:val="20"/>
+          </w:rPr>
+          <m:t>=</m:t>
+        </m:r>
+        <m:sSub>
+          <m:sSubPr>
+            <m:ctrlPr>
+              <w:rPr>
+                <w:rFonts w:ascii="Cambria Math" w:eastAsiaTheme="minorEastAsia" w:hAnsi="Cambria Math"/>
+                <w:bCs/>
+                <w:i/>
+                <w:sz w:val="20"/>
+                <w:szCs w:val="20"/>
+              </w:rPr>
+            </m:ctrlPr>
+          </m:sSubPr>
+          <m:e>
+            <m:r>
+              <m:rPr>
+                <m:sty m:val="bi"/>
+              </m:rPr>
+              <w:rPr>
+                <w:rFonts w:ascii="Cambria Math" w:eastAsiaTheme="minorEastAsia" w:hAnsi="Cambria Math"/>
+                <w:sz w:val="20"/>
+                <w:szCs w:val="20"/>
+              </w:rPr>
+              <m:t>w</m:t>
+            </m:r>
+          </m:e>
+          <m:sub>
+            <m:r>
+              <w:rPr>
+                <w:rFonts w:ascii="Cambria Math" w:eastAsiaTheme="minorEastAsia" w:hAnsi="Cambria Math"/>
+                <w:sz w:val="20"/>
+                <w:szCs w:val="20"/>
+              </w:rPr>
+              <m:t>2</m:t>
+            </m:r>
+          </m:sub>
+        </m:sSub>
+        <m:r>
+          <w:rPr>
+            <w:rFonts w:ascii="Cambria Math" w:eastAsiaTheme="minorEastAsia" w:hAnsi="Cambria Math"/>
+            <w:sz w:val="20"/>
+            <w:szCs w:val="20"/>
+          </w:rPr>
+          <m:t>-</m:t>
+        </m:r>
+        <m:sSub>
+          <m:sSubPr>
+            <m:ctrlPr>
+              <w:rPr>
+                <w:rFonts w:ascii="Cambria Math" w:eastAsiaTheme="minorEastAsia" w:hAnsi="Cambria Math"/>
+                <w:bCs/>
+                <w:i/>
+                <w:sz w:val="20"/>
+                <w:szCs w:val="20"/>
+              </w:rPr>
+            </m:ctrlPr>
+          </m:sSubPr>
+          <m:e>
+            <m:r>
+              <m:rPr>
+                <m:sty m:val="bi"/>
+              </m:rPr>
+              <w:rPr>
+                <w:rFonts w:ascii="Cambria Math" w:eastAsiaTheme="minorEastAsia" w:hAnsi="Cambria Math"/>
+                <w:sz w:val="20"/>
+                <w:szCs w:val="20"/>
+              </w:rPr>
+              <m:t>w</m:t>
+            </m:r>
+          </m:e>
+          <m:sub>
+            <m:r>
+              <w:rPr>
+                <w:rFonts w:ascii="Cambria Math" w:eastAsiaTheme="minorEastAsia" w:hAnsi="Cambria Math"/>
+                <w:sz w:val="20"/>
+                <w:szCs w:val="20"/>
+              </w:rPr>
+              <m:t>1</m:t>
+            </m:r>
+          </m:sub>
+        </m:sSub>
+        <m:r>
+          <w:rPr>
+            <w:rFonts w:ascii="Cambria Math" w:eastAsiaTheme="minorEastAsia" w:hAnsi="Cambria Math"/>
+          </w:rPr>
+          <m:t xml:space="preserve"> </m:t>
+        </m:r>
+      </m:oMath>
+      <w:r>
+        <w:rPr>
+          <w:rFonts w:eastAsiaTheme="minorEastAsia"/>
+        </w:rPr>
+        <w:t xml:space="preserve">we get that </w:t>
+      </w:r>
+    </w:p>
+    <w:p>
+      <w:pPr>
+        <w:pStyle w:val="aa"/>
+        <w:rPr>
+          <w:rFonts w:eastAsiaTheme="minorEastAsia"/>
+        </w:rPr>
+      </w:pPr>
+      <m:oMathPara>
+        <m:oMath>
+          <m:r>
+            <w:rPr>
+              <w:rFonts w:ascii="Cambria Math" w:eastAsiaTheme="minorEastAsia" w:hAnsi="Cambria Math"/>
+              <w:sz w:val="20"/>
+              <w:szCs w:val="20"/>
+            </w:rPr>
+            <m:t>f=</m:t>
+          </m:r>
+          <m:f>
+            <m:fPr>
+              <m:ctrlPr>
+                <w:rPr>
+                  <w:rFonts w:ascii="Cambria Math" w:eastAsiaTheme="minorEastAsia" w:hAnsi="Cambria Math"/>
+                  <w:i/>
+                  <w:sz w:val="20"/>
+                  <w:szCs w:val="20"/>
+                </w:rPr>
+              </m:ctrlPr>
+            </m:fPr>
+            <m:num>
+              <m:r>
+                <w:rPr>
+                  <w:rFonts w:ascii="Cambria Math" w:eastAsiaTheme="minorEastAsia" w:hAnsi="Cambria Math"/>
+                  <w:sz w:val="20"/>
+                  <w:szCs w:val="20"/>
+                </w:rPr>
+                <m:t>1</m:t>
+              </m:r>
+            </m:num>
+            <m:den>
+              <m:r>
+                <w:rPr>
+                  <w:rFonts w:ascii="Cambria Math" w:eastAsiaTheme="minorEastAsia" w:hAnsi="Cambria Math"/>
+                  <w:sz w:val="20"/>
+                  <w:szCs w:val="20"/>
+                </w:rPr>
+                <m:t>2</m:t>
+              </m:r>
+            </m:den>
+          </m:f>
+          <m:sSup>
+            <m:sSupPr>
+              <m:ctrlPr>
+                <w:rPr>
+                  <w:rFonts w:ascii="Cambria Math" w:eastAsiaTheme="minorEastAsia" w:hAnsi="Cambria Math"/>
+                  <w:i/>
+                  <w:sz w:val="20"/>
+                  <w:szCs w:val="20"/>
+                </w:rPr>
+              </m:ctrlPr>
+            </m:sSupPr>
+            <m:e>
+              <m:d>
+                <m:dPr>
+                  <m:begChr m:val="‖"/>
+                  <m:endChr m:val="‖"/>
+                  <m:ctrlPr>
+                    <w:rPr>
+                      <w:rFonts w:ascii="Cambria Math" w:eastAsiaTheme="minorEastAsia" w:hAnsi="Cambria Math"/>
+                      <w:i/>
+                      <w:sz w:val="20"/>
+                      <w:szCs w:val="20"/>
+                    </w:rPr>
+                  </m:ctrlPr>
+                </m:dPr>
+                <m:e>
+                  <m:r>
+                    <m:rPr>
+                      <m:sty m:val="bi"/>
+                    </m:rPr>
+                    <w:rPr>
+                      <w:rFonts w:ascii="Cambria Math" w:eastAsiaTheme="minorEastAsia" w:hAnsi="Cambria Math"/>
+                      <w:sz w:val="20"/>
+                      <w:szCs w:val="20"/>
+                    </w:rPr>
+                    <m:t>w</m:t>
+                  </m:r>
+                </m:e>
+              </m:d>
+            </m:e>
+            <m:sup>
+              <m:r>
+                <w:rPr>
+                  <w:rFonts w:ascii="Cambria Math" w:eastAsiaTheme="minorEastAsia" w:hAnsi="Cambria Math"/>
+                  <w:sz w:val="20"/>
+                  <w:szCs w:val="20"/>
+                </w:rPr>
+                <m:t>2</m:t>
+              </m:r>
+            </m:sup>
+          </m:sSup>
+          <m:r>
+            <w:rPr>
+              <w:rFonts w:ascii="Cambria Math" w:eastAsiaTheme="minorEastAsia" w:hAnsi="Cambria Math"/>
+              <w:sz w:val="20"/>
+              <w:szCs w:val="20"/>
+            </w:rPr>
+            <m:t>+</m:t>
+          </m:r>
+          <m:f>
+            <m:fPr>
+              <m:ctrlPr>
+                <w:rPr>
+                  <w:rFonts w:ascii="Cambria Math" w:eastAsiaTheme="minorEastAsia" w:hAnsi="Cambria Math"/>
+                  <w:i/>
+                  <w:sz w:val="20"/>
+                  <w:szCs w:val="20"/>
+                </w:rPr>
+              </m:ctrlPr>
+            </m:fPr>
+            <m:num>
+              <m:r>
+                <w:rPr>
+                  <w:rFonts w:ascii="Cambria Math" w:eastAsiaTheme="minorEastAsia" w:hAnsi="Cambria Math"/>
+                  <w:sz w:val="20"/>
+                  <w:szCs w:val="20"/>
+                </w:rPr>
+                <m:t>C</m:t>
+              </m:r>
+            </m:num>
+            <m:den>
+              <m:r>
+                <w:rPr>
+                  <w:rFonts w:ascii="Cambria Math" w:eastAsiaTheme="minorEastAsia" w:hAnsi="Cambria Math"/>
+                  <w:sz w:val="20"/>
+                  <w:szCs w:val="20"/>
+                </w:rPr>
+                <m:t>m</m:t>
+              </m:r>
+            </m:den>
+          </m:f>
+          <m:nary>
+            <m:naryPr>
+              <m:chr m:val="∑"/>
+              <m:limLoc m:val="subSup"/>
+              <m:ctrlPr>
+                <w:rPr>
+                  <w:rFonts w:ascii="Cambria Math" w:eastAsiaTheme="minorEastAsia" w:hAnsi="Cambria Math"/>
+                  <w:i/>
+                  <w:sz w:val="20"/>
+                  <w:szCs w:val="20"/>
+                </w:rPr>
+              </m:ctrlPr>
+            </m:naryPr>
+            <m:sub>
+              <m:r>
+                <w:rPr>
+                  <w:rFonts w:ascii="Cambria Math" w:eastAsiaTheme="minorEastAsia" w:hAnsi="Cambria Math"/>
+                  <w:sz w:val="20"/>
+                  <w:szCs w:val="20"/>
+                </w:rPr>
+                <m:t>i=1</m:t>
+              </m:r>
+            </m:sub>
+            <m:sup>
+              <m:r>
+                <w:rPr>
+                  <w:rFonts w:ascii="Cambria Math" w:eastAsiaTheme="minorEastAsia" w:hAnsi="Cambria Math"/>
+                  <w:sz w:val="20"/>
+                  <w:szCs w:val="20"/>
+                </w:rPr>
+                <m:t>m</m:t>
+              </m:r>
+            </m:sup>
+            <m:e>
+              <m:func>
+                <m:funcPr>
+                  <m:ctrlPr>
+                    <w:rPr>
+                      <w:rFonts w:ascii="Cambria Math" w:eastAsiaTheme="minorEastAsia" w:hAnsi="Cambria Math"/>
+                      <w:sz w:val="20"/>
+                      <w:szCs w:val="20"/>
+                    </w:rPr>
+                  </m:ctrlPr>
+                </m:funcPr>
+                <m:fName>
+                  <m:r>
+                    <m:rPr>
+                      <m:sty m:val="p"/>
+                    </m:rPr>
+                    <w:rPr>
+                      <w:rFonts w:ascii="Cambria Math" w:eastAsiaTheme="minorEastAsia" w:hAnsi="Cambria Math"/>
+                      <w:sz w:val="20"/>
+                      <w:szCs w:val="20"/>
+                    </w:rPr>
+                    <m:t>max</m:t>
+                  </m:r>
+                  <m:ctrlPr>
+                    <w:rPr>
+                      <w:rFonts w:ascii="Cambria Math" w:eastAsiaTheme="minorEastAsia" w:hAnsi="Cambria Math"/>
+                      <w:i/>
+                      <w:sz w:val="20"/>
+                      <w:szCs w:val="20"/>
+                    </w:rPr>
+                  </m:ctrlPr>
+                </m:fName>
+                <m:e>
+                  <m:r>
+                    <w:rPr>
+                      <w:rFonts w:ascii="Cambria Math" w:eastAsiaTheme="minorEastAsia" w:hAnsi="Cambria Math"/>
+                      <w:sz w:val="20"/>
+                      <w:szCs w:val="20"/>
+                    </w:rPr>
+                    <m:t>(</m:t>
+                  </m:r>
+                  <m:r>
+                    <w:rPr>
+                      <w:rFonts w:ascii="Cambria Math" w:eastAsiaTheme="minorEastAsia" w:hAnsi="Cambria Math"/>
+                      <w:sz w:val="20"/>
+                      <w:szCs w:val="20"/>
+                    </w:rPr>
+                    <m:t>0</m:t>
+                  </m:r>
+                  <m:r>
+                    <w:rPr>
+                      <w:rFonts w:ascii="Cambria Math" w:eastAsiaTheme="minorEastAsia" w:hAnsi="Cambria Math"/>
+                      <w:sz w:val="20"/>
+                      <w:szCs w:val="20"/>
+                    </w:rPr>
+                    <m:t>,</m:t>
+                  </m:r>
+                  <m:r>
+                    <w:rPr>
+                      <w:rFonts w:ascii="Cambria Math" w:eastAsiaTheme="minorEastAsia" w:hAnsi="Cambria Math"/>
+                      <w:sz w:val="20"/>
+                      <w:szCs w:val="20"/>
+                    </w:rPr>
+                    <m:t>1-</m:t>
+                  </m:r>
+                  <m:sSub>
+                    <m:sSubPr>
+                      <m:ctrlPr>
+                        <w:rPr>
+                          <w:rFonts w:ascii="Cambria Math" w:eastAsiaTheme="minorEastAsia" w:hAnsi="Cambria Math"/>
+                          <w:bCs/>
+                          <w:i/>
+                          <w:sz w:val="20"/>
+                          <w:szCs w:val="20"/>
+                        </w:rPr>
+                      </m:ctrlPr>
+                    </m:sSubPr>
+                    <m:e>
+                      <m:r>
+                        <m:rPr>
+                          <m:sty m:val="bi"/>
+                        </m:rPr>
+                        <w:rPr>
+                          <w:rFonts w:ascii="Cambria Math" w:eastAsiaTheme="minorEastAsia" w:hAnsi="Cambria Math"/>
+                          <w:sz w:val="20"/>
+                          <w:szCs w:val="20"/>
+                        </w:rPr>
+                        <m:t>y</m:t>
+                      </m:r>
+                    </m:e>
+                    <m:sub>
+                      <m:r>
+                        <w:rPr>
+                          <w:rFonts w:ascii="Cambria Math" w:eastAsiaTheme="minorEastAsia" w:hAnsi="Cambria Math"/>
+                          <w:sz w:val="20"/>
+                          <w:szCs w:val="20"/>
+                        </w:rPr>
+                        <m:t>i</m:t>
+                      </m:r>
+                    </m:sub>
+                  </m:sSub>
+                  <m:r>
+                    <m:rPr>
+                      <m:sty m:val="bi"/>
+                    </m:rPr>
+                    <w:rPr>
+                      <w:rFonts w:ascii="Cambria Math" w:eastAsiaTheme="minorEastAsia" w:hAnsi="Cambria Math"/>
+                      <w:sz w:val="20"/>
+                      <w:szCs w:val="20"/>
+                    </w:rPr>
+                    <m:t>w</m:t>
+                  </m:r>
+                  <m:sSub>
+                    <m:sSubPr>
+                      <m:ctrlPr>
+                        <w:rPr>
+                          <w:rFonts w:ascii="Cambria Math" w:eastAsiaTheme="minorEastAsia" w:hAnsi="Cambria Math"/>
+                          <w:bCs/>
+                          <w:i/>
+                          <w:sz w:val="20"/>
+                          <w:szCs w:val="20"/>
+                        </w:rPr>
+                      </m:ctrlPr>
+                    </m:sSubPr>
+                    <m:e>
+                      <m:r>
+                        <m:rPr>
+                          <m:sty m:val="bi"/>
+                        </m:rPr>
+                        <w:rPr>
+                          <w:rFonts w:ascii="Cambria Math" w:eastAsiaTheme="minorEastAsia" w:hAnsi="Cambria Math"/>
+                          <w:sz w:val="20"/>
+                          <w:szCs w:val="20"/>
+                        </w:rPr>
+                        <m:t>x</m:t>
+                      </m:r>
+                    </m:e>
+                    <m:sub>
+                      <m:r>
+                        <w:rPr>
+                          <w:rFonts w:ascii="Cambria Math" w:eastAsiaTheme="minorEastAsia" w:hAnsi="Cambria Math"/>
+                          <w:sz w:val="20"/>
+                          <w:szCs w:val="20"/>
+                        </w:rPr>
+                        <m:t>i</m:t>
+                      </m:r>
+                    </m:sub>
+                  </m:sSub>
+                  <m:r>
+                    <w:rPr>
+                      <w:rFonts w:ascii="Cambria Math" w:eastAsiaTheme="minorEastAsia" w:hAnsi="Cambria Math"/>
+                      <w:sz w:val="20"/>
+                      <w:szCs w:val="20"/>
+                    </w:rPr>
+                    <m:t>)</m:t>
+                  </m:r>
+                  <m:ctrlPr>
+                    <w:rPr>
+                      <w:rFonts w:ascii="Cambria Math" w:eastAsiaTheme="minorEastAsia" w:hAnsi="Cambria Math"/>
+                      <w:i/>
+                      <w:sz w:val="20"/>
+                      <w:szCs w:val="20"/>
+                    </w:rPr>
+                  </m:ctrlPr>
+                </m:e>
+              </m:func>
+            </m:e>
+          </m:nary>
+        </m:oMath>
+      </m:oMathPara>
+    </w:p>
+    <w:p>
+      <w:pPr>
+        <w:pStyle w:val="aa"/>
+        <w:numPr>
+          <w:ilvl w:val="0"/>
+          <w:numId w:val="6"/>
+        </w:numPr>
+        <w:rPr>
+          <w:rFonts w:eastAsiaTheme="minorEastAsia"/>
+        </w:rPr>
+      </w:pPr>
+      <w:r>
+        <w:rPr>
+          <w:rFonts w:eastAsiaTheme="minorEastAsia"/>
+        </w:rPr>
+        <w:t xml:space="preserve">The </w:t>
+      </w:r>
+      <w:proofErr w:type="spellStart"/>
+      <w:r>
+        <w:rPr>
+          <w:rFonts w:eastAsiaTheme="minorEastAsia"/>
+        </w:rPr>
+        <w:t>subgradient</w:t>
+      </w:r>
+      <w:proofErr w:type="spellEnd"/>
+      <w:r>
+        <w:rPr>
+          <w:rFonts w:eastAsiaTheme="minorEastAsia"/>
+        </w:rPr>
+        <w:t xml:space="preserve"> is of course</w:t>
+      </w:r>
+    </w:p>
+    <w:p>
+      <w:pPr>
+        <w:pStyle w:val="aa"/>
+        <w:rPr>
+          <w:rFonts w:eastAsiaTheme="minorEastAsia"/>
+        </w:rPr>
+      </w:pPr>
+    </w:p>
+    <w:p>
+      <w:pPr>
+        <w:pStyle w:val="aa"/>
+        <w:rPr>
+          <w:rFonts w:eastAsiaTheme="minorEastAsia"/>
+        </w:rPr>
+      </w:pPr>
+      <w:r>
+        <w:rPr>
+          <w:rFonts w:eastAsiaTheme="minorEastAsia"/>
+        </w:rPr>
+        <w:t>Using it for our new step in our SGD algorithm we get a step of</w:t>
+      </w:r>
+    </w:p>
+    <w:p>
+      <w:pPr>
+        <w:pStyle w:val="aa"/>
+        <w:rPr>
+          <w:rFonts w:eastAsiaTheme="minorEastAsia"/>
+          <w:b/>
+          <w:bCs/>
+        </w:rPr>
+      </w:pPr>
+      <m:oMathPara>
+        <m:oMath>
+          <m:sSub>
+            <m:sSubPr>
+              <m:ctrlPr>
+                <w:rPr>
+                  <w:rFonts w:ascii="Cambria Math" w:eastAsiaTheme="minorEastAsia" w:hAnsi="Cambria Math"/>
+                  <w:b/>
+                  <w:bCs/>
+                  <w:i/>
+                </w:rPr>
+              </m:ctrlPr>
+            </m:sSubPr>
+            <m:e>
+              <m:r>
+                <m:rPr>
+                  <m:sty m:val="bi"/>
+                </m:rPr>
+                <w:rPr>
+                  <w:rFonts w:ascii="Cambria Math" w:eastAsiaTheme="minorEastAsia" w:hAnsi="Cambria Math"/>
+                </w:rPr>
+                <m:t>w</m:t>
+              </m:r>
+            </m:e>
+            <m:sub>
+              <m:r>
+                <m:rPr>
+                  <m:sty m:val="bi"/>
+                </m:rPr>
+                <w:rPr>
+                  <w:rFonts w:ascii="Cambria Math" w:eastAsiaTheme="minorEastAsia" w:hAnsi="Cambria Math"/>
+                </w:rPr>
+                <m:t>j,t+1</m:t>
+              </m:r>
+            </m:sub>
+          </m:sSub>
+          <m:r>
+            <m:rPr>
+              <m:sty m:val="bi"/>
+            </m:rPr>
+            <w:rPr>
+              <w:rFonts w:ascii="Cambria Math" w:eastAsiaTheme="minorEastAsia" w:hAnsi="Cambria Math"/>
+            </w:rPr>
+            <m:t>=</m:t>
+          </m:r>
+          <m:d>
+            <m:dPr>
+              <m:ctrlPr>
+                <w:rPr>
+                  <w:rFonts w:ascii="Cambria Math" w:eastAsiaTheme="minorEastAsia" w:hAnsi="Cambria Math"/>
+                  <w:i/>
+                </w:rPr>
+              </m:ctrlPr>
+            </m:dPr>
+            <m:e>
+              <m:r>
+                <w:rPr>
+                  <w:rFonts w:ascii="Cambria Math" w:eastAsiaTheme="minorEastAsia" w:hAnsi="Cambria Math"/>
+                </w:rPr>
+                <m:t>1-</m:t>
+              </m:r>
+              <m:sSub>
+                <m:sSubPr>
+                  <m:ctrlPr>
+                    <w:rPr>
+                      <w:rFonts w:ascii="Cambria Math" w:eastAsiaTheme="minorEastAsia" w:hAnsi="Cambria Math"/>
+                      <w:i/>
+                    </w:rPr>
+                  </m:ctrlPr>
+                </m:sSubPr>
+                <m:e>
+                  <m:r>
+                    <w:rPr>
+                      <w:rFonts w:ascii="Cambria Math" w:eastAsiaTheme="minorEastAsia" w:hAnsi="Cambria Math"/>
+                    </w:rPr>
+                    <m:t>η</m:t>
+                  </m:r>
+                </m:e>
+                <m:sub>
+                  <m:r>
+                    <w:rPr>
+                      <w:rFonts w:ascii="Cambria Math" w:eastAsiaTheme="minorEastAsia" w:hAnsi="Cambria Math"/>
+                    </w:rPr>
+                    <m:t>t</m:t>
+                  </m:r>
+                </m:sub>
+              </m:sSub>
+            </m:e>
+          </m:d>
+          <m:sSub>
+            <m:sSubPr>
+              <m:ctrlPr>
+                <w:rPr>
+                  <w:rFonts w:ascii="Cambria Math" w:eastAsiaTheme="minorEastAsia" w:hAnsi="Cambria Math"/>
+                  <w:b/>
+                  <w:bCs/>
+                  <w:i/>
+                </w:rPr>
+              </m:ctrlPr>
+            </m:sSubPr>
+            <m:e>
+              <m:r>
+                <m:rPr>
+                  <m:sty m:val="bi"/>
+                </m:rPr>
+                <w:rPr>
+                  <w:rFonts w:ascii="Cambria Math" w:eastAsiaTheme="minorEastAsia" w:hAnsi="Cambria Math"/>
+                </w:rPr>
+                <m:t>w</m:t>
+              </m:r>
+            </m:e>
+            <m:sub>
+              <m:r>
+                <m:rPr>
+                  <m:sty m:val="bi"/>
+                </m:rPr>
+                <w:rPr>
+                  <w:rFonts w:ascii="Cambria Math" w:eastAsiaTheme="minorEastAsia" w:hAnsi="Cambria Math"/>
+                </w:rPr>
+                <m:t>j,t</m:t>
+              </m:r>
+            </m:sub>
+          </m:sSub>
+          <m:r>
+            <w:rPr>
+              <w:rFonts w:ascii="Cambria Math" w:eastAsiaTheme="minorEastAsia" w:hAnsi="Cambria Math"/>
+            </w:rPr>
+            <m:t>+</m:t>
+          </m:r>
+          <m:sSub>
+            <m:sSubPr>
+              <m:ctrlPr>
+                <w:rPr>
+                  <w:rFonts w:ascii="Cambria Math" w:eastAsiaTheme="minorEastAsia" w:hAnsi="Cambria Math"/>
+                  <w:i/>
+                </w:rPr>
+              </m:ctrlPr>
+            </m:sSubPr>
+            <m:e>
+              <m:r>
+                <w:rPr>
+                  <w:rFonts w:ascii="Cambria Math" w:eastAsiaTheme="minorEastAsia" w:hAnsi="Cambria Math"/>
+                </w:rPr>
+                <m:t>η</m:t>
+              </m:r>
+            </m:e>
+            <m:sub>
+              <m:r>
+                <w:rPr>
+                  <w:rFonts w:ascii="Cambria Math" w:eastAsiaTheme="minorEastAsia" w:hAnsi="Cambria Math"/>
+                </w:rPr>
+                <m:t>t</m:t>
+              </m:r>
+            </m:sub>
+          </m:sSub>
+          <m:r>
+            <w:rPr>
+              <w:rFonts w:ascii="Cambria Math" w:eastAsiaTheme="minorEastAsia" w:hAnsi="Cambria Math"/>
+            </w:rPr>
+            <m:t>C</m:t>
+          </m:r>
+          <m:sSub>
+            <m:sSubPr>
+              <m:ctrlPr>
+                <w:rPr>
+                  <w:rFonts w:ascii="Cambria Math" w:eastAsiaTheme="minorEastAsia" w:hAnsi="Cambria Math"/>
+                  <w:i/>
+                </w:rPr>
+              </m:ctrlPr>
+            </m:sSubPr>
+            <m:e>
+              <m:r>
+                <w:rPr>
+                  <w:rFonts w:ascii="Cambria Math" w:eastAsiaTheme="minorEastAsia" w:hAnsi="Cambria Math"/>
+                </w:rPr>
+                <m:t>y</m:t>
+              </m:r>
+            </m:e>
+            <m:sub>
+              <m:r>
+                <w:rPr>
+                  <w:rFonts w:ascii="Cambria Math" w:eastAsiaTheme="minorEastAsia" w:hAnsi="Cambria Math"/>
+                </w:rPr>
+                <m:t>i</m:t>
+              </m:r>
+            </m:sub>
+          </m:sSub>
+          <m:sSub>
+            <m:sSubPr>
+              <m:ctrlPr>
+                <w:rPr>
+                  <w:rFonts w:ascii="Cambria Math" w:eastAsiaTheme="minorEastAsia" w:hAnsi="Cambria Math"/>
+                  <w:b/>
+                  <w:bCs/>
+                  <w:i/>
+                </w:rPr>
+              </m:ctrlPr>
+            </m:sSubPr>
+            <m:e>
+              <m:r>
+                <m:rPr>
+                  <m:sty m:val="bi"/>
+                </m:rPr>
+                <w:rPr>
+                  <w:rFonts w:ascii="Cambria Math" w:eastAsiaTheme="minorEastAsia" w:hAnsi="Cambria Math"/>
+                </w:rPr>
+                <m:t>x</m:t>
+              </m:r>
+            </m:e>
+            <m:sub>
+              <m:r>
+                <m:rPr>
+                  <m:sty m:val="bi"/>
+                </m:rPr>
+                <w:rPr>
+                  <w:rFonts w:ascii="Cambria Math" w:eastAsiaTheme="minorEastAsia" w:hAnsi="Cambria Math"/>
+                </w:rPr>
+                <m:t>i</m:t>
+              </m:r>
+            </m:sub>
+          </m:sSub>
+        </m:oMath>
+      </m:oMathPara>
+    </w:p>
+    <w:p>
+      <w:pPr>
+        <w:pStyle w:val="aa"/>
+        <w:rPr>
+          <w:rFonts w:eastAsiaTheme="minorEastAsia"/>
+        </w:rPr>
+      </w:pPr>
+    </w:p>
+    <w:p>
+      <w:pPr>
+        <w:rPr>
+          <w:b/>
+          <w:bCs/>
+          <w:u w:val="single"/>
+        </w:rPr>
+      </w:pPr>
+    </w:p>
+    <w:p>
+      <w:pPr>
+        <w:rPr>
+          <w:b/>
+          <w:bCs/>
+          <w:u w:val="single"/>
+        </w:rPr>
+      </w:pPr>
+      <w:r>
+        <w:rPr>
+          <w:b/>
+          <w:bCs/>
+          <w:u w:val="single"/>
+        </w:rPr>
+        <w:t xml:space="preserve">Question </w:t>
+      </w:r>
+      <w:r>
+        <w:rPr>
+          <w:b/>
+          <w:bCs/>
+          <w:u w:val="single"/>
+        </w:rPr>
+        <w:t>5</w:t>
+      </w:r>
+      <w:r>
+        <w:rPr>
+          <w:b/>
+          <w:bCs/>
+          <w:u w:val="single"/>
+        </w:rPr>
+        <w:t>:</w:t>
+      </w:r>
+    </w:p>
+    <w:p>
+      <w:pPr>
+        <w:pStyle w:val="aa"/>
+        <w:tabs>
+          <w:tab w:val="left" w:pos="5940"/>
+        </w:tabs>
+        <w:rPr>
+          <w:rFonts w:eastAsiaTheme="minorEastAsia"/>
+        </w:rPr>
+      </w:pPr>
+      <w:r>
+        <w:rPr>
+          <w:rFonts w:eastAsiaTheme="minorEastAsia"/>
+        </w:rPr>
+        <w:t xml:space="preserve">proof by induction on </w:t>
+      </w:r>
+      <m:oMath>
+        <m:r>
+          <w:rPr>
+            <w:rFonts w:ascii="Cambria Math" w:eastAsiaTheme="minorEastAsia" w:hAnsi="Cambria Math"/>
+          </w:rPr>
+          <m:t>d</m:t>
+        </m:r>
+      </m:oMath>
+      <w:r>
+        <w:rPr>
+          <w:rFonts w:eastAsiaTheme="minorEastAsia"/>
+        </w:rPr>
+        <w:t>.</w:t>
+      </w:r>
+    </w:p>
+    <w:p>
+      <w:pPr>
+        <w:pStyle w:val="aa"/>
+        <w:tabs>
+          <w:tab w:val="left" w:pos="5940"/>
+        </w:tabs>
+        <w:rPr>
+          <w:rFonts w:eastAsiaTheme="minorEastAsia"/>
+        </w:rPr>
+      </w:pPr>
+      <w:r>
+        <w:rPr>
+          <w:rFonts w:eastAsiaTheme="minorEastAsia"/>
+        </w:rPr>
+        <w:t xml:space="preserve">base: when </w:t>
+      </w:r>
+      <m:oMath>
+        <m:r>
+          <w:rPr>
+            <w:rFonts w:ascii="Cambria Math" w:eastAsiaTheme="minorEastAsia" w:hAnsi="Cambria Math"/>
+          </w:rPr>
+          <m:t>d=0</m:t>
+        </m:r>
+      </m:oMath>
+      <w:r>
+        <w:rPr>
+          <w:rFonts w:eastAsiaTheme="minorEastAsia"/>
+        </w:rPr>
+        <w:t xml:space="preserve"> there can be no samples so only 1 node is needed to always return the required answer (1 or 0).</w:t>
+      </w:r>
+    </w:p>
+    <w:p>
+      <w:pPr>
+        <w:pStyle w:val="aa"/>
+        <w:tabs>
+          <w:tab w:val="left" w:pos="5940"/>
+        </w:tabs>
+        <w:rPr>
+          <w:rFonts w:eastAsiaTheme="minorEastAsia"/>
+        </w:rPr>
+      </w:pPr>
+      <w:r>
+        <w:rPr>
+          <w:rFonts w:eastAsiaTheme="minorEastAsia"/>
+        </w:rPr>
+        <w:t xml:space="preserve">step: assume the claim is true for a classifiers with domain dimensions up to a specific d. thus means that there is a decision tree of height at most d+1 as stated in the question. for a classifier with d+1 dimensions, we use the first node as </w:t>
+      </w:r>
+      <m:oMath>
+        <m:r>
+          <w:rPr>
+            <w:rFonts w:ascii="Cambria Math" w:eastAsiaTheme="minorEastAsia" w:hAnsi="Cambria Math"/>
+          </w:rPr>
+          <m:t>(</m:t>
+        </m:r>
+        <m:sSub>
+          <m:sSubPr>
+            <m:ctrlPr>
+              <w:rPr>
+                <w:rFonts w:ascii="Cambria Math" w:eastAsiaTheme="minorEastAsia" w:hAnsi="Cambria Math"/>
+                <w:i/>
+              </w:rPr>
+            </m:ctrlPr>
+          </m:sSubPr>
+          <m:e>
+            <m:r>
+              <w:rPr>
+                <w:rFonts w:ascii="Cambria Math" w:eastAsiaTheme="minorEastAsia" w:hAnsi="Cambria Math"/>
+              </w:rPr>
+              <m:t>x</m:t>
+            </m:r>
+          </m:e>
+          <m:sub>
+            <m:r>
+              <w:rPr>
+                <w:rFonts w:ascii="Cambria Math" w:eastAsiaTheme="minorEastAsia" w:hAnsi="Cambria Math"/>
+              </w:rPr>
+              <m:t>d+1</m:t>
+            </m:r>
+          </m:sub>
+        </m:sSub>
+        <m:r>
+          <w:rPr>
+            <w:rFonts w:ascii="Cambria Math" w:eastAsiaTheme="minorEastAsia" w:hAnsi="Cambria Math"/>
+          </w:rPr>
+          <m:t>=0?)</m:t>
+        </m:r>
+      </m:oMath>
+      <w:r>
+        <w:rPr>
+          <w:rFonts w:eastAsiaTheme="minorEastAsia"/>
+        </w:rPr>
+        <w:t>.</w:t>
+      </w:r>
+    </w:p>
+    <w:p>
+      <w:pPr>
+        <w:pStyle w:val="aa"/>
+        <w:tabs>
+          <w:tab w:val="left" w:pos="5940"/>
+        </w:tabs>
+        <w:rPr>
+          <w:rFonts w:eastAsiaTheme="minorEastAsia"/>
+        </w:rPr>
+      </w:pPr>
+      <w:r>
+        <w:rPr>
+          <w:rFonts w:eastAsiaTheme="minorEastAsia"/>
+        </w:rPr>
+        <w:t>we get 2 sub trees with d dimension (which are relevant), and by the induction assumption the those sub trees are of height at most d+1. Therefore, the new tree is of height at most (d+1)+1 as needed.</w:t>
+      </w:r>
+    </w:p>
+    <w:p>
+      <w:pPr>
+        <w:pStyle w:val="aa"/>
+        <w:tabs>
+          <w:tab w:val="left" w:pos="5940"/>
+        </w:tabs>
+        <w:rPr>
+          <w:rFonts w:eastAsiaTheme="minorEastAsia"/>
+        </w:rPr>
+      </w:pPr>
+    </w:p>
+    <w:p>
+      <w:pPr>
+        <w:pStyle w:val="aa"/>
+        <w:tabs>
+          <w:tab w:val="left" w:pos="5940"/>
+        </w:tabs>
+        <w:rPr>
+          <w:rFonts w:eastAsiaTheme="minorEastAsia"/>
+        </w:rPr>
+      </w:pPr>
+      <w:r>
+        <w:rPr>
+          <w:rFonts w:eastAsiaTheme="minorEastAsia"/>
+        </w:rPr>
+        <w:t>now please notice that each binary tree of height d</w:t>
+      </w:r>
+      <w:r>
+        <w:rPr>
+          <w:rFonts w:eastAsiaTheme="minorEastAsia"/>
+        </w:rPr>
+        <w:t>+1</w:t>
+      </w:r>
+      <w:r>
+        <w:rPr>
+          <w:rFonts w:eastAsiaTheme="minorEastAsia"/>
+        </w:rPr>
+        <w:t xml:space="preserve"> has </w:t>
+      </w:r>
+      <m:oMath>
+        <m:sSup>
+          <m:sSupPr>
+            <m:ctrlPr>
+              <w:rPr>
+                <w:rFonts w:ascii="Cambria Math" w:eastAsiaTheme="minorEastAsia" w:hAnsi="Cambria Math"/>
+                <w:i/>
+              </w:rPr>
+            </m:ctrlPr>
+          </m:sSupPr>
+          <m:e>
+            <m:r>
+              <w:rPr>
+                <w:rFonts w:ascii="Cambria Math" w:eastAsiaTheme="minorEastAsia" w:hAnsi="Cambria Math"/>
+              </w:rPr>
+              <m:t>2</m:t>
+            </m:r>
+          </m:e>
+          <m:sup>
+            <m:r>
+              <w:rPr>
+                <w:rFonts w:ascii="Cambria Math" w:eastAsiaTheme="minorEastAsia" w:hAnsi="Cambria Math"/>
+              </w:rPr>
+              <m:t>d</m:t>
+            </m:r>
+          </m:sup>
+        </m:sSup>
+      </m:oMath>
+      <w:r>
+        <w:rPr>
+          <w:rFonts w:eastAsiaTheme="minorEastAsia"/>
+        </w:rPr>
+        <w:t xml:space="preserve"> </w:t>
+      </w:r>
+      <w:r>
+        <w:rPr>
+          <w:rFonts w:eastAsiaTheme="minorEastAsia"/>
+        </w:rPr>
+        <w:t xml:space="preserve">leaf nodes (and therefore </w:t>
+      </w:r>
+      <m:oMath>
+        <m:sSup>
+          <m:sSupPr>
+            <m:ctrlPr>
+              <w:rPr>
+                <w:rFonts w:ascii="Cambria Math" w:eastAsiaTheme="minorEastAsia" w:hAnsi="Cambria Math"/>
+                <w:i/>
+              </w:rPr>
+            </m:ctrlPr>
+          </m:sSupPr>
+          <m:e>
+            <m:r>
+              <w:rPr>
+                <w:rFonts w:ascii="Cambria Math" w:eastAsiaTheme="minorEastAsia" w:hAnsi="Cambria Math"/>
+              </w:rPr>
+              <m:t>2</m:t>
+            </m:r>
+          </m:e>
+          <m:sup>
+            <m:r>
+              <w:rPr>
+                <w:rFonts w:ascii="Cambria Math" w:eastAsiaTheme="minorEastAsia" w:hAnsi="Cambria Math"/>
+              </w:rPr>
+              <m:t>d</m:t>
+            </m:r>
+          </m:sup>
+        </m:sSup>
+      </m:oMath>
+      <w:r>
+        <w:rPr>
+          <w:rFonts w:eastAsiaTheme="minorEastAsia"/>
+        </w:rPr>
+        <w:t xml:space="preserve"> different paths). Also, notice that over the domain of </w:t>
+      </w:r>
+      <m:oMath>
+        <m:sSup>
+          <m:sSupPr>
+            <m:ctrlPr>
+              <w:rPr>
+                <w:rFonts w:ascii="Cambria Math" w:eastAsiaTheme="minorEastAsia" w:hAnsi="Cambria Math"/>
+                <w:i/>
+              </w:rPr>
+            </m:ctrlPr>
+          </m:sSupPr>
+          <m:e>
+            <m:r>
+              <w:rPr>
+                <w:rFonts w:ascii="Cambria Math" w:eastAsiaTheme="minorEastAsia" w:hAnsi="Cambria Math"/>
+              </w:rPr>
+              <m:t>{0,1}</m:t>
+            </m:r>
+          </m:e>
+          <m:sup>
+            <m:r>
+              <w:rPr>
+                <w:rFonts w:ascii="Cambria Math" w:eastAsiaTheme="minorEastAsia" w:hAnsi="Cambria Math"/>
+              </w:rPr>
+              <m:t>d</m:t>
+            </m:r>
+          </m:sup>
+        </m:sSup>
+      </m:oMath>
+      <w:r>
+        <w:rPr>
+          <w:rFonts w:eastAsiaTheme="minorEastAsia"/>
+        </w:rPr>
+        <w:t xml:space="preserve"> there can be maximum </w:t>
+      </w:r>
+      <m:oMath>
+        <m:sSup>
+          <m:sSupPr>
+            <m:ctrlPr>
+              <w:rPr>
+                <w:rFonts w:ascii="Cambria Math" w:eastAsiaTheme="minorEastAsia" w:hAnsi="Cambria Math"/>
+                <w:i/>
+              </w:rPr>
+            </m:ctrlPr>
+          </m:sSupPr>
+          <m:e>
+            <m:r>
+              <w:rPr>
+                <w:rFonts w:ascii="Cambria Math" w:eastAsiaTheme="minorEastAsia" w:hAnsi="Cambria Math"/>
+              </w:rPr>
+              <m:t>2</m:t>
+            </m:r>
+          </m:e>
+          <m:sup>
+            <m:r>
+              <w:rPr>
+                <w:rFonts w:ascii="Cambria Math" w:eastAsiaTheme="minorEastAsia" w:hAnsi="Cambria Math"/>
+              </w:rPr>
+              <m:t>d</m:t>
+            </m:r>
+          </m:sup>
+        </m:sSup>
+      </m:oMath>
+      <w:r>
+        <w:rPr>
+          <w:rFonts w:eastAsiaTheme="minorEastAsia"/>
+        </w:rPr>
+        <w:t>different sample vectors.</w:t>
+      </w:r>
+    </w:p>
+    <w:p>
+      <w:pPr>
+        <w:pStyle w:val="aa"/>
+        <w:tabs>
+          <w:tab w:val="left" w:pos="5940"/>
+        </w:tabs>
+        <w:rPr>
+          <w:rFonts w:eastAsiaTheme="minorEastAsia"/>
+        </w:rPr>
+      </w:pPr>
+      <w:r>
+        <w:rPr>
+          <w:rFonts w:eastAsiaTheme="minorEastAsia"/>
+        </w:rPr>
+        <w:t>For a lower bound, we</w:t>
+      </w:r>
+      <w:r>
+        <w:rPr>
+          <w:rFonts w:eastAsiaTheme="minorEastAsia"/>
+        </w:rPr>
+        <w:t xml:space="preserve"> </w:t>
+      </w:r>
+      <w:r>
+        <w:rPr>
+          <w:rFonts w:eastAsiaTheme="minorEastAsia"/>
+        </w:rPr>
+        <w:t>take</w:t>
+      </w:r>
+      <w:r>
+        <w:rPr>
+          <w:rFonts w:eastAsiaTheme="minorEastAsia"/>
+        </w:rPr>
+        <w:t xml:space="preserve"> the sample group S of size </w:t>
+      </w:r>
+      <m:oMath>
+        <m:sSup>
+          <m:sSupPr>
+            <m:ctrlPr>
+              <w:rPr>
+                <w:rFonts w:ascii="Cambria Math" w:eastAsiaTheme="minorEastAsia" w:hAnsi="Cambria Math"/>
+                <w:i/>
+              </w:rPr>
+            </m:ctrlPr>
+          </m:sSupPr>
+          <m:e>
+            <m:r>
+              <w:rPr>
+                <w:rFonts w:ascii="Cambria Math" w:eastAsiaTheme="minorEastAsia" w:hAnsi="Cambria Math"/>
+              </w:rPr>
+              <m:t>2</m:t>
+            </m:r>
+          </m:e>
+          <m:sup>
+            <m:r>
+              <w:rPr>
+                <w:rFonts w:ascii="Cambria Math" w:eastAsiaTheme="minorEastAsia" w:hAnsi="Cambria Math"/>
+              </w:rPr>
+              <m:t>d</m:t>
+            </m:r>
+          </m:sup>
+        </m:sSup>
+      </m:oMath>
+      <w:r>
+        <w:rPr>
+          <w:rFonts w:eastAsiaTheme="minorEastAsia"/>
+        </w:rPr>
+        <w:t xml:space="preserve"> which contains </w:t>
+      </w:r>
+      <m:oMath>
+        <m:sSup>
+          <m:sSupPr>
+            <m:ctrlPr>
+              <w:rPr>
+                <w:rFonts w:ascii="Cambria Math" w:eastAsiaTheme="minorEastAsia" w:hAnsi="Cambria Math"/>
+                <w:i/>
+              </w:rPr>
+            </m:ctrlPr>
+          </m:sSupPr>
+          <m:e>
+            <m:r>
+              <w:rPr>
+                <w:rFonts w:ascii="Cambria Math" w:eastAsiaTheme="minorEastAsia" w:hAnsi="Cambria Math"/>
+              </w:rPr>
+              <m:t>2</m:t>
+            </m:r>
+          </m:e>
+          <m:sup>
+            <m:r>
+              <w:rPr>
+                <w:rFonts w:ascii="Cambria Math" w:eastAsiaTheme="minorEastAsia" w:hAnsi="Cambria Math"/>
+              </w:rPr>
+              <m:t>d</m:t>
+            </m:r>
+          </m:sup>
+        </m:sSup>
+      </m:oMath>
+      <w:r>
+        <w:rPr>
+          <w:rFonts w:eastAsiaTheme="minorEastAsia"/>
+        </w:rPr>
+        <w:t xml:space="preserve"> different vectors. Every node in the d+1 height binary tree will map to a specific sample. Each node will return the label of the corresponding label, and the correctness is obvious.</w:t>
+      </w:r>
+    </w:p>
+    <w:p>
+      <w:pPr>
+        <w:pStyle w:val="aa"/>
+        <w:tabs>
+          <w:tab w:val="left" w:pos="5940"/>
+        </w:tabs>
+        <w:rPr>
+          <w:rFonts w:eastAsiaTheme="minorEastAsia"/>
+        </w:rPr>
+      </w:pPr>
+      <w:r>
+        <w:rPr>
+          <w:rFonts w:eastAsiaTheme="minorEastAsia"/>
+        </w:rPr>
+        <w:t xml:space="preserve">For an upper bound we tale a sample group S of size </w:t>
+      </w:r>
+      <m:oMath>
+        <m:sSup>
+          <m:sSupPr>
+            <m:ctrlPr>
+              <w:rPr>
+                <w:rFonts w:ascii="Cambria Math" w:eastAsiaTheme="minorEastAsia" w:hAnsi="Cambria Math"/>
+                <w:i/>
+              </w:rPr>
+            </m:ctrlPr>
+          </m:sSupPr>
+          <m:e>
+            <m:r>
+              <w:rPr>
+                <w:rFonts w:ascii="Cambria Math" w:eastAsiaTheme="minorEastAsia" w:hAnsi="Cambria Math"/>
+              </w:rPr>
+              <m:t>2</m:t>
+            </m:r>
+          </m:e>
+          <m:sup>
+            <m:r>
+              <w:rPr>
+                <w:rFonts w:ascii="Cambria Math" w:eastAsiaTheme="minorEastAsia" w:hAnsi="Cambria Math"/>
+              </w:rPr>
+              <m:t>d</m:t>
+            </m:r>
+          </m:sup>
+        </m:sSup>
+        <m:r>
+          <w:rPr>
+            <w:rFonts w:ascii="Cambria Math" w:eastAsiaTheme="minorEastAsia" w:hAnsi="Cambria Math"/>
+          </w:rPr>
+          <m:t>+1</m:t>
+        </m:r>
+      </m:oMath>
+      <w:r>
+        <w:rPr>
+          <w:rFonts w:eastAsiaTheme="minorEastAsia"/>
+        </w:rPr>
+        <w:t xml:space="preserve">. Based on what said before, S contains 2 samples </w:t>
+      </w:r>
+      <m:oMath>
+        <m:sSub>
+          <m:sSubPr>
+            <m:ctrlPr>
+              <w:rPr>
+                <w:rFonts w:ascii="Cambria Math" w:eastAsiaTheme="minorEastAsia" w:hAnsi="Cambria Math"/>
+                <w:i/>
+              </w:rPr>
+            </m:ctrlPr>
+          </m:sSubPr>
+          <m:e>
+            <m:r>
+              <w:rPr>
+                <w:rFonts w:ascii="Cambria Math" w:eastAsiaTheme="minorEastAsia" w:hAnsi="Cambria Math"/>
+              </w:rPr>
+              <m:t>x</m:t>
+            </m:r>
+          </m:e>
+          <m:sub>
+            <m:r>
+              <w:rPr>
+                <w:rFonts w:ascii="Cambria Math" w:eastAsiaTheme="minorEastAsia" w:hAnsi="Cambria Math"/>
+              </w:rPr>
+              <m:t>i</m:t>
+            </m:r>
+          </m:sub>
+        </m:sSub>
+        <m:r>
+          <w:rPr>
+            <w:rFonts w:ascii="Cambria Math" w:eastAsiaTheme="minorEastAsia" w:hAnsi="Cambria Math"/>
+          </w:rPr>
+          <m:t>,</m:t>
+        </m:r>
+        <m:sSub>
+          <m:sSubPr>
+            <m:ctrlPr>
+              <w:rPr>
+                <w:rFonts w:ascii="Cambria Math" w:eastAsiaTheme="minorEastAsia" w:hAnsi="Cambria Math"/>
+                <w:i/>
+              </w:rPr>
+            </m:ctrlPr>
+          </m:sSubPr>
+          <m:e>
+            <m:r>
+              <w:rPr>
+                <w:rFonts w:ascii="Cambria Math" w:eastAsiaTheme="minorEastAsia" w:hAnsi="Cambria Math"/>
+              </w:rPr>
+              <m:t>x</m:t>
+            </m:r>
+          </m:e>
+          <m:sub>
+            <m:r>
+              <w:rPr>
+                <w:rFonts w:ascii="Cambria Math" w:eastAsiaTheme="minorEastAsia" w:hAnsi="Cambria Math"/>
+              </w:rPr>
+              <m:t>j</m:t>
+            </m:r>
+          </m:sub>
+        </m:sSub>
+      </m:oMath>
+      <w:r>
+        <w:rPr>
+          <w:rFonts w:eastAsiaTheme="minorEastAsia"/>
+        </w:rPr>
+        <w:t xml:space="preserve"> such that </w:t>
+      </w:r>
+      <m:oMath>
+        <m:sSub>
+          <m:sSubPr>
+            <m:ctrlPr>
+              <w:rPr>
+                <w:rFonts w:ascii="Cambria Math" w:eastAsiaTheme="minorEastAsia" w:hAnsi="Cambria Math"/>
+                <w:i/>
+              </w:rPr>
+            </m:ctrlPr>
+          </m:sSubPr>
+          <m:e>
+            <m:r>
+              <w:rPr>
+                <w:rFonts w:ascii="Cambria Math" w:eastAsiaTheme="minorEastAsia" w:hAnsi="Cambria Math"/>
+              </w:rPr>
+              <m:t>x</m:t>
+            </m:r>
+          </m:e>
+          <m:sub>
+            <m:r>
+              <w:rPr>
+                <w:rFonts w:ascii="Cambria Math" w:eastAsiaTheme="minorEastAsia" w:hAnsi="Cambria Math"/>
+              </w:rPr>
+              <m:t>i</m:t>
+            </m:r>
+          </m:sub>
+        </m:sSub>
+        <m:r>
+          <w:rPr>
+            <w:rFonts w:ascii="Cambria Math" w:eastAsiaTheme="minorEastAsia" w:hAnsi="Cambria Math"/>
+          </w:rPr>
+          <m:t>=</m:t>
+        </m:r>
+        <m:sSub>
+          <m:sSubPr>
+            <m:ctrlPr>
+              <w:rPr>
+                <w:rFonts w:ascii="Cambria Math" w:eastAsiaTheme="minorEastAsia" w:hAnsi="Cambria Math"/>
+                <w:i/>
+              </w:rPr>
+            </m:ctrlPr>
+          </m:sSubPr>
+          <m:e>
+            <m:r>
+              <w:rPr>
+                <w:rFonts w:ascii="Cambria Math" w:eastAsiaTheme="minorEastAsia" w:hAnsi="Cambria Math"/>
+              </w:rPr>
+              <m:t>x</m:t>
+            </m:r>
+          </m:e>
+          <m:sub>
+            <m:r>
+              <w:rPr>
+                <w:rFonts w:ascii="Cambria Math" w:eastAsiaTheme="minorEastAsia" w:hAnsi="Cambria Math"/>
+              </w:rPr>
+              <m:t>j</m:t>
+            </m:r>
+          </m:sub>
+        </m:sSub>
+      </m:oMath>
+      <w:r>
+        <w:rPr>
+          <w:rFonts w:eastAsiaTheme="minorEastAsia"/>
+        </w:rPr>
+        <w:t xml:space="preserve"> and </w:t>
+      </w:r>
+      <m:oMath>
+        <m:r>
+          <w:rPr>
+            <w:rFonts w:ascii="Cambria Math" w:eastAsiaTheme="minorEastAsia" w:hAnsi="Cambria Math"/>
+          </w:rPr>
+          <m:t>i≠j</m:t>
+        </m:r>
+      </m:oMath>
+      <w:r>
+        <w:rPr>
+          <w:rFonts w:eastAsiaTheme="minorEastAsia"/>
+        </w:rPr>
+        <w:t>. Both of these samples will be mapped by the tree model to the same leaf node. So, by labeling those samples differently, we get that S is not shattered.</w:t>
+      </w:r>
+    </w:p>
+    <w:p>
+      <w:pPr>
+        <w:pStyle w:val="aa"/>
+        <w:tabs>
+          <w:tab w:val="left" w:pos="5940"/>
+        </w:tabs>
+        <w:rPr>
+          <w:rFonts w:eastAsiaTheme="minorEastAsia"/>
+        </w:rPr>
+      </w:pPr>
+      <w:r>
+        <w:rPr>
+          <w:rFonts w:eastAsiaTheme="minorEastAsia"/>
+        </w:rPr>
+        <w:t xml:space="preserve">Thus we conclude that the VC-dimension of the class of decision trees over the domain of </w:t>
+      </w:r>
+      <m:oMath>
+        <m:sSup>
+          <m:sSupPr>
+            <m:ctrlPr>
+              <w:rPr>
+                <w:rFonts w:ascii="Cambria Math" w:eastAsiaTheme="minorEastAsia" w:hAnsi="Cambria Math"/>
+                <w:i/>
+              </w:rPr>
+            </m:ctrlPr>
+          </m:sSupPr>
+          <m:e>
+            <m:r>
+              <w:rPr>
+                <w:rFonts w:ascii="Cambria Math" w:eastAsiaTheme="minorEastAsia" w:hAnsi="Cambria Math"/>
+              </w:rPr>
+              <m:t>{0,1}</m:t>
+            </m:r>
+          </m:e>
+          <m:sup>
+            <m:r>
+              <w:rPr>
+                <w:rFonts w:ascii="Cambria Math" w:eastAsiaTheme="minorEastAsia" w:hAnsi="Cambria Math"/>
+              </w:rPr>
+              <m:t>d</m:t>
+            </m:r>
+          </m:sup>
+        </m:sSup>
+      </m:oMath>
+      <w:r>
+        <w:rPr>
+          <w:rFonts w:eastAsiaTheme="minorEastAsia"/>
+        </w:rPr>
+        <w:t xml:space="preserve"> is </w:t>
+      </w:r>
+      <m:oMath>
+        <m:sSup>
+          <m:sSupPr>
+            <m:ctrlPr>
+              <w:rPr>
+                <w:rFonts w:ascii="Cambria Math" w:eastAsiaTheme="minorEastAsia" w:hAnsi="Cambria Math"/>
+                <w:i/>
+              </w:rPr>
+            </m:ctrlPr>
+          </m:sSupPr>
+          <m:e>
+            <m:r>
+              <w:rPr>
+                <w:rFonts w:ascii="Cambria Math" w:eastAsiaTheme="minorEastAsia" w:hAnsi="Cambria Math"/>
+              </w:rPr>
+              <m:t>2</m:t>
+            </m:r>
+          </m:e>
+          <m:sup>
+            <m:r>
+              <w:rPr>
+                <w:rFonts w:ascii="Cambria Math" w:eastAsiaTheme="minorEastAsia" w:hAnsi="Cambria Math"/>
+              </w:rPr>
+              <m:t>d</m:t>
+            </m:r>
+          </m:sup>
+        </m:sSup>
+      </m:oMath>
+      <w:r>
+        <w:rPr>
+          <w:rFonts w:eastAsiaTheme="minorEastAsia"/>
+        </w:rPr>
+        <w:t>.</w:t>
       </w:r>
     </w:p>
     <w:sectPr>
@@ -9881,8 +13343,8 @@
 </file>
 
 <file path=word/numbering.xml><?xml version="1.0" encoding="utf-8"?>
-<w:numbering xmlns:wpc="http://schemas.microsoft.com/office/word/2010/wordprocessingCanvas" xmlns:cx="http://schemas.microsoft.com/office/drawing/2014/chartex" xmlns:cx1="http://schemas.microsoft.com/office/drawing/2015/9/8/chartex" xmlns:cx2="http://schemas.microsoft.com/office/drawing/2015/10/21/chartex" xmlns:cx3="http://schemas.microsoft.com/office/drawing/2016/5/9/chartex" xmlns:cx4="http://schemas.microsoft.com/office/drawing/2016/5/10/chartex" xmlns:cx5="http://schemas.microsoft.com/office/drawing/2016/5/11/chartex" xmlns:mc="http://schemas.openxmlformats.org/markup-compatibility/2006" xmlns:o="urn:schemas-microsoft-com:office:office" xmlns:r="http://schemas.openxmlformats.org/officeDocument/2006/relationships" xmlns:m="http://schemas.openxmlformats.org/officeDocument/2006/math" xmlns:v="urn:schemas-microsoft-com:vml" xmlns:wp14="http://schemas.microsoft.com/office/word/2010/wordprocessingDrawing" xmlns:wp="http://schemas.openxmlformats.org/drawingml/2006/wordprocessingDrawing" xmlns:w10="urn:schemas-microsoft-com:office:word" xmlns:w="http://schemas.openxmlformats.org/wordprocessingml/2006/main" xmlns:w14="http://schemas.microsoft.com/office/word/2010/wordml" xmlns:w15="http://schemas.microsoft.com/office/word/2012/wordml" xmlns:w16se="http://schemas.microsoft.com/office/word/2015/wordml/symex" xmlns:wpg="http://schemas.microsoft.com/office/word/2010/wordprocessingGroup" xmlns:wpi="http://schemas.microsoft.com/office/word/2010/wordprocessingInk" xmlns:wne="http://schemas.microsoft.com/office/word/2006/wordml" xmlns:wps="http://schemas.microsoft.com/office/word/2010/wordprocessingShape" mc:Ignorable="w14 w15 w16se wp14">
-  <w:abstractNum w:abstractNumId="0" w15:restartNumberingAfterBreak="0">
+<w:numbering xmlns:ve="http://schemas.openxmlformats.org/markup-compatibility/2006" xmlns:o="urn:schemas-microsoft-com:office:office" xmlns:r="http://schemas.openxmlformats.org/officeDocument/2006/relationships" xmlns:m="http://schemas.openxmlformats.org/officeDocument/2006/math" xmlns:v="urn:schemas-microsoft-com:vml" xmlns:wp="http://schemas.openxmlformats.org/drawingml/2006/wordprocessingDrawing" xmlns:w10="urn:schemas-microsoft-com:office:word" xmlns:w="http://schemas.openxmlformats.org/wordprocessingml/2006/main" xmlns:wne="http://schemas.microsoft.com/office/word/2006/wordml">
+  <w:abstractNum w:abstractNumId="0">
     <w:nsid w:val="14430F80"/>
     <w:multiLevelType w:val="hybridMultilevel"/>
     <w:tmpl w:val="92460B38"/>
@@ -9995,7 +13457,7 @@
       </w:rPr>
     </w:lvl>
   </w:abstractNum>
-  <w:abstractNum w:abstractNumId="1" w15:restartNumberingAfterBreak="0">
+  <w:abstractNum w:abstractNumId="1">
     <w:nsid w:val="16F445C8"/>
     <w:multiLevelType w:val="hybridMultilevel"/>
     <w:tmpl w:val="916447DE"/>
@@ -10081,7 +13543,7 @@
       </w:pPr>
     </w:lvl>
   </w:abstractNum>
-  <w:abstractNum w:abstractNumId="2" w15:restartNumberingAfterBreak="0">
+  <w:abstractNum w:abstractNumId="2">
     <w:nsid w:val="36BF7426"/>
     <w:multiLevelType w:val="hybridMultilevel"/>
     <w:tmpl w:val="56962518"/>
@@ -10194,7 +13656,7 @@
       </w:rPr>
     </w:lvl>
   </w:abstractNum>
-  <w:abstractNum w:abstractNumId="3" w15:restartNumberingAfterBreak="0">
+  <w:abstractNum w:abstractNumId="3">
     <w:nsid w:val="39C61FA1"/>
     <w:multiLevelType w:val="hybridMultilevel"/>
     <w:tmpl w:val="F8686BF2"/>
@@ -10283,7 +13745,7 @@
       </w:pPr>
     </w:lvl>
   </w:abstractNum>
-  <w:abstractNum w:abstractNumId="4" w15:restartNumberingAfterBreak="0">
+  <w:abstractNum w:abstractNumId="4">
     <w:nsid w:val="6BF268E1"/>
     <w:multiLevelType w:val="hybridMultilevel"/>
     <w:tmpl w:val="999EACC4"/>
@@ -10396,6 +13858,95 @@
       </w:rPr>
     </w:lvl>
   </w:abstractNum>
+  <w:abstractNum w:abstractNumId="5">
+    <w:nsid w:val="7DBA15E0"/>
+    <w:multiLevelType w:val="hybridMultilevel"/>
+    <w:tmpl w:val="F8686BF2"/>
+    <w:lvl w:ilvl="0" w:tplc="04090017">
+      <w:start w:val="1"/>
+      <w:numFmt w:val="lowerLetter"/>
+      <w:lvlText w:val="%1)"/>
+      <w:lvlJc w:val="left"/>
+      <w:pPr>
+        <w:ind w:left="720" w:hanging="360"/>
+      </w:pPr>
+      <w:rPr>
+        <w:rFonts w:hint="default"/>
+      </w:rPr>
+    </w:lvl>
+    <w:lvl w:ilvl="1" w:tplc="04090019" w:tentative="1">
+      <w:start w:val="1"/>
+      <w:numFmt w:val="lowerLetter"/>
+      <w:lvlText w:val="%2."/>
+      <w:lvlJc w:val="left"/>
+      <w:pPr>
+        <w:ind w:left="1440" w:hanging="360"/>
+      </w:pPr>
+    </w:lvl>
+    <w:lvl w:ilvl="2" w:tplc="0409001B" w:tentative="1">
+      <w:start w:val="1"/>
+      <w:numFmt w:val="lowerRoman"/>
+      <w:lvlText w:val="%3."/>
+      <w:lvlJc w:val="right"/>
+      <w:pPr>
+        <w:ind w:left="2160" w:hanging="180"/>
+      </w:pPr>
+    </w:lvl>
+    <w:lvl w:ilvl="3" w:tplc="0409000F" w:tentative="1">
+      <w:start w:val="1"/>
+      <w:numFmt w:val="decimal"/>
+      <w:lvlText w:val="%4."/>
+      <w:lvlJc w:val="left"/>
+      <w:pPr>
+        <w:ind w:left="2880" w:hanging="360"/>
+      </w:pPr>
+    </w:lvl>
+    <w:lvl w:ilvl="4" w:tplc="04090019" w:tentative="1">
+      <w:start w:val="1"/>
+      <w:numFmt w:val="lowerLetter"/>
+      <w:lvlText w:val="%5."/>
+      <w:lvlJc w:val="left"/>
+      <w:pPr>
+        <w:ind w:left="3600" w:hanging="360"/>
+      </w:pPr>
+    </w:lvl>
+    <w:lvl w:ilvl="5" w:tplc="0409001B" w:tentative="1">
+      <w:start w:val="1"/>
+      <w:numFmt w:val="lowerRoman"/>
+      <w:lvlText w:val="%6."/>
+      <w:lvlJc w:val="right"/>
+      <w:pPr>
+        <w:ind w:left="4320" w:hanging="180"/>
+      </w:pPr>
+    </w:lvl>
+    <w:lvl w:ilvl="6" w:tplc="0409000F" w:tentative="1">
+      <w:start w:val="1"/>
+      <w:numFmt w:val="decimal"/>
+      <w:lvlText w:val="%7."/>
+      <w:lvlJc w:val="left"/>
+      <w:pPr>
+        <w:ind w:left="5040" w:hanging="360"/>
+      </w:pPr>
+    </w:lvl>
+    <w:lvl w:ilvl="7" w:tplc="04090019" w:tentative="1">
+      <w:start w:val="1"/>
+      <w:numFmt w:val="lowerLetter"/>
+      <w:lvlText w:val="%8."/>
+      <w:lvlJc w:val="left"/>
+      <w:pPr>
+        <w:ind w:left="5760" w:hanging="360"/>
+      </w:pPr>
+    </w:lvl>
+    <w:lvl w:ilvl="8" w:tplc="0409001B" w:tentative="1">
+      <w:start w:val="1"/>
+      <w:numFmt w:val="lowerRoman"/>
+      <w:lvlText w:val="%9."/>
+      <w:lvlJc w:val="right"/>
+      <w:pPr>
+        <w:ind w:left="6480" w:hanging="180"/>
+      </w:pPr>
+    </w:lvl>
+  </w:abstractNum>
   <w:num w:numId="1">
     <w:abstractNumId w:val="1"/>
   </w:num>
@@ -10411,11 +13962,14 @@
   <w:num w:numId="5">
     <w:abstractNumId w:val="4"/>
   </w:num>
+  <w:num w:numId="6">
+    <w:abstractNumId w:val="5"/>
+  </w:num>
 </w:numbering>
 </file>
 
 <file path=word/styles.xml><?xml version="1.0" encoding="utf-8"?>
-<w:styles xmlns:mc="http://schemas.openxmlformats.org/markup-compatibility/2006" xmlns:r="http://schemas.openxmlformats.org/officeDocument/2006/relationships" xmlns:w="http://schemas.openxmlformats.org/wordprocessingml/2006/main" xmlns:w14="http://schemas.microsoft.com/office/word/2010/wordml" xmlns:w15="http://schemas.microsoft.com/office/word/2012/wordml" xmlns:w16se="http://schemas.microsoft.com/office/word/2015/wordml/symex" mc:Ignorable="w14 w15 w16se">
+<w:styles xmlns:r="http://schemas.openxmlformats.org/officeDocument/2006/relationships" xmlns:w="http://schemas.openxmlformats.org/wordprocessingml/2006/main">
   <w:docDefaults>
     <w:rPrDefault>
       <w:rPr>
@@ -10431,398 +13985,162 @@
       </w:pPr>
     </w:pPrDefault>
   </w:docDefaults>
-  <w:latentStyles w:defLockedState="0" w:defUIPriority="99" w:defSemiHidden="0" w:defUnhideWhenUsed="0" w:defQFormat="0" w:count="374">
-    <w:lsdException w:name="Normal" w:uiPriority="0" w:qFormat="1"/>
-    <w:lsdException w:name="heading 1" w:uiPriority="9" w:qFormat="1"/>
-    <w:lsdException w:name="heading 2" w:semiHidden="1" w:uiPriority="9" w:unhideWhenUsed="1" w:qFormat="1"/>
-    <w:lsdException w:name="heading 3" w:semiHidden="1" w:uiPriority="9" w:unhideWhenUsed="1" w:qFormat="1"/>
-    <w:lsdException w:name="heading 4" w:semiHidden="1" w:uiPriority="9" w:unhideWhenUsed="1" w:qFormat="1"/>
-    <w:lsdException w:name="heading 5" w:semiHidden="1" w:uiPriority="9" w:unhideWhenUsed="1" w:qFormat="1"/>
-    <w:lsdException w:name="heading 6" w:semiHidden="1" w:uiPriority="9" w:unhideWhenUsed="1" w:qFormat="1"/>
-    <w:lsdException w:name="heading 7" w:semiHidden="1" w:uiPriority="9" w:unhideWhenUsed="1" w:qFormat="1"/>
-    <w:lsdException w:name="heading 8" w:semiHidden="1" w:uiPriority="9" w:unhideWhenUsed="1" w:qFormat="1"/>
-    <w:lsdException w:name="heading 9" w:semiHidden="1" w:uiPriority="9" w:unhideWhenUsed="1" w:qFormat="1"/>
-    <w:lsdException w:name="index 1" w:semiHidden="1" w:unhideWhenUsed="1"/>
-    <w:lsdException w:name="index 2" w:semiHidden="1" w:unhideWhenUsed="1"/>
-    <w:lsdException w:name="index 3" w:semiHidden="1" w:unhideWhenUsed="1"/>
-    <w:lsdException w:name="index 4" w:semiHidden="1" w:unhideWhenUsed="1"/>
-    <w:lsdException w:name="index 5" w:semiHidden="1" w:unhideWhenUsed="1"/>
-    <w:lsdException w:name="index 6" w:semiHidden="1" w:unhideWhenUsed="1"/>
-    <w:lsdException w:name="index 7" w:semiHidden="1" w:unhideWhenUsed="1"/>
-    <w:lsdException w:name="index 8" w:semiHidden="1" w:unhideWhenUsed="1"/>
-    <w:lsdException w:name="index 9" w:semiHidden="1" w:unhideWhenUsed="1"/>
-    <w:lsdException w:name="toc 1" w:semiHidden="1" w:uiPriority="39" w:unhideWhenUsed="1"/>
-    <w:lsdException w:name="toc 2" w:semiHidden="1" w:uiPriority="39" w:unhideWhenUsed="1"/>
-    <w:lsdException w:name="toc 3" w:semiHidden="1" w:uiPriority="39" w:unhideWhenUsed="1"/>
-    <w:lsdException w:name="toc 4" w:semiHidden="1" w:uiPriority="39" w:unhideWhenUsed="1"/>
-    <w:lsdException w:name="toc 5" w:semiHidden="1" w:uiPriority="39" w:unhideWhenUsed="1"/>
-    <w:lsdException w:name="toc 6" w:semiHidden="1" w:uiPriority="39" w:unhideWhenUsed="1"/>
-    <w:lsdException w:name="toc 7" w:semiHidden="1" w:uiPriority="39" w:unhideWhenUsed="1"/>
-    <w:lsdException w:name="toc 8" w:semiHidden="1" w:uiPriority="39" w:unhideWhenUsed="1"/>
-    <w:lsdException w:name="toc 9" w:semiHidden="1" w:uiPriority="39" w:unhideWhenUsed="1"/>
-    <w:lsdException w:name="Normal Indent" w:semiHidden="1" w:unhideWhenUsed="1"/>
-    <w:lsdException w:name="footnote text" w:semiHidden="1" w:unhideWhenUsed="1"/>
-    <w:lsdException w:name="annotation text" w:semiHidden="1" w:unhideWhenUsed="1"/>
-    <w:lsdException w:name="header" w:semiHidden="1" w:unhideWhenUsed="1"/>
-    <w:lsdException w:name="footer" w:semiHidden="1" w:unhideWhenUsed="1"/>
-    <w:lsdException w:name="index heading" w:semiHidden="1" w:unhideWhenUsed="1"/>
-    <w:lsdException w:name="caption" w:semiHidden="1" w:uiPriority="35" w:unhideWhenUsed="1" w:qFormat="1"/>
-    <w:lsdException w:name="table of figures" w:semiHidden="1" w:unhideWhenUsed="1"/>
-    <w:lsdException w:name="envelope address" w:semiHidden="1" w:unhideWhenUsed="1"/>
-    <w:lsdException w:name="envelope return" w:semiHidden="1" w:unhideWhenUsed="1"/>
-    <w:lsdException w:name="footnote reference" w:semiHidden="1" w:unhideWhenUsed="1"/>
-    <w:lsdException w:name="annotation reference" w:semiHidden="1" w:unhideWhenUsed="1"/>
-    <w:lsdException w:name="line number" w:semiHidden="1" w:unhideWhenUsed="1"/>
-    <w:lsdException w:name="page number" w:semiHidden="1" w:unhideWhenUsed="1"/>
-    <w:lsdException w:name="endnote reference" w:semiHidden="1" w:unhideWhenUsed="1"/>
-    <w:lsdException w:name="endnote text" w:semiHidden="1" w:unhideWhenUsed="1"/>
-    <w:lsdException w:name="table of authorities" w:semiHidden="1" w:unhideWhenUsed="1"/>
-    <w:lsdException w:name="macro" w:semiHidden="1" w:unhideWhenUsed="1"/>
-    <w:lsdException w:name="toa heading" w:semiHidden="1" w:unhideWhenUsed="1"/>
-    <w:lsdException w:name="List" w:semiHidden="1" w:unhideWhenUsed="1"/>
-    <w:lsdException w:name="List Bullet" w:semiHidden="1" w:unhideWhenUsed="1"/>
-    <w:lsdException w:name="List Number" w:semiHidden="1" w:unhideWhenUsed="1"/>
-    <w:lsdException w:name="List 2" w:semiHidden="1" w:unhideWhenUsed="1"/>
-    <w:lsdException w:name="List 3" w:semiHidden="1" w:unhideWhenUsed="1"/>
-    <w:lsdException w:name="List 4" w:semiHidden="1" w:unhideWhenUsed="1"/>
-    <w:lsdException w:name="List 5" w:semiHidden="1" w:unhideWhenUsed="1"/>
-    <w:lsdException w:name="List Bullet 2" w:semiHidden="1" w:unhideWhenUsed="1"/>
-    <w:lsdException w:name="List Bullet 3" w:semiHidden="1" w:unhideWhenUsed="1"/>
-    <w:lsdException w:name="List Bullet 4" w:semiHidden="1" w:unhideWhenUsed="1"/>
-    <w:lsdException w:name="List Bullet 5" w:semiHidden="1" w:unhideWhenUsed="1"/>
-    <w:lsdException w:name="List Number 2" w:semiHidden="1" w:unhideWhenUsed="1"/>
-    <w:lsdException w:name="List Number 3" w:semiHidden="1" w:unhideWhenUsed="1"/>
-    <w:lsdException w:name="List Number 4" w:semiHidden="1" w:unhideWhenUsed="1"/>
-    <w:lsdException w:name="List Number 5" w:semiHidden="1" w:unhideWhenUsed="1"/>
-    <w:lsdException w:name="Title" w:uiPriority="10" w:qFormat="1"/>
-    <w:lsdException w:name="Closing" w:semiHidden="1" w:unhideWhenUsed="1"/>
-    <w:lsdException w:name="Signature" w:semiHidden="1" w:unhideWhenUsed="1"/>
-    <w:lsdException w:name="Default Paragraph Font" w:semiHidden="1" w:uiPriority="1" w:unhideWhenUsed="1"/>
-    <w:lsdException w:name="Body Text" w:semiHidden="1" w:unhideWhenUsed="1"/>
-    <w:lsdException w:name="Body Text Indent" w:semiHidden="1" w:unhideWhenUsed="1"/>
-    <w:lsdException w:name="List Continue" w:semiHidden="1" w:unhideWhenUsed="1"/>
-    <w:lsdException w:name="List Continue 2" w:semiHidden="1" w:unhideWhenUsed="1"/>
-    <w:lsdException w:name="List Continue 3" w:semiHidden="1" w:unhideWhenUsed="1"/>
-    <w:lsdException w:name="List Continue 4" w:semiHidden="1" w:unhideWhenUsed="1"/>
-    <w:lsdException w:name="List Continue 5" w:semiHidden="1" w:unhideWhenUsed="1"/>
-    <w:lsdException w:name="Message Header" w:semiHidden="1" w:unhideWhenUsed="1"/>
-    <w:lsdException w:name="Subtitle" w:uiPriority="11" w:qFormat="1"/>
-    <w:lsdException w:name="Salutation" w:semiHidden="1" w:unhideWhenUsed="1"/>
-    <w:lsdException w:name="Date" w:semiHidden="1" w:unhideWhenUsed="1"/>
-    <w:lsdException w:name="Body Text First Indent" w:semiHidden="1" w:unhideWhenUsed="1"/>
-    <w:lsdException w:name="Body Text First Indent 2" w:semiHidden="1" w:unhideWhenUsed="1"/>
-    <w:lsdException w:name="Note Heading" w:semiHidden="1" w:unhideWhenUsed="1"/>
-    <w:lsdException w:name="Body Text 2" w:semiHidden="1" w:unhideWhenUsed="1"/>
-    <w:lsdException w:name="Body Text 3" w:semiHidden="1" w:unhideWhenUsed="1"/>
-    <w:lsdException w:name="Body Text Indent 2" w:semiHidden="1" w:unhideWhenUsed="1"/>
-    <w:lsdException w:name="Body Text Indent 3" w:semiHidden="1" w:unhideWhenUsed="1"/>
-    <w:lsdException w:name="Block Text" w:semiHidden="1" w:unhideWhenUsed="1"/>
-    <w:lsdException w:name="Hyperlink" w:semiHidden="1" w:unhideWhenUsed="1"/>
-    <w:lsdException w:name="FollowedHyperlink" w:semiHidden="1" w:unhideWhenUsed="1"/>
-    <w:lsdException w:name="Strong" w:uiPriority="22" w:qFormat="1"/>
-    <w:lsdException w:name="Emphasis" w:uiPriority="20" w:qFormat="1"/>
-    <w:lsdException w:name="Document Map" w:semiHidden="1" w:unhideWhenUsed="1"/>
-    <w:lsdException w:name="Plain Text" w:semiHidden="1" w:unhideWhenUsed="1"/>
-    <w:lsdException w:name="E-mail Signature" w:semiHidden="1" w:unhideWhenUsed="1"/>
-    <w:lsdException w:name="HTML Top of Form" w:semiHidden="1" w:unhideWhenUsed="1"/>
-    <w:lsdException w:name="HTML Bottom of Form" w:semiHidden="1" w:unhideWhenUsed="1"/>
-    <w:lsdException w:name="Normal (Web)" w:semiHidden="1" w:unhideWhenUsed="1"/>
-    <w:lsdException w:name="HTML Acronym" w:semiHidden="1" w:unhideWhenUsed="1"/>
-    <w:lsdException w:name="HTML Address" w:semiHidden="1" w:unhideWhenUsed="1"/>
-    <w:lsdException w:name="HTML Cite" w:semiHidden="1" w:unhideWhenUsed="1"/>
-    <w:lsdException w:name="HTML Code" w:semiHidden="1" w:unhideWhenUsed="1"/>
-    <w:lsdException w:name="HTML Definition" w:semiHidden="1" w:unhideWhenUsed="1"/>
-    <w:lsdException w:name="HTML Keyboard" w:semiHidden="1" w:unhideWhenUsed="1"/>
-    <w:lsdException w:name="HTML Preformatted" w:semiHidden="1" w:unhideWhenUsed="1"/>
-    <w:lsdException w:name="HTML Sample" w:semiHidden="1" w:unhideWhenUsed="1"/>
-    <w:lsdException w:name="HTML Typewriter" w:semiHidden="1" w:unhideWhenUsed="1"/>
-    <w:lsdException w:name="HTML Variable" w:semiHidden="1" w:unhideWhenUsed="1"/>
-    <w:lsdException w:name="Normal Table" w:semiHidden="1" w:unhideWhenUsed="1"/>
-    <w:lsdException w:name="annotation subject" w:semiHidden="1" w:unhideWhenUsed="1"/>
-    <w:lsdException w:name="No List" w:semiHidden="1" w:unhideWhenUsed="1"/>
-    <w:lsdException w:name="Outline List 1" w:semiHidden="1" w:unhideWhenUsed="1"/>
-    <w:lsdException w:name="Outline List 2" w:semiHidden="1" w:unhideWhenUsed="1"/>
-    <w:lsdException w:name="Outline List 3" w:semiHidden="1" w:unhideWhenUsed="1"/>
-    <w:lsdException w:name="Table Simple 1" w:semiHidden="1" w:unhideWhenUsed="1"/>
-    <w:lsdException w:name="Table Simple 2" w:semiHidden="1" w:unhideWhenUsed="1"/>
-    <w:lsdException w:name="Table Simple 3" w:semiHidden="1" w:unhideWhenUsed="1"/>
-    <w:lsdException w:name="Table Classic 1" w:semiHidden="1" w:unhideWhenUsed="1"/>
-    <w:lsdException w:name="Table Classic 2" w:semiHidden="1" w:unhideWhenUsed="1"/>
-    <w:lsdException w:name="Table Classic 3" w:semiHidden="1" w:unhideWhenUsed="1"/>
-    <w:lsdException w:name="Table Classic 4" w:semiHidden="1" w:unhideWhenUsed="1"/>
-    <w:lsdException w:name="Table Colorful 1" w:semiHidden="1" w:unhideWhenUsed="1"/>
-    <w:lsdException w:name="Table Colorful 2" w:semiHidden="1" w:unhideWhenUsed="1"/>
-    <w:lsdException w:name="Table Colorful 3" w:semiHidden="1" w:unhideWhenUsed="1"/>
-    <w:lsdException w:name="Table Columns 1" w:semiHidden="1" w:unhideWhenUsed="1"/>
-    <w:lsdException w:name="Table Columns 2" w:semiHidden="1" w:unhideWhenUsed="1"/>
-    <w:lsdException w:name="Table Columns 3" w:semiHidden="1" w:unhideWhenUsed="1"/>
-    <w:lsdException w:name="Table Columns 4" w:semiHidden="1" w:unhideWhenUsed="1"/>
-    <w:lsdException w:name="Table Columns 5" w:semiHidden="1" w:unhideWhenUsed="1"/>
-    <w:lsdException w:name="Table Grid 1" w:semiHidden="1" w:unhideWhenUsed="1"/>
-    <w:lsdException w:name="Table Grid 2" w:semiHidden="1" w:unhideWhenUsed="1"/>
-    <w:lsdException w:name="Table Grid 3" w:semiHidden="1" w:unhideWhenUsed="1"/>
-    <w:lsdException w:name="Table Grid 4" w:semiHidden="1" w:unhideWhenUsed="1"/>
-    <w:lsdException w:name="Table Grid 5" w:semiHidden="1" w:unhideWhenUsed="1"/>
-    <w:lsdException w:name="Table Grid 6" w:semiHidden="1" w:unhideWhenUsed="1"/>
-    <w:lsdException w:name="Table Grid 7" w:semiHidden="1" w:unhideWhenUsed="1"/>
-    <w:lsdException w:name="Table Grid 8" w:semiHidden="1" w:unhideWhenUsed="1"/>
-    <w:lsdException w:name="Table List 1" w:semiHidden="1" w:unhideWhenUsed="1"/>
-    <w:lsdException w:name="Table List 2" w:semiHidden="1" w:unhideWhenUsed="1"/>
-    <w:lsdException w:name="Table List 3" w:semiHidden="1" w:unhideWhenUsed="1"/>
-    <w:lsdException w:name="Table List 4" w:semiHidden="1" w:unhideWhenUsed="1"/>
-    <w:lsdException w:name="Table List 5" w:semiHidden="1" w:unhideWhenUsed="1"/>
-    <w:lsdException w:name="Table List 6" w:semiHidden="1" w:unhideWhenUsed="1"/>
-    <w:lsdException w:name="Table List 7" w:semiHidden="1" w:unhideWhenUsed="1"/>
-    <w:lsdException w:name="Table List 8" w:semiHidden="1" w:unhideWhenUsed="1"/>
-    <w:lsdException w:name="Table 3D effects 1" w:semiHidden="1" w:unhideWhenUsed="1"/>
-    <w:lsdException w:name="Table 3D effects 2" w:semiHidden="1" w:unhideWhenUsed="1"/>
-    <w:lsdException w:name="Table 3D effects 3" w:semiHidden="1" w:unhideWhenUsed="1"/>
-    <w:lsdException w:name="Table Contemporary" w:semiHidden="1" w:unhideWhenUsed="1"/>
-    <w:lsdException w:name="Table Elegant" w:semiHidden="1" w:unhideWhenUsed="1"/>
-    <w:lsdException w:name="Table Professional" w:semiHidden="1" w:unhideWhenUsed="1"/>
-    <w:lsdException w:name="Table Subtle 1" w:semiHidden="1" w:unhideWhenUsed="1"/>
-    <w:lsdException w:name="Table Subtle 2" w:semiHidden="1" w:unhideWhenUsed="1"/>
-    <w:lsdException w:name="Table Web 1" w:semiHidden="1" w:unhideWhenUsed="1"/>
-    <w:lsdException w:name="Table Web 2" w:semiHidden="1" w:unhideWhenUsed="1"/>
-    <w:lsdException w:name="Table Web 3" w:semiHidden="1" w:unhideWhenUsed="1"/>
-    <w:lsdException w:name="Balloon Text" w:semiHidden="1" w:unhideWhenUsed="1"/>
-    <w:lsdException w:name="Table Grid" w:uiPriority="59"/>
-    <w:lsdException w:name="Table Theme" w:semiHidden="1" w:unhideWhenUsed="1"/>
-    <w:lsdException w:name="Placeholder Text" w:semiHidden="1"/>
-    <w:lsdException w:name="No Spacing" w:uiPriority="1" w:qFormat="1"/>
-    <w:lsdException w:name="Light Shading" w:uiPriority="60"/>
-    <w:lsdException w:name="Light List" w:uiPriority="61"/>
-    <w:lsdException w:name="Light Grid" w:uiPriority="62"/>
-    <w:lsdException w:name="Medium Shading 1" w:uiPriority="63"/>
-    <w:lsdException w:name="Medium Shading 2" w:uiPriority="64"/>
-    <w:lsdException w:name="Medium List 1" w:uiPriority="65"/>
-    <w:lsdException w:name="Medium List 2" w:uiPriority="66"/>
-    <w:lsdException w:name="Medium Grid 1" w:uiPriority="67"/>
-    <w:lsdException w:name="Medium Grid 2" w:uiPriority="68"/>
-    <w:lsdException w:name="Medium Grid 3" w:uiPriority="69"/>
-    <w:lsdException w:name="Dark List" w:uiPriority="70"/>
-    <w:lsdException w:name="Colorful Shading" w:uiPriority="71"/>
-    <w:lsdException w:name="Colorful List" w:uiPriority="72"/>
-    <w:lsdException w:name="Colorful Grid" w:uiPriority="73"/>
-    <w:lsdException w:name="Light Shading Accent 1" w:uiPriority="60"/>
-    <w:lsdException w:name="Light List Accent 1" w:uiPriority="61"/>
-    <w:lsdException w:name="Light Grid Accent 1" w:uiPriority="62"/>
-    <w:lsdException w:name="Medium Shading 1 Accent 1" w:uiPriority="63"/>
-    <w:lsdException w:name="Medium Shading 2 Accent 1" w:uiPriority="64"/>
-    <w:lsdException w:name="Medium List 1 Accent 1" w:uiPriority="65"/>
-    <w:lsdException w:name="Revision" w:semiHidden="1"/>
-    <w:lsdException w:name="List Paragraph" w:uiPriority="34" w:qFormat="1"/>
-    <w:lsdException w:name="Quote" w:uiPriority="29" w:qFormat="1"/>
-    <w:lsdException w:name="Intense Quote" w:uiPriority="30" w:qFormat="1"/>
-    <w:lsdException w:name="Medium List 2 Accent 1" w:uiPriority="66"/>
-    <w:lsdException w:name="Medium Grid 1 Accent 1" w:uiPriority="67"/>
-    <w:lsdException w:name="Medium Grid 2 Accent 1" w:uiPriority="68"/>
-    <w:lsdException w:name="Medium Grid 3 Accent 1" w:uiPriority="69"/>
-    <w:lsdException w:name="Dark List Accent 1" w:uiPriority="70"/>
-    <w:lsdException w:name="Colorful Shading Accent 1" w:uiPriority="71"/>
-    <w:lsdException w:name="Colorful List Accent 1" w:uiPriority="72"/>
-    <w:lsdException w:name="Colorful Grid Accent 1" w:uiPriority="73"/>
-    <w:lsdException w:name="Light Shading Accent 2" w:uiPriority="60"/>
-    <w:lsdException w:name="Light List Accent 2" w:uiPriority="61"/>
-    <w:lsdException w:name="Light Grid Accent 2" w:uiPriority="62"/>
-    <w:lsdException w:name="Medium Shading 1 Accent 2" w:uiPriority="63"/>
-    <w:lsdException w:name="Medium Shading 2 Accent 2" w:uiPriority="64"/>
-    <w:lsdException w:name="Medium List 1 Accent 2" w:uiPriority="65"/>
-    <w:lsdException w:name="Medium List 2 Accent 2" w:uiPriority="66"/>
-    <w:lsdException w:name="Medium Grid 1 Accent 2" w:uiPriority="67"/>
-    <w:lsdException w:name="Medium Grid 2 Accent 2" w:uiPriority="68"/>
-    <w:lsdException w:name="Medium Grid 3 Accent 2" w:uiPriority="69"/>
-    <w:lsdException w:name="Dark List Accent 2" w:uiPriority="70"/>
-    <w:lsdException w:name="Colorful Shading Accent 2" w:uiPriority="71"/>
-    <w:lsdException w:name="Colorful List Accent 2" w:uiPriority="72"/>
-    <w:lsdException w:name="Colorful Grid Accent 2" w:uiPriority="73"/>
-    <w:lsdException w:name="Light Shading Accent 3" w:uiPriority="60"/>
-    <w:lsdException w:name="Light List Accent 3" w:uiPriority="61"/>
-    <w:lsdException w:name="Light Grid Accent 3" w:uiPriority="62"/>
-    <w:lsdException w:name="Medium Shading 1 Accent 3" w:uiPriority="63"/>
-    <w:lsdException w:name="Medium Shading 2 Accent 3" w:uiPriority="64"/>
-    <w:lsdException w:name="Medium List 1 Accent 3" w:uiPriority="65"/>
-    <w:lsdException w:name="Medium List 2 Accent 3" w:uiPriority="66"/>
-    <w:lsdException w:name="Medium Grid 1 Accent 3" w:uiPriority="67"/>
-    <w:lsdException w:name="Medium Grid 2 Accent 3" w:uiPriority="68"/>
-    <w:lsdException w:name="Medium Grid 3 Accent 3" w:uiPriority="69"/>
-    <w:lsdException w:name="Dark List Accent 3" w:uiPriority="70"/>
-    <w:lsdException w:name="Colorful Shading Accent 3" w:uiPriority="71"/>
-    <w:lsdException w:name="Colorful List Accent 3" w:uiPriority="72"/>
-    <w:lsdException w:name="Colorful Grid Accent 3" w:uiPriority="73"/>
-    <w:lsdException w:name="Light Shading Accent 4" w:uiPriority="60"/>
-    <w:lsdException w:name="Light List Accent 4" w:uiPriority="61"/>
-    <w:lsdException w:name="Light Grid Accent 4" w:uiPriority="62"/>
-    <w:lsdException w:name="Medium Shading 1 Accent 4" w:uiPriority="63"/>
-    <w:lsdException w:name="Medium Shading 2 Accent 4" w:uiPriority="64"/>
-    <w:lsdException w:name="Medium List 1 Accent 4" w:uiPriority="65"/>
-    <w:lsdException w:name="Medium List 2 Accent 4" w:uiPriority="66"/>
-    <w:lsdException w:name="Medium Grid 1 Accent 4" w:uiPriority="67"/>
-    <w:lsdException w:name="Medium Grid 2 Accent 4" w:uiPriority="68"/>
-    <w:lsdException w:name="Medium Grid 3 Accent 4" w:uiPriority="69"/>
-    <w:lsdException w:name="Dark List Accent 4" w:uiPriority="70"/>
-    <w:lsdException w:name="Colorful Shading Accent 4" w:uiPriority="71"/>
-    <w:lsdException w:name="Colorful List Accent 4" w:uiPriority="72"/>
-    <w:lsdException w:name="Colorful Grid Accent 4" w:uiPriority="73"/>
-    <w:lsdException w:name="Light Shading Accent 5" w:uiPriority="60"/>
-    <w:lsdException w:name="Light List Accent 5" w:uiPriority="61"/>
-    <w:lsdException w:name="Light Grid Accent 5" w:uiPriority="62"/>
-    <w:lsdException w:name="Medium Shading 1 Accent 5" w:uiPriority="63"/>
-    <w:lsdException w:name="Medium Shading 2 Accent 5" w:uiPriority="64"/>
-    <w:lsdException w:name="Medium List 1 Accent 5" w:uiPriority="65"/>
-    <w:lsdException w:name="Medium List 2 Accent 5" w:uiPriority="66"/>
-    <w:lsdException w:name="Medium Grid 1 Accent 5" w:uiPriority="67"/>
-    <w:lsdException w:name="Medium Grid 2 Accent 5" w:uiPriority="68"/>
-    <w:lsdException w:name="Medium Grid 3 Accent 5" w:uiPriority="69"/>
-    <w:lsdException w:name="Dark List Accent 5" w:uiPriority="70"/>
-    <w:lsdException w:name="Colorful Shading Accent 5" w:uiPriority="71"/>
-    <w:lsdException w:name="Colorful List Accent 5" w:uiPriority="72"/>
-    <w:lsdException w:name="Colorful Grid Accent 5" w:uiPriority="73"/>
-    <w:lsdException w:name="Light Shading Accent 6" w:uiPriority="60"/>
-    <w:lsdException w:name="Light List Accent 6" w:uiPriority="61"/>
-    <w:lsdException w:name="Light Grid Accent 6" w:uiPriority="62"/>
-    <w:lsdException w:name="Medium Shading 1 Accent 6" w:uiPriority="63"/>
-    <w:lsdException w:name="Medium Shading 2 Accent 6" w:uiPriority="64"/>
-    <w:lsdException w:name="Medium List 1 Accent 6" w:uiPriority="65"/>
-    <w:lsdException w:name="Medium List 2 Accent 6" w:uiPriority="66"/>
-    <w:lsdException w:name="Medium Grid 1 Accent 6" w:uiPriority="67"/>
-    <w:lsdException w:name="Medium Grid 2 Accent 6" w:uiPriority="68"/>
-    <w:lsdException w:name="Medium Grid 3 Accent 6" w:uiPriority="69"/>
-    <w:lsdException w:name="Dark List Accent 6" w:uiPriority="70"/>
-    <w:lsdException w:name="Colorful Shading Accent 6" w:uiPriority="71"/>
-    <w:lsdException w:name="Colorful List Accent 6" w:uiPriority="72"/>
-    <w:lsdException w:name="Colorful Grid Accent 6" w:uiPriority="73"/>
-    <w:lsdException w:name="Subtle Emphasis" w:uiPriority="19" w:qFormat="1"/>
-    <w:lsdException w:name="Intense Emphasis" w:uiPriority="21" w:qFormat="1"/>
-    <w:lsdException w:name="Subtle Reference" w:uiPriority="31" w:qFormat="1"/>
-    <w:lsdException w:name="Intense Reference" w:uiPriority="32" w:qFormat="1"/>
-    <w:lsdException w:name="Book Title" w:uiPriority="33" w:qFormat="1"/>
-    <w:lsdException w:name="Bibliography" w:semiHidden="1" w:uiPriority="37" w:unhideWhenUsed="1"/>
-    <w:lsdException w:name="TOC Heading" w:semiHidden="1" w:uiPriority="39" w:unhideWhenUsed="1" w:qFormat="1"/>
-    <w:lsdException w:name="Plain Table 1" w:uiPriority="41"/>
-    <w:lsdException w:name="Plain Table 2" w:uiPriority="42"/>
-    <w:lsdException w:name="Plain Table 3" w:uiPriority="43"/>
-    <w:lsdException w:name="Plain Table 4" w:uiPriority="44"/>
-    <w:lsdException w:name="Plain Table 5" w:uiPriority="45"/>
-    <w:lsdException w:name="Grid Table Light" w:uiPriority="40"/>
-    <w:lsdException w:name="Grid Table 1 Light" w:uiPriority="46"/>
-    <w:lsdException w:name="Grid Table 2" w:uiPriority="47"/>
-    <w:lsdException w:name="Grid Table 3" w:uiPriority="48"/>
-    <w:lsdException w:name="Grid Table 4" w:uiPriority="49"/>
-    <w:lsdException w:name="Grid Table 5 Dark" w:uiPriority="50"/>
-    <w:lsdException w:name="Grid Table 6 Colorful" w:uiPriority="51"/>
-    <w:lsdException w:name="Grid Table 7 Colorful" w:uiPriority="52"/>
-    <w:lsdException w:name="Grid Table 1 Light Accent 1" w:uiPriority="46"/>
-    <w:lsdException w:name="Grid Table 2 Accent 1" w:uiPriority="47"/>
-    <w:lsdException w:name="Grid Table 3 Accent 1" w:uiPriority="48"/>
-    <w:lsdException w:name="Grid Table 4 Accent 1" w:uiPriority="49"/>
-    <w:lsdException w:name="Grid Table 5 Dark Accent 1" w:uiPriority="50"/>
-    <w:lsdException w:name="Grid Table 6 Colorful Accent 1" w:uiPriority="51"/>
-    <w:lsdException w:name="Grid Table 7 Colorful Accent 1" w:uiPriority="52"/>
-    <w:lsdException w:name="Grid Table 1 Light Accent 2" w:uiPriority="46"/>
-    <w:lsdException w:name="Grid Table 2 Accent 2" w:uiPriority="47"/>
-    <w:lsdException w:name="Grid Table 3 Accent 2" w:uiPriority="48"/>
-    <w:lsdException w:name="Grid Table 4 Accent 2" w:uiPriority="49"/>
-    <w:lsdException w:name="Grid Table 5 Dark Accent 2" w:uiPriority="50"/>
-    <w:lsdException w:name="Grid Table 6 Colorful Accent 2" w:uiPriority="51"/>
-    <w:lsdException w:name="Grid Table 7 Colorful Accent 2" w:uiPriority="52"/>
-    <w:lsdException w:name="Grid Table 1 Light Accent 3" w:uiPriority="46"/>
-    <w:lsdException w:name="Grid Table 2 Accent 3" w:uiPriority="47"/>
-    <w:lsdException w:name="Grid Table 3 Accent 3" w:uiPriority="48"/>
-    <w:lsdException w:name="Grid Table 4 Accent 3" w:uiPriority="49"/>
-    <w:lsdException w:name="Grid Table 5 Dark Accent 3" w:uiPriority="50"/>
-    <w:lsdException w:name="Grid Table 6 Colorful Accent 3" w:uiPriority="51"/>
-    <w:lsdException w:name="Grid Table 7 Colorful Accent 3" w:uiPriority="52"/>
-    <w:lsdException w:name="Grid Table 1 Light Accent 4" w:uiPriority="46"/>
-    <w:lsdException w:name="Grid Table 2 Accent 4" w:uiPriority="47"/>
-    <w:lsdException w:name="Grid Table 3 Accent 4" w:uiPriority="48"/>
-    <w:lsdException w:name="Grid Table 4 Accent 4" w:uiPriority="49"/>
-    <w:lsdException w:name="Grid Table 5 Dark Accent 4" w:uiPriority="50"/>
-    <w:lsdException w:name="Grid Table 6 Colorful Accent 4" w:uiPriority="51"/>
-    <w:lsdException w:name="Grid Table 7 Colorful Accent 4" w:uiPriority="52"/>
-    <w:lsdException w:name="Grid Table 1 Light Accent 5" w:uiPriority="46"/>
-    <w:lsdException w:name="Grid Table 2 Accent 5" w:uiPriority="47"/>
-    <w:lsdException w:name="Grid Table 3 Accent 5" w:uiPriority="48"/>
-    <w:lsdException w:name="Grid Table 4 Accent 5" w:uiPriority="49"/>
-    <w:lsdException w:name="Grid Table 5 Dark Accent 5" w:uiPriority="50"/>
-    <w:lsdException w:name="Grid Table 6 Colorful Accent 5" w:uiPriority="51"/>
-    <w:lsdException w:name="Grid Table 7 Colorful Accent 5" w:uiPriority="52"/>
-    <w:lsdException w:name="Grid Table 1 Light Accent 6" w:uiPriority="46"/>
-    <w:lsdException w:name="Grid Table 2 Accent 6" w:uiPriority="47"/>
-    <w:lsdException w:name="Grid Table 3 Accent 6" w:uiPriority="48"/>
-    <w:lsdException w:name="Grid Table 4 Accent 6" w:uiPriority="49"/>
-    <w:lsdException w:name="Grid Table 5 Dark Accent 6" w:uiPriority="50"/>
-    <w:lsdException w:name="Grid Table 6 Colorful Accent 6" w:uiPriority="51"/>
-    <w:lsdException w:name="Grid Table 7 Colorful Accent 6" w:uiPriority="52"/>
-    <w:lsdException w:name="List Table 1 Light" w:uiPriority="46"/>
-    <w:lsdException w:name="List Table 2" w:uiPriority="47"/>
-    <w:lsdException w:name="List Table 3" w:uiPriority="48"/>
-    <w:lsdException w:name="List Table 4" w:uiPriority="49"/>
-    <w:lsdException w:name="List Table 5 Dark" w:uiPriority="50"/>
-    <w:lsdException w:name="List Table 6 Colorful" w:uiPriority="51"/>
-    <w:lsdException w:name="List Table 7 Colorful" w:uiPriority="52"/>
-    <w:lsdException w:name="List Table 1 Light Accent 1" w:uiPriority="46"/>
-    <w:lsdException w:name="List Table 2 Accent 1" w:uiPriority="47"/>
-    <w:lsdException w:name="List Table 3 Accent 1" w:uiPriority="48"/>
-    <w:lsdException w:name="List Table 4 Accent 1" w:uiPriority="49"/>
-    <w:lsdException w:name="List Table 5 Dark Accent 1" w:uiPriority="50"/>
-    <w:lsdException w:name="List Table 6 Colorful Accent 1" w:uiPriority="51"/>
-    <w:lsdException w:name="List Table 7 Colorful Accent 1" w:uiPriority="52"/>
-    <w:lsdException w:name="List Table 1 Light Accent 2" w:uiPriority="46"/>
-    <w:lsdException w:name="List Table 2 Accent 2" w:uiPriority="47"/>
-    <w:lsdException w:name="List Table 3 Accent 2" w:uiPriority="48"/>
-    <w:lsdException w:name="List Table 4 Accent 2" w:uiPriority="49"/>
-    <w:lsdException w:name="List Table 5 Dark Accent 2" w:uiPriority="50"/>
-    <w:lsdException w:name="List Table 6 Colorful Accent 2" w:uiPriority="51"/>
-    <w:lsdException w:name="List Table 7 Colorful Accent 2" w:uiPriority="52"/>
-    <w:lsdException w:name="List Table 1 Light Accent 3" w:uiPriority="46"/>
-    <w:lsdException w:name="List Table 2 Accent 3" w:uiPriority="47"/>
-    <w:lsdException w:name="List Table 3 Accent 3" w:uiPriority="48"/>
-    <w:lsdException w:name="List Table 4 Accent 3" w:uiPriority="49"/>
-    <w:lsdException w:name="List Table 5 Dark Accent 3" w:uiPriority="50"/>
-    <w:lsdException w:name="List Table 6 Colorful Accent 3" w:uiPriority="51"/>
-    <w:lsdException w:name="List Table 7 Colorful Accent 3" w:uiPriority="52"/>
-    <w:lsdException w:name="List Table 1 Light Accent 4" w:uiPriority="46"/>
-    <w:lsdException w:name="List Table 2 Accent 4" w:uiPriority="47"/>
-    <w:lsdException w:name="List Table 3 Accent 4" w:uiPriority="48"/>
-    <w:lsdException w:name="List Table 4 Accent 4" w:uiPriority="49"/>
-    <w:lsdException w:name="List Table 5 Dark Accent 4" w:uiPriority="50"/>
-    <w:lsdException w:name="List Table 6 Colorful Accent 4" w:uiPriority="51"/>
-    <w:lsdException w:name="List Table 7 Colorful Accent 4" w:uiPriority="52"/>
-    <w:lsdException w:name="List Table 1 Light Accent 5" w:uiPriority="46"/>
-    <w:lsdException w:name="List Table 2 Accent 5" w:uiPriority="47"/>
-    <w:lsdException w:name="List Table 3 Accent 5" w:uiPriority="48"/>
-    <w:lsdException w:name="List Table 4 Accent 5" w:uiPriority="49"/>
-    <w:lsdException w:name="List Table 5 Dark Accent 5" w:uiPriority="50"/>
-    <w:lsdException w:name="List Table 6 Colorful Accent 5" w:uiPriority="51"/>
-    <w:lsdException w:name="List Table 7 Colorful Accent 5" w:uiPriority="52"/>
-    <w:lsdException w:name="List Table 1 Light Accent 6" w:uiPriority="46"/>
-    <w:lsdException w:name="List Table 2 Accent 6" w:uiPriority="47"/>
-    <w:lsdException w:name="List Table 3 Accent 6" w:uiPriority="48"/>
-    <w:lsdException w:name="List Table 4 Accent 6" w:uiPriority="49"/>
-    <w:lsdException w:name="List Table 5 Dark Accent 6" w:uiPriority="50"/>
-    <w:lsdException w:name="List Table 6 Colorful Accent 6" w:uiPriority="51"/>
-    <w:lsdException w:name="List Table 7 Colorful Accent 6" w:uiPriority="52"/>
-    <w:lsdException w:name="Mention" w:semiHidden="1" w:unhideWhenUsed="1"/>
-    <w:lsdException w:name="Smart Hyperlink" w:semiHidden="1" w:unhideWhenUsed="1"/>
-    <w:lsdException w:name="Hashtag" w:semiHidden="1" w:unhideWhenUsed="1"/>
+  <w:latentStyles w:defLockedState="0" w:defUIPriority="99" w:defSemiHidden="1" w:defUnhideWhenUsed="1" w:defQFormat="0" w:count="267">
+    <w:lsdException w:name="Normal" w:semiHidden="0" w:uiPriority="0" w:unhideWhenUsed="0" w:qFormat="1"/>
+    <w:lsdException w:name="heading 1" w:semiHidden="0" w:uiPriority="9" w:unhideWhenUsed="0" w:qFormat="1"/>
+    <w:lsdException w:name="heading 2" w:uiPriority="9" w:qFormat="1"/>
+    <w:lsdException w:name="heading 3" w:uiPriority="9" w:qFormat="1"/>
+    <w:lsdException w:name="heading 4" w:uiPriority="9" w:qFormat="1"/>
+    <w:lsdException w:name="heading 5" w:uiPriority="9" w:qFormat="1"/>
+    <w:lsdException w:name="heading 6" w:uiPriority="9" w:qFormat="1"/>
+    <w:lsdException w:name="heading 7" w:uiPriority="9" w:qFormat="1"/>
+    <w:lsdException w:name="heading 8" w:uiPriority="9" w:qFormat="1"/>
+    <w:lsdException w:name="heading 9" w:uiPriority="9" w:qFormat="1"/>
+    <w:lsdException w:name="toc 1" w:uiPriority="39"/>
+    <w:lsdException w:name="toc 2" w:uiPriority="39"/>
+    <w:lsdException w:name="toc 3" w:uiPriority="39"/>
+    <w:lsdException w:name="toc 4" w:uiPriority="39"/>
+    <w:lsdException w:name="toc 5" w:uiPriority="39"/>
+    <w:lsdException w:name="toc 6" w:uiPriority="39"/>
+    <w:lsdException w:name="toc 7" w:uiPriority="39"/>
+    <w:lsdException w:name="toc 8" w:uiPriority="39"/>
+    <w:lsdException w:name="toc 9" w:uiPriority="39"/>
+    <w:lsdException w:name="caption" w:uiPriority="35" w:qFormat="1"/>
+    <w:lsdException w:name="Title" w:semiHidden="0" w:uiPriority="10" w:unhideWhenUsed="0" w:qFormat="1"/>
+    <w:lsdException w:name="Default Paragraph Font" w:uiPriority="1"/>
+    <w:lsdException w:name="Subtitle" w:semiHidden="0" w:uiPriority="11" w:unhideWhenUsed="0" w:qFormat="1"/>
+    <w:lsdException w:name="Strong" w:semiHidden="0" w:uiPriority="22" w:unhideWhenUsed="0" w:qFormat="1"/>
+    <w:lsdException w:name="Emphasis" w:semiHidden="0" w:uiPriority="20" w:unhideWhenUsed="0" w:qFormat="1"/>
+    <w:lsdException w:name="Table Grid" w:semiHidden="0" w:uiPriority="59" w:unhideWhenUsed="0"/>
+    <w:lsdException w:name="Placeholder Text" w:unhideWhenUsed="0"/>
+    <w:lsdException w:name="No Spacing" w:semiHidden="0" w:uiPriority="1" w:unhideWhenUsed="0" w:qFormat="1"/>
+    <w:lsdException w:name="Light Shading" w:semiHidden="0" w:uiPriority="60" w:unhideWhenUsed="0"/>
+    <w:lsdException w:name="Light List" w:semiHidden="0" w:uiPriority="61" w:unhideWhenUsed="0"/>
+    <w:lsdException w:name="Light Grid" w:semiHidden="0" w:uiPriority="62" w:unhideWhenUsed="0"/>
+    <w:lsdException w:name="Medium Shading 1" w:semiHidden="0" w:uiPriority="63" w:unhideWhenUsed="0"/>
+    <w:lsdException w:name="Medium Shading 2" w:semiHidden="0" w:uiPriority="64" w:unhideWhenUsed="0"/>
+    <w:lsdException w:name="Medium List 1" w:semiHidden="0" w:uiPriority="65" w:unhideWhenUsed="0"/>
+    <w:lsdException w:name="Medium List 2" w:semiHidden="0" w:uiPriority="66" w:unhideWhenUsed="0"/>
+    <w:lsdException w:name="Medium Grid 1" w:semiHidden="0" w:uiPriority="67" w:unhideWhenUsed="0"/>
+    <w:lsdException w:name="Medium Grid 2" w:semiHidden="0" w:uiPriority="68" w:unhideWhenUsed="0"/>
+    <w:lsdException w:name="Medium Grid 3" w:semiHidden="0" w:uiPriority="69" w:unhideWhenUsed="0"/>
+    <w:lsdException w:name="Dark List" w:semiHidden="0" w:uiPriority="70" w:unhideWhenUsed="0"/>
+    <w:lsdException w:name="Colorful Shading" w:semiHidden="0" w:uiPriority="71" w:unhideWhenUsed="0"/>
+    <w:lsdException w:name="Colorful List" w:semiHidden="0" w:uiPriority="72" w:unhideWhenUsed="0"/>
+    <w:lsdException w:name="Colorful Grid" w:semiHidden="0" w:uiPriority="73" w:unhideWhenUsed="0"/>
+    <w:lsdException w:name="Light Shading Accent 1" w:semiHidden="0" w:uiPriority="60" w:unhideWhenUsed="0"/>
+    <w:lsdException w:name="Light List Accent 1" w:semiHidden="0" w:uiPriority="61" w:unhideWhenUsed="0"/>
+    <w:lsdException w:name="Light Grid Accent 1" w:semiHidden="0" w:uiPriority="62" w:unhideWhenUsed="0"/>
+    <w:lsdException w:name="Medium Shading 1 Accent 1" w:semiHidden="0" w:uiPriority="63" w:unhideWhenUsed="0"/>
+    <w:lsdException w:name="Medium Shading 2 Accent 1" w:semiHidden="0" w:uiPriority="64" w:unhideWhenUsed="0"/>
+    <w:lsdException w:name="Medium List 1 Accent 1" w:semiHidden="0" w:uiPriority="65" w:unhideWhenUsed="0"/>
+    <w:lsdException w:name="Revision" w:unhideWhenUsed="0"/>
+    <w:lsdException w:name="List Paragraph" w:semiHidden="0" w:uiPriority="34" w:unhideWhenUsed="0" w:qFormat="1"/>
+    <w:lsdException w:name="Quote" w:semiHidden="0" w:uiPriority="29" w:unhideWhenUsed="0" w:qFormat="1"/>
+    <w:lsdException w:name="Intense Quote" w:semiHidden="0" w:uiPriority="30" w:unhideWhenUsed="0" w:qFormat="1"/>
+    <w:lsdException w:name="Medium List 2 Accent 1" w:semiHidden="0" w:uiPriority="66" w:unhideWhenUsed="0"/>
+    <w:lsdException w:name="Medium Grid 1 Accent 1" w:semiHidden="0" w:uiPriority="67" w:unhideWhenUsed="0"/>
+    <w:lsdException w:name="Medium Grid 2 Accent 1" w:semiHidden="0" w:uiPriority="68" w:unhideWhenUsed="0"/>
+    <w:lsdException w:name="Medium Grid 3 Accent 1" w:semiHidden="0" w:uiPriority="69" w:unhideWhenUsed="0"/>
+    <w:lsdException w:name="Dark List Accent 1" w:semiHidden="0" w:uiPriority="70" w:unhideWhenUsed="0"/>
+    <w:lsdException w:name="Colorful Shading Accent 1" w:semiHidden="0" w:uiPriority="71" w:unhideWhenUsed="0"/>
+    <w:lsdException w:name="Colorful List Accent 1" w:semiHidden="0" w:uiPriority="72" w:unhideWhenUsed="0"/>
+    <w:lsdException w:name="Colorful Grid Accent 1" w:semiHidden="0" w:uiPriority="73" w:unhideWhenUsed="0"/>
+    <w:lsdException w:name="Light Shading Accent 2" w:semiHidden="0" w:uiPriority="60" w:unhideWhenUsed="0"/>
+    <w:lsdException w:name="Light List Accent 2" w:semiHidden="0" w:uiPriority="61" w:unhideWhenUsed="0"/>
+    <w:lsdException w:name="Light Grid Accent 2" w:semiHidden="0" w:uiPriority="62" w:unhideWhenUsed="0"/>
+    <w:lsdException w:name="Medium Shading 1 Accent 2" w:semiHidden="0" w:uiPriority="63" w:unhideWhenUsed="0"/>
+    <w:lsdException w:name="Medium Shading 2 Accent 2" w:semiHidden="0" w:uiPriority="64" w:unhideWhenUsed="0"/>
+    <w:lsdException w:name="Medium List 1 Accent 2" w:semiHidden="0" w:uiPriority="65" w:unhideWhenUsed="0"/>
+    <w:lsdException w:name="Medium List 2 Accent 2" w:semiHidden="0" w:uiPriority="66" w:unhideWhenUsed="0"/>
+    <w:lsdException w:name="Medium Grid 1 Accent 2" w:semiHidden="0" w:uiPriority="67" w:unhideWhenUsed="0"/>
+    <w:lsdException w:name="Medium Grid 2 Accent 2" w:semiHidden="0" w:uiPriority="68" w:unhideWhenUsed="0"/>
+    <w:lsdException w:name="Medium Grid 3 Accent 2" w:semiHidden="0" w:uiPriority="69" w:unhideWhenUsed="0"/>
+    <w:lsdException w:name="Dark List Accent 2" w:semiHidden="0" w:uiPriority="70" w:unhideWhenUsed="0"/>
+    <w:lsdException w:name="Colorful Shading Accent 2" w:semiHidden="0" w:uiPriority="71" w:unhideWhenUsed="0"/>
+    <w:lsdException w:name="Colorful List Accent 2" w:semiHidden="0" w:uiPriority="72" w:unhideWhenUsed="0"/>
+    <w:lsdException w:name="Colorful Grid Accent 2" w:semiHidden="0" w:uiPriority="73" w:unhideWhenUsed="0"/>
+    <w:lsdException w:name="Light Shading Accent 3" w:semiHidden="0" w:uiPriority="60" w:unhideWhenUsed="0"/>
+    <w:lsdException w:name="Light List Accent 3" w:semiHidden="0" w:uiPriority="61" w:unhideWhenUsed="0"/>
+    <w:lsdException w:name="Light Grid Accent 3" w:semiHidden="0" w:uiPriority="62" w:unhideWhenUsed="0"/>
+    <w:lsdException w:name="Medium Shading 1 Accent 3" w:semiHidden="0" w:uiPriority="63" w:unhideWhenUsed="0"/>
+    <w:lsdException w:name="Medium Shading 2 Accent 3" w:semiHidden="0" w:uiPriority="64" w:unhideWhenUsed="0"/>
+    <w:lsdException w:name="Medium List 1 Accent 3" w:semiHidden="0" w:uiPriority="65" w:unhideWhenUsed="0"/>
+    <w:lsdException w:name="Medium List 2 Accent 3" w:semiHidden="0" w:uiPriority="66" w:unhideWhenUsed="0"/>
+    <w:lsdException w:name="Medium Grid 1 Accent 3" w:semiHidden="0" w:uiPriority="67" w:unhideWhenUsed="0"/>
+    <w:lsdException w:name="Medium Grid 2 Accent 3" w:semiHidden="0" w:uiPriority="68" w:unhideWhenUsed="0"/>
+    <w:lsdException w:name="Medium Grid 3 Accent 3" w:semiHidden="0" w:uiPriority="69" w:unhideWhenUsed="0"/>
+    <w:lsdException w:name="Dark List Accent 3" w:semiHidden="0" w:uiPriority="70" w:unhideWhenUsed="0"/>
+    <w:lsdException w:name="Colorful Shading Accent 3" w:semiHidden="0" w:uiPriority="71" w:unhideWhenUsed="0"/>
+    <w:lsdException w:name="Colorful List Accent 3" w:semiHidden="0" w:uiPriority="72" w:unhideWhenUsed="0"/>
+    <w:lsdException w:name="Colorful Grid Accent 3" w:semiHidden="0" w:uiPriority="73" w:unhideWhenUsed="0"/>
+    <w:lsdException w:name="Light Shading Accent 4" w:semiHidden="0" w:uiPriority="60" w:unhideWhenUsed="0"/>
+    <w:lsdException w:name="Light List Accent 4" w:semiHidden="0" w:uiPriority="61" w:unhideWhenUsed="0"/>
+    <w:lsdException w:name="Light Grid Accent 4" w:semiHidden="0" w:uiPriority="62" w:unhideWhenUsed="0"/>
+    <w:lsdException w:name="Medium Shading 1 Accent 4" w:semiHidden="0" w:uiPriority="63" w:unhideWhenUsed="0"/>
+    <w:lsdException w:name="Medium Shading 2 Accent 4" w:semiHidden="0" w:uiPriority="64" w:unhideWhenUsed="0"/>
+    <w:lsdException w:name="Medium List 1 Accent 4" w:semiHidden="0" w:uiPriority="65" w:unhideWhenUsed="0"/>
+    <w:lsdException w:name="Medium List 2 Accent 4" w:semiHidden="0" w:uiPriority="66" w:unhideWhenUsed="0"/>
+    <w:lsdException w:name="Medium Grid 1 Accent 4" w:semiHidden="0" w:uiPriority="67" w:unhideWhenUsed="0"/>
+    <w:lsdException w:name="Medium Grid 2 Accent 4" w:semiHidden="0" w:uiPriority="68" w:unhideWhenUsed="0"/>
+    <w:lsdException w:name="Medium Grid 3 Accent 4" w:semiHidden="0" w:uiPriority="69" w:unhideWhenUsed="0"/>
+    <w:lsdException w:name="Dark List Accent 4" w:semiHidden="0" w:uiPriority="70" w:unhideWhenUsed="0"/>
+    <w:lsdException w:name="Colorful Shading Accent 4" w:semiHidden="0" w:uiPriority="71" w:unhideWhenUsed="0"/>
+    <w:lsdException w:name="Colorful List Accent 4" w:semiHidden="0" w:uiPriority="72" w:unhideWhenUsed="0"/>
+    <w:lsdException w:name="Colorful Grid Accent 4" w:semiHidden="0" w:uiPriority="73" w:unhideWhenUsed="0"/>
+    <w:lsdException w:name="Light Shading Accent 5" w:semiHidden="0" w:uiPriority="60" w:unhideWhenUsed="0"/>
+    <w:lsdException w:name="Light List Accent 5" w:semiHidden="0" w:uiPriority="61" w:unhideWhenUsed="0"/>
+    <w:lsdException w:name="Light Grid Accent 5" w:semiHidden="0" w:uiPriority="62" w:unhideWhenUsed="0"/>
+    <w:lsdException w:name="Medium Shading 1 Accent 5" w:semiHidden="0" w:uiPriority="63" w:unhideWhenUsed="0"/>
+    <w:lsdException w:name="Medium Shading 2 Accent 5" w:semiHidden="0" w:uiPriority="64" w:unhideWhenUsed="0"/>
+    <w:lsdException w:name="Medium List 1 Accent 5" w:semiHidden="0" w:uiPriority="65" w:unhideWhenUsed="0"/>
+    <w:lsdException w:name="Medium List 2 Accent 5" w:semiHidden="0" w:uiPriority="66" w:unhideWhenUsed="0"/>
+    <w:lsdException w:name="Medium Grid 1 Accent 5" w:semiHidden="0" w:uiPriority="67" w:unhideWhenUsed="0"/>
+    <w:lsdException w:name="Medium Grid 2 Accent 5" w:semiHidden="0" w:uiPriority="68" w:unhideWhenUsed="0"/>
+    <w:lsdException w:name="Medium Grid 3 Accent 5" w:semiHidden="0" w:uiPriority="69" w:unhideWhenUsed="0"/>
+    <w:lsdException w:name="Dark List Accent 5" w:semiHidden="0" w:uiPriority="70" w:unhideWhenUsed="0"/>
+    <w:lsdException w:name="Colorful Shading Accent 5" w:semiHidden="0" w:uiPriority="71" w:unhideWhenUsed="0"/>
+    <w:lsdException w:name="Colorful List Accent 5" w:semiHidden="0" w:uiPriority="72" w:unhideWhenUsed="0"/>
+    <w:lsdException w:name="Colorful Grid Accent 5" w:semiHidden="0" w:uiPriority="73" w:unhideWhenUsed="0"/>
+    <w:lsdException w:name="Light Shading Accent 6" w:semiHidden="0" w:uiPriority="60" w:unhideWhenUsed="0"/>
+    <w:lsdException w:name="Light List Accent 6" w:semiHidden="0" w:uiPriority="61" w:unhideWhenUsed="0"/>
+    <w:lsdException w:name="Light Grid Accent 6" w:semiHidden="0" w:uiPriority="62" w:unhideWhenUsed="0"/>
+    <w:lsdException w:name="Medium Shading 1 Accent 6" w:semiHidden="0" w:uiPriority="63" w:unhideWhenUsed="0"/>
+    <w:lsdException w:name="Medium Shading 2 Accent 6" w:semiHidden="0" w:uiPriority="64" w:unhideWhenUsed="0"/>
+    <w:lsdException w:name="Medium List 1 Accent 6" w:semiHidden="0" w:uiPriority="65" w:unhideWhenUsed="0"/>
+    <w:lsdException w:name="Medium List 2 Accent 6" w:semiHidden="0" w:uiPriority="66" w:unhideWhenUsed="0"/>
+    <w:lsdException w:name="Medium Grid 1 Accent 6" w:semiHidden="0" w:uiPriority="67" w:unhideWhenUsed="0"/>
+    <w:lsdException w:name="Medium Grid 2 Accent 6" w:semiHidden="0" w:uiPriority="68" w:unhideWhenUsed="0"/>
+    <w:lsdException w:name="Medium Grid 3 Accent 6" w:semiHidden="0" w:uiPriority="69" w:unhideWhenUsed="0"/>
+    <w:lsdException w:name="Dark List Accent 6" w:semiHidden="0" w:uiPriority="70" w:unhideWhenUsed="0"/>
+    <w:lsdException w:name="Colorful Shading Accent 6" w:semiHidden="0" w:uiPriority="71" w:unhideWhenUsed="0"/>
+    <w:lsdException w:name="Colorful List Accent 6" w:semiHidden="0" w:uiPriority="72" w:unhideWhenUsed="0"/>
+    <w:lsdException w:name="Colorful Grid Accent 6" w:semiHidden="0" w:uiPriority="73" w:unhideWhenUsed="0"/>
+    <w:lsdException w:name="Subtle Emphasis" w:semiHidden="0" w:uiPriority="19" w:unhideWhenUsed="0" w:qFormat="1"/>
+    <w:lsdException w:name="Intense Emphasis" w:semiHidden="0" w:uiPriority="21" w:unhideWhenUsed="0" w:qFormat="1"/>
+    <w:lsdException w:name="Subtle Reference" w:semiHidden="0" w:uiPriority="31" w:unhideWhenUsed="0" w:qFormat="1"/>
+    <w:lsdException w:name="Intense Reference" w:semiHidden="0" w:uiPriority="32" w:unhideWhenUsed="0" w:qFormat="1"/>
+    <w:lsdException w:name="Book Title" w:semiHidden="0" w:uiPriority="33" w:unhideWhenUsed="0" w:qFormat="1"/>
+    <w:lsdException w:name="Bibliography" w:uiPriority="37"/>
+    <w:lsdException w:name="TOC Heading" w:uiPriority="39" w:qFormat="1"/>
   </w:latentStyles>
-  <w:style w:type="paragraph" w:default="1" w:styleId="Normal">
+  <w:style w:type="paragraph" w:default="1" w:styleId="a">
     <w:name w:val="Normal"/>
     <w:qFormat/>
     <w:rsid w:val="004A17A3"/>
   </w:style>
-  <w:style w:type="character" w:default="1" w:styleId="DefaultParagraphFont">
+  <w:style w:type="character" w:default="1" w:styleId="a0">
     <w:name w:val="Default Paragraph Font"/>
     <w:uiPriority w:val="1"/>
     <w:semiHidden/>
     <w:unhideWhenUsed/>
   </w:style>
-  <w:style w:type="table" w:default="1" w:styleId="TableNormal">
+  <w:style w:type="table" w:default="1" w:styleId="a1">
     <w:name w:val="Normal Table"/>
     <w:uiPriority w:val="99"/>
     <w:semiHidden/>
     <w:unhideWhenUsed/>
+    <w:qFormat/>
     <w:tblPr>
       <w:tblInd w:w="0" w:type="dxa"/>
       <w:tblCellMar>
@@ -10833,17 +14151,17 @@
       </w:tblCellMar>
     </w:tblPr>
   </w:style>
-  <w:style w:type="numbering" w:default="1" w:styleId="NoList">
+  <w:style w:type="numbering" w:default="1" w:styleId="a2">
     <w:name w:val="No List"/>
     <w:uiPriority w:val="99"/>
     <w:semiHidden/>
     <w:unhideWhenUsed/>
   </w:style>
-  <w:style w:type="paragraph" w:styleId="Title">
+  <w:style w:type="paragraph" w:styleId="a3">
     <w:name w:val="Title"/>
-    <w:basedOn w:val="Normal"/>
-    <w:next w:val="Normal"/>
-    <w:link w:val="TitleChar"/>
+    <w:basedOn w:val="a"/>
+    <w:next w:val="a"/>
+    <w:link w:val="a4"/>
     <w:uiPriority w:val="10"/>
     <w:qFormat/>
     <w:rsid w:val="004A17A3"/>
@@ -10859,10 +14177,10 @@
       <w:szCs w:val="56"/>
     </w:rPr>
   </w:style>
-  <w:style w:type="character" w:customStyle="1" w:styleId="TitleChar">
-    <w:name w:val="Title Char"/>
-    <w:basedOn w:val="DefaultParagraphFont"/>
-    <w:link w:val="Title"/>
+  <w:style w:type="character" w:customStyle="1" w:styleId="a4">
+    <w:name w:val="תואר תו"/>
+    <w:basedOn w:val="a0"/>
+    <w:link w:val="a3"/>
     <w:uiPriority w:val="10"/>
     <w:rsid w:val="004A17A3"/>
     <w:rPr>
@@ -10873,11 +14191,11 @@
       <w:szCs w:val="56"/>
     </w:rPr>
   </w:style>
-  <w:style w:type="paragraph" w:styleId="Subtitle">
+  <w:style w:type="paragraph" w:styleId="a5">
     <w:name w:val="Subtitle"/>
-    <w:basedOn w:val="Normal"/>
-    <w:next w:val="Normal"/>
-    <w:link w:val="SubtitleChar"/>
+    <w:basedOn w:val="a"/>
+    <w:next w:val="a"/>
+    <w:link w:val="a6"/>
     <w:uiPriority w:val="11"/>
     <w:qFormat/>
     <w:rsid w:val="004A17A3"/>
@@ -10893,10 +14211,10 @@
       <w:spacing w:val="15"/>
     </w:rPr>
   </w:style>
-  <w:style w:type="character" w:customStyle="1" w:styleId="SubtitleChar">
-    <w:name w:val="Subtitle Char"/>
-    <w:basedOn w:val="DefaultParagraphFont"/>
-    <w:link w:val="Subtitle"/>
+  <w:style w:type="character" w:customStyle="1" w:styleId="a6">
+    <w:name w:val="כותרת משנה תו"/>
+    <w:basedOn w:val="a0"/>
+    <w:link w:val="a5"/>
     <w:uiPriority w:val="11"/>
     <w:rsid w:val="004A17A3"/>
     <w:rPr>
@@ -10905,9 +14223,9 @@
       <w:spacing w:val="15"/>
     </w:rPr>
   </w:style>
-  <w:style w:type="character" w:styleId="PlaceholderText">
+  <w:style w:type="character" w:styleId="a7">
     <w:name w:val="Placeholder Text"/>
-    <w:basedOn w:val="DefaultParagraphFont"/>
+    <w:basedOn w:val="a0"/>
     <w:uiPriority w:val="99"/>
     <w:semiHidden/>
     <w:rsid w:val="004A17A3"/>
@@ -10915,10 +14233,10 @@
       <w:color w:val="808080"/>
     </w:rPr>
   </w:style>
-  <w:style w:type="paragraph" w:styleId="BalloonText">
+  <w:style w:type="paragraph" w:styleId="a8">
     <w:name w:val="Balloon Text"/>
-    <w:basedOn w:val="Normal"/>
-    <w:link w:val="BalloonTextChar"/>
+    <w:basedOn w:val="a"/>
+    <w:link w:val="a9"/>
     <w:uiPriority w:val="99"/>
     <w:semiHidden/>
     <w:unhideWhenUsed/>
@@ -10932,10 +14250,10 @@
       <w:szCs w:val="16"/>
     </w:rPr>
   </w:style>
-  <w:style w:type="character" w:customStyle="1" w:styleId="BalloonTextChar">
-    <w:name w:val="Balloon Text Char"/>
-    <w:basedOn w:val="DefaultParagraphFont"/>
-    <w:link w:val="BalloonText"/>
+  <w:style w:type="character" w:customStyle="1" w:styleId="a9">
+    <w:name w:val="טקסט בלונים תו"/>
+    <w:basedOn w:val="a0"/>
+    <w:link w:val="a8"/>
     <w:uiPriority w:val="99"/>
     <w:semiHidden/>
     <w:rsid w:val="004A17A3"/>
@@ -10947,7 +14265,7 @@
   </w:style>
   <w:style w:type="character" w:styleId="Hyperlink">
     <w:name w:val="Hyperlink"/>
-    <w:basedOn w:val="DefaultParagraphFont"/>
+    <w:basedOn w:val="a0"/>
     <w:uiPriority w:val="99"/>
     <w:unhideWhenUsed/>
     <w:rsid w:val="00D30FC3"/>
@@ -10956,9 +14274,9 @@
       <w:u w:val="single"/>
     </w:rPr>
   </w:style>
-  <w:style w:type="paragraph" w:styleId="ListParagraph">
+  <w:style w:type="paragraph" w:styleId="aa">
     <w:name w:val="List Paragraph"/>
-    <w:basedOn w:val="Normal"/>
+    <w:basedOn w:val="a"/>
     <w:uiPriority w:val="34"/>
     <w:qFormat/>
     <w:rsid w:val="006F68CC"/>

</xml_diff>

<commit_message>
only need to explain the orthogonality
</commit_message>
<xml_diff>
--- a/HW3/ML-EX3.docx
+++ b/HW3/ML-EX3.docx
@@ -1,10 +1,10 @@
 
 <file path=word/document.xml><?xml version="1.0" encoding="utf-8"?>
-<w:document xmlns:wpc="http://schemas.microsoft.com/office/word/2010/wordprocessingCanvas" xmlns:cx="http://schemas.microsoft.com/office/drawing/2014/chartex" xmlns:cx1="http://schemas.microsoft.com/office/drawing/2015/9/8/chartex" xmlns:cx2="http://schemas.microsoft.com/office/drawing/2015/10/21/chartex" xmlns:cx3="http://schemas.microsoft.com/office/drawing/2016/5/9/chartex" xmlns:cx4="http://schemas.microsoft.com/office/drawing/2016/5/10/chartex" xmlns:cx5="http://schemas.microsoft.com/office/drawing/2016/5/11/chartex" xmlns:mc="http://schemas.openxmlformats.org/markup-compatibility/2006" xmlns:o="urn:schemas-microsoft-com:office:office" xmlns:r="http://schemas.openxmlformats.org/officeDocument/2006/relationships" xmlns:m="http://schemas.openxmlformats.org/officeDocument/2006/math" xmlns:v="urn:schemas-microsoft-com:vml" xmlns:wp14="http://schemas.microsoft.com/office/word/2010/wordprocessingDrawing" xmlns:wp="http://schemas.openxmlformats.org/drawingml/2006/wordprocessingDrawing" xmlns:w10="urn:schemas-microsoft-com:office:word" xmlns:w="http://schemas.openxmlformats.org/wordprocessingml/2006/main" xmlns:w14="http://schemas.microsoft.com/office/word/2010/wordml" xmlns:w15="http://schemas.microsoft.com/office/word/2012/wordml" xmlns:w16se="http://schemas.microsoft.com/office/word/2015/wordml/symex" xmlns:wpg="http://schemas.microsoft.com/office/word/2010/wordprocessingGroup" xmlns:wpi="http://schemas.microsoft.com/office/word/2010/wordprocessingInk" xmlns:wne="http://schemas.microsoft.com/office/word/2006/wordml" xmlns:wps="http://schemas.microsoft.com/office/word/2010/wordprocessingShape" mc:Ignorable="w14 w15 w16se wp14">
+<w:document xmlns:ve="http://schemas.openxmlformats.org/markup-compatibility/2006" xmlns:o="urn:schemas-microsoft-com:office:office" xmlns:r="http://schemas.openxmlformats.org/officeDocument/2006/relationships" xmlns:m="http://schemas.openxmlformats.org/officeDocument/2006/math" xmlns:v="urn:schemas-microsoft-com:vml" xmlns:wp="http://schemas.openxmlformats.org/drawingml/2006/wordprocessingDrawing" xmlns:w10="urn:schemas-microsoft-com:office:word" xmlns:w="http://schemas.openxmlformats.org/wordprocessingml/2006/main" xmlns:wne="http://schemas.microsoft.com/office/word/2006/wordml">
   <w:body>
     <w:p>
       <w:pPr>
-        <w:pStyle w:val="Title"/>
+        <w:pStyle w:val="a3"/>
         <w:bidi/>
         <w:jc w:val="center"/>
         <w:rPr>
@@ -20,7 +20,7 @@
     </w:p>
     <w:p>
       <w:pPr>
-        <w:pStyle w:val="Subtitle"/>
+        <w:pStyle w:val="a5"/>
         <w:bidi/>
         <w:jc w:val="center"/>
       </w:pPr>
@@ -30,7 +30,7 @@
     </w:p>
     <w:p>
       <w:pPr>
-        <w:pStyle w:val="Subtitle"/>
+        <w:pStyle w:val="a5"/>
         <w:bidi/>
         <w:jc w:val="center"/>
       </w:pPr>
@@ -56,7 +56,7 @@
     </w:p>
     <w:p>
       <w:pPr>
-        <w:pStyle w:val="Subtitle"/>
+        <w:pStyle w:val="a5"/>
         <w:bidi/>
         <w:jc w:val="center"/>
       </w:pPr>
@@ -1813,7 +1813,7 @@
     </w:p>
     <w:p>
       <w:pPr>
-        <w:pStyle w:val="ListParagraph"/>
+        <w:pStyle w:val="aa"/>
         <w:numPr>
           <w:ilvl w:val="0"/>
           <w:numId w:val="1"/>
@@ -2588,7 +2588,7 @@
     </w:p>
     <w:p>
       <w:pPr>
-        <w:pStyle w:val="ListParagraph"/>
+        <w:pStyle w:val="aa"/>
         <w:numPr>
           <w:ilvl w:val="0"/>
           <w:numId w:val="1"/>
@@ -2877,7 +2877,7 @@
     </w:p>
     <w:p>
       <w:pPr>
-        <w:pStyle w:val="ListParagraph"/>
+        <w:pStyle w:val="aa"/>
         <w:numPr>
           <w:ilvl w:val="0"/>
           <w:numId w:val="1"/>
@@ -3165,7 +3165,7 @@
     </w:p>
     <w:p>
       <w:pPr>
-        <w:pStyle w:val="ListParagraph"/>
+        <w:pStyle w:val="aa"/>
         <w:numPr>
           <w:ilvl w:val="0"/>
           <w:numId w:val="1"/>
@@ -3522,7 +3522,7 @@
     </w:p>
     <w:p>
       <w:pPr>
-        <w:pStyle w:val="ListParagraph"/>
+        <w:pStyle w:val="aa"/>
         <w:numPr>
           <w:ilvl w:val="0"/>
           <w:numId w:val="1"/>
@@ -4052,7 +4052,7 @@
     </w:p>
     <w:p>
       <w:pPr>
-        <w:pStyle w:val="ListParagraph"/>
+        <w:pStyle w:val="aa"/>
         <w:numPr>
           <w:ilvl w:val="0"/>
           <w:numId w:val="2"/>
@@ -4073,7 +4073,7 @@
     </w:p>
     <w:p>
       <w:pPr>
-        <w:pStyle w:val="ListParagraph"/>
+        <w:pStyle w:val="aa"/>
         <w:rPr>
           <w:rFonts w:eastAsiaTheme="minorEastAsia"/>
         </w:rPr>
@@ -4390,7 +4390,7 @@
     </w:p>
     <w:p>
       <w:pPr>
-        <w:pStyle w:val="ListParagraph"/>
+        <w:pStyle w:val="aa"/>
         <w:rPr>
           <w:rFonts w:eastAsiaTheme="minorEastAsia"/>
         </w:rPr>
@@ -4466,7 +4466,7 @@
     </w:p>
     <w:p>
       <w:pPr>
-        <w:pStyle w:val="ListParagraph"/>
+        <w:pStyle w:val="aa"/>
         <w:rPr>
           <w:rFonts w:eastAsiaTheme="minorEastAsia"/>
         </w:rPr>
@@ -4480,7 +4480,7 @@
     </w:p>
     <w:p>
       <w:pPr>
-        <w:pStyle w:val="ListParagraph"/>
+        <w:pStyle w:val="aa"/>
         <w:rPr>
           <w:rFonts w:eastAsiaTheme="minorEastAsia"/>
           <w:b/>
@@ -4713,7 +4713,7 @@
     </w:p>
     <w:p>
       <w:pPr>
-        <w:pStyle w:val="ListParagraph"/>
+        <w:pStyle w:val="aa"/>
         <w:rPr>
           <w:rFonts w:eastAsiaTheme="minorEastAsia"/>
           <w:b/>
@@ -5040,7 +5040,7 @@
     </w:p>
     <w:p>
       <w:pPr>
-        <w:pStyle w:val="ListParagraph"/>
+        <w:pStyle w:val="aa"/>
         <w:rPr>
           <w:rFonts w:eastAsiaTheme="minorEastAsia"/>
           <w:b/>
@@ -5258,7 +5258,7 @@
     </w:p>
     <w:p>
       <w:pPr>
-        <w:pStyle w:val="ListParagraph"/>
+        <w:pStyle w:val="aa"/>
         <w:rPr>
           <w:rFonts w:eastAsiaTheme="minorEastAsia"/>
         </w:rPr>
@@ -5286,7 +5286,7 @@
     </w:p>
     <w:p>
       <w:pPr>
-        <w:pStyle w:val="ListParagraph"/>
+        <w:pStyle w:val="aa"/>
         <w:rPr>
           <w:rFonts w:eastAsiaTheme="minorEastAsia"/>
           <w:b/>
@@ -6250,7 +6250,7 @@
     </w:p>
     <w:p>
       <w:pPr>
-        <w:pStyle w:val="ListParagraph"/>
+        <w:pStyle w:val="aa"/>
         <w:rPr>
           <w:rFonts w:eastAsiaTheme="minorEastAsia"/>
         </w:rPr>
@@ -6258,7 +6258,7 @@
     </w:p>
     <w:p>
       <w:pPr>
-        <w:pStyle w:val="ListParagraph"/>
+        <w:pStyle w:val="aa"/>
         <w:tabs>
           <w:tab w:val="left" w:pos="5940"/>
         </w:tabs>
@@ -6462,7 +6462,7 @@
     </w:p>
     <w:p>
       <w:pPr>
-        <w:pStyle w:val="ListParagraph"/>
+        <w:pStyle w:val="aa"/>
         <w:tabs>
           <w:tab w:val="left" w:pos="5940"/>
         </w:tabs>
@@ -6538,7 +6538,7 @@
     </w:p>
     <w:p>
       <w:pPr>
-        <w:pStyle w:val="ListParagraph"/>
+        <w:pStyle w:val="aa"/>
         <w:numPr>
           <w:ilvl w:val="0"/>
           <w:numId w:val="5"/>
@@ -6687,7 +6687,7 @@
     </w:p>
     <w:p>
       <w:pPr>
-        <w:pStyle w:val="ListParagraph"/>
+        <w:pStyle w:val="aa"/>
         <w:numPr>
           <w:ilvl w:val="0"/>
           <w:numId w:val="5"/>
@@ -7157,7 +7157,7 @@
     </w:p>
     <w:p>
       <w:pPr>
-        <w:pStyle w:val="ListParagraph"/>
+        <w:pStyle w:val="aa"/>
         <w:tabs>
           <w:tab w:val="left" w:pos="5940"/>
         </w:tabs>
@@ -7168,7 +7168,7 @@
     </w:p>
     <w:p>
       <w:pPr>
-        <w:pStyle w:val="ListParagraph"/>
+        <w:pStyle w:val="aa"/>
         <w:numPr>
           <w:ilvl w:val="0"/>
           <w:numId w:val="2"/>
@@ -7328,7 +7328,7 @@
     </w:p>
     <w:p>
       <w:pPr>
-        <w:pStyle w:val="ListParagraph"/>
+        <w:pStyle w:val="aa"/>
         <w:tabs>
           <w:tab w:val="left" w:pos="5940"/>
         </w:tabs>
@@ -7494,7 +7494,7 @@
     </w:p>
     <w:p>
       <w:pPr>
-        <w:pStyle w:val="ListParagraph"/>
+        <w:pStyle w:val="aa"/>
         <w:tabs>
           <w:tab w:val="left" w:pos="5940"/>
         </w:tabs>
@@ -8222,7 +8222,7 @@
     </w:p>
     <w:p>
       <w:pPr>
-        <w:pStyle w:val="ListParagraph"/>
+        <w:pStyle w:val="aa"/>
         <w:tabs>
           <w:tab w:val="left" w:pos="5940"/>
         </w:tabs>
@@ -8233,7 +8233,7 @@
     </w:p>
     <w:p>
       <w:pPr>
-        <w:pStyle w:val="ListParagraph"/>
+        <w:pStyle w:val="aa"/>
         <w:numPr>
           <w:ilvl w:val="0"/>
           <w:numId w:val="2"/>
@@ -8295,7 +8295,7 @@
     </w:p>
     <w:p>
       <w:pPr>
-        <w:pStyle w:val="ListParagraph"/>
+        <w:pStyle w:val="aa"/>
         <w:tabs>
           <w:tab w:val="left" w:pos="5940"/>
         </w:tabs>
@@ -8736,7 +8736,7 @@
     </w:p>
     <w:p>
       <w:pPr>
-        <w:pStyle w:val="ListParagraph"/>
+        <w:pStyle w:val="aa"/>
         <w:tabs>
           <w:tab w:val="left" w:pos="5940"/>
         </w:tabs>
@@ -8783,7 +8783,7 @@
     </w:p>
     <w:p>
       <w:pPr>
-        <w:pStyle w:val="ListParagraph"/>
+        <w:pStyle w:val="aa"/>
         <w:tabs>
           <w:tab w:val="left" w:pos="5940"/>
         </w:tabs>
@@ -9236,7 +9236,7 @@
     </w:p>
     <w:p>
       <w:pPr>
-        <w:pStyle w:val="ListParagraph"/>
+        <w:pStyle w:val="aa"/>
         <w:numPr>
           <w:ilvl w:val="0"/>
           <w:numId w:val="8"/>
@@ -9322,7 +9322,7 @@
     </w:p>
     <w:p>
       <w:pPr>
-        <w:pStyle w:val="ListParagraph"/>
+        <w:pStyle w:val="aa"/>
         <w:tabs>
           <w:tab w:val="left" w:pos="5940"/>
         </w:tabs>
@@ -10054,7 +10054,7 @@
     </w:p>
     <w:p>
       <w:pPr>
-        <w:pStyle w:val="ListParagraph"/>
+        <w:pStyle w:val="aa"/>
         <w:tabs>
           <w:tab w:val="left" w:pos="5940"/>
         </w:tabs>
@@ -10125,7 +10125,7 @@
     </w:p>
     <w:p>
       <w:pPr>
-        <w:pStyle w:val="ListParagraph"/>
+        <w:pStyle w:val="aa"/>
         <w:tabs>
           <w:tab w:val="left" w:pos="5940"/>
         </w:tabs>
@@ -10154,7 +10154,7 @@
     </w:p>
     <w:p>
       <w:pPr>
-        <w:pStyle w:val="ListParagraph"/>
+        <w:pStyle w:val="aa"/>
         <w:tabs>
           <w:tab w:val="left" w:pos="5940"/>
         </w:tabs>
@@ -10185,7 +10185,7 @@
           <m:naryPr>
             <m:chr m:val="∑"/>
             <m:limLoc m:val="undOvr"/>
-            <m:supHide m:val="1"/>
+            <m:supHide m:val="on"/>
             <m:ctrlPr>
               <w:rPr>
                 <w:rFonts w:ascii="Cambria Math" w:eastAsiaTheme="minorEastAsia" w:hAnsi="Cambria Math"/>
@@ -10901,7 +10901,7 @@
     </w:p>
     <w:p>
       <w:pPr>
-        <w:pStyle w:val="ListParagraph"/>
+        <w:pStyle w:val="aa"/>
         <w:tabs>
           <w:tab w:val="left" w:pos="5940"/>
         </w:tabs>
@@ -10960,7 +10960,7 @@
     </w:p>
     <w:p>
       <w:pPr>
-        <w:pStyle w:val="ListParagraph"/>
+        <w:pStyle w:val="aa"/>
         <w:tabs>
           <w:tab w:val="left" w:pos="5940"/>
         </w:tabs>
@@ -10988,7 +10988,7 @@
           <m:naryPr>
             <m:chr m:val="∑"/>
             <m:limLoc m:val="undOvr"/>
-            <m:supHide m:val="1"/>
+            <m:supHide m:val="on"/>
             <m:ctrlPr>
               <w:rPr>
                 <w:rFonts w:ascii="Cambria Math" w:eastAsiaTheme="minorEastAsia" w:hAnsi="Cambria Math"/>
@@ -11377,7 +11377,7 @@
     </w:p>
     <w:p>
       <w:pPr>
-        <w:pStyle w:val="ListParagraph"/>
+        <w:pStyle w:val="aa"/>
         <w:tabs>
           <w:tab w:val="left" w:pos="5940"/>
         </w:tabs>
@@ -11436,7 +11436,7 @@
     </w:p>
     <w:p>
       <w:pPr>
-        <w:pStyle w:val="ListParagraph"/>
+        <w:pStyle w:val="aa"/>
         <w:tabs>
           <w:tab w:val="left" w:pos="5940"/>
         </w:tabs>
@@ -11464,7 +11464,7 @@
           <m:naryPr>
             <m:chr m:val="∑"/>
             <m:limLoc m:val="undOvr"/>
-            <m:supHide m:val="1"/>
+            <m:supHide m:val="on"/>
             <m:ctrlPr>
               <w:rPr>
                 <w:rFonts w:ascii="Cambria Math" w:eastAsiaTheme="minorEastAsia" w:hAnsi="Cambria Math"/>
@@ -11853,7 +11853,7 @@
     </w:p>
     <w:p>
       <w:pPr>
-        <w:pStyle w:val="ListParagraph"/>
+        <w:pStyle w:val="aa"/>
         <w:tabs>
           <w:tab w:val="left" w:pos="5940"/>
         </w:tabs>
@@ -11870,7 +11870,7 @@
     </w:p>
     <w:p>
       <w:pPr>
-        <w:pStyle w:val="ListParagraph"/>
+        <w:pStyle w:val="aa"/>
         <w:tabs>
           <w:tab w:val="left" w:pos="5940"/>
         </w:tabs>
@@ -12147,7 +12147,7 @@
     </w:p>
     <w:p>
       <w:pPr>
-        <w:pStyle w:val="ListParagraph"/>
+        <w:pStyle w:val="aa"/>
         <w:tabs>
           <w:tab w:val="left" w:pos="5940"/>
         </w:tabs>
@@ -12172,7 +12172,7 @@
           <m:naryPr>
             <m:chr m:val="∑"/>
             <m:limLoc m:val="undOvr"/>
-            <m:supHide m:val="1"/>
+            <m:supHide m:val="on"/>
             <m:ctrlPr>
               <w:rPr>
                 <w:rFonts w:ascii="Cambria Math" w:eastAsiaTheme="minorEastAsia" w:hAnsi="Cambria Math"/>
@@ -13062,7 +13062,7 @@
     </w:p>
     <w:p>
       <w:pPr>
-        <w:pStyle w:val="ListParagraph"/>
+        <w:pStyle w:val="aa"/>
         <w:tabs>
           <w:tab w:val="left" w:pos="5940"/>
         </w:tabs>
@@ -13360,7 +13360,7 @@
     </w:p>
     <w:p>
       <w:pPr>
-        <w:pStyle w:val="ListParagraph"/>
+        <w:pStyle w:val="aa"/>
         <w:tabs>
           <w:tab w:val="left" w:pos="5940"/>
         </w:tabs>
@@ -13371,7 +13371,7 @@
     </w:p>
     <w:p>
       <w:pPr>
-        <w:pStyle w:val="ListParagraph"/>
+        <w:pStyle w:val="aa"/>
         <w:numPr>
           <w:ilvl w:val="0"/>
           <w:numId w:val="8"/>
@@ -13620,7 +13620,7 @@
     </w:p>
     <w:p>
       <w:pPr>
-        <w:pStyle w:val="ListParagraph"/>
+        <w:pStyle w:val="aa"/>
         <w:tabs>
           <w:tab w:val="left" w:pos="5940"/>
         </w:tabs>
@@ -13965,7 +13965,7 @@
     </w:p>
     <w:p>
       <w:pPr>
-        <w:pStyle w:val="ListParagraph"/>
+        <w:pStyle w:val="aa"/>
         <w:tabs>
           <w:tab w:val="left" w:pos="5940"/>
         </w:tabs>
@@ -13983,15 +13983,77 @@
         <w:rPr>
           <w:rFonts w:eastAsiaTheme="minorEastAsia"/>
         </w:rPr>
-        <w:t xml:space="preserve"> the gradient’s output gives a </w:t>
+        <w:t xml:space="preserve"> the gradient’s output </w:t>
+      </w:r>
+      <w:r>
+        <w:rPr>
+          <w:rFonts w:eastAsiaTheme="minorEastAsia"/>
+        </w:rPr>
+        <w:t xml:space="preserve">given </w:t>
       </w:r>
       <m:oMath>
-        <m:r>
+        <m:sSub>
+          <m:sSubPr>
+            <m:ctrlPr>
+              <w:rPr>
+                <w:rFonts w:ascii="Cambria Math" w:eastAsiaTheme="minorEastAsia" w:hAnsi="Cambria Math"/>
+              </w:rPr>
+            </m:ctrlPr>
+          </m:sSubPr>
+          <m:e>
+            <m:r>
+              <m:rPr>
+                <m:sty m:val="bi"/>
+              </m:rPr>
+              <w:rPr>
+                <w:rFonts w:ascii="Cambria Math" w:eastAsiaTheme="minorEastAsia" w:hAnsi="Cambria Math"/>
+              </w:rPr>
+              <m:t>x</m:t>
+            </m:r>
+          </m:e>
+          <m:sub>
+            <m:r>
+              <w:rPr>
+                <w:rFonts w:ascii="Cambria Math" w:eastAsiaTheme="minorEastAsia" w:hAnsi="Cambria Math"/>
+              </w:rPr>
+              <m:t>i</m:t>
+            </m:r>
+          </m:sub>
+        </m:sSub>
+        <m:r>
+          <m:rPr>
+            <m:sty m:val="p"/>
+          </m:rPr>
           <w:rPr>
             <w:rFonts w:ascii="Cambria Math" w:eastAsiaTheme="minorEastAsia" w:hAnsi="Cambria Math"/>
           </w:rPr>
-          <m:t>K×m</m:t>
-        </m:r>
+          <m:t>,</m:t>
+        </m:r>
+        <m:sSub>
+          <m:sSubPr>
+            <m:ctrlPr>
+              <w:rPr>
+                <w:rFonts w:ascii="Cambria Math" w:eastAsiaTheme="minorEastAsia" w:hAnsi="Cambria Math"/>
+              </w:rPr>
+            </m:ctrlPr>
+          </m:sSubPr>
+          <m:e>
+            <m:r>
+              <w:rPr>
+                <w:rFonts w:ascii="Cambria Math" w:eastAsiaTheme="minorEastAsia" w:hAnsi="Cambria Math"/>
+              </w:rPr>
+              <m:t>y</m:t>
+            </m:r>
+          </m:e>
+          <m:sub>
+            <m:r>
+              <w:rPr>
+                <w:rFonts w:ascii="Cambria Math" w:eastAsiaTheme="minorEastAsia" w:hAnsi="Cambria Math"/>
+              </w:rPr>
+              <m:t>i</m:t>
+            </m:r>
+          </m:sub>
+        </m:sSub>
       </m:oMath>
       <w:r>
         <w:rPr>
@@ -14003,12 +14065,12 @@
         <w:rPr>
           <w:rFonts w:eastAsiaTheme="minorEastAsia"/>
         </w:rPr>
-        <w:t>matrix:</w:t>
+        <w:t>:</w:t>
       </w:r>
     </w:p>
     <w:p>
       <w:pPr>
-        <w:pStyle w:val="ListParagraph"/>
+        <w:pStyle w:val="aa"/>
         <w:tabs>
           <w:tab w:val="left" w:pos="5940"/>
         </w:tabs>
@@ -14351,7 +14413,7 @@
                     <m:endChr m:val="]"/>
                     <m:ctrlPr>
                       <w:rPr>
-                        <w:rFonts w:ascii="Cambria Math" w:eastAsiaTheme="minorEastAsia"/>
+                        <w:rFonts w:ascii="Cambria Math" w:eastAsiaTheme="minorEastAsia" w:hAnsi="Cambria Math"/>
                       </w:rPr>
                     </m:ctrlPr>
                   </m:dPr>
@@ -14618,7 +14680,7 @@
     </w:p>
     <w:p>
       <w:pPr>
-        <w:pStyle w:val="ListParagraph"/>
+        <w:pStyle w:val="aa"/>
         <w:tabs>
           <w:tab w:val="left" w:pos="5940"/>
         </w:tabs>
@@ -14958,6 +15020,12 @@
           </w:rPr>
           <m:t>=</m:t>
         </m:r>
+        <m:r>
+          <w:rPr>
+            <w:rFonts w:ascii="Cambria Math" w:eastAsiaTheme="minorEastAsia" w:hAnsi="Cambria Math"/>
+          </w:rPr>
+          <m:t xml:space="preserve"> </m:t>
+        </m:r>
         <m:d>
           <m:dPr>
             <m:begChr m:val="{"/>
@@ -14981,19 +15049,10 @@
               </m:eqArrPr>
               <m:e>
                 <m:r>
-                  <m:rPr>
-                    <m:sty m:val="bi"/>
-                  </m:rPr>
-                  <w:rPr>
-                    <w:rFonts w:ascii="Cambria Math" w:eastAsiaTheme="minorEastAsia" w:hAnsi="Cambria Math"/>
-                  </w:rPr>
-                  <m:t>0</m:t>
-                </m:r>
-                <m:r>
-                  <w:rPr>
-                    <w:rFonts w:ascii="Cambria Math" w:eastAsiaTheme="minorEastAsia" w:hAnsi="Cambria Math"/>
-                  </w:rPr>
-                  <m:t xml:space="preserve"> if </m:t>
+                  <w:rPr>
+                    <w:rFonts w:ascii="Cambria Math" w:eastAsiaTheme="minorEastAsia" w:hAnsi="Cambria Math"/>
+                  </w:rPr>
+                  <m:t xml:space="preserve">case </m:t>
                 </m:r>
                 <m:acc>
                   <m:accPr>
@@ -15046,21 +15105,1834 @@
                     </m:r>
                   </m:sub>
                 </m:sSub>
+                <m:r>
+                  <w:rPr>
+                    <w:rFonts w:ascii="Cambria Math" w:eastAsia="Cambria Math" w:hAnsi="Cambria Math" w:cs="Cambria Math"/>
+                  </w:rPr>
+                  <m:t xml:space="preserve">: </m:t>
+                </m:r>
+                <m:r>
+                  <m:rPr>
+                    <m:sty m:val="bi"/>
+                  </m:rPr>
+                  <w:rPr>
+                    <w:rFonts w:ascii="Cambria Math" w:eastAsiaTheme="minorEastAsia" w:hAnsi="Cambria Math"/>
+                  </w:rPr>
+                  <m:t xml:space="preserve">0                         </m:t>
+                </m:r>
               </m:e>
               <m:e>
                 <m:r>
                   <w:rPr>
                     <w:rFonts w:ascii="Cambria Math" w:eastAsiaTheme="minorEastAsia" w:hAnsi="Cambria Math"/>
                   </w:rPr>
-                  <m:t>otherwise:</m:t>
-                </m:r>
+                  <m:t xml:space="preserve">case </m:t>
+                </m:r>
+                <m:acc>
+                  <m:accPr>
+                    <m:ctrlPr>
+                      <w:rPr>
+                        <w:rFonts w:ascii="Cambria Math" w:eastAsiaTheme="minorEastAsia" w:hAnsi="Cambria Math"/>
+                      </w:rPr>
+                    </m:ctrlPr>
+                  </m:accPr>
+                  <m:e>
+                    <m:r>
+                      <w:rPr>
+                        <w:rFonts w:ascii="Cambria Math" w:eastAsiaTheme="minorEastAsia" w:hAnsi="Cambria Math"/>
+                      </w:rPr>
+                      <m:t>j</m:t>
+                    </m:r>
+                  </m:e>
+                </m:acc>
+                <m:r>
+                  <m:rPr>
+                    <m:sty m:val="p"/>
+                  </m:rPr>
+                  <w:rPr>
+                    <w:rFonts w:ascii="Cambria Math" w:eastAsiaTheme="minorEastAsia" w:hAnsi="Cambria Math"/>
+                  </w:rPr>
+                  <m:t>≠</m:t>
+                </m:r>
+                <m:sSub>
+                  <m:sSubPr>
+                    <m:ctrlPr>
+                      <w:rPr>
+                        <w:rFonts w:ascii="Cambria Math" w:eastAsiaTheme="minorEastAsia" w:hAnsi="Cambria Math"/>
+                      </w:rPr>
+                    </m:ctrlPr>
+                  </m:sSubPr>
+                  <m:e>
+                    <m:r>
+                      <w:rPr>
+                        <w:rFonts w:ascii="Cambria Math" w:eastAsiaTheme="minorEastAsia" w:hAnsi="Cambria Math"/>
+                      </w:rPr>
+                      <m:t>y</m:t>
+                    </m:r>
+                  </m:e>
+                  <m:sub>
+                    <m:r>
+                      <w:rPr>
+                        <w:rFonts w:ascii="Cambria Math" w:eastAsiaTheme="minorEastAsia" w:hAnsi="Cambria Math"/>
+                      </w:rPr>
+                      <m:t>i</m:t>
+                    </m:r>
+                  </m:sub>
+                </m:sSub>
+                <m:r>
+                  <w:rPr>
+                    <w:rFonts w:ascii="Cambria Math" w:eastAsiaTheme="minorEastAsia" w:hAnsi="Cambria Math"/>
+                  </w:rPr>
+                  <m:t xml:space="preserve">: </m:t>
+                </m:r>
+                <m:d>
+                  <m:dPr>
+                    <m:begChr m:val="{"/>
+                    <m:endChr m:val=""/>
+                    <m:ctrlPr>
+                      <w:rPr>
+                        <w:rFonts w:ascii="Cambria Math" w:eastAsiaTheme="minorEastAsia" w:hAnsi="Cambria Math"/>
+                        <w:i/>
+                      </w:rPr>
+                    </m:ctrlPr>
+                  </m:dPr>
+                  <m:e>
+                    <m:eqArr>
+                      <m:eqArrPr>
+                        <m:ctrlPr>
+                          <w:rPr>
+                            <w:rFonts w:ascii="Cambria Math" w:eastAsiaTheme="minorEastAsia" w:hAnsi="Cambria Math"/>
+                            <w:i/>
+                          </w:rPr>
+                        </m:ctrlPr>
+                      </m:eqArrPr>
+                      <m:e>
+                        <m:sSub>
+                          <m:sSubPr>
+                            <m:ctrlPr>
+                              <w:rPr>
+                                <w:rFonts w:ascii="Cambria Math" w:eastAsiaTheme="minorEastAsia" w:hAnsi="Cambria Math"/>
+                              </w:rPr>
+                            </m:ctrlPr>
+                          </m:sSubPr>
+                          <m:e>
+                            <m:r>
+                              <m:rPr>
+                                <m:sty m:val="bi"/>
+                              </m:rPr>
+                              <w:rPr>
+                                <w:rFonts w:ascii="Cambria Math" w:eastAsiaTheme="minorEastAsia" w:hAnsi="Cambria Math"/>
+                              </w:rPr>
+                              <m:t>x</m:t>
+                            </m:r>
+                          </m:e>
+                          <m:sub>
+                            <m:r>
+                              <w:rPr>
+                                <w:rFonts w:ascii="Cambria Math" w:eastAsiaTheme="minorEastAsia" w:hAnsi="Cambria Math"/>
+                              </w:rPr>
+                              <m:t>i</m:t>
+                            </m:r>
+                          </m:sub>
+                        </m:sSub>
+                        <m:r>
+                          <w:rPr>
+                            <w:rFonts w:ascii="Cambria Math" w:eastAsiaTheme="minorEastAsia" w:hAnsi="Cambria Math"/>
+                          </w:rPr>
+                          <m:t xml:space="preserve"> if i=</m:t>
+                        </m:r>
+                        <m:acc>
+                          <m:accPr>
+                            <m:ctrlPr>
+                              <w:rPr>
+                                <w:rFonts w:ascii="Cambria Math" w:eastAsiaTheme="minorEastAsia" w:hAnsi="Cambria Math"/>
+                              </w:rPr>
+                            </m:ctrlPr>
+                          </m:accPr>
+                          <m:e>
+                            <m:r>
+                              <w:rPr>
+                                <w:rFonts w:ascii="Cambria Math" w:eastAsiaTheme="minorEastAsia" w:hAnsi="Cambria Math"/>
+                              </w:rPr>
+                              <m:t>j</m:t>
+                            </m:r>
+                          </m:e>
+                        </m:acc>
+                      </m:e>
+                      <m:e>
+                        <m:r>
+                          <w:rPr>
+                            <w:rFonts w:ascii="Cambria Math" w:eastAsiaTheme="minorEastAsia" w:hAnsi="Cambria Math"/>
+                          </w:rPr>
+                          <m:t>-</m:t>
+                        </m:r>
+                        <m:sSub>
+                          <m:sSubPr>
+                            <m:ctrlPr>
+                              <w:rPr>
+                                <w:rFonts w:ascii="Cambria Math" w:eastAsiaTheme="minorEastAsia" w:hAnsi="Cambria Math"/>
+                              </w:rPr>
+                            </m:ctrlPr>
+                          </m:sSubPr>
+                          <m:e>
+                            <m:r>
+                              <m:rPr>
+                                <m:sty m:val="bi"/>
+                              </m:rPr>
+                              <w:rPr>
+                                <w:rFonts w:ascii="Cambria Math" w:eastAsiaTheme="minorEastAsia" w:hAnsi="Cambria Math"/>
+                              </w:rPr>
+                              <m:t>x</m:t>
+                            </m:r>
+                          </m:e>
+                          <m:sub>
+                            <m:r>
+                              <w:rPr>
+                                <w:rFonts w:ascii="Cambria Math" w:eastAsiaTheme="minorEastAsia" w:hAnsi="Cambria Math"/>
+                              </w:rPr>
+                              <m:t>i</m:t>
+                            </m:r>
+                          </m:sub>
+                        </m:sSub>
+                        <m:r>
+                          <w:rPr>
+                            <w:rFonts w:ascii="Cambria Math" w:eastAsiaTheme="minorEastAsia" w:hAnsi="Cambria Math"/>
+                          </w:rPr>
+                          <m:t xml:space="preserve"> if i=</m:t>
+                        </m:r>
+                        <m:sSub>
+                          <m:sSubPr>
+                            <m:ctrlPr>
+                              <w:rPr>
+                                <w:rFonts w:ascii="Cambria Math" w:eastAsiaTheme="minorEastAsia" w:hAnsi="Cambria Math"/>
+                              </w:rPr>
+                            </m:ctrlPr>
+                          </m:sSubPr>
+                          <m:e>
+                            <m:r>
+                              <w:rPr>
+                                <w:rFonts w:ascii="Cambria Math" w:eastAsiaTheme="minorEastAsia" w:hAnsi="Cambria Math"/>
+                              </w:rPr>
+                              <m:t>y</m:t>
+                            </m:r>
+                          </m:e>
+                          <m:sub>
+                            <m:r>
+                              <w:rPr>
+                                <w:rFonts w:ascii="Cambria Math" w:eastAsiaTheme="minorEastAsia" w:hAnsi="Cambria Math"/>
+                              </w:rPr>
+                              <m:t>i</m:t>
+                            </m:r>
+                          </m:sub>
+                        </m:sSub>
+                      </m:e>
+                      <m:e>
+                        <m:r>
+                          <m:rPr>
+                            <m:sty m:val="bi"/>
+                          </m:rPr>
+                          <w:rPr>
+                            <w:rFonts w:ascii="Cambria Math" w:eastAsiaTheme="minorEastAsia" w:hAnsi="Cambria Math"/>
+                          </w:rPr>
+                          <m:t xml:space="preserve">0 </m:t>
+                        </m:r>
+                        <m:r>
+                          <w:rPr>
+                            <w:rFonts w:ascii="Cambria Math" w:eastAsiaTheme="minorEastAsia" w:hAnsi="Cambria Math"/>
+                          </w:rPr>
+                          <m:t>if</m:t>
+                        </m:r>
+                        <m:r>
+                          <m:rPr>
+                            <m:sty m:val="bi"/>
+                          </m:rPr>
+                          <w:rPr>
+                            <w:rFonts w:ascii="Cambria Math" w:eastAsiaTheme="minorEastAsia" w:hAnsi="Cambria Math"/>
+                          </w:rPr>
+                          <m:t xml:space="preserve">   </m:t>
+                        </m:r>
+                        <m:r>
+                          <w:rPr>
+                            <w:rFonts w:ascii="Cambria Math" w:eastAsiaTheme="minorEastAsia" w:hAnsi="Cambria Math"/>
+                          </w:rPr>
+                          <m:t>o.w.</m:t>
+                        </m:r>
+                      </m:e>
+                    </m:eqArr>
+                  </m:e>
+                </m:d>
+              </m:e>
+            </m:eqArr>
+          </m:e>
+        </m:d>
+        <m:r>
+          <w:rPr>
+            <w:rFonts w:ascii="Cambria Math" w:eastAsiaTheme="minorEastAsia" w:hAnsi="Cambria Math"/>
+          </w:rPr>
+          <m:t xml:space="preserve"> </m:t>
+        </m:r>
+      </m:oMath>
+      <w:r>
+        <w:rPr>
+          <w:rFonts w:eastAsiaTheme="minorEastAsia"/>
+        </w:rPr>
+        <w:t xml:space="preserve"> </w:t>
+      </w:r>
+      <w:r>
+        <w:rPr>
+          <w:rFonts w:eastAsiaTheme="minorEastAsia"/>
+        </w:rPr>
+        <w:t>.</w:t>
+      </w:r>
+    </w:p>
+    <w:p>
+      <w:pPr>
+        <w:pStyle w:val="aa"/>
+        <w:tabs>
+          <w:tab w:val="left" w:pos="5940"/>
+        </w:tabs>
+        <w:rPr>
+          <w:rFonts w:eastAsiaTheme="minorEastAsia"/>
+        </w:rPr>
+      </w:pPr>
+      <w:r>
+        <w:rPr>
+          <w:rFonts w:eastAsiaTheme="minorEastAsia"/>
+        </w:rPr>
+        <w:t xml:space="preserve">In words, if </w:t>
+      </w:r>
+      <m:oMath>
+        <m:acc>
+          <m:accPr>
+            <m:ctrlPr>
+              <w:rPr>
+                <w:rFonts w:ascii="Cambria Math" w:eastAsiaTheme="minorEastAsia" w:hAnsi="Cambria Math"/>
+              </w:rPr>
+            </m:ctrlPr>
+          </m:accPr>
+          <m:e>
+            <m:r>
+              <w:rPr>
+                <w:rFonts w:ascii="Cambria Math" w:eastAsiaTheme="minorEastAsia" w:hAnsi="Cambria Math"/>
+              </w:rPr>
+              <m:t>j</m:t>
+            </m:r>
+          </m:e>
+        </m:acc>
+        <m:r>
+          <m:rPr>
+            <m:sty m:val="p"/>
+          </m:rPr>
+          <w:rPr>
+            <w:rFonts w:ascii="Cambria Math" w:eastAsiaTheme="minorEastAsia" w:hAnsi="Cambria Math"/>
+          </w:rPr>
+          <m:t>=</m:t>
+        </m:r>
+        <m:sSub>
+          <m:sSubPr>
+            <m:ctrlPr>
+              <w:rPr>
+                <w:rFonts w:ascii="Cambria Math" w:eastAsiaTheme="minorEastAsia" w:hAnsi="Cambria Math"/>
+              </w:rPr>
+            </m:ctrlPr>
+          </m:sSubPr>
+          <m:e>
+            <m:r>
+              <w:rPr>
+                <w:rFonts w:ascii="Cambria Math" w:eastAsiaTheme="minorEastAsia" w:hAnsi="Cambria Math"/>
+              </w:rPr>
+              <m:t>y</m:t>
+            </m:r>
+          </m:e>
+          <m:sub>
+            <m:r>
+              <w:rPr>
+                <w:rFonts w:ascii="Cambria Math" w:eastAsiaTheme="minorEastAsia" w:hAnsi="Cambria Math"/>
+              </w:rPr>
+              <m:t>i</m:t>
+            </m:r>
+          </m:sub>
+        </m:sSub>
+      </m:oMath>
+      <w:r>
+        <w:rPr>
+          <w:rFonts w:eastAsiaTheme="minorEastAsia"/>
+        </w:rPr>
+        <w:t xml:space="preserve"> than the output will be </w:t>
+      </w:r>
+      <w:r>
+        <w:rPr>
+          <w:rFonts w:eastAsiaTheme="minorEastAsia"/>
+        </w:rPr>
+        <w:t xml:space="preserve">a K vector of 0's. otherwise, the output will be a K vector of 0's except for 2 cells: the </w:t>
+      </w:r>
+      <m:oMath>
+        <m:acc>
+          <m:accPr>
+            <m:ctrlPr>
+              <w:rPr>
+                <w:rFonts w:ascii="Cambria Math" w:eastAsiaTheme="minorEastAsia" w:hAnsi="Cambria Math"/>
+              </w:rPr>
+            </m:ctrlPr>
+          </m:accPr>
+          <m:e>
+            <m:r>
+              <w:rPr>
+                <w:rFonts w:ascii="Cambria Math" w:eastAsiaTheme="minorEastAsia" w:hAnsi="Cambria Math"/>
+              </w:rPr>
+              <m:t>j</m:t>
+            </m:r>
+          </m:e>
+        </m:acc>
+      </m:oMath>
+      <w:r>
+        <w:rPr>
+          <w:rFonts w:eastAsiaTheme="minorEastAsia"/>
+        </w:rPr>
+        <w:t xml:space="preserve"> and </w:t>
+      </w:r>
+      <m:oMath>
+        <m:sSub>
+          <m:sSubPr>
+            <m:ctrlPr>
+              <w:rPr>
+                <w:rFonts w:ascii="Cambria Math" w:eastAsiaTheme="minorEastAsia" w:hAnsi="Cambria Math"/>
+              </w:rPr>
+            </m:ctrlPr>
+          </m:sSubPr>
+          <m:e>
+            <m:r>
+              <w:rPr>
+                <w:rFonts w:ascii="Cambria Math" w:eastAsiaTheme="minorEastAsia" w:hAnsi="Cambria Math"/>
+              </w:rPr>
+              <m:t>y</m:t>
+            </m:r>
+          </m:e>
+          <m:sub>
+            <m:r>
+              <w:rPr>
+                <w:rFonts w:ascii="Cambria Math" w:eastAsiaTheme="minorEastAsia" w:hAnsi="Cambria Math"/>
+              </w:rPr>
+              <m:t>i</m:t>
+            </m:r>
+          </m:sub>
+        </m:sSub>
+      </m:oMath>
+      <w:r>
+        <w:rPr>
+          <w:rFonts w:eastAsiaTheme="minorEastAsia"/>
+        </w:rPr>
+        <w:t xml:space="preserve"> which will contain </w:t>
+      </w:r>
+      <m:oMath>
+        <m:sSub>
+          <m:sSubPr>
+            <m:ctrlPr>
+              <w:rPr>
+                <w:rFonts w:ascii="Cambria Math" w:eastAsiaTheme="minorEastAsia" w:hAnsi="Cambria Math"/>
+              </w:rPr>
+            </m:ctrlPr>
+          </m:sSubPr>
+          <m:e>
+            <m:r>
+              <m:rPr>
+                <m:sty m:val="bi"/>
+              </m:rPr>
+              <w:rPr>
+                <w:rFonts w:ascii="Cambria Math" w:eastAsiaTheme="minorEastAsia" w:hAnsi="Cambria Math"/>
+              </w:rPr>
+              <m:t>x</m:t>
+            </m:r>
+          </m:e>
+          <m:sub>
+            <m:r>
+              <w:rPr>
+                <w:rFonts w:ascii="Cambria Math" w:eastAsiaTheme="minorEastAsia" w:hAnsi="Cambria Math"/>
+              </w:rPr>
+              <m:t>i</m:t>
+            </m:r>
+          </m:sub>
+        </m:sSub>
+      </m:oMath>
+      <w:r>
+        <w:rPr>
+          <w:rFonts w:eastAsiaTheme="minorEastAsia"/>
+        </w:rPr>
+        <w:t xml:space="preserve"> and </w:t>
+      </w:r>
+      <m:oMath>
+        <m:r>
+          <m:rPr>
+            <m:sty m:val="p"/>
+          </m:rPr>
+          <w:rPr>
+            <w:rFonts w:ascii="Cambria Math" w:eastAsiaTheme="minorEastAsia" w:hAnsi="Cambria Math"/>
+          </w:rPr>
+          <m:t>-</m:t>
+        </m:r>
+        <m:sSub>
+          <m:sSubPr>
+            <m:ctrlPr>
+              <w:rPr>
+                <w:rFonts w:ascii="Cambria Math" w:eastAsiaTheme="minorEastAsia" w:hAnsi="Cambria Math"/>
+              </w:rPr>
+            </m:ctrlPr>
+          </m:sSubPr>
+          <m:e>
+            <m:r>
+              <m:rPr>
+                <m:sty m:val="bi"/>
+              </m:rPr>
+              <w:rPr>
+                <w:rFonts w:ascii="Cambria Math" w:eastAsiaTheme="minorEastAsia" w:hAnsi="Cambria Math"/>
+              </w:rPr>
+              <m:t>x</m:t>
+            </m:r>
+          </m:e>
+          <m:sub>
+            <m:r>
+              <w:rPr>
+                <w:rFonts w:ascii="Cambria Math" w:eastAsiaTheme="minorEastAsia" w:hAnsi="Cambria Math"/>
+              </w:rPr>
+              <m:t>i</m:t>
+            </m:r>
+          </m:sub>
+        </m:sSub>
+      </m:oMath>
+      <w:r>
+        <w:rPr>
+          <w:rFonts w:eastAsiaTheme="minorEastAsia"/>
+        </w:rPr>
+        <w:t xml:space="preserve"> respectively.</w:t>
+      </w:r>
+    </w:p>
+    <w:p>
+      <w:pPr>
+        <w:pStyle w:val="aa"/>
+        <w:numPr>
+          <w:ilvl w:val="0"/>
+          <w:numId w:val="8"/>
+        </w:numPr>
+        <w:tabs>
+          <w:tab w:val="left" w:pos="5940"/>
+        </w:tabs>
+        <w:rPr>
+          <w:rFonts w:eastAsiaTheme="minorEastAsia"/>
+        </w:rPr>
+      </w:pPr>
+      <w:r>
+        <w:rPr>
+          <w:rFonts w:eastAsiaTheme="minorEastAsia"/>
+        </w:rPr>
+        <w:t xml:space="preserve">As seen by section b, The weight vector's matrix </w:t>
+      </w:r>
+      <m:oMath>
+        <m:r>
+          <m:rPr>
+            <m:sty m:val="bi"/>
+          </m:rPr>
+          <w:rPr>
+            <w:rFonts w:ascii="Cambria Math" w:eastAsiaTheme="minorEastAsia" w:hAnsi="Cambria Math"/>
+          </w:rPr>
+          <m:t>W</m:t>
+        </m:r>
+      </m:oMath>
+      <w:r>
+        <w:rPr>
+          <w:rFonts w:eastAsiaTheme="minorEastAsia"/>
+          <w:b/>
+          <w:bCs/>
+        </w:rPr>
+        <w:t xml:space="preserve"> </w:t>
+      </w:r>
+      <w:r>
+        <w:rPr>
+          <w:rFonts w:eastAsiaTheme="minorEastAsia"/>
+        </w:rPr>
+        <w:t xml:space="preserve">can be expressed by </w:t>
+      </w:r>
+      <m:oMath>
+        <m:r>
+          <m:rPr>
+            <m:sty m:val="bi"/>
+          </m:rPr>
+          <w:rPr>
+            <w:rFonts w:ascii="Cambria Math" w:eastAsiaTheme="minorEastAsia" w:hAnsi="Cambria Math"/>
+          </w:rPr>
+          <m:t>w</m:t>
+        </m:r>
+        <m:r>
+          <w:rPr>
+            <w:rFonts w:ascii="Cambria Math" w:eastAsiaTheme="minorEastAsia" w:hAnsi="Cambria Math"/>
+          </w:rPr>
+          <m:t>=</m:t>
+        </m:r>
+        <m:nary>
+          <m:naryPr>
+            <m:chr m:val="∑"/>
+            <m:limLoc m:val="undOvr"/>
+            <m:ctrlPr>
+              <w:rPr>
+                <w:rFonts w:ascii="Cambria Math" w:eastAsiaTheme="minorEastAsia" w:hAnsi="Cambria Math"/>
+                <w:i/>
+              </w:rPr>
+            </m:ctrlPr>
+          </m:naryPr>
+          <m:sub>
+            <m:r>
+              <w:rPr>
+                <w:rFonts w:ascii="Cambria Math" w:eastAsiaTheme="minorEastAsia" w:hAnsi="Cambria Math"/>
+              </w:rPr>
+              <m:t>i=1</m:t>
+            </m:r>
+          </m:sub>
+          <m:sup>
+            <m:r>
+              <w:rPr>
+                <w:rFonts w:ascii="Cambria Math" w:eastAsiaTheme="minorEastAsia" w:hAnsi="Cambria Math"/>
+              </w:rPr>
+              <m:t>m</m:t>
+            </m:r>
+          </m:sup>
+          <m:e>
+            <m:r>
+              <w:rPr>
+                <w:rFonts w:ascii="Cambria Math" w:eastAsiaTheme="minorEastAsia" w:hAnsi="Cambria Math"/>
+              </w:rPr>
+              <m:t>(1-η)</m:t>
+            </m:r>
+            <m:sSub>
+              <m:sSubPr>
                 <m:ctrlPr>
                   <w:rPr>
-                    <w:rFonts w:ascii="Cambria Math" w:eastAsia="Cambria Math" w:hAnsi="Cambria Math" w:cs="Cambria Math"/>
+                    <w:rFonts w:ascii="Cambria Math" w:eastAsiaTheme="minorEastAsia" w:hAnsi="Cambria Math"/>
                     <w:i/>
                   </w:rPr>
                 </m:ctrlPr>
+              </m:sSubPr>
+              <m:e>
+                <m:r>
+                  <w:rPr>
+                    <w:rFonts w:ascii="Cambria Math" w:eastAsiaTheme="minorEastAsia" w:hAnsi="Cambria Math"/>
+                  </w:rPr>
+                  <m:t>α</m:t>
+                </m:r>
               </m:e>
+              <m:sub>
+                <m:r>
+                  <w:rPr>
+                    <w:rFonts w:ascii="Cambria Math" w:eastAsiaTheme="minorEastAsia" w:hAnsi="Cambria Math"/>
+                  </w:rPr>
+                  <m:t>i</m:t>
+                </m:r>
+              </m:sub>
+            </m:sSub>
+            <m:sSub>
+              <m:sSubPr>
+                <m:ctrlPr>
+                  <w:rPr>
+                    <w:rFonts w:ascii="Cambria Math" w:eastAsiaTheme="minorEastAsia" w:hAnsi="Cambria Math"/>
+                    <w:b/>
+                    <w:bCs/>
+                    <w:i/>
+                  </w:rPr>
+                </m:ctrlPr>
+              </m:sSubPr>
+              <m:e>
+                <m:r>
+                  <m:rPr>
+                    <m:sty m:val="bi"/>
+                  </m:rPr>
+                  <w:rPr>
+                    <w:rFonts w:ascii="Cambria Math" w:eastAsiaTheme="minorEastAsia" w:hAnsi="Cambria Math"/>
+                  </w:rPr>
+                  <m:t>x</m:t>
+                </m:r>
+              </m:e>
+              <m:sub>
+                <m:r>
+                  <m:rPr>
+                    <m:sty m:val="bi"/>
+                  </m:rPr>
+                  <w:rPr>
+                    <w:rFonts w:ascii="Cambria Math" w:eastAsiaTheme="minorEastAsia" w:hAnsi="Cambria Math"/>
+                  </w:rPr>
+                  <m:t>i</m:t>
+                </m:r>
+              </m:sub>
+            </m:sSub>
+          </m:e>
+        </m:nary>
+      </m:oMath>
+      <w:r>
+        <w:rPr>
+          <w:rFonts w:eastAsiaTheme="minorEastAsia"/>
+        </w:rPr>
+        <w:t xml:space="preserve"> where the dependency on </w:t>
+      </w:r>
+      <m:oMath>
+        <m:r>
+          <w:rPr>
+            <w:rFonts w:ascii="Cambria Math" w:eastAsiaTheme="minorEastAsia" w:hAnsi="Cambria Math"/>
+          </w:rPr>
+          <m:t>η</m:t>
+        </m:r>
+      </m:oMath>
+      <w:r>
+        <w:rPr>
+          <w:rFonts w:eastAsiaTheme="minorEastAsia"/>
+        </w:rPr>
+        <w:t xml:space="preserve"> relies on the regularization gradient (can be proved by easy induction the same way as the </w:t>
+      </w:r>
+      <w:proofErr w:type="spellStart"/>
+      <w:r>
+        <w:rPr>
+          <w:rFonts w:eastAsiaTheme="minorEastAsia"/>
+        </w:rPr>
+        <w:t>perceptron</w:t>
+      </w:r>
+      <w:proofErr w:type="spellEnd"/>
+      <w:r>
+        <w:rPr>
+          <w:rFonts w:eastAsiaTheme="minorEastAsia"/>
+        </w:rPr>
+        <w:t xml:space="preserve"> proof from last </w:t>
+      </w:r>
+      <w:proofErr w:type="spellStart"/>
+      <w:r>
+        <w:rPr>
+          <w:rFonts w:eastAsiaTheme="minorEastAsia"/>
+        </w:rPr>
+        <w:t>exrecise</w:t>
+      </w:r>
+      <w:proofErr w:type="spellEnd"/>
+      <w:r>
+        <w:rPr>
+          <w:rFonts w:eastAsiaTheme="minorEastAsia"/>
+        </w:rPr>
+        <w:t xml:space="preserve">). </w:t>
+      </w:r>
+      <w:r>
+        <w:rPr>
+          <w:rFonts w:eastAsiaTheme="minorEastAsia"/>
+        </w:rPr>
+        <w:t xml:space="preserve">Therefore, classification becomes </w:t>
+      </w:r>
+      <m:oMath>
+        <m:limLow>
+          <m:limLowPr>
+            <m:ctrlPr>
+              <w:rPr>
+                <w:rFonts w:ascii="Cambria Math" w:eastAsiaTheme="minorEastAsia" w:hAnsi="Cambria Math"/>
+              </w:rPr>
+            </m:ctrlPr>
+          </m:limLowPr>
+          <m:e>
+            <m:r>
+              <m:rPr>
+                <m:sty m:val="p"/>
+              </m:rPr>
+              <w:rPr>
+                <w:rFonts w:ascii="Cambria Math" w:eastAsiaTheme="minorEastAsia"/>
+              </w:rPr>
+              <m:t>max</m:t>
+            </m:r>
+          </m:e>
+          <m:lim>
+            <m:r>
+              <w:rPr>
+                <w:rFonts w:ascii="Cambria Math" w:eastAsiaTheme="minorEastAsia"/>
+              </w:rPr>
+              <m:t>j</m:t>
+            </m:r>
+            <m:r>
+              <m:rPr>
+                <m:sty m:val="p"/>
+              </m:rPr>
+              <w:rPr>
+                <w:rFonts w:ascii="Cambria Math" w:eastAsiaTheme="minorEastAsia" w:hAnsi="Cambria Math" w:cs="Cambria Math"/>
+              </w:rPr>
+              <m:t>∈</m:t>
+            </m:r>
+            <m:d>
+              <m:dPr>
+                <m:begChr m:val="["/>
+                <m:endChr m:val="]"/>
+                <m:ctrlPr>
+                  <w:rPr>
+                    <w:rFonts w:ascii="Cambria Math" w:eastAsiaTheme="minorEastAsia" w:hAnsi="Cambria Math"/>
+                  </w:rPr>
+                </m:ctrlPr>
+              </m:dPr>
+              <m:e>
+                <m:r>
+                  <w:rPr>
+                    <w:rFonts w:ascii="Cambria Math" w:eastAsiaTheme="minorEastAsia" w:hAnsi="Cambria Math"/>
+                  </w:rPr>
+                  <m:t>K</m:t>
+                </m:r>
+              </m:e>
+            </m:d>
+            <m:ctrlPr>
+              <w:rPr>
+                <w:rFonts w:ascii="Cambria Math" w:eastAsiaTheme="minorEastAsia" w:hAnsi="Cambria Math" w:cs="Cambria Math"/>
+              </w:rPr>
+            </m:ctrlPr>
+          </m:lim>
+        </m:limLow>
+        <m:r>
+          <m:rPr>
+            <m:sty m:val="p"/>
+          </m:rPr>
+          <w:rPr>
+            <w:rFonts w:ascii="Cambria Math" w:eastAsiaTheme="minorEastAsia" w:hAnsi="Cambria Math"/>
+          </w:rPr>
+          <m:t xml:space="preserve"> </m:t>
+        </m:r>
+        <m:sSub>
+          <m:sSubPr>
+            <m:ctrlPr>
+              <w:rPr>
+                <w:rFonts w:ascii="Cambria Math" w:eastAsiaTheme="minorEastAsia" w:hAnsi="Cambria Math"/>
+              </w:rPr>
+            </m:ctrlPr>
+          </m:sSubPr>
+          <m:e>
+            <m:r>
+              <m:rPr>
+                <m:sty m:val="bi"/>
+              </m:rPr>
+              <w:rPr>
+                <w:rFonts w:ascii="Cambria Math" w:eastAsiaTheme="minorEastAsia" w:hAnsi="Cambria Math"/>
+              </w:rPr>
+              <m:t>w</m:t>
+            </m:r>
+          </m:e>
+          <m:sub>
+            <m:r>
+              <m:rPr>
+                <m:sty m:val="p"/>
+              </m:rPr>
+              <w:rPr>
+                <w:rFonts w:ascii="Cambria Math" w:eastAsiaTheme="minorEastAsia" w:hAnsi="Cambria Math"/>
+              </w:rPr>
+              <m:t>j</m:t>
+            </m:r>
+          </m:sub>
+        </m:sSub>
+        <m:r>
+          <m:rPr>
+            <m:sty m:val="p"/>
+          </m:rPr>
+          <w:rPr>
+            <w:rFonts w:ascii="Cambria Math" w:eastAsiaTheme="minorEastAsia" w:hAnsi="Cambria Math"/>
+          </w:rPr>
+          <m:t>∙</m:t>
+        </m:r>
+        <m:r>
+          <m:rPr>
+            <m:sty m:val="bi"/>
+          </m:rPr>
+          <w:rPr>
+            <w:rFonts w:ascii="Cambria Math" w:eastAsiaTheme="minorEastAsia" w:hAnsi="Cambria Math"/>
+          </w:rPr>
+          <m:t>x</m:t>
+        </m:r>
+      </m:oMath>
+      <w:r>
+        <w:rPr>
+          <w:rFonts w:eastAsiaTheme="minorEastAsia"/>
+        </w:rPr>
+        <w:t xml:space="preserve"> = </w:t>
+      </w:r>
+      <m:oMath>
+        <m:limLow>
+          <m:limLowPr>
+            <m:ctrlPr>
+              <w:rPr>
+                <w:rFonts w:ascii="Cambria Math" w:eastAsiaTheme="minorEastAsia" w:hAnsi="Cambria Math"/>
+              </w:rPr>
+            </m:ctrlPr>
+          </m:limLowPr>
+          <m:e>
+            <m:r>
+              <m:rPr>
+                <m:sty m:val="p"/>
+              </m:rPr>
+              <w:rPr>
+                <w:rFonts w:ascii="Cambria Math" w:eastAsiaTheme="minorEastAsia"/>
+              </w:rPr>
+              <m:t>max</m:t>
+            </m:r>
+          </m:e>
+          <m:lim>
+            <m:r>
+              <w:rPr>
+                <w:rFonts w:ascii="Cambria Math" w:eastAsiaTheme="minorEastAsia"/>
+              </w:rPr>
+              <m:t>j</m:t>
+            </m:r>
+            <m:r>
+              <m:rPr>
+                <m:sty m:val="p"/>
+              </m:rPr>
+              <w:rPr>
+                <w:rFonts w:ascii="Cambria Math" w:eastAsiaTheme="minorEastAsia" w:hAnsi="Cambria Math" w:cs="Cambria Math"/>
+              </w:rPr>
+              <m:t>∈</m:t>
+            </m:r>
+            <m:d>
+              <m:dPr>
+                <m:begChr m:val="["/>
+                <m:endChr m:val="]"/>
+                <m:ctrlPr>
+                  <w:rPr>
+                    <w:rFonts w:ascii="Cambria Math" w:eastAsiaTheme="minorEastAsia" w:hAnsi="Cambria Math"/>
+                  </w:rPr>
+                </m:ctrlPr>
+              </m:dPr>
+              <m:e>
+                <m:r>
+                  <w:rPr>
+                    <w:rFonts w:ascii="Cambria Math" w:eastAsiaTheme="minorEastAsia" w:hAnsi="Cambria Math"/>
+                  </w:rPr>
+                  <m:t>K</m:t>
+                </m:r>
+              </m:e>
+            </m:d>
+            <m:ctrlPr>
+              <w:rPr>
+                <w:rFonts w:ascii="Cambria Math" w:eastAsiaTheme="minorEastAsia" w:hAnsi="Cambria Math" w:cs="Cambria Math"/>
+              </w:rPr>
+            </m:ctrlPr>
+          </m:lim>
+        </m:limLow>
+        <m:r>
+          <w:rPr>
+            <w:rFonts w:ascii="Cambria Math" w:eastAsiaTheme="minorEastAsia" w:hAnsi="Cambria Math"/>
+          </w:rPr>
+          <m:t xml:space="preserve"> (</m:t>
+        </m:r>
+        <m:nary>
+          <m:naryPr>
+            <m:chr m:val="∑"/>
+            <m:limLoc m:val="undOvr"/>
+            <m:ctrlPr>
+              <w:rPr>
+                <w:rFonts w:ascii="Cambria Math" w:eastAsiaTheme="minorEastAsia" w:hAnsi="Cambria Math"/>
+                <w:i/>
+              </w:rPr>
+            </m:ctrlPr>
+          </m:naryPr>
+          <m:sub>
+            <m:r>
+              <w:rPr>
+                <w:rFonts w:ascii="Cambria Math" w:eastAsiaTheme="minorEastAsia" w:hAnsi="Cambria Math"/>
+              </w:rPr>
+              <m:t>i=1</m:t>
+            </m:r>
+          </m:sub>
+          <m:sup>
+            <m:r>
+              <w:rPr>
+                <w:rFonts w:ascii="Cambria Math" w:eastAsiaTheme="minorEastAsia" w:hAnsi="Cambria Math"/>
+              </w:rPr>
+              <m:t>m</m:t>
+            </m:r>
+          </m:sup>
+          <m:e>
+            <m:d>
+              <m:dPr>
+                <m:ctrlPr>
+                  <w:rPr>
+                    <w:rFonts w:ascii="Cambria Math" w:eastAsiaTheme="minorEastAsia" w:hAnsi="Cambria Math"/>
+                    <w:i/>
+                  </w:rPr>
+                </m:ctrlPr>
+              </m:dPr>
+              <m:e>
+                <m:r>
+                  <w:rPr>
+                    <w:rFonts w:ascii="Cambria Math" w:eastAsiaTheme="minorEastAsia" w:hAnsi="Cambria Math"/>
+                  </w:rPr>
+                  <m:t>1-η</m:t>
+                </m:r>
+              </m:e>
+            </m:d>
+            <m:sSub>
+              <m:sSubPr>
+                <m:ctrlPr>
+                  <w:rPr>
+                    <w:rFonts w:ascii="Cambria Math" w:eastAsiaTheme="minorEastAsia" w:hAnsi="Cambria Math"/>
+                    <w:i/>
+                  </w:rPr>
+                </m:ctrlPr>
+              </m:sSubPr>
+              <m:e>
+                <m:r>
+                  <m:rPr>
+                    <m:sty m:val="bi"/>
+                  </m:rPr>
+                  <w:rPr>
+                    <w:rFonts w:ascii="Cambria Math" w:eastAsiaTheme="minorEastAsia" w:hAnsi="Cambria Math"/>
+                  </w:rPr>
+                  <m:t>α</m:t>
+                </m:r>
+              </m:e>
+              <m:sub>
+                <m:r>
+                  <w:rPr>
+                    <w:rFonts w:ascii="Cambria Math" w:eastAsiaTheme="minorEastAsia" w:hAnsi="Cambria Math"/>
+                  </w:rPr>
+                  <m:t>i</m:t>
+                </m:r>
+              </m:sub>
+            </m:sSub>
+            <m:sSub>
+              <m:sSubPr>
+                <m:ctrlPr>
+                  <w:rPr>
+                    <w:rFonts w:ascii="Cambria Math" w:eastAsiaTheme="minorEastAsia" w:hAnsi="Cambria Math"/>
+                    <w:b/>
+                    <w:bCs/>
+                    <w:i/>
+                  </w:rPr>
+                </m:ctrlPr>
+              </m:sSubPr>
+              <m:e>
+                <m:r>
+                  <m:rPr>
+                    <m:sty m:val="bi"/>
+                  </m:rPr>
+                  <w:rPr>
+                    <w:rFonts w:ascii="Cambria Math" w:eastAsiaTheme="minorEastAsia" w:hAnsi="Cambria Math"/>
+                  </w:rPr>
+                  <m:t>x</m:t>
+                </m:r>
+              </m:e>
+              <m:sub>
+                <m:r>
+                  <m:rPr>
+                    <m:sty m:val="bi"/>
+                  </m:rPr>
+                  <w:rPr>
+                    <w:rFonts w:ascii="Cambria Math" w:eastAsiaTheme="minorEastAsia" w:hAnsi="Cambria Math"/>
+                  </w:rPr>
+                  <m:t>i</m:t>
+                </m:r>
+              </m:sub>
+            </m:sSub>
+          </m:e>
+        </m:nary>
+        <m:r>
+          <w:rPr>
+            <w:rFonts w:ascii="Cambria Math" w:eastAsiaTheme="minorEastAsia" w:hAnsi="Cambria Math"/>
+          </w:rPr>
+          <m:t xml:space="preserve">) </m:t>
+        </m:r>
+        <m:r>
+          <m:rPr>
+            <m:sty m:val="bi"/>
+          </m:rPr>
+          <w:rPr>
+            <w:rFonts w:ascii="Cambria Math" w:eastAsiaTheme="minorEastAsia" w:hAnsi="Cambria Math"/>
+          </w:rPr>
+          <m:t>x</m:t>
+        </m:r>
+      </m:oMath>
+      <w:r>
+        <w:rPr>
+          <w:rFonts w:eastAsiaTheme="minorEastAsia"/>
+          <w:b/>
+        </w:rPr>
+        <w:t xml:space="preserve"> = </w:t>
+      </w:r>
+      <m:oMath>
+        <m:limLow>
+          <m:limLowPr>
+            <m:ctrlPr>
+              <w:rPr>
+                <w:rFonts w:ascii="Cambria Math" w:eastAsiaTheme="minorEastAsia" w:hAnsi="Cambria Math"/>
+              </w:rPr>
+            </m:ctrlPr>
+          </m:limLowPr>
+          <m:e>
+            <m:r>
+              <m:rPr>
+                <m:sty m:val="p"/>
+              </m:rPr>
+              <w:rPr>
+                <w:rFonts w:ascii="Cambria Math" w:eastAsiaTheme="minorEastAsia"/>
+              </w:rPr>
+              <m:t>max</m:t>
+            </m:r>
+          </m:e>
+          <m:lim>
+            <m:r>
+              <w:rPr>
+                <w:rFonts w:ascii="Cambria Math" w:eastAsiaTheme="minorEastAsia"/>
+              </w:rPr>
+              <m:t>j</m:t>
+            </m:r>
+            <m:r>
+              <m:rPr>
+                <m:sty m:val="p"/>
+              </m:rPr>
+              <w:rPr>
+                <w:rFonts w:ascii="Cambria Math" w:eastAsiaTheme="minorEastAsia" w:hAnsi="Cambria Math" w:cs="Cambria Math"/>
+              </w:rPr>
+              <m:t>∈</m:t>
+            </m:r>
+            <m:d>
+              <m:dPr>
+                <m:begChr m:val="["/>
+                <m:endChr m:val="]"/>
+                <m:ctrlPr>
+                  <w:rPr>
+                    <w:rFonts w:ascii="Cambria Math" w:eastAsiaTheme="minorEastAsia" w:hAnsi="Cambria Math"/>
+                  </w:rPr>
+                </m:ctrlPr>
+              </m:dPr>
+              <m:e>
+                <m:r>
+                  <w:rPr>
+                    <w:rFonts w:ascii="Cambria Math" w:eastAsiaTheme="minorEastAsia" w:hAnsi="Cambria Math"/>
+                  </w:rPr>
+                  <m:t>K</m:t>
+                </m:r>
+              </m:e>
+            </m:d>
+            <m:ctrlPr>
+              <w:rPr>
+                <w:rFonts w:ascii="Cambria Math" w:eastAsiaTheme="minorEastAsia" w:hAnsi="Cambria Math" w:cs="Cambria Math"/>
+              </w:rPr>
+            </m:ctrlPr>
+          </m:lim>
+        </m:limLow>
+        <m:r>
+          <w:rPr>
+            <w:rFonts w:ascii="Cambria Math" w:eastAsiaTheme="minorEastAsia" w:hAnsi="Cambria Math"/>
+          </w:rPr>
+          <m:t xml:space="preserve"> (</m:t>
+        </m:r>
+        <m:nary>
+          <m:naryPr>
+            <m:chr m:val="∑"/>
+            <m:limLoc m:val="undOvr"/>
+            <m:ctrlPr>
+              <w:rPr>
+                <w:rFonts w:ascii="Cambria Math" w:eastAsiaTheme="minorEastAsia" w:hAnsi="Cambria Math"/>
+                <w:i/>
+              </w:rPr>
+            </m:ctrlPr>
+          </m:naryPr>
+          <m:sub>
+            <m:r>
+              <w:rPr>
+                <w:rFonts w:ascii="Cambria Math" w:eastAsiaTheme="minorEastAsia" w:hAnsi="Cambria Math"/>
+              </w:rPr>
+              <m:t>i=1</m:t>
+            </m:r>
+          </m:sub>
+          <m:sup>
+            <m:r>
+              <w:rPr>
+                <w:rFonts w:ascii="Cambria Math" w:eastAsiaTheme="minorEastAsia" w:hAnsi="Cambria Math"/>
+              </w:rPr>
+              <m:t>m</m:t>
+            </m:r>
+          </m:sup>
+          <m:e>
+            <m:d>
+              <m:dPr>
+                <m:ctrlPr>
+                  <w:rPr>
+                    <w:rFonts w:ascii="Cambria Math" w:eastAsiaTheme="minorEastAsia" w:hAnsi="Cambria Math"/>
+                    <w:i/>
+                  </w:rPr>
+                </m:ctrlPr>
+              </m:dPr>
+              <m:e>
+                <m:r>
+                  <w:rPr>
+                    <w:rFonts w:ascii="Cambria Math" w:eastAsiaTheme="minorEastAsia" w:hAnsi="Cambria Math"/>
+                  </w:rPr>
+                  <m:t>1-η</m:t>
+                </m:r>
+              </m:e>
+            </m:d>
+            <m:sSub>
+              <m:sSubPr>
+                <m:ctrlPr>
+                  <w:rPr>
+                    <w:rFonts w:ascii="Cambria Math" w:eastAsiaTheme="minorEastAsia" w:hAnsi="Cambria Math"/>
+                    <w:i/>
+                  </w:rPr>
+                </m:ctrlPr>
+              </m:sSubPr>
+              <m:e>
+                <m:r>
+                  <m:rPr>
+                    <m:sty m:val="bi"/>
+                  </m:rPr>
+                  <w:rPr>
+                    <w:rFonts w:ascii="Cambria Math" w:eastAsiaTheme="minorEastAsia" w:hAnsi="Cambria Math"/>
+                  </w:rPr>
+                  <m:t>α</m:t>
+                </m:r>
+              </m:e>
+              <m:sub>
+                <m:r>
+                  <w:rPr>
+                    <w:rFonts w:ascii="Cambria Math" w:eastAsiaTheme="minorEastAsia" w:hAnsi="Cambria Math"/>
+                  </w:rPr>
+                  <m:t>i</m:t>
+                </m:r>
+              </m:sub>
+            </m:sSub>
+            <m:r>
+              <m:rPr>
+                <m:sty m:val="bi"/>
+              </m:rPr>
+              <w:rPr>
+                <w:rFonts w:ascii="Cambria Math" w:eastAsiaTheme="minorEastAsia" w:hAnsi="Cambria Math"/>
+              </w:rPr>
+              <m:t>(</m:t>
+            </m:r>
+            <m:sSub>
+              <m:sSubPr>
+                <m:ctrlPr>
+                  <w:rPr>
+                    <w:rFonts w:ascii="Cambria Math" w:eastAsiaTheme="minorEastAsia" w:hAnsi="Cambria Math"/>
+                    <w:b/>
+                    <w:bCs/>
+                    <w:i/>
+                  </w:rPr>
+                </m:ctrlPr>
+              </m:sSubPr>
+              <m:e>
+                <m:r>
+                  <m:rPr>
+                    <m:sty m:val="bi"/>
+                  </m:rPr>
+                  <w:rPr>
+                    <w:rFonts w:ascii="Cambria Math" w:eastAsiaTheme="minorEastAsia" w:hAnsi="Cambria Math"/>
+                  </w:rPr>
+                  <m:t>x</m:t>
+                </m:r>
+              </m:e>
+              <m:sub>
+                <m:r>
+                  <m:rPr>
+                    <m:sty m:val="bi"/>
+                  </m:rPr>
+                  <w:rPr>
+                    <w:rFonts w:ascii="Cambria Math" w:eastAsiaTheme="minorEastAsia" w:hAnsi="Cambria Math"/>
+                  </w:rPr>
+                  <m:t>i</m:t>
+                </m:r>
+              </m:sub>
+            </m:sSub>
+            <m:r>
+              <m:rPr>
+                <m:sty m:val="p"/>
+              </m:rPr>
+              <w:rPr>
+                <w:rFonts w:ascii="Cambria Math" w:eastAsiaTheme="minorEastAsia" w:hAnsi="Cambria Math"/>
+              </w:rPr>
+              <m:t>∙</m:t>
+            </m:r>
+            <m:r>
+              <m:rPr>
+                <m:sty m:val="bi"/>
+              </m:rPr>
+              <w:rPr>
+                <w:rFonts w:ascii="Cambria Math" w:eastAsiaTheme="minorEastAsia" w:hAnsi="Cambria Math"/>
+              </w:rPr>
+              <m:t>x)</m:t>
+            </m:r>
+          </m:e>
+        </m:nary>
+        <m:r>
+          <w:rPr>
+            <w:rFonts w:ascii="Cambria Math" w:eastAsiaTheme="minorEastAsia" w:hAnsi="Cambria Math"/>
+          </w:rPr>
+          <m:t>)</m:t>
+        </m:r>
+      </m:oMath>
+      <w:r>
+        <w:rPr>
+          <w:rFonts w:eastAsiaTheme="minorEastAsia"/>
+        </w:rPr>
+        <w:t xml:space="preserve"> which would be the kernel version of our SVM.</w:t>
+      </w:r>
+    </w:p>
+    <w:p>
+      <w:pPr>
+        <w:pStyle w:val="aa"/>
+        <w:tabs>
+          <w:tab w:val="left" w:pos="5940"/>
+        </w:tabs>
+        <w:rPr>
+          <w:rFonts w:eastAsiaTheme="minorEastAsia"/>
+        </w:rPr>
+      </w:pPr>
+      <w:r>
+        <w:rPr>
+          <w:rFonts w:eastAsiaTheme="minorEastAsia"/>
+        </w:rPr>
+        <w:t xml:space="preserve">notice that each </w:t>
+      </w:r>
+      <m:oMath>
+        <m:sSub>
+          <m:sSubPr>
+            <m:ctrlPr>
+              <w:rPr>
+                <w:rFonts w:ascii="Cambria Math" w:eastAsiaTheme="minorEastAsia" w:hAnsi="Cambria Math"/>
+                <w:i/>
+              </w:rPr>
+            </m:ctrlPr>
+          </m:sSubPr>
+          <m:e>
+            <m:r>
+              <w:rPr>
+                <w:rFonts w:ascii="Cambria Math" w:eastAsiaTheme="minorEastAsia" w:hAnsi="Cambria Math"/>
+              </w:rPr>
+              <m:t>α</m:t>
+            </m:r>
+          </m:e>
+          <m:sub>
+            <m:r>
+              <w:rPr>
+                <w:rFonts w:ascii="Cambria Math" w:eastAsiaTheme="minorEastAsia" w:hAnsi="Cambria Math"/>
+              </w:rPr>
+              <m:t>i</m:t>
+            </m:r>
+          </m:sub>
+        </m:sSub>
+      </m:oMath>
+      <w:r>
+        <w:rPr>
+          <w:rFonts w:eastAsiaTheme="minorEastAsia"/>
+        </w:rPr>
+        <w:t xml:space="preserve"> is a K size vector.</w:t>
+      </w:r>
+    </w:p>
+    <w:p>
+      <w:pPr>
+        <w:pStyle w:val="aa"/>
+        <w:tabs>
+          <w:tab w:val="left" w:pos="5940"/>
+        </w:tabs>
+        <w:rPr>
+          <w:rFonts w:eastAsiaTheme="minorEastAsia"/>
+        </w:rPr>
+      </w:pPr>
+      <w:r>
+        <w:rPr>
+          <w:rFonts w:eastAsiaTheme="minorEastAsia"/>
+        </w:rPr>
+        <w:t>We get the algorithm:</w:t>
+      </w:r>
+    </w:p>
+    <w:p>
+      <w:pPr>
+        <w:pStyle w:val="aa"/>
+        <w:numPr>
+          <w:ilvl w:val="0"/>
+          <w:numId w:val="10"/>
+        </w:numPr>
+        <w:tabs>
+          <w:tab w:val="left" w:pos="5940"/>
+        </w:tabs>
+        <w:rPr>
+          <w:rFonts w:eastAsiaTheme="minorEastAsia"/>
+        </w:rPr>
+      </w:pPr>
+      <w:r>
+        <w:rPr>
+          <w:rFonts w:eastAsiaTheme="minorEastAsia"/>
+        </w:rPr>
+        <w:t xml:space="preserve">Initialize the weight vector's matrix with </w:t>
+      </w:r>
+      <m:oMath>
+        <m:r>
+          <m:rPr>
+            <m:sty m:val="bi"/>
+          </m:rPr>
+          <w:rPr>
+            <w:rFonts w:ascii="Cambria Math" w:eastAsiaTheme="minorEastAsia" w:hAnsi="Cambria Math"/>
+          </w:rPr>
+          <m:t>W</m:t>
+        </m:r>
+        <m:r>
+          <w:rPr>
+            <w:rFonts w:ascii="Cambria Math" w:eastAsiaTheme="minorEastAsia" w:hAnsi="Cambria Math"/>
+          </w:rPr>
+          <m:t>=</m:t>
+        </m:r>
+        <m:r>
+          <m:rPr>
+            <m:sty m:val="bi"/>
+          </m:rPr>
+          <w:rPr>
+            <w:rFonts w:ascii="Cambria Math" w:eastAsiaTheme="minorEastAsia" w:hAnsi="Cambria Math"/>
+          </w:rPr>
+          <m:t>0</m:t>
+        </m:r>
+      </m:oMath>
+      <w:r>
+        <w:rPr>
+          <w:rFonts w:eastAsiaTheme="minorEastAsia"/>
+        </w:rPr>
+        <w:t xml:space="preserve">, and initialize t: </w:t>
+      </w:r>
+      <m:oMath>
+        <m:r>
+          <w:rPr>
+            <w:rFonts w:ascii="Cambria Math" w:eastAsiaTheme="minorEastAsia" w:hAnsi="Cambria Math"/>
+          </w:rPr>
+          <m:t>t←1</m:t>
+        </m:r>
+      </m:oMath>
+      <w:r>
+        <w:rPr>
+          <w:rFonts w:eastAsiaTheme="minorEastAsia"/>
+        </w:rPr>
+        <w:t>.</w:t>
+      </w:r>
+    </w:p>
+    <w:p>
+      <w:pPr>
+        <w:pStyle w:val="aa"/>
+        <w:numPr>
+          <w:ilvl w:val="0"/>
+          <w:numId w:val="10"/>
+        </w:numPr>
+        <w:tabs>
+          <w:tab w:val="left" w:pos="5940"/>
+        </w:tabs>
+        <w:rPr>
+          <w:rFonts w:eastAsiaTheme="minorEastAsia"/>
+        </w:rPr>
+      </w:pPr>
+      <w:r>
+        <w:rPr>
+          <w:rFonts w:eastAsiaTheme="minorEastAsia"/>
+        </w:rPr>
+        <w:t xml:space="preserve">Given a sample </w:t>
+      </w:r>
+      <m:oMath>
+        <m:sSub>
+          <m:sSubPr>
+            <m:ctrlPr>
+              <w:rPr>
+                <w:rFonts w:ascii="Cambria Math" w:eastAsiaTheme="minorEastAsia" w:hAnsi="Cambria Math"/>
+              </w:rPr>
+            </m:ctrlPr>
+          </m:sSubPr>
+          <m:e>
+            <m:r>
+              <m:rPr>
+                <m:sty m:val="bi"/>
+              </m:rPr>
+              <w:rPr>
+                <w:rFonts w:ascii="Cambria Math" w:eastAsiaTheme="minorEastAsia" w:hAnsi="Cambria Math"/>
+              </w:rPr>
+              <m:t>x</m:t>
+            </m:r>
+          </m:e>
+          <m:sub>
+            <m:r>
+              <w:rPr>
+                <w:rFonts w:ascii="Cambria Math" w:eastAsiaTheme="minorEastAsia" w:hAnsi="Cambria Math"/>
+              </w:rPr>
+              <m:t>t</m:t>
+            </m:r>
+          </m:sub>
+        </m:sSub>
+      </m:oMath>
+      <w:r>
+        <w:rPr>
+          <w:rFonts w:eastAsiaTheme="minorEastAsia"/>
+        </w:rPr>
+        <w:t xml:space="preserve">, classify by </w:t>
+      </w:r>
+      <m:oMath>
+        <m:limLow>
+          <m:limLowPr>
+            <m:ctrlPr>
+              <w:rPr>
+                <w:rFonts w:ascii="Cambria Math" w:eastAsiaTheme="minorEastAsia" w:hAnsi="Cambria Math"/>
+              </w:rPr>
+            </m:ctrlPr>
+          </m:limLowPr>
+          <m:e>
+            <m:r>
+              <m:rPr>
+                <m:sty m:val="p"/>
+              </m:rPr>
+              <w:rPr>
+                <w:rFonts w:ascii="Cambria Math" w:eastAsiaTheme="minorEastAsia"/>
+              </w:rPr>
+              <m:t>max</m:t>
+            </m:r>
+          </m:e>
+          <m:lim>
+            <m:r>
+              <w:rPr>
+                <w:rFonts w:ascii="Cambria Math" w:eastAsiaTheme="minorEastAsia"/>
+              </w:rPr>
+              <m:t>j</m:t>
+            </m:r>
+            <m:r>
+              <m:rPr>
+                <m:sty m:val="p"/>
+              </m:rPr>
+              <w:rPr>
+                <w:rFonts w:ascii="Cambria Math" w:eastAsiaTheme="minorEastAsia" w:hAnsi="Cambria Math" w:cs="Cambria Math"/>
+              </w:rPr>
+              <m:t>∈</m:t>
+            </m:r>
+            <m:d>
+              <m:dPr>
+                <m:begChr m:val="["/>
+                <m:endChr m:val="]"/>
+                <m:ctrlPr>
+                  <w:rPr>
+                    <w:rFonts w:ascii="Cambria Math" w:eastAsiaTheme="minorEastAsia" w:hAnsi="Cambria Math"/>
+                  </w:rPr>
+                </m:ctrlPr>
+              </m:dPr>
+              <m:e>
+                <m:r>
+                  <w:rPr>
+                    <w:rFonts w:ascii="Cambria Math" w:eastAsiaTheme="minorEastAsia" w:hAnsi="Cambria Math"/>
+                  </w:rPr>
+                  <m:t>K</m:t>
+                </m:r>
+              </m:e>
+            </m:d>
+            <m:ctrlPr>
+              <w:rPr>
+                <w:rFonts w:ascii="Cambria Math" w:eastAsiaTheme="minorEastAsia" w:hAnsi="Cambria Math" w:cs="Cambria Math"/>
+              </w:rPr>
+            </m:ctrlPr>
+          </m:lim>
+        </m:limLow>
+        <m:r>
+          <w:rPr>
+            <w:rFonts w:ascii="Cambria Math" w:eastAsiaTheme="minorEastAsia" w:hAnsi="Cambria Math"/>
+          </w:rPr>
+          <m:t xml:space="preserve"> (</m:t>
+        </m:r>
+        <m:nary>
+          <m:naryPr>
+            <m:chr m:val="∑"/>
+            <m:limLoc m:val="undOvr"/>
+            <m:ctrlPr>
+              <w:rPr>
+                <w:rFonts w:ascii="Cambria Math" w:eastAsiaTheme="minorEastAsia" w:hAnsi="Cambria Math"/>
+                <w:i/>
+              </w:rPr>
+            </m:ctrlPr>
+          </m:naryPr>
+          <m:sub>
+            <m:r>
+              <w:rPr>
+                <w:rFonts w:ascii="Cambria Math" w:eastAsiaTheme="minorEastAsia" w:hAnsi="Cambria Math"/>
+              </w:rPr>
+              <m:t>i=1</m:t>
+            </m:r>
+          </m:sub>
+          <m:sup>
+            <m:r>
+              <w:rPr>
+                <w:rFonts w:ascii="Cambria Math" w:eastAsiaTheme="minorEastAsia" w:hAnsi="Cambria Math"/>
+              </w:rPr>
+              <m:t>m</m:t>
+            </m:r>
+          </m:sup>
+          <m:e>
+            <m:d>
+              <m:dPr>
+                <m:ctrlPr>
+                  <w:rPr>
+                    <w:rFonts w:ascii="Cambria Math" w:eastAsiaTheme="minorEastAsia" w:hAnsi="Cambria Math"/>
+                    <w:i/>
+                  </w:rPr>
+                </m:ctrlPr>
+              </m:dPr>
+              <m:e>
+                <m:r>
+                  <w:rPr>
+                    <w:rFonts w:ascii="Cambria Math" w:eastAsiaTheme="minorEastAsia" w:hAnsi="Cambria Math"/>
+                  </w:rPr>
+                  <m:t>1-η</m:t>
+                </m:r>
+              </m:e>
+            </m:d>
+            <m:sSub>
+              <m:sSubPr>
+                <m:ctrlPr>
+                  <w:rPr>
+                    <w:rFonts w:ascii="Cambria Math" w:eastAsiaTheme="minorEastAsia" w:hAnsi="Cambria Math"/>
+                    <w:i/>
+                  </w:rPr>
+                </m:ctrlPr>
+              </m:sSubPr>
+              <m:e>
+                <m:r>
+                  <m:rPr>
+                    <m:sty m:val="bi"/>
+                  </m:rPr>
+                  <w:rPr>
+                    <w:rFonts w:ascii="Cambria Math" w:eastAsiaTheme="minorEastAsia" w:hAnsi="Cambria Math"/>
+                  </w:rPr>
+                  <m:t>α</m:t>
+                </m:r>
+              </m:e>
+              <m:sub>
+                <m:r>
+                  <w:rPr>
+                    <w:rFonts w:ascii="Cambria Math" w:eastAsiaTheme="minorEastAsia" w:hAnsi="Cambria Math"/>
+                  </w:rPr>
+                  <m:t>i</m:t>
+                </m:r>
+              </m:sub>
+            </m:sSub>
+            <m:r>
+              <m:rPr>
+                <m:sty m:val="bi"/>
+              </m:rPr>
+              <w:rPr>
+                <w:rFonts w:ascii="Cambria Math" w:eastAsiaTheme="minorEastAsia" w:hAnsi="Cambria Math"/>
+              </w:rPr>
+              <m:t>(</m:t>
+            </m:r>
+            <m:sSub>
+              <m:sSubPr>
+                <m:ctrlPr>
+                  <w:rPr>
+                    <w:rFonts w:ascii="Cambria Math" w:eastAsiaTheme="minorEastAsia" w:hAnsi="Cambria Math"/>
+                    <w:b/>
+                    <w:bCs/>
+                    <w:i/>
+                  </w:rPr>
+                </m:ctrlPr>
+              </m:sSubPr>
+              <m:e>
+                <m:r>
+                  <m:rPr>
+                    <m:sty m:val="bi"/>
+                  </m:rPr>
+                  <w:rPr>
+                    <w:rFonts w:ascii="Cambria Math" w:eastAsiaTheme="minorEastAsia" w:hAnsi="Cambria Math"/>
+                  </w:rPr>
+                  <m:t>x</m:t>
+                </m:r>
+              </m:e>
+              <m:sub>
+                <m:r>
+                  <m:rPr>
+                    <m:sty m:val="bi"/>
+                  </m:rPr>
+                  <w:rPr>
+                    <w:rFonts w:ascii="Cambria Math" w:eastAsiaTheme="minorEastAsia" w:hAnsi="Cambria Math"/>
+                  </w:rPr>
+                  <m:t>i</m:t>
+                </m:r>
+              </m:sub>
+            </m:sSub>
+            <m:r>
+              <m:rPr>
+                <m:sty m:val="p"/>
+              </m:rPr>
+              <w:rPr>
+                <w:rFonts w:ascii="Cambria Math" w:eastAsiaTheme="minorEastAsia" w:hAnsi="Cambria Math"/>
+              </w:rPr>
+              <m:t>∙</m:t>
+            </m:r>
+            <m:r>
+              <m:rPr>
+                <m:sty m:val="bi"/>
+              </m:rPr>
+              <w:rPr>
+                <w:rFonts w:ascii="Cambria Math" w:eastAsiaTheme="minorEastAsia" w:hAnsi="Cambria Math"/>
+              </w:rPr>
+              <m:t>x)</m:t>
+            </m:r>
+          </m:e>
+        </m:nary>
+        <m:r>
+          <w:rPr>
+            <w:rFonts w:ascii="Cambria Math" w:eastAsiaTheme="minorEastAsia" w:hAnsi="Cambria Math"/>
+          </w:rPr>
+          <m:t>)</m:t>
+        </m:r>
+      </m:oMath>
+    </w:p>
+    <w:p>
+      <w:pPr>
+        <w:pStyle w:val="aa"/>
+        <w:numPr>
+          <w:ilvl w:val="1"/>
+          <w:numId w:val="10"/>
+        </w:numPr>
+        <w:tabs>
+          <w:tab w:val="left" w:pos="5940"/>
+        </w:tabs>
+        <w:rPr>
+          <w:rFonts w:eastAsiaTheme="minorEastAsia"/>
+        </w:rPr>
+      </w:pPr>
+      <w:r>
+        <w:rPr>
+          <w:rFonts w:eastAsiaTheme="minorEastAsia"/>
+        </w:rPr>
+        <w:lastRenderedPageBreak/>
+        <w:t>if classified correct</w:t>
+      </w:r>
+      <w:r>
+        <w:rPr>
+          <w:rFonts w:eastAsiaTheme="minorEastAsia"/>
+        </w:rPr>
+        <w:t xml:space="preserve">, set </w:t>
+      </w:r>
+      <m:oMath>
+        <m:sSub>
+          <m:sSubPr>
+            <m:ctrlPr>
+              <w:rPr>
+                <w:rFonts w:ascii="Cambria Math" w:eastAsiaTheme="minorEastAsia" w:hAnsi="Cambria Math"/>
+                <w:b/>
+                <w:bCs/>
+                <w:i/>
+              </w:rPr>
+            </m:ctrlPr>
+          </m:sSubPr>
+          <m:e>
+            <m:r>
+              <m:rPr>
+                <m:sty m:val="bi"/>
+              </m:rPr>
+              <w:rPr>
+                <w:rFonts w:ascii="Cambria Math" w:eastAsiaTheme="minorEastAsia" w:hAnsi="Cambria Math"/>
+              </w:rPr>
+              <m:t>α</m:t>
+            </m:r>
+          </m:e>
+          <m:sub>
+            <m:r>
+              <m:rPr>
+                <m:sty m:val="bi"/>
+              </m:rPr>
+              <w:rPr>
+                <w:rFonts w:ascii="Cambria Math" w:eastAsiaTheme="minorEastAsia" w:hAnsi="Cambria Math"/>
+              </w:rPr>
+              <m:t>t</m:t>
+            </m:r>
+          </m:sub>
+        </m:sSub>
+        <m:r>
+          <w:rPr>
+            <w:rFonts w:ascii="Cambria Math" w:eastAsiaTheme="minorEastAsia" w:hAnsi="Cambria Math"/>
+          </w:rPr>
+          <m:t>←</m:t>
+        </m:r>
+        <m:r>
+          <m:rPr>
+            <m:sty m:val="bi"/>
+          </m:rPr>
+          <w:rPr>
+            <w:rFonts w:ascii="Cambria Math" w:eastAsiaTheme="minorEastAsia" w:hAnsi="Cambria Math"/>
+          </w:rPr>
+          <m:t>0</m:t>
+        </m:r>
+      </m:oMath>
+    </w:p>
+    <w:p>
+      <w:pPr>
+        <w:pStyle w:val="aa"/>
+        <w:numPr>
+          <w:ilvl w:val="1"/>
+          <w:numId w:val="10"/>
+        </w:numPr>
+        <w:tabs>
+          <w:tab w:val="left" w:pos="5940"/>
+        </w:tabs>
+        <w:rPr>
+          <w:rFonts w:eastAsiaTheme="minorEastAsia"/>
+        </w:rPr>
+      </w:pPr>
+      <w:r>
+        <w:rPr>
+          <w:rFonts w:eastAsiaTheme="minorEastAsia"/>
+        </w:rPr>
+        <w:t xml:space="preserve">if classified incorrect, set </w:t>
+      </w:r>
+      <m:oMath>
+        <m:sSub>
+          <m:sSubPr>
+            <m:ctrlPr>
+              <w:rPr>
+                <w:rFonts w:ascii="Cambria Math" w:eastAsiaTheme="minorEastAsia" w:hAnsi="Cambria Math"/>
+                <w:b/>
+                <w:bCs/>
+                <w:i/>
+              </w:rPr>
+            </m:ctrlPr>
+          </m:sSubPr>
+          <m:e>
+            <m:r>
+              <m:rPr>
+                <m:sty m:val="bi"/>
+              </m:rPr>
+              <w:rPr>
+                <w:rFonts w:ascii="Cambria Math" w:eastAsiaTheme="minorEastAsia" w:hAnsi="Cambria Math"/>
+              </w:rPr>
+              <m:t>α</m:t>
+            </m:r>
+          </m:e>
+          <m:sub>
+            <m:r>
+              <m:rPr>
+                <m:sty m:val="bi"/>
+              </m:rPr>
+              <w:rPr>
+                <w:rFonts w:ascii="Cambria Math" w:eastAsiaTheme="minorEastAsia" w:hAnsi="Cambria Math"/>
+              </w:rPr>
+              <m:t>t</m:t>
+            </m:r>
+          </m:sub>
+        </m:sSub>
+        <m:r>
+          <w:rPr>
+            <w:rFonts w:ascii="Cambria Math" w:eastAsiaTheme="minorEastAsia" w:hAnsi="Cambria Math"/>
+          </w:rPr>
+          <m:t>←</m:t>
+        </m:r>
+        <m:d>
+          <m:dPr>
+            <m:begChr m:val="{"/>
+            <m:endChr m:val=""/>
+            <m:ctrlPr>
+              <w:rPr>
+                <w:rFonts w:ascii="Cambria Math" w:eastAsiaTheme="minorEastAsia" w:hAnsi="Cambria Math"/>
+                <w:i/>
+              </w:rPr>
+            </m:ctrlPr>
+          </m:dPr>
+          <m:e>
+            <m:eqArr>
+              <m:eqArrPr>
+                <m:ctrlPr>
+                  <w:rPr>
+                    <w:rFonts w:ascii="Cambria Math" w:eastAsiaTheme="minorEastAsia" w:hAnsi="Cambria Math"/>
+                    <w:i/>
+                  </w:rPr>
+                </m:ctrlPr>
+              </m:eqArrPr>
               <m:e>
                 <m:sSub>
                   <m:sSubPr>
@@ -15176,16 +17048,10 @@
                       <w:rPr>
                         <w:rFonts w:ascii="Cambria Math" w:eastAsiaTheme="minorEastAsia" w:hAnsi="Cambria Math"/>
                       </w:rPr>
-                      <m:t>i</m:t>
+                      <m:t>t</m:t>
                     </m:r>
                   </m:sub>
                 </m:sSub>
-                <m:ctrlPr>
-                  <w:rPr>
-                    <w:rFonts w:ascii="Cambria Math" w:eastAsia="Cambria Math" w:hAnsi="Cambria Math" w:cs="Cambria Math"/>
-                    <w:i/>
-                  </w:rPr>
-                </m:ctrlPr>
               </m:e>
               <m:e>
                 <m:r>
@@ -15195,16 +17061,7 @@
                   <w:rPr>
                     <w:rFonts w:ascii="Cambria Math" w:eastAsiaTheme="minorEastAsia" w:hAnsi="Cambria Math"/>
                   </w:rPr>
-                  <m:t>0</m:t>
-                </m:r>
-                <m:r>
-                  <m:rPr>
-                    <m:sty m:val="bi"/>
-                  </m:rPr>
-                  <w:rPr>
-                    <w:rFonts w:ascii="Cambria Math" w:eastAsiaTheme="minorEastAsia" w:hAnsi="Cambria Math"/>
-                  </w:rPr>
-                  <m:t xml:space="preserve"> </m:t>
+                  <m:t xml:space="preserve">0 </m:t>
                 </m:r>
                 <m:r>
                   <w:rPr>
@@ -15232,22 +17089,14 @@
           </m:e>
         </m:d>
       </m:oMath>
-      <w:r>
-        <w:rPr>
-          <w:rFonts w:eastAsiaTheme="minorEastAsia"/>
-        </w:rPr>
-        <w:t xml:space="preserve"> </w:t>
-      </w:r>
-      <w:r>
-        <w:rPr>
-          <w:rFonts w:eastAsiaTheme="minorEastAsia"/>
-        </w:rPr>
-        <w:t>.</w:t>
-      </w:r>
     </w:p>
     <w:p>
       <w:pPr>
-        <w:pStyle w:val="ListParagraph"/>
+        <w:pStyle w:val="aa"/>
+        <w:numPr>
+          <w:ilvl w:val="0"/>
+          <w:numId w:val="10"/>
+        </w:numPr>
         <w:tabs>
           <w:tab w:val="left" w:pos="5940"/>
         </w:tabs>
@@ -15259,7 +17108,64 @@
         <w:rPr>
           <w:rFonts w:eastAsiaTheme="minorEastAsia"/>
         </w:rPr>
-        <w:t xml:space="preserve">Denote </w:t>
+        <w:t>Go over 1.</w:t>
+      </w:r>
+    </w:p>
+    <w:p>
+      <w:pPr>
+        <w:pStyle w:val="aa"/>
+        <w:tabs>
+          <w:tab w:val="left" w:pos="5940"/>
+        </w:tabs>
+        <w:ind w:left="1440"/>
+        <w:rPr>
+          <w:rFonts w:eastAsiaTheme="minorEastAsia"/>
+        </w:rPr>
+      </w:pPr>
+    </w:p>
+    <w:p>
+      <w:pPr>
+        <w:pStyle w:val="aa"/>
+        <w:tabs>
+          <w:tab w:val="left" w:pos="5940"/>
+        </w:tabs>
+        <w:rPr>
+          <w:rFonts w:eastAsiaTheme="minorEastAsia"/>
+        </w:rPr>
+      </w:pPr>
+      <w:r>
+        <w:rPr>
+          <w:rFonts w:eastAsiaTheme="minorEastAsia"/>
+        </w:rPr>
+        <w:t xml:space="preserve">{comment: </w:t>
+      </w:r>
+      <m:oMath>
+        <m:acc>
+          <m:accPr>
+            <m:ctrlPr>
+              <w:rPr>
+                <w:rFonts w:ascii="Cambria Math" w:eastAsiaTheme="minorEastAsia" w:hAnsi="Cambria Math"/>
+              </w:rPr>
+            </m:ctrlPr>
+          </m:accPr>
+          <m:e>
+            <m:r>
+              <m:rPr>
+                <m:sty m:val="p"/>
+              </m:rPr>
+              <w:rPr>
+                <w:rFonts w:ascii="Cambria Math" w:eastAsiaTheme="minorEastAsia" w:hAnsi="Cambria Math"/>
+              </w:rPr>
+              <m:t>j</m:t>
+            </m:r>
+          </m:e>
+        </m:acc>
+      </m:oMath>
+      <w:r>
+        <w:rPr>
+          <w:rFonts w:eastAsiaTheme="minorEastAsia"/>
+        </w:rPr>
+        <w:t xml:space="preserve"> and </w:t>
       </w:r>
       <m:oMath>
         <m:sSub>
@@ -15267,51 +17173,24 @@
             <m:ctrlPr>
               <w:rPr>
                 <w:rFonts w:ascii="Cambria Math" w:eastAsiaTheme="minorEastAsia" w:hAnsi="Cambria Math"/>
-                <w:b/>
-                <w:bCs/>
-                <w:i/>
               </w:rPr>
             </m:ctrlPr>
           </m:sSubPr>
           <m:e>
-            <m:sSub>
-              <m:sSubPr>
-                <m:ctrlPr>
-                  <w:rPr>
-                    <w:rFonts w:ascii="Cambria Math" w:eastAsiaTheme="minorEastAsia" w:hAnsi="Cambria Math"/>
-                    <w:b/>
-                    <w:i/>
-                  </w:rPr>
-                </m:ctrlPr>
-              </m:sSubPr>
-              <m:e>
-                <m:r>
-                  <m:rPr>
-                    <m:sty m:val="bi"/>
-                  </m:rPr>
-                  <w:rPr>
-                    <w:rFonts w:ascii="Cambria Math" w:eastAsiaTheme="minorEastAsia" w:hAnsi="Cambria Math"/>
-                  </w:rPr>
-                  <m:t>w</m:t>
-                </m:r>
-              </m:e>
-              <m:sub>
-                <m:r>
-                  <m:rPr>
-                    <m:sty m:val="bi"/>
-                  </m:rPr>
-                  <w:rPr>
-                    <w:rFonts w:ascii="Cambria Math" w:eastAsiaTheme="minorEastAsia" w:hAnsi="Cambria Math"/>
-                  </w:rPr>
-                  <m:t>j</m:t>
-                </m:r>
-              </m:sub>
-            </m:sSub>
+            <m:r>
+              <m:rPr>
+                <m:sty m:val="p"/>
+              </m:rPr>
+              <w:rPr>
+                <w:rFonts w:ascii="Cambria Math" w:eastAsiaTheme="minorEastAsia" w:hAnsi="Cambria Math"/>
+              </w:rPr>
+              <m:t>y</m:t>
+            </m:r>
           </m:e>
           <m:sub>
             <m:r>
               <m:rPr>
-                <m:sty m:val="bi"/>
+                <m:sty m:val="p"/>
               </m:rPr>
               <w:rPr>
                 <w:rFonts w:ascii="Cambria Math" w:eastAsiaTheme="minorEastAsia" w:hAnsi="Cambria Math"/>
@@ -15325,46 +17204,63 @@
         <w:rPr>
           <w:rFonts w:eastAsiaTheme="minorEastAsia"/>
         </w:rPr>
-        <w:t xml:space="preserve">as the weight vector of class </w:t>
+        <w:t xml:space="preserve"> are the classification estimate and the true label of </w:t>
+      </w:r>
+      <w:r>
+        <w:rPr>
+          <w:rFonts w:eastAsiaTheme="minorEastAsia"/>
+        </w:rPr>
+        <w:tab/>
       </w:r>
       <m:oMath>
-        <m:r>
-          <w:rPr>
-            <w:rFonts w:ascii="Cambria Math" w:eastAsiaTheme="minorEastAsia" w:hAnsi="Cambria Math"/>
-          </w:rPr>
-          <m:t>j</m:t>
-        </m:r>
+        <m:sSub>
+          <m:sSubPr>
+            <m:ctrlPr>
+              <w:rPr>
+                <w:rFonts w:ascii="Cambria Math" w:eastAsiaTheme="minorEastAsia" w:hAnsi="Cambria Math"/>
+              </w:rPr>
+            </m:ctrlPr>
+          </m:sSubPr>
+          <m:e>
+            <m:r>
+              <m:rPr>
+                <m:sty m:val="p"/>
+              </m:rPr>
+              <w:rPr>
+                <w:rFonts w:ascii="Cambria Math" w:eastAsiaTheme="minorEastAsia" w:hAnsi="Cambria Math"/>
+              </w:rPr>
+              <m:t>x</m:t>
+            </m:r>
+          </m:e>
+          <m:sub>
+            <m:r>
+              <m:rPr>
+                <m:sty m:val="p"/>
+              </m:rPr>
+              <w:rPr>
+                <w:rFonts w:ascii="Cambria Math" w:eastAsiaTheme="minorEastAsia" w:hAnsi="Cambria Math"/>
+              </w:rPr>
+              <m:t>i</m:t>
+            </m:r>
+          </m:sub>
+        </m:sSub>
       </m:oMath>
       <w:r>
         <w:rPr>
           <w:rFonts w:eastAsiaTheme="minorEastAsia"/>
         </w:rPr>
-        <w:t xml:space="preserve"> </w:t>
-      </w:r>
-      <w:r>
-        <w:rPr>
-          <w:rFonts w:eastAsiaTheme="minorEastAsia"/>
-        </w:rPr>
-        <w:t xml:space="preserve">after </w:t>
-      </w:r>
-      <m:oMath>
-        <m:r>
-          <w:rPr>
-            <w:rFonts w:ascii="Cambria Math" w:eastAsiaTheme="minorEastAsia" w:hAnsi="Cambria Math"/>
-          </w:rPr>
-          <m:t>t</m:t>
-        </m:r>
-      </m:oMath>
-      <w:r>
-        <w:rPr>
-          <w:rFonts w:eastAsiaTheme="minorEastAsia"/>
-        </w:rPr>
-        <w:t xml:space="preserve"> iterations:</w:t>
+        <w:t>}</w:t>
+      </w:r>
+      <w:r>
+        <w:rPr>
+          <w:rFonts w:eastAsiaTheme="minorEastAsia"/>
+        </w:rPr>
+        <w:tab/>
       </w:r>
     </w:p>
     <w:p>
       <w:pPr>
-        <w:pStyle w:val="ListParagraph"/>
+        <w:pStyle w:val="aa"/>
         <w:tabs>
           <w:tab w:val="left" w:pos="5940"/>
         </w:tabs>
@@ -15375,7 +17271,7 @@
     </w:p>
     <w:p>
       <w:pPr>
-        <w:pStyle w:val="ListParagraph"/>
+        <w:pStyle w:val="aa"/>
         <w:tabs>
           <w:tab w:val="left" w:pos="5940"/>
         </w:tabs>
@@ -15386,7 +17282,7 @@
     </w:p>
     <w:p>
       <w:pPr>
-        <w:pStyle w:val="ListParagraph"/>
+        <w:pStyle w:val="aa"/>
         <w:tabs>
           <w:tab w:val="left" w:pos="5940"/>
         </w:tabs>
@@ -15396,24 +17292,13 @@
       </w:pPr>
     </w:p>
     <w:p>
-      <w:pPr>
-        <w:pStyle w:val="ListParagraph"/>
-        <w:tabs>
-          <w:tab w:val="left" w:pos="5940"/>
-        </w:tabs>
-        <w:rPr>
-          <w:rFonts w:eastAsiaTheme="minorEastAsia"/>
-        </w:rPr>
-      </w:pPr>
-    </w:p>
-    <w:p>
       <w:r>
         <w:br w:type="page"/>
       </w:r>
     </w:p>
     <w:p>
       <w:pPr>
-        <w:pStyle w:val="ListParagraph"/>
+        <w:pStyle w:val="aa"/>
         <w:rPr>
           <w:rFonts w:ascii="Arial" w:hAnsi="Arial" w:cs="Arial"/>
           <w:color w:val="252525"/>
@@ -15496,7 +17381,7 @@
     </w:p>
     <w:p>
       <w:pPr>
-        <w:pStyle w:val="ListParagraph"/>
+        <w:pStyle w:val="aa"/>
         <w:tabs>
           <w:tab w:val="left" w:pos="5940"/>
         </w:tabs>
@@ -15521,7 +17406,7 @@
     </w:p>
     <w:p>
       <w:pPr>
-        <w:pStyle w:val="ListParagraph"/>
+        <w:pStyle w:val="aa"/>
         <w:tabs>
           <w:tab w:val="left" w:pos="5940"/>
         </w:tabs>
@@ -15632,7 +17517,7 @@
     </w:p>
     <w:p>
       <w:pPr>
-        <w:pStyle w:val="ListParagraph"/>
+        <w:pStyle w:val="aa"/>
         <w:tabs>
           <w:tab w:val="left" w:pos="5940"/>
         </w:tabs>
@@ -15692,7 +17577,7 @@
     </w:p>
     <w:p>
       <w:pPr>
-        <w:pStyle w:val="ListParagraph"/>
+        <w:pStyle w:val="aa"/>
         <w:tabs>
           <w:tab w:val="left" w:pos="5940"/>
         </w:tabs>
@@ -15723,7 +17608,7 @@
     </w:p>
     <w:p>
       <w:pPr>
-        <w:pStyle w:val="ListParagraph"/>
+        <w:pStyle w:val="aa"/>
         <w:tabs>
           <w:tab w:val="left" w:pos="5940"/>
         </w:tabs>
@@ -15765,7 +17650,13 @@
           <w:rPr>
             <w:rFonts w:ascii="Cambria Math" w:eastAsiaTheme="minorEastAsia" w:hAnsi="Cambria Math"/>
           </w:rPr>
-          <m:t xml:space="preserve"> that maximizes </m:t>
+          <m:t xml:space="preserve"> tha</m:t>
+        </m:r>
+        <m:r>
+          <w:rPr>
+            <w:rFonts w:ascii="Cambria Math" w:eastAsiaTheme="minorEastAsia" w:hAnsi="Cambria Math"/>
+          </w:rPr>
+          <m:t xml:space="preserve">t maximizes </m:t>
         </m:r>
         <m:sSub>
           <m:sSubPr>
@@ -16061,7 +17952,7 @@
     </w:p>
     <w:p>
       <w:pPr>
-        <w:pStyle w:val="ListParagraph"/>
+        <w:pStyle w:val="aa"/>
         <w:tabs>
           <w:tab w:val="left" w:pos="5940"/>
         </w:tabs>
@@ -16080,13 +17971,7 @@
           <w:rPr>
             <w:rFonts w:ascii="Cambria Math" w:eastAsiaTheme="minorEastAsia" w:hAnsi="Cambria Math"/>
           </w:rPr>
-          <m:t xml:space="preserve">if </m:t>
-        </m:r>
-        <m:r>
-          <w:rPr>
-            <w:rFonts w:ascii="Cambria Math" w:eastAsiaTheme="minorEastAsia" w:hAnsi="Cambria Math"/>
-          </w:rPr>
-          <m:t>i=</m:t>
+          <m:t>if i=</m:t>
         </m:r>
         <m:acc>
           <m:accPr>
@@ -16121,7 +18006,7 @@
     </w:p>
     <w:p>
       <w:pPr>
-        <w:pStyle w:val="ListParagraph"/>
+        <w:pStyle w:val="aa"/>
         <w:tabs>
           <w:tab w:val="left" w:pos="5940"/>
         </w:tabs>
@@ -16248,16 +18133,7 @@
                   <w:rPr>
                     <w:rFonts w:ascii="Cambria Math" w:eastAsiaTheme="minorEastAsia" w:hAnsi="Cambria Math"/>
                   </w:rPr>
-                  <m:t>t</m:t>
-                </m:r>
-                <m:r>
-                  <m:rPr>
-                    <m:sty m:val="bi"/>
-                  </m:rPr>
-                  <w:rPr>
-                    <w:rFonts w:ascii="Cambria Math" w:eastAsiaTheme="minorEastAsia" w:hAnsi="Cambria Math"/>
-                  </w:rPr>
-                  <m:t>-1</m:t>
+                  <m:t>t-1</m:t>
                 </m:r>
               </m:sub>
             </m:sSub>
@@ -16301,7 +18177,7 @@
     </w:p>
     <w:p>
       <w:pPr>
-        <w:pStyle w:val="ListParagraph"/>
+        <w:pStyle w:val="aa"/>
         <w:tabs>
           <w:tab w:val="left" w:pos="5940"/>
         </w:tabs>
@@ -16357,7 +18233,7 @@
     </w:p>
     <w:p>
       <w:pPr>
-        <w:pStyle w:val="ListParagraph"/>
+        <w:pStyle w:val="aa"/>
         <w:tabs>
           <w:tab w:val="left" w:pos="5940"/>
         </w:tabs>
@@ -16492,13 +18368,7 @@
           <w:rPr>
             <w:rFonts w:ascii="Cambria Math" w:eastAsiaTheme="minorEastAsia" w:hAnsi="Cambria Math"/>
           </w:rPr>
-          <m:t>+</m:t>
-        </m:r>
-        <m:r>
-          <w:rPr>
-            <w:rFonts w:ascii="Cambria Math" w:eastAsiaTheme="minorEastAsia" w:hAnsi="Cambria Math"/>
-          </w:rPr>
-          <m:t>η</m:t>
+          <m:t>+η</m:t>
         </m:r>
         <m:sSub>
           <m:sSubPr>
@@ -16538,7 +18408,7 @@
     </w:p>
     <w:p>
       <w:pPr>
-        <w:pStyle w:val="ListParagraph"/>
+        <w:pStyle w:val="aa"/>
         <w:tabs>
           <w:tab w:val="left" w:pos="5940"/>
         </w:tabs>
@@ -16569,7 +18439,7 @@
     </w:p>
     <w:p>
       <w:pPr>
-        <w:pStyle w:val="ListParagraph"/>
+        <w:pStyle w:val="aa"/>
         <w:tabs>
           <w:tab w:val="left" w:pos="5940"/>
         </w:tabs>
@@ -16580,7 +18450,7 @@
     </w:p>
     <w:p>
       <w:pPr>
-        <w:pStyle w:val="ListParagraph"/>
+        <w:pStyle w:val="aa"/>
         <w:numPr>
           <w:ilvl w:val="0"/>
           <w:numId w:val="8"/>
@@ -16634,7 +18504,7 @@
     </w:p>
     <w:p>
       <w:pPr>
-        <w:pStyle w:val="ListParagraph"/>
+        <w:pStyle w:val="aa"/>
         <w:rPr>
           <w:rFonts w:eastAsiaTheme="minorEastAsia"/>
         </w:rPr>
@@ -17012,7 +18882,7 @@
     </w:p>
     <w:p>
       <w:pPr>
-        <w:pStyle w:val="ListParagraph"/>
+        <w:pStyle w:val="aa"/>
         <w:rPr>
           <w:rFonts w:ascii="Arial" w:eastAsiaTheme="minorEastAsia" w:hAnsi="Arial" w:cs="Arial"/>
         </w:rPr>
@@ -17391,7 +19261,7 @@
     </w:p>
     <w:p>
       <w:pPr>
-        <w:pStyle w:val="ListParagraph"/>
+        <w:pStyle w:val="aa"/>
         <w:rPr>
           <w:rFonts w:ascii="Arial" w:eastAsiaTheme="minorEastAsia" w:hAnsi="Arial" w:cs="Arial"/>
         </w:rPr>
@@ -17828,16 +19698,7 @@
                       <w:rPr>
                         <w:rFonts w:ascii="Cambria Math" w:eastAsiaTheme="minorEastAsia" w:hAnsi="Cambria Math"/>
                       </w:rPr>
-                      <m:t>t</m:t>
-                    </m:r>
-                    <m:r>
-                      <m:rPr>
-                        <m:sty m:val="bi"/>
-                      </m:rPr>
-                      <w:rPr>
-                        <w:rFonts w:ascii="Cambria Math" w:eastAsiaTheme="minorEastAsia" w:hAnsi="Cambria Math"/>
-                      </w:rPr>
-                      <m:t>-1</m:t>
+                      <m:t>t-1</m:t>
                     </m:r>
                   </m:sub>
                 </m:sSub>
@@ -19025,7 +20886,7 @@
     </w:p>
     <w:p>
       <w:pPr>
-        <w:pStyle w:val="ListParagraph"/>
+        <w:pStyle w:val="aa"/>
         <w:rPr>
           <w:rFonts w:ascii="Arial" w:hAnsi="Arial" w:cs="Arial"/>
           <w:color w:val="252525"/>
@@ -19315,7 +21176,7 @@
     </w:p>
     <w:p>
       <w:pPr>
-        <w:pStyle w:val="ListParagraph"/>
+        <w:pStyle w:val="aa"/>
         <w:rPr>
           <w:rFonts w:ascii="Arial" w:hAnsi="Arial" w:cs="Arial"/>
           <w:color w:val="252525"/>
@@ -19624,7 +21485,7 @@
     </w:p>
     <w:p>
       <w:pPr>
-        <w:pStyle w:val="ListParagraph"/>
+        <w:pStyle w:val="aa"/>
         <w:rPr>
           <w:rFonts w:ascii="Arial" w:hAnsi="Arial" w:cs="Arial"/>
           <w:color w:val="252525"/>
@@ -19636,7 +21497,7 @@
     </w:p>
     <w:p>
       <w:pPr>
-        <w:pStyle w:val="ListParagraph"/>
+        <w:pStyle w:val="aa"/>
         <w:rPr>
           <w:rFonts w:ascii="Arial" w:hAnsi="Arial" w:cs="Arial"/>
           <w:color w:val="252525"/>
@@ -19678,7 +21539,7 @@
     </w:p>
     <w:p>
       <w:pPr>
-        <w:pStyle w:val="ListParagraph"/>
+        <w:pStyle w:val="aa"/>
         <w:rPr>
           <w:rFonts w:ascii="Arial" w:hAnsi="Arial" w:cs="Arial"/>
           <w:color w:val="252525"/>
@@ -19690,7 +21551,7 @@
     </w:p>
     <w:p>
       <w:pPr>
-        <w:pStyle w:val="ListParagraph"/>
+        <w:pStyle w:val="aa"/>
         <w:rPr>
           <w:rFonts w:ascii="Arial" w:hAnsi="Arial" w:cs="Arial"/>
           <w:color w:val="252525"/>
@@ -19801,7 +21662,7 @@
     </w:p>
     <w:p>
       <w:pPr>
-        <w:pStyle w:val="ListParagraph"/>
+        <w:pStyle w:val="aa"/>
         <w:rPr>
           <w:rFonts w:ascii="Arial" w:hAnsi="Arial" w:cs="Arial"/>
           <w:color w:val="252525"/>
@@ -19847,7 +21708,7 @@
     </w:p>
     <w:p>
       <w:pPr>
-        <w:pStyle w:val="ListParagraph"/>
+        <w:pStyle w:val="aa"/>
         <w:rPr>
           <w:rFonts w:ascii="Arial" w:hAnsi="Arial" w:cs="Arial"/>
           <w:color w:val="252525"/>
@@ -20154,7 +22015,7 @@
     </w:p>
     <w:p>
       <w:pPr>
-        <w:pStyle w:val="ListParagraph"/>
+        <w:pStyle w:val="aa"/>
         <w:rPr>
           <w:rFonts w:ascii="Arial" w:eastAsiaTheme="minorEastAsia" w:hAnsi="Arial" w:cs="Arial"/>
           <w:color w:val="252525"/>
@@ -20247,7 +22108,7 @@
     </w:p>
     <w:p>
       <w:pPr>
-        <w:pStyle w:val="ListParagraph"/>
+        <w:pStyle w:val="aa"/>
         <w:rPr>
           <w:rFonts w:ascii="Arial" w:eastAsiaTheme="minorEastAsia" w:hAnsi="Arial" w:cs="Arial"/>
         </w:rPr>
@@ -20301,7 +22162,7 @@
     </w:p>
     <w:p>
       <w:pPr>
-        <w:pStyle w:val="ListParagraph"/>
+        <w:pStyle w:val="aa"/>
         <w:rPr>
           <w:rFonts w:ascii="Arial" w:hAnsi="Arial" w:cs="Arial"/>
           <w:color w:val="252525"/>
@@ -20352,7 +22213,7 @@
     </w:p>
     <w:p>
       <w:pPr>
-        <w:pStyle w:val="ListParagraph"/>
+        <w:pStyle w:val="aa"/>
         <w:rPr>
           <w:rFonts w:ascii="Arial" w:hAnsi="Arial" w:cs="Arial"/>
           <w:color w:val="252525"/>
@@ -20415,7 +22276,7 @@
     </w:p>
     <w:p>
       <w:pPr>
-        <w:pStyle w:val="ListParagraph"/>
+        <w:pStyle w:val="aa"/>
         <w:rPr>
           <w:rFonts w:ascii="Arial" w:hAnsi="Arial" w:cs="Arial"/>
           <w:color w:val="252525"/>
@@ -20427,7 +22288,7 @@
     </w:p>
     <w:p>
       <w:pPr>
-        <w:pStyle w:val="ListParagraph"/>
+        <w:pStyle w:val="aa"/>
         <w:rPr>
           <w:rFonts w:ascii="Arial" w:hAnsi="Arial" w:cs="Arial"/>
           <w:color w:val="252525"/>
@@ -20757,7 +22618,7 @@
     </w:p>
     <w:p>
       <w:pPr>
-        <w:pStyle w:val="ListParagraph"/>
+        <w:pStyle w:val="aa"/>
         <w:tabs>
           <w:tab w:val="left" w:pos="5940"/>
         </w:tabs>
@@ -20807,7 +22668,7 @@
     </w:p>
     <w:p>
       <w:pPr>
-        <w:pStyle w:val="ListParagraph"/>
+        <w:pStyle w:val="aa"/>
         <w:tabs>
           <w:tab w:val="left" w:pos="5940"/>
         </w:tabs>
@@ -20844,7 +22705,7 @@
     </w:p>
     <w:p>
       <w:pPr>
-        <w:pStyle w:val="ListParagraph"/>
+        <w:pStyle w:val="aa"/>
         <w:tabs>
           <w:tab w:val="left" w:pos="5940"/>
         </w:tabs>
@@ -20963,7 +22824,7 @@
     </w:p>
     <w:p>
       <w:pPr>
-        <w:pStyle w:val="ListParagraph"/>
+        <w:pStyle w:val="aa"/>
         <w:tabs>
           <w:tab w:val="left" w:pos="5940"/>
         </w:tabs>
@@ -21128,7 +22989,7 @@
     </w:p>
     <w:p>
       <w:pPr>
-        <w:pStyle w:val="ListParagraph"/>
+        <w:pStyle w:val="aa"/>
         <w:tabs>
           <w:tab w:val="left" w:pos="5940"/>
         </w:tabs>
@@ -21261,7 +23122,7 @@
     </w:p>
     <w:p>
       <w:pPr>
-        <w:pStyle w:val="ListParagraph"/>
+        <w:pStyle w:val="aa"/>
         <w:tabs>
           <w:tab w:val="left" w:pos="5940"/>
         </w:tabs>
@@ -21476,7 +23337,7 @@
     </w:p>
     <w:p>
       <w:pPr>
-        <w:pStyle w:val="ListParagraph"/>
+        <w:pStyle w:val="aa"/>
         <w:tabs>
           <w:tab w:val="left" w:pos="5940"/>
         </w:tabs>
@@ -21613,7 +23474,7 @@
     </w:p>
     <w:p>
       <w:pPr>
-        <w:pStyle w:val="ListParagraph"/>
+        <w:pStyle w:val="aa"/>
         <w:tabs>
           <w:tab w:val="left" w:pos="5940"/>
         </w:tabs>
@@ -21914,7 +23775,7 @@
     </w:p>
     <w:p>
       <w:pPr>
-        <w:pStyle w:val="ListParagraph"/>
+        <w:pStyle w:val="aa"/>
         <w:tabs>
           <w:tab w:val="left" w:pos="5940"/>
         </w:tabs>
@@ -22016,8 +23877,8 @@
 </file>
 
 <file path=word/numbering.xml><?xml version="1.0" encoding="utf-8"?>
-<w:numbering xmlns:wpc="http://schemas.microsoft.com/office/word/2010/wordprocessingCanvas" xmlns:cx="http://schemas.microsoft.com/office/drawing/2014/chartex" xmlns:cx1="http://schemas.microsoft.com/office/drawing/2015/9/8/chartex" xmlns:cx2="http://schemas.microsoft.com/office/drawing/2015/10/21/chartex" xmlns:cx3="http://schemas.microsoft.com/office/drawing/2016/5/9/chartex" xmlns:cx4="http://schemas.microsoft.com/office/drawing/2016/5/10/chartex" xmlns:cx5="http://schemas.microsoft.com/office/drawing/2016/5/11/chartex" xmlns:mc="http://schemas.openxmlformats.org/markup-compatibility/2006" xmlns:o="urn:schemas-microsoft-com:office:office" xmlns:r="http://schemas.openxmlformats.org/officeDocument/2006/relationships" xmlns:m="http://schemas.openxmlformats.org/officeDocument/2006/math" xmlns:v="urn:schemas-microsoft-com:vml" xmlns:wp14="http://schemas.microsoft.com/office/word/2010/wordprocessingDrawing" xmlns:wp="http://schemas.openxmlformats.org/drawingml/2006/wordprocessingDrawing" xmlns:w10="urn:schemas-microsoft-com:office:word" xmlns:w="http://schemas.openxmlformats.org/wordprocessingml/2006/main" xmlns:w14="http://schemas.microsoft.com/office/word/2010/wordml" xmlns:w15="http://schemas.microsoft.com/office/word/2012/wordml" xmlns:w16se="http://schemas.microsoft.com/office/word/2015/wordml/symex" xmlns:wpg="http://schemas.microsoft.com/office/word/2010/wordprocessingGroup" xmlns:wpi="http://schemas.microsoft.com/office/word/2010/wordprocessingInk" xmlns:wne="http://schemas.microsoft.com/office/word/2006/wordml" xmlns:wps="http://schemas.microsoft.com/office/word/2010/wordprocessingShape" mc:Ignorable="w14 w15 w16se wp14">
-  <w:abstractNum w:abstractNumId="0" w15:restartNumberingAfterBreak="0">
+<w:numbering xmlns:ve="http://schemas.openxmlformats.org/markup-compatibility/2006" xmlns:o="urn:schemas-microsoft-com:office:office" xmlns:r="http://schemas.openxmlformats.org/officeDocument/2006/relationships" xmlns:m="http://schemas.openxmlformats.org/officeDocument/2006/math" xmlns:v="urn:schemas-microsoft-com:vml" xmlns:wp="http://schemas.openxmlformats.org/drawingml/2006/wordprocessingDrawing" xmlns:w10="urn:schemas-microsoft-com:office:word" xmlns:w="http://schemas.openxmlformats.org/wordprocessingml/2006/main" xmlns:wne="http://schemas.microsoft.com/office/word/2006/wordml">
+  <w:abstractNum w:abstractNumId="0">
     <w:nsid w:val="138B5E14"/>
     <w:multiLevelType w:val="hybridMultilevel"/>
     <w:tmpl w:val="00BA4E66"/>
@@ -22106,7 +23967,7 @@
       </w:pPr>
     </w:lvl>
   </w:abstractNum>
-  <w:abstractNum w:abstractNumId="1" w15:restartNumberingAfterBreak="0">
+  <w:abstractNum w:abstractNumId="1">
     <w:nsid w:val="14430F80"/>
     <w:multiLevelType w:val="hybridMultilevel"/>
     <w:tmpl w:val="92460B38"/>
@@ -22219,7 +24080,7 @@
       </w:rPr>
     </w:lvl>
   </w:abstractNum>
-  <w:abstractNum w:abstractNumId="2" w15:restartNumberingAfterBreak="0">
+  <w:abstractNum w:abstractNumId="2">
     <w:nsid w:val="16F445C8"/>
     <w:multiLevelType w:val="hybridMultilevel"/>
     <w:tmpl w:val="916447DE"/>
@@ -22305,7 +24166,93 @@
       </w:pPr>
     </w:lvl>
   </w:abstractNum>
-  <w:abstractNum w:abstractNumId="3" w15:restartNumberingAfterBreak="0">
+  <w:abstractNum w:abstractNumId="3">
+    <w:nsid w:val="18A06908"/>
+    <w:multiLevelType w:val="hybridMultilevel"/>
+    <w:tmpl w:val="38CAFDBE"/>
+    <w:lvl w:ilvl="0" w:tplc="0409000F">
+      <w:start w:val="1"/>
+      <w:numFmt w:val="decimal"/>
+      <w:lvlText w:val="%1."/>
+      <w:lvlJc w:val="left"/>
+      <w:pPr>
+        <w:ind w:left="1440" w:hanging="360"/>
+      </w:pPr>
+    </w:lvl>
+    <w:lvl w:ilvl="1" w:tplc="04090019">
+      <w:start w:val="1"/>
+      <w:numFmt w:val="lowerLetter"/>
+      <w:lvlText w:val="%2."/>
+      <w:lvlJc w:val="left"/>
+      <w:pPr>
+        <w:ind w:left="2160" w:hanging="360"/>
+      </w:pPr>
+    </w:lvl>
+    <w:lvl w:ilvl="2" w:tplc="0409001B" w:tentative="1">
+      <w:start w:val="1"/>
+      <w:numFmt w:val="lowerRoman"/>
+      <w:lvlText w:val="%3."/>
+      <w:lvlJc w:val="right"/>
+      <w:pPr>
+        <w:ind w:left="2880" w:hanging="180"/>
+      </w:pPr>
+    </w:lvl>
+    <w:lvl w:ilvl="3" w:tplc="0409000F" w:tentative="1">
+      <w:start w:val="1"/>
+      <w:numFmt w:val="decimal"/>
+      <w:lvlText w:val="%4."/>
+      <w:lvlJc w:val="left"/>
+      <w:pPr>
+        <w:ind w:left="3600" w:hanging="360"/>
+      </w:pPr>
+    </w:lvl>
+    <w:lvl w:ilvl="4" w:tplc="04090019" w:tentative="1">
+      <w:start w:val="1"/>
+      <w:numFmt w:val="lowerLetter"/>
+      <w:lvlText w:val="%5."/>
+      <w:lvlJc w:val="left"/>
+      <w:pPr>
+        <w:ind w:left="4320" w:hanging="360"/>
+      </w:pPr>
+    </w:lvl>
+    <w:lvl w:ilvl="5" w:tplc="0409001B" w:tentative="1">
+      <w:start w:val="1"/>
+      <w:numFmt w:val="lowerRoman"/>
+      <w:lvlText w:val="%6."/>
+      <w:lvlJc w:val="right"/>
+      <w:pPr>
+        <w:ind w:left="5040" w:hanging="180"/>
+      </w:pPr>
+    </w:lvl>
+    <w:lvl w:ilvl="6" w:tplc="0409000F" w:tentative="1">
+      <w:start w:val="1"/>
+      <w:numFmt w:val="decimal"/>
+      <w:lvlText w:val="%7."/>
+      <w:lvlJc w:val="left"/>
+      <w:pPr>
+        <w:ind w:left="5760" w:hanging="360"/>
+      </w:pPr>
+    </w:lvl>
+    <w:lvl w:ilvl="7" w:tplc="04090019" w:tentative="1">
+      <w:start w:val="1"/>
+      <w:numFmt w:val="lowerLetter"/>
+      <w:lvlText w:val="%8."/>
+      <w:lvlJc w:val="left"/>
+      <w:pPr>
+        <w:ind w:left="6480" w:hanging="360"/>
+      </w:pPr>
+    </w:lvl>
+    <w:lvl w:ilvl="8" w:tplc="0409001B" w:tentative="1">
+      <w:start w:val="1"/>
+      <w:numFmt w:val="lowerRoman"/>
+      <w:lvlText w:val="%9."/>
+      <w:lvlJc w:val="right"/>
+      <w:pPr>
+        <w:ind w:left="7200" w:hanging="180"/>
+      </w:pPr>
+    </w:lvl>
+  </w:abstractNum>
+  <w:abstractNum w:abstractNumId="4">
     <w:nsid w:val="36BF7426"/>
     <w:multiLevelType w:val="hybridMultilevel"/>
     <w:tmpl w:val="56962518"/>
@@ -22418,7 +24365,7 @@
       </w:rPr>
     </w:lvl>
   </w:abstractNum>
-  <w:abstractNum w:abstractNumId="4" w15:restartNumberingAfterBreak="0">
+  <w:abstractNum w:abstractNumId="5">
     <w:nsid w:val="39C61FA1"/>
     <w:multiLevelType w:val="hybridMultilevel"/>
     <w:tmpl w:val="F8686BF2"/>
@@ -22507,7 +24454,7 @@
       </w:pPr>
     </w:lvl>
   </w:abstractNum>
-  <w:abstractNum w:abstractNumId="5" w15:restartNumberingAfterBreak="0">
+  <w:abstractNum w:abstractNumId="6">
     <w:nsid w:val="495B67ED"/>
     <w:multiLevelType w:val="hybridMultilevel"/>
     <w:tmpl w:val="28AE1F6C"/>
@@ -22596,7 +24543,7 @@
       </w:pPr>
     </w:lvl>
   </w:abstractNum>
-  <w:abstractNum w:abstractNumId="6" w15:restartNumberingAfterBreak="0">
+  <w:abstractNum w:abstractNumId="7">
     <w:nsid w:val="6BF268E1"/>
     <w:multiLevelType w:val="hybridMultilevel"/>
     <w:tmpl w:val="999EACC4"/>
@@ -22709,7 +24656,7 @@
       </w:rPr>
     </w:lvl>
   </w:abstractNum>
-  <w:abstractNum w:abstractNumId="7" w15:restartNumberingAfterBreak="0">
+  <w:abstractNum w:abstractNumId="8">
     <w:nsid w:val="6F573278"/>
     <w:multiLevelType w:val="hybridMultilevel"/>
     <w:tmpl w:val="DE28202E"/>
@@ -22798,7 +24745,7 @@
       </w:pPr>
     </w:lvl>
   </w:abstractNum>
-  <w:abstractNum w:abstractNumId="8" w15:restartNumberingAfterBreak="0">
+  <w:abstractNum w:abstractNumId="9">
     <w:nsid w:val="7DBA15E0"/>
     <w:multiLevelType w:val="hybridMultilevel"/>
     <w:tmpl w:val="F8686BF2"/>
@@ -22891,34 +24838,37 @@
     <w:abstractNumId w:val="2"/>
   </w:num>
   <w:num w:numId="2">
-    <w:abstractNumId w:val="4"/>
+    <w:abstractNumId w:val="5"/>
   </w:num>
   <w:num w:numId="3">
     <w:abstractNumId w:val="1"/>
   </w:num>
   <w:num w:numId="4">
-    <w:abstractNumId w:val="3"/>
+    <w:abstractNumId w:val="4"/>
   </w:num>
   <w:num w:numId="5">
-    <w:abstractNumId w:val="6"/>
+    <w:abstractNumId w:val="7"/>
   </w:num>
   <w:num w:numId="6">
-    <w:abstractNumId w:val="8"/>
+    <w:abstractNumId w:val="9"/>
   </w:num>
   <w:num w:numId="7">
     <w:abstractNumId w:val="0"/>
   </w:num>
   <w:num w:numId="8">
-    <w:abstractNumId w:val="5"/>
+    <w:abstractNumId w:val="6"/>
   </w:num>
   <w:num w:numId="9">
-    <w:abstractNumId w:val="7"/>
+    <w:abstractNumId w:val="8"/>
+  </w:num>
+  <w:num w:numId="10">
+    <w:abstractNumId w:val="3"/>
   </w:num>
 </w:numbering>
 </file>
 
 <file path=word/styles.xml><?xml version="1.0" encoding="utf-8"?>
-<w:styles xmlns:mc="http://schemas.openxmlformats.org/markup-compatibility/2006" xmlns:r="http://schemas.openxmlformats.org/officeDocument/2006/relationships" xmlns:w="http://schemas.openxmlformats.org/wordprocessingml/2006/main" xmlns:w14="http://schemas.microsoft.com/office/word/2010/wordml" xmlns:w15="http://schemas.microsoft.com/office/word/2012/wordml" xmlns:w16se="http://schemas.microsoft.com/office/word/2015/wordml/symex" mc:Ignorable="w14 w15 w16se">
+<w:styles xmlns:r="http://schemas.openxmlformats.org/officeDocument/2006/relationships" xmlns:w="http://schemas.openxmlformats.org/wordprocessingml/2006/main">
   <w:docDefaults>
     <w:rPrDefault>
       <w:rPr>
@@ -22934,398 +24884,162 @@
       </w:pPr>
     </w:pPrDefault>
   </w:docDefaults>
-  <w:latentStyles w:defLockedState="0" w:defUIPriority="99" w:defSemiHidden="0" w:defUnhideWhenUsed="0" w:defQFormat="0" w:count="374">
-    <w:lsdException w:name="Normal" w:uiPriority="0" w:qFormat="1"/>
-    <w:lsdException w:name="heading 1" w:uiPriority="9" w:qFormat="1"/>
-    <w:lsdException w:name="heading 2" w:semiHidden="1" w:uiPriority="9" w:unhideWhenUsed="1" w:qFormat="1"/>
-    <w:lsdException w:name="heading 3" w:semiHidden="1" w:uiPriority="9" w:unhideWhenUsed="1" w:qFormat="1"/>
-    <w:lsdException w:name="heading 4" w:semiHidden="1" w:uiPriority="9" w:unhideWhenUsed="1" w:qFormat="1"/>
-    <w:lsdException w:name="heading 5" w:semiHidden="1" w:uiPriority="9" w:unhideWhenUsed="1" w:qFormat="1"/>
-    <w:lsdException w:name="heading 6" w:semiHidden="1" w:uiPriority="9" w:unhideWhenUsed="1" w:qFormat="1"/>
-    <w:lsdException w:name="heading 7" w:semiHidden="1" w:uiPriority="9" w:unhideWhenUsed="1" w:qFormat="1"/>
-    <w:lsdException w:name="heading 8" w:semiHidden="1" w:uiPriority="9" w:unhideWhenUsed="1" w:qFormat="1"/>
-    <w:lsdException w:name="heading 9" w:semiHidden="1" w:uiPriority="9" w:unhideWhenUsed="1" w:qFormat="1"/>
-    <w:lsdException w:name="index 1" w:semiHidden="1" w:unhideWhenUsed="1"/>
-    <w:lsdException w:name="index 2" w:semiHidden="1" w:unhideWhenUsed="1"/>
-    <w:lsdException w:name="index 3" w:semiHidden="1" w:unhideWhenUsed="1"/>
-    <w:lsdException w:name="index 4" w:semiHidden="1" w:unhideWhenUsed="1"/>
-    <w:lsdException w:name="index 5" w:semiHidden="1" w:unhideWhenUsed="1"/>
-    <w:lsdException w:name="index 6" w:semiHidden="1" w:unhideWhenUsed="1"/>
-    <w:lsdException w:name="index 7" w:semiHidden="1" w:unhideWhenUsed="1"/>
-    <w:lsdException w:name="index 8" w:semiHidden="1" w:unhideWhenUsed="1"/>
-    <w:lsdException w:name="index 9" w:semiHidden="1" w:unhideWhenUsed="1"/>
-    <w:lsdException w:name="toc 1" w:semiHidden="1" w:uiPriority="39" w:unhideWhenUsed="1"/>
-    <w:lsdException w:name="toc 2" w:semiHidden="1" w:uiPriority="39" w:unhideWhenUsed="1"/>
-    <w:lsdException w:name="toc 3" w:semiHidden="1" w:uiPriority="39" w:unhideWhenUsed="1"/>
-    <w:lsdException w:name="toc 4" w:semiHidden="1" w:uiPriority="39" w:unhideWhenUsed="1"/>
-    <w:lsdException w:name="toc 5" w:semiHidden="1" w:uiPriority="39" w:unhideWhenUsed="1"/>
-    <w:lsdException w:name="toc 6" w:semiHidden="1" w:uiPriority="39" w:unhideWhenUsed="1"/>
-    <w:lsdException w:name="toc 7" w:semiHidden="1" w:uiPriority="39" w:unhideWhenUsed="1"/>
-    <w:lsdException w:name="toc 8" w:semiHidden="1" w:uiPriority="39" w:unhideWhenUsed="1"/>
-    <w:lsdException w:name="toc 9" w:semiHidden="1" w:uiPriority="39" w:unhideWhenUsed="1"/>
-    <w:lsdException w:name="Normal Indent" w:semiHidden="1" w:unhideWhenUsed="1"/>
-    <w:lsdException w:name="footnote text" w:semiHidden="1" w:unhideWhenUsed="1"/>
-    <w:lsdException w:name="annotation text" w:semiHidden="1" w:unhideWhenUsed="1"/>
-    <w:lsdException w:name="header" w:semiHidden="1" w:unhideWhenUsed="1"/>
-    <w:lsdException w:name="footer" w:semiHidden="1" w:unhideWhenUsed="1"/>
-    <w:lsdException w:name="index heading" w:semiHidden="1" w:unhideWhenUsed="1"/>
-    <w:lsdException w:name="caption" w:semiHidden="1" w:uiPriority="35" w:unhideWhenUsed="1" w:qFormat="1"/>
-    <w:lsdException w:name="table of figures" w:semiHidden="1" w:unhideWhenUsed="1"/>
-    <w:lsdException w:name="envelope address" w:semiHidden="1" w:unhideWhenUsed="1"/>
-    <w:lsdException w:name="envelope return" w:semiHidden="1" w:unhideWhenUsed="1"/>
-    <w:lsdException w:name="footnote reference" w:semiHidden="1" w:unhideWhenUsed="1"/>
-    <w:lsdException w:name="annotation reference" w:semiHidden="1" w:unhideWhenUsed="1"/>
-    <w:lsdException w:name="line number" w:semiHidden="1" w:unhideWhenUsed="1"/>
-    <w:lsdException w:name="page number" w:semiHidden="1" w:unhideWhenUsed="1"/>
-    <w:lsdException w:name="endnote reference" w:semiHidden="1" w:unhideWhenUsed="1"/>
-    <w:lsdException w:name="endnote text" w:semiHidden="1" w:unhideWhenUsed="1"/>
-    <w:lsdException w:name="table of authorities" w:semiHidden="1" w:unhideWhenUsed="1"/>
-    <w:lsdException w:name="macro" w:semiHidden="1" w:unhideWhenUsed="1"/>
-    <w:lsdException w:name="toa heading" w:semiHidden="1" w:unhideWhenUsed="1"/>
-    <w:lsdException w:name="List" w:semiHidden="1" w:unhideWhenUsed="1"/>
-    <w:lsdException w:name="List Bullet" w:semiHidden="1" w:unhideWhenUsed="1"/>
-    <w:lsdException w:name="List Number" w:semiHidden="1" w:unhideWhenUsed="1"/>
-    <w:lsdException w:name="List 2" w:semiHidden="1" w:unhideWhenUsed="1"/>
-    <w:lsdException w:name="List 3" w:semiHidden="1" w:unhideWhenUsed="1"/>
-    <w:lsdException w:name="List 4" w:semiHidden="1" w:unhideWhenUsed="1"/>
-    <w:lsdException w:name="List 5" w:semiHidden="1" w:unhideWhenUsed="1"/>
-    <w:lsdException w:name="List Bullet 2" w:semiHidden="1" w:unhideWhenUsed="1"/>
-    <w:lsdException w:name="List Bullet 3" w:semiHidden="1" w:unhideWhenUsed="1"/>
-    <w:lsdException w:name="List Bullet 4" w:semiHidden="1" w:unhideWhenUsed="1"/>
-    <w:lsdException w:name="List Bullet 5" w:semiHidden="1" w:unhideWhenUsed="1"/>
-    <w:lsdException w:name="List Number 2" w:semiHidden="1" w:unhideWhenUsed="1"/>
-    <w:lsdException w:name="List Number 3" w:semiHidden="1" w:unhideWhenUsed="1"/>
-    <w:lsdException w:name="List Number 4" w:semiHidden="1" w:unhideWhenUsed="1"/>
-    <w:lsdException w:name="List Number 5" w:semiHidden="1" w:unhideWhenUsed="1"/>
-    <w:lsdException w:name="Title" w:uiPriority="10" w:qFormat="1"/>
-    <w:lsdException w:name="Closing" w:semiHidden="1" w:unhideWhenUsed="1"/>
-    <w:lsdException w:name="Signature" w:semiHidden="1" w:unhideWhenUsed="1"/>
-    <w:lsdException w:name="Default Paragraph Font" w:semiHidden="1" w:uiPriority="1" w:unhideWhenUsed="1"/>
-    <w:lsdException w:name="Body Text" w:semiHidden="1" w:unhideWhenUsed="1"/>
-    <w:lsdException w:name="Body Text Indent" w:semiHidden="1" w:unhideWhenUsed="1"/>
-    <w:lsdException w:name="List Continue" w:semiHidden="1" w:unhideWhenUsed="1"/>
-    <w:lsdException w:name="List Continue 2" w:semiHidden="1" w:unhideWhenUsed="1"/>
-    <w:lsdException w:name="List Continue 3" w:semiHidden="1" w:unhideWhenUsed="1"/>
-    <w:lsdException w:name="List Continue 4" w:semiHidden="1" w:unhideWhenUsed="1"/>
-    <w:lsdException w:name="List Continue 5" w:semiHidden="1" w:unhideWhenUsed="1"/>
-    <w:lsdException w:name="Message Header" w:semiHidden="1" w:unhideWhenUsed="1"/>
-    <w:lsdException w:name="Subtitle" w:uiPriority="11" w:qFormat="1"/>
-    <w:lsdException w:name="Salutation" w:semiHidden="1" w:unhideWhenUsed="1"/>
-    <w:lsdException w:name="Date" w:semiHidden="1" w:unhideWhenUsed="1"/>
-    <w:lsdException w:name="Body Text First Indent" w:semiHidden="1" w:unhideWhenUsed="1"/>
-    <w:lsdException w:name="Body Text First Indent 2" w:semiHidden="1" w:unhideWhenUsed="1"/>
-    <w:lsdException w:name="Note Heading" w:semiHidden="1" w:unhideWhenUsed="1"/>
-    <w:lsdException w:name="Body Text 2" w:semiHidden="1" w:unhideWhenUsed="1"/>
-    <w:lsdException w:name="Body Text 3" w:semiHidden="1" w:unhideWhenUsed="1"/>
-    <w:lsdException w:name="Body Text Indent 2" w:semiHidden="1" w:unhideWhenUsed="1"/>
-    <w:lsdException w:name="Body Text Indent 3" w:semiHidden="1" w:unhideWhenUsed="1"/>
-    <w:lsdException w:name="Block Text" w:semiHidden="1" w:unhideWhenUsed="1"/>
-    <w:lsdException w:name="Hyperlink" w:semiHidden="1" w:unhideWhenUsed="1"/>
-    <w:lsdException w:name="FollowedHyperlink" w:semiHidden="1" w:unhideWhenUsed="1"/>
-    <w:lsdException w:name="Strong" w:uiPriority="22" w:qFormat="1"/>
-    <w:lsdException w:name="Emphasis" w:uiPriority="20" w:qFormat="1"/>
-    <w:lsdException w:name="Document Map" w:semiHidden="1" w:unhideWhenUsed="1"/>
-    <w:lsdException w:name="Plain Text" w:semiHidden="1" w:unhideWhenUsed="1"/>
-    <w:lsdException w:name="E-mail Signature" w:semiHidden="1" w:unhideWhenUsed="1"/>
-    <w:lsdException w:name="HTML Top of Form" w:semiHidden="1" w:unhideWhenUsed="1"/>
-    <w:lsdException w:name="HTML Bottom of Form" w:semiHidden="1" w:unhideWhenUsed="1"/>
-    <w:lsdException w:name="Normal (Web)" w:semiHidden="1" w:unhideWhenUsed="1"/>
-    <w:lsdException w:name="HTML Acronym" w:semiHidden="1" w:unhideWhenUsed="1"/>
-    <w:lsdException w:name="HTML Address" w:semiHidden="1" w:unhideWhenUsed="1"/>
-    <w:lsdException w:name="HTML Cite" w:semiHidden="1" w:unhideWhenUsed="1"/>
-    <w:lsdException w:name="HTML Code" w:semiHidden="1" w:unhideWhenUsed="1"/>
-    <w:lsdException w:name="HTML Definition" w:semiHidden="1" w:unhideWhenUsed="1"/>
-    <w:lsdException w:name="HTML Keyboard" w:semiHidden="1" w:unhideWhenUsed="1"/>
-    <w:lsdException w:name="HTML Preformatted" w:semiHidden="1" w:unhideWhenUsed="1"/>
-    <w:lsdException w:name="HTML Sample" w:semiHidden="1" w:unhideWhenUsed="1"/>
-    <w:lsdException w:name="HTML Typewriter" w:semiHidden="1" w:unhideWhenUsed="1"/>
-    <w:lsdException w:name="HTML Variable" w:semiHidden="1" w:unhideWhenUsed="1"/>
-    <w:lsdException w:name="Normal Table" w:semiHidden="1" w:unhideWhenUsed="1"/>
-    <w:lsdException w:name="annotation subject" w:semiHidden="1" w:unhideWhenUsed="1"/>
-    <w:lsdException w:name="No List" w:semiHidden="1" w:unhideWhenUsed="1"/>
-    <w:lsdException w:name="Outline List 1" w:semiHidden="1" w:unhideWhenUsed="1"/>
-    <w:lsdException w:name="Outline List 2" w:semiHidden="1" w:unhideWhenUsed="1"/>
-    <w:lsdException w:name="Outline List 3" w:semiHidden="1" w:unhideWhenUsed="1"/>
-    <w:lsdException w:name="Table Simple 1" w:semiHidden="1" w:unhideWhenUsed="1"/>
-    <w:lsdException w:name="Table Simple 2" w:semiHidden="1" w:unhideWhenUsed="1"/>
-    <w:lsdException w:name="Table Simple 3" w:semiHidden="1" w:unhideWhenUsed="1"/>
-    <w:lsdException w:name="Table Classic 1" w:semiHidden="1" w:unhideWhenUsed="1"/>
-    <w:lsdException w:name="Table Classic 2" w:semiHidden="1" w:unhideWhenUsed="1"/>
-    <w:lsdException w:name="Table Classic 3" w:semiHidden="1" w:unhideWhenUsed="1"/>
-    <w:lsdException w:name="Table Classic 4" w:semiHidden="1" w:unhideWhenUsed="1"/>
-    <w:lsdException w:name="Table Colorful 1" w:semiHidden="1" w:unhideWhenUsed="1"/>
-    <w:lsdException w:name="Table Colorful 2" w:semiHidden="1" w:unhideWhenUsed="1"/>
-    <w:lsdException w:name="Table Colorful 3" w:semiHidden="1" w:unhideWhenUsed="1"/>
-    <w:lsdException w:name="Table Columns 1" w:semiHidden="1" w:unhideWhenUsed="1"/>
-    <w:lsdException w:name="Table Columns 2" w:semiHidden="1" w:unhideWhenUsed="1"/>
-    <w:lsdException w:name="Table Columns 3" w:semiHidden="1" w:unhideWhenUsed="1"/>
-    <w:lsdException w:name="Table Columns 4" w:semiHidden="1" w:unhideWhenUsed="1"/>
-    <w:lsdException w:name="Table Columns 5" w:semiHidden="1" w:unhideWhenUsed="1"/>
-    <w:lsdException w:name="Table Grid 1" w:semiHidden="1" w:unhideWhenUsed="1"/>
-    <w:lsdException w:name="Table Grid 2" w:semiHidden="1" w:unhideWhenUsed="1"/>
-    <w:lsdException w:name="Table Grid 3" w:semiHidden="1" w:unhideWhenUsed="1"/>
-    <w:lsdException w:name="Table Grid 4" w:semiHidden="1" w:unhideWhenUsed="1"/>
-    <w:lsdException w:name="Table Grid 5" w:semiHidden="1" w:unhideWhenUsed="1"/>
-    <w:lsdException w:name="Table Grid 6" w:semiHidden="1" w:unhideWhenUsed="1"/>
-    <w:lsdException w:name="Table Grid 7" w:semiHidden="1" w:unhideWhenUsed="1"/>
-    <w:lsdException w:name="Table Grid 8" w:semiHidden="1" w:unhideWhenUsed="1"/>
-    <w:lsdException w:name="Table List 1" w:semiHidden="1" w:unhideWhenUsed="1"/>
-    <w:lsdException w:name="Table List 2" w:semiHidden="1" w:unhideWhenUsed="1"/>
-    <w:lsdException w:name="Table List 3" w:semiHidden="1" w:unhideWhenUsed="1"/>
-    <w:lsdException w:name="Table List 4" w:semiHidden="1" w:unhideWhenUsed="1"/>
-    <w:lsdException w:name="Table List 5" w:semiHidden="1" w:unhideWhenUsed="1"/>
-    <w:lsdException w:name="Table List 6" w:semiHidden="1" w:unhideWhenUsed="1"/>
-    <w:lsdException w:name="Table List 7" w:semiHidden="1" w:unhideWhenUsed="1"/>
-    <w:lsdException w:name="Table List 8" w:semiHidden="1" w:unhideWhenUsed="1"/>
-    <w:lsdException w:name="Table 3D effects 1" w:semiHidden="1" w:unhideWhenUsed="1"/>
-    <w:lsdException w:name="Table 3D effects 2" w:semiHidden="1" w:unhideWhenUsed="1"/>
-    <w:lsdException w:name="Table 3D effects 3" w:semiHidden="1" w:unhideWhenUsed="1"/>
-    <w:lsdException w:name="Table Contemporary" w:semiHidden="1" w:unhideWhenUsed="1"/>
-    <w:lsdException w:name="Table Elegant" w:semiHidden="1" w:unhideWhenUsed="1"/>
-    <w:lsdException w:name="Table Professional" w:semiHidden="1" w:unhideWhenUsed="1"/>
-    <w:lsdException w:name="Table Subtle 1" w:semiHidden="1" w:unhideWhenUsed="1"/>
-    <w:lsdException w:name="Table Subtle 2" w:semiHidden="1" w:unhideWhenUsed="1"/>
-    <w:lsdException w:name="Table Web 1" w:semiHidden="1" w:unhideWhenUsed="1"/>
-    <w:lsdException w:name="Table Web 2" w:semiHidden="1" w:unhideWhenUsed="1"/>
-    <w:lsdException w:name="Table Web 3" w:semiHidden="1" w:unhideWhenUsed="1"/>
-    <w:lsdException w:name="Balloon Text" w:semiHidden="1" w:unhideWhenUsed="1"/>
-    <w:lsdException w:name="Table Grid" w:uiPriority="59"/>
-    <w:lsdException w:name="Table Theme" w:semiHidden="1" w:unhideWhenUsed="1"/>
-    <w:lsdException w:name="Placeholder Text" w:semiHidden="1"/>
-    <w:lsdException w:name="No Spacing" w:uiPriority="1" w:qFormat="1"/>
-    <w:lsdException w:name="Light Shading" w:uiPriority="60"/>
-    <w:lsdException w:name="Light List" w:uiPriority="61"/>
-    <w:lsdException w:name="Light Grid" w:uiPriority="62"/>
-    <w:lsdException w:name="Medium Shading 1" w:uiPriority="63"/>
-    <w:lsdException w:name="Medium Shading 2" w:uiPriority="64"/>
-    <w:lsdException w:name="Medium List 1" w:uiPriority="65"/>
-    <w:lsdException w:name="Medium List 2" w:uiPriority="66"/>
-    <w:lsdException w:name="Medium Grid 1" w:uiPriority="67"/>
-    <w:lsdException w:name="Medium Grid 2" w:uiPriority="68"/>
-    <w:lsdException w:name="Medium Grid 3" w:uiPriority="69"/>
-    <w:lsdException w:name="Dark List" w:uiPriority="70"/>
-    <w:lsdException w:name="Colorful Shading" w:uiPriority="71"/>
-    <w:lsdException w:name="Colorful List" w:uiPriority="72"/>
-    <w:lsdException w:name="Colorful Grid" w:uiPriority="73"/>
-    <w:lsdException w:name="Light Shading Accent 1" w:uiPriority="60"/>
-    <w:lsdException w:name="Light List Accent 1" w:uiPriority="61"/>
-    <w:lsdException w:name="Light Grid Accent 1" w:uiPriority="62"/>
-    <w:lsdException w:name="Medium Shading 1 Accent 1" w:uiPriority="63"/>
-    <w:lsdException w:name="Medium Shading 2 Accent 1" w:uiPriority="64"/>
-    <w:lsdException w:name="Medium List 1 Accent 1" w:uiPriority="65"/>
-    <w:lsdException w:name="Revision" w:semiHidden="1"/>
-    <w:lsdException w:name="List Paragraph" w:uiPriority="34" w:qFormat="1"/>
-    <w:lsdException w:name="Quote" w:uiPriority="29" w:qFormat="1"/>
-    <w:lsdException w:name="Intense Quote" w:uiPriority="30" w:qFormat="1"/>
-    <w:lsdException w:name="Medium List 2 Accent 1" w:uiPriority="66"/>
-    <w:lsdException w:name="Medium Grid 1 Accent 1" w:uiPriority="67"/>
-    <w:lsdException w:name="Medium Grid 2 Accent 1" w:uiPriority="68"/>
-    <w:lsdException w:name="Medium Grid 3 Accent 1" w:uiPriority="69"/>
-    <w:lsdException w:name="Dark List Accent 1" w:uiPriority="70"/>
-    <w:lsdException w:name="Colorful Shading Accent 1" w:uiPriority="71"/>
-    <w:lsdException w:name="Colorful List Accent 1" w:uiPriority="72"/>
-    <w:lsdException w:name="Colorful Grid Accent 1" w:uiPriority="73"/>
-    <w:lsdException w:name="Light Shading Accent 2" w:uiPriority="60"/>
-    <w:lsdException w:name="Light List Accent 2" w:uiPriority="61"/>
-    <w:lsdException w:name="Light Grid Accent 2" w:uiPriority="62"/>
-    <w:lsdException w:name="Medium Shading 1 Accent 2" w:uiPriority="63"/>
-    <w:lsdException w:name="Medium Shading 2 Accent 2" w:uiPriority="64"/>
-    <w:lsdException w:name="Medium List 1 Accent 2" w:uiPriority="65"/>
-    <w:lsdException w:name="Medium List 2 Accent 2" w:uiPriority="66"/>
-    <w:lsdException w:name="Medium Grid 1 Accent 2" w:uiPriority="67"/>
-    <w:lsdException w:name="Medium Grid 2 Accent 2" w:uiPriority="68"/>
-    <w:lsdException w:name="Medium Grid 3 Accent 2" w:uiPriority="69"/>
-    <w:lsdException w:name="Dark List Accent 2" w:uiPriority="70"/>
-    <w:lsdException w:name="Colorful Shading Accent 2" w:uiPriority="71"/>
-    <w:lsdException w:name="Colorful List Accent 2" w:uiPriority="72"/>
-    <w:lsdException w:name="Colorful Grid Accent 2" w:uiPriority="73"/>
-    <w:lsdException w:name="Light Shading Accent 3" w:uiPriority="60"/>
-    <w:lsdException w:name="Light List Accent 3" w:uiPriority="61"/>
-    <w:lsdException w:name="Light Grid Accent 3" w:uiPriority="62"/>
-    <w:lsdException w:name="Medium Shading 1 Accent 3" w:uiPriority="63"/>
-    <w:lsdException w:name="Medium Shading 2 Accent 3" w:uiPriority="64"/>
-    <w:lsdException w:name="Medium List 1 Accent 3" w:uiPriority="65"/>
-    <w:lsdException w:name="Medium List 2 Accent 3" w:uiPriority="66"/>
-    <w:lsdException w:name="Medium Grid 1 Accent 3" w:uiPriority="67"/>
-    <w:lsdException w:name="Medium Grid 2 Accent 3" w:uiPriority="68"/>
-    <w:lsdException w:name="Medium Grid 3 Accent 3" w:uiPriority="69"/>
-    <w:lsdException w:name="Dark List Accent 3" w:uiPriority="70"/>
-    <w:lsdException w:name="Colorful Shading Accent 3" w:uiPriority="71"/>
-    <w:lsdException w:name="Colorful List Accent 3" w:uiPriority="72"/>
-    <w:lsdException w:name="Colorful Grid Accent 3" w:uiPriority="73"/>
-    <w:lsdException w:name="Light Shading Accent 4" w:uiPriority="60"/>
-    <w:lsdException w:name="Light List Accent 4" w:uiPriority="61"/>
-    <w:lsdException w:name="Light Grid Accent 4" w:uiPriority="62"/>
-    <w:lsdException w:name="Medium Shading 1 Accent 4" w:uiPriority="63"/>
-    <w:lsdException w:name="Medium Shading 2 Accent 4" w:uiPriority="64"/>
-    <w:lsdException w:name="Medium List 1 Accent 4" w:uiPriority="65"/>
-    <w:lsdException w:name="Medium List 2 Accent 4" w:uiPriority="66"/>
-    <w:lsdException w:name="Medium Grid 1 Accent 4" w:uiPriority="67"/>
-    <w:lsdException w:name="Medium Grid 2 Accent 4" w:uiPriority="68"/>
-    <w:lsdException w:name="Medium Grid 3 Accent 4" w:uiPriority="69"/>
-    <w:lsdException w:name="Dark List Accent 4" w:uiPriority="70"/>
-    <w:lsdException w:name="Colorful Shading Accent 4" w:uiPriority="71"/>
-    <w:lsdException w:name="Colorful List Accent 4" w:uiPriority="72"/>
-    <w:lsdException w:name="Colorful Grid Accent 4" w:uiPriority="73"/>
-    <w:lsdException w:name="Light Shading Accent 5" w:uiPriority="60"/>
-    <w:lsdException w:name="Light List Accent 5" w:uiPriority="61"/>
-    <w:lsdException w:name="Light Grid Accent 5" w:uiPriority="62"/>
-    <w:lsdException w:name="Medium Shading 1 Accent 5" w:uiPriority="63"/>
-    <w:lsdException w:name="Medium Shading 2 Accent 5" w:uiPriority="64"/>
-    <w:lsdException w:name="Medium List 1 Accent 5" w:uiPriority="65"/>
-    <w:lsdException w:name="Medium List 2 Accent 5" w:uiPriority="66"/>
-    <w:lsdException w:name="Medium Grid 1 Accent 5" w:uiPriority="67"/>
-    <w:lsdException w:name="Medium Grid 2 Accent 5" w:uiPriority="68"/>
-    <w:lsdException w:name="Medium Grid 3 Accent 5" w:uiPriority="69"/>
-    <w:lsdException w:name="Dark List Accent 5" w:uiPriority="70"/>
-    <w:lsdException w:name="Colorful Shading Accent 5" w:uiPriority="71"/>
-    <w:lsdException w:name="Colorful List Accent 5" w:uiPriority="72"/>
-    <w:lsdException w:name="Colorful Grid Accent 5" w:uiPriority="73"/>
-    <w:lsdException w:name="Light Shading Accent 6" w:uiPriority="60"/>
-    <w:lsdException w:name="Light List Accent 6" w:uiPriority="61"/>
-    <w:lsdException w:name="Light Grid Accent 6" w:uiPriority="62"/>
-    <w:lsdException w:name="Medium Shading 1 Accent 6" w:uiPriority="63"/>
-    <w:lsdException w:name="Medium Shading 2 Accent 6" w:uiPriority="64"/>
-    <w:lsdException w:name="Medium List 1 Accent 6" w:uiPriority="65"/>
-    <w:lsdException w:name="Medium List 2 Accent 6" w:uiPriority="66"/>
-    <w:lsdException w:name="Medium Grid 1 Accent 6" w:uiPriority="67"/>
-    <w:lsdException w:name="Medium Grid 2 Accent 6" w:uiPriority="68"/>
-    <w:lsdException w:name="Medium Grid 3 Accent 6" w:uiPriority="69"/>
-    <w:lsdException w:name="Dark List Accent 6" w:uiPriority="70"/>
-    <w:lsdException w:name="Colorful Shading Accent 6" w:uiPriority="71"/>
-    <w:lsdException w:name="Colorful List Accent 6" w:uiPriority="72"/>
-    <w:lsdException w:name="Colorful Grid Accent 6" w:uiPriority="73"/>
-    <w:lsdException w:name="Subtle Emphasis" w:uiPriority="19" w:qFormat="1"/>
-    <w:lsdException w:name="Intense Emphasis" w:uiPriority="21" w:qFormat="1"/>
-    <w:lsdException w:name="Subtle Reference" w:uiPriority="31" w:qFormat="1"/>
-    <w:lsdException w:name="Intense Reference" w:uiPriority="32" w:qFormat="1"/>
-    <w:lsdException w:name="Book Title" w:uiPriority="33" w:qFormat="1"/>
-    <w:lsdException w:name="Bibliography" w:semiHidden="1" w:uiPriority="37" w:unhideWhenUsed="1"/>
-    <w:lsdException w:name="TOC Heading" w:semiHidden="1" w:uiPriority="39" w:unhideWhenUsed="1" w:qFormat="1"/>
-    <w:lsdException w:name="Plain Table 1" w:uiPriority="41"/>
-    <w:lsdException w:name="Plain Table 2" w:uiPriority="42"/>
-    <w:lsdException w:name="Plain Table 3" w:uiPriority="43"/>
-    <w:lsdException w:name="Plain Table 4" w:uiPriority="44"/>
-    <w:lsdException w:name="Plain Table 5" w:uiPriority="45"/>
-    <w:lsdException w:name="Grid Table Light" w:uiPriority="40"/>
-    <w:lsdException w:name="Grid Table 1 Light" w:uiPriority="46"/>
-    <w:lsdException w:name="Grid Table 2" w:uiPriority="47"/>
-    <w:lsdException w:name="Grid Table 3" w:uiPriority="48"/>
-    <w:lsdException w:name="Grid Table 4" w:uiPriority="49"/>
-    <w:lsdException w:name="Grid Table 5 Dark" w:uiPriority="50"/>
-    <w:lsdException w:name="Grid Table 6 Colorful" w:uiPriority="51"/>
-    <w:lsdException w:name="Grid Table 7 Colorful" w:uiPriority="52"/>
-    <w:lsdException w:name="Grid Table 1 Light Accent 1" w:uiPriority="46"/>
-    <w:lsdException w:name="Grid Table 2 Accent 1" w:uiPriority="47"/>
-    <w:lsdException w:name="Grid Table 3 Accent 1" w:uiPriority="48"/>
-    <w:lsdException w:name="Grid Table 4 Accent 1" w:uiPriority="49"/>
-    <w:lsdException w:name="Grid Table 5 Dark Accent 1" w:uiPriority="50"/>
-    <w:lsdException w:name="Grid Table 6 Colorful Accent 1" w:uiPriority="51"/>
-    <w:lsdException w:name="Grid Table 7 Colorful Accent 1" w:uiPriority="52"/>
-    <w:lsdException w:name="Grid Table 1 Light Accent 2" w:uiPriority="46"/>
-    <w:lsdException w:name="Grid Table 2 Accent 2" w:uiPriority="47"/>
-    <w:lsdException w:name="Grid Table 3 Accent 2" w:uiPriority="48"/>
-    <w:lsdException w:name="Grid Table 4 Accent 2" w:uiPriority="49"/>
-    <w:lsdException w:name="Grid Table 5 Dark Accent 2" w:uiPriority="50"/>
-    <w:lsdException w:name="Grid Table 6 Colorful Accent 2" w:uiPriority="51"/>
-    <w:lsdException w:name="Grid Table 7 Colorful Accent 2" w:uiPriority="52"/>
-    <w:lsdException w:name="Grid Table 1 Light Accent 3" w:uiPriority="46"/>
-    <w:lsdException w:name="Grid Table 2 Accent 3" w:uiPriority="47"/>
-    <w:lsdException w:name="Grid Table 3 Accent 3" w:uiPriority="48"/>
-    <w:lsdException w:name="Grid Table 4 Accent 3" w:uiPriority="49"/>
-    <w:lsdException w:name="Grid Table 5 Dark Accent 3" w:uiPriority="50"/>
-    <w:lsdException w:name="Grid Table 6 Colorful Accent 3" w:uiPriority="51"/>
-    <w:lsdException w:name="Grid Table 7 Colorful Accent 3" w:uiPriority="52"/>
-    <w:lsdException w:name="Grid Table 1 Light Accent 4" w:uiPriority="46"/>
-    <w:lsdException w:name="Grid Table 2 Accent 4" w:uiPriority="47"/>
-    <w:lsdException w:name="Grid Table 3 Accent 4" w:uiPriority="48"/>
-    <w:lsdException w:name="Grid Table 4 Accent 4" w:uiPriority="49"/>
-    <w:lsdException w:name="Grid Table 5 Dark Accent 4" w:uiPriority="50"/>
-    <w:lsdException w:name="Grid Table 6 Colorful Accent 4" w:uiPriority="51"/>
-    <w:lsdException w:name="Grid Table 7 Colorful Accent 4" w:uiPriority="52"/>
-    <w:lsdException w:name="Grid Table 1 Light Accent 5" w:uiPriority="46"/>
-    <w:lsdException w:name="Grid Table 2 Accent 5" w:uiPriority="47"/>
-    <w:lsdException w:name="Grid Table 3 Accent 5" w:uiPriority="48"/>
-    <w:lsdException w:name="Grid Table 4 Accent 5" w:uiPriority="49"/>
-    <w:lsdException w:name="Grid Table 5 Dark Accent 5" w:uiPriority="50"/>
-    <w:lsdException w:name="Grid Table 6 Colorful Accent 5" w:uiPriority="51"/>
-    <w:lsdException w:name="Grid Table 7 Colorful Accent 5" w:uiPriority="52"/>
-    <w:lsdException w:name="Grid Table 1 Light Accent 6" w:uiPriority="46"/>
-    <w:lsdException w:name="Grid Table 2 Accent 6" w:uiPriority="47"/>
-    <w:lsdException w:name="Grid Table 3 Accent 6" w:uiPriority="48"/>
-    <w:lsdException w:name="Grid Table 4 Accent 6" w:uiPriority="49"/>
-    <w:lsdException w:name="Grid Table 5 Dark Accent 6" w:uiPriority="50"/>
-    <w:lsdException w:name="Grid Table 6 Colorful Accent 6" w:uiPriority="51"/>
-    <w:lsdException w:name="Grid Table 7 Colorful Accent 6" w:uiPriority="52"/>
-    <w:lsdException w:name="List Table 1 Light" w:uiPriority="46"/>
-    <w:lsdException w:name="List Table 2" w:uiPriority="47"/>
-    <w:lsdException w:name="List Table 3" w:uiPriority="48"/>
-    <w:lsdException w:name="List Table 4" w:uiPriority="49"/>
-    <w:lsdException w:name="List Table 5 Dark" w:uiPriority="50"/>
-    <w:lsdException w:name="List Table 6 Colorful" w:uiPriority="51"/>
-    <w:lsdException w:name="List Table 7 Colorful" w:uiPriority="52"/>
-    <w:lsdException w:name="List Table 1 Light Accent 1" w:uiPriority="46"/>
-    <w:lsdException w:name="List Table 2 Accent 1" w:uiPriority="47"/>
-    <w:lsdException w:name="List Table 3 Accent 1" w:uiPriority="48"/>
-    <w:lsdException w:name="List Table 4 Accent 1" w:uiPriority="49"/>
-    <w:lsdException w:name="List Table 5 Dark Accent 1" w:uiPriority="50"/>
-    <w:lsdException w:name="List Table 6 Colorful Accent 1" w:uiPriority="51"/>
-    <w:lsdException w:name="List Table 7 Colorful Accent 1" w:uiPriority="52"/>
-    <w:lsdException w:name="List Table 1 Light Accent 2" w:uiPriority="46"/>
-    <w:lsdException w:name="List Table 2 Accent 2" w:uiPriority="47"/>
-    <w:lsdException w:name="List Table 3 Accent 2" w:uiPriority="48"/>
-    <w:lsdException w:name="List Table 4 Accent 2" w:uiPriority="49"/>
-    <w:lsdException w:name="List Table 5 Dark Accent 2" w:uiPriority="50"/>
-    <w:lsdException w:name="List Table 6 Colorful Accent 2" w:uiPriority="51"/>
-    <w:lsdException w:name="List Table 7 Colorful Accent 2" w:uiPriority="52"/>
-    <w:lsdException w:name="List Table 1 Light Accent 3" w:uiPriority="46"/>
-    <w:lsdException w:name="List Table 2 Accent 3" w:uiPriority="47"/>
-    <w:lsdException w:name="List Table 3 Accent 3" w:uiPriority="48"/>
-    <w:lsdException w:name="List Table 4 Accent 3" w:uiPriority="49"/>
-    <w:lsdException w:name="List Table 5 Dark Accent 3" w:uiPriority="50"/>
-    <w:lsdException w:name="List Table 6 Colorful Accent 3" w:uiPriority="51"/>
-    <w:lsdException w:name="List Table 7 Colorful Accent 3" w:uiPriority="52"/>
-    <w:lsdException w:name="List Table 1 Light Accent 4" w:uiPriority="46"/>
-    <w:lsdException w:name="List Table 2 Accent 4" w:uiPriority="47"/>
-    <w:lsdException w:name="List Table 3 Accent 4" w:uiPriority="48"/>
-    <w:lsdException w:name="List Table 4 Accent 4" w:uiPriority="49"/>
-    <w:lsdException w:name="List Table 5 Dark Accent 4" w:uiPriority="50"/>
-    <w:lsdException w:name="List Table 6 Colorful Accent 4" w:uiPriority="51"/>
-    <w:lsdException w:name="List Table 7 Colorful Accent 4" w:uiPriority="52"/>
-    <w:lsdException w:name="List Table 1 Light Accent 5" w:uiPriority="46"/>
-    <w:lsdException w:name="List Table 2 Accent 5" w:uiPriority="47"/>
-    <w:lsdException w:name="List Table 3 Accent 5" w:uiPriority="48"/>
-    <w:lsdException w:name="List Table 4 Accent 5" w:uiPriority="49"/>
-    <w:lsdException w:name="List Table 5 Dark Accent 5" w:uiPriority="50"/>
-    <w:lsdException w:name="List Table 6 Colorful Accent 5" w:uiPriority="51"/>
-    <w:lsdException w:name="List Table 7 Colorful Accent 5" w:uiPriority="52"/>
-    <w:lsdException w:name="List Table 1 Light Accent 6" w:uiPriority="46"/>
-    <w:lsdException w:name="List Table 2 Accent 6" w:uiPriority="47"/>
-    <w:lsdException w:name="List Table 3 Accent 6" w:uiPriority="48"/>
-    <w:lsdException w:name="List Table 4 Accent 6" w:uiPriority="49"/>
-    <w:lsdException w:name="List Table 5 Dark Accent 6" w:uiPriority="50"/>
-    <w:lsdException w:name="List Table 6 Colorful Accent 6" w:uiPriority="51"/>
-    <w:lsdException w:name="List Table 7 Colorful Accent 6" w:uiPriority="52"/>
-    <w:lsdException w:name="Mention" w:semiHidden="1" w:unhideWhenUsed="1"/>
-    <w:lsdException w:name="Smart Hyperlink" w:semiHidden="1" w:unhideWhenUsed="1"/>
-    <w:lsdException w:name="Hashtag" w:semiHidden="1" w:unhideWhenUsed="1"/>
+  <w:latentStyles w:defLockedState="0" w:defUIPriority="99" w:defSemiHidden="1" w:defUnhideWhenUsed="1" w:defQFormat="0" w:count="267">
+    <w:lsdException w:name="Normal" w:semiHidden="0" w:uiPriority="0" w:unhideWhenUsed="0" w:qFormat="1"/>
+    <w:lsdException w:name="heading 1" w:semiHidden="0" w:uiPriority="9" w:unhideWhenUsed="0" w:qFormat="1"/>
+    <w:lsdException w:name="heading 2" w:uiPriority="9" w:qFormat="1"/>
+    <w:lsdException w:name="heading 3" w:uiPriority="9" w:qFormat="1"/>
+    <w:lsdException w:name="heading 4" w:uiPriority="9" w:qFormat="1"/>
+    <w:lsdException w:name="heading 5" w:uiPriority="9" w:qFormat="1"/>
+    <w:lsdException w:name="heading 6" w:uiPriority="9" w:qFormat="1"/>
+    <w:lsdException w:name="heading 7" w:uiPriority="9" w:qFormat="1"/>
+    <w:lsdException w:name="heading 8" w:uiPriority="9" w:qFormat="1"/>
+    <w:lsdException w:name="heading 9" w:uiPriority="9" w:qFormat="1"/>
+    <w:lsdException w:name="toc 1" w:uiPriority="39"/>
+    <w:lsdException w:name="toc 2" w:uiPriority="39"/>
+    <w:lsdException w:name="toc 3" w:uiPriority="39"/>
+    <w:lsdException w:name="toc 4" w:uiPriority="39"/>
+    <w:lsdException w:name="toc 5" w:uiPriority="39"/>
+    <w:lsdException w:name="toc 6" w:uiPriority="39"/>
+    <w:lsdException w:name="toc 7" w:uiPriority="39"/>
+    <w:lsdException w:name="toc 8" w:uiPriority="39"/>
+    <w:lsdException w:name="toc 9" w:uiPriority="39"/>
+    <w:lsdException w:name="caption" w:uiPriority="35" w:qFormat="1"/>
+    <w:lsdException w:name="Title" w:semiHidden="0" w:uiPriority="10" w:unhideWhenUsed="0" w:qFormat="1"/>
+    <w:lsdException w:name="Default Paragraph Font" w:uiPriority="1"/>
+    <w:lsdException w:name="Subtitle" w:semiHidden="0" w:uiPriority="11" w:unhideWhenUsed="0" w:qFormat="1"/>
+    <w:lsdException w:name="Strong" w:semiHidden="0" w:uiPriority="22" w:unhideWhenUsed="0" w:qFormat="1"/>
+    <w:lsdException w:name="Emphasis" w:semiHidden="0" w:uiPriority="20" w:unhideWhenUsed="0" w:qFormat="1"/>
+    <w:lsdException w:name="Table Grid" w:semiHidden="0" w:uiPriority="59" w:unhideWhenUsed="0"/>
+    <w:lsdException w:name="Placeholder Text" w:unhideWhenUsed="0"/>
+    <w:lsdException w:name="No Spacing" w:semiHidden="0" w:uiPriority="1" w:unhideWhenUsed="0" w:qFormat="1"/>
+    <w:lsdException w:name="Light Shading" w:semiHidden="0" w:uiPriority="60" w:unhideWhenUsed="0"/>
+    <w:lsdException w:name="Light List" w:semiHidden="0" w:uiPriority="61" w:unhideWhenUsed="0"/>
+    <w:lsdException w:name="Light Grid" w:semiHidden="0" w:uiPriority="62" w:unhideWhenUsed="0"/>
+    <w:lsdException w:name="Medium Shading 1" w:semiHidden="0" w:uiPriority="63" w:unhideWhenUsed="0"/>
+    <w:lsdException w:name="Medium Shading 2" w:semiHidden="0" w:uiPriority="64" w:unhideWhenUsed="0"/>
+    <w:lsdException w:name="Medium List 1" w:semiHidden="0" w:uiPriority="65" w:unhideWhenUsed="0"/>
+    <w:lsdException w:name="Medium List 2" w:semiHidden="0" w:uiPriority="66" w:unhideWhenUsed="0"/>
+    <w:lsdException w:name="Medium Grid 1" w:semiHidden="0" w:uiPriority="67" w:unhideWhenUsed="0"/>
+    <w:lsdException w:name="Medium Grid 2" w:semiHidden="0" w:uiPriority="68" w:unhideWhenUsed="0"/>
+    <w:lsdException w:name="Medium Grid 3" w:semiHidden="0" w:uiPriority="69" w:unhideWhenUsed="0"/>
+    <w:lsdException w:name="Dark List" w:semiHidden="0" w:uiPriority="70" w:unhideWhenUsed="0"/>
+    <w:lsdException w:name="Colorful Shading" w:semiHidden="0" w:uiPriority="71" w:unhideWhenUsed="0"/>
+    <w:lsdException w:name="Colorful List" w:semiHidden="0" w:uiPriority="72" w:unhideWhenUsed="0"/>
+    <w:lsdException w:name="Colorful Grid" w:semiHidden="0" w:uiPriority="73" w:unhideWhenUsed="0"/>
+    <w:lsdException w:name="Light Shading Accent 1" w:semiHidden="0" w:uiPriority="60" w:unhideWhenUsed="0"/>
+    <w:lsdException w:name="Light List Accent 1" w:semiHidden="0" w:uiPriority="61" w:unhideWhenUsed="0"/>
+    <w:lsdException w:name="Light Grid Accent 1" w:semiHidden="0" w:uiPriority="62" w:unhideWhenUsed="0"/>
+    <w:lsdException w:name="Medium Shading 1 Accent 1" w:semiHidden="0" w:uiPriority="63" w:unhideWhenUsed="0"/>
+    <w:lsdException w:name="Medium Shading 2 Accent 1" w:semiHidden="0" w:uiPriority="64" w:unhideWhenUsed="0"/>
+    <w:lsdException w:name="Medium List 1 Accent 1" w:semiHidden="0" w:uiPriority="65" w:unhideWhenUsed="0"/>
+    <w:lsdException w:name="Revision" w:unhideWhenUsed="0"/>
+    <w:lsdException w:name="List Paragraph" w:semiHidden="0" w:uiPriority="34" w:unhideWhenUsed="0" w:qFormat="1"/>
+    <w:lsdException w:name="Quote" w:semiHidden="0" w:uiPriority="29" w:unhideWhenUsed="0" w:qFormat="1"/>
+    <w:lsdException w:name="Intense Quote" w:semiHidden="0" w:uiPriority="30" w:unhideWhenUsed="0" w:qFormat="1"/>
+    <w:lsdException w:name="Medium List 2 Accent 1" w:semiHidden="0" w:uiPriority="66" w:unhideWhenUsed="0"/>
+    <w:lsdException w:name="Medium Grid 1 Accent 1" w:semiHidden="0" w:uiPriority="67" w:unhideWhenUsed="0"/>
+    <w:lsdException w:name="Medium Grid 2 Accent 1" w:semiHidden="0" w:uiPriority="68" w:unhideWhenUsed="0"/>
+    <w:lsdException w:name="Medium Grid 3 Accent 1" w:semiHidden="0" w:uiPriority="69" w:unhideWhenUsed="0"/>
+    <w:lsdException w:name="Dark List Accent 1" w:semiHidden="0" w:uiPriority="70" w:unhideWhenUsed="0"/>
+    <w:lsdException w:name="Colorful Shading Accent 1" w:semiHidden="0" w:uiPriority="71" w:unhideWhenUsed="0"/>
+    <w:lsdException w:name="Colorful List Accent 1" w:semiHidden="0" w:uiPriority="72" w:unhideWhenUsed="0"/>
+    <w:lsdException w:name="Colorful Grid Accent 1" w:semiHidden="0" w:uiPriority="73" w:unhideWhenUsed="0"/>
+    <w:lsdException w:name="Light Shading Accent 2" w:semiHidden="0" w:uiPriority="60" w:unhideWhenUsed="0"/>
+    <w:lsdException w:name="Light List Accent 2" w:semiHidden="0" w:uiPriority="61" w:unhideWhenUsed="0"/>
+    <w:lsdException w:name="Light Grid Accent 2" w:semiHidden="0" w:uiPriority="62" w:unhideWhenUsed="0"/>
+    <w:lsdException w:name="Medium Shading 1 Accent 2" w:semiHidden="0" w:uiPriority="63" w:unhideWhenUsed="0"/>
+    <w:lsdException w:name="Medium Shading 2 Accent 2" w:semiHidden="0" w:uiPriority="64" w:unhideWhenUsed="0"/>
+    <w:lsdException w:name="Medium List 1 Accent 2" w:semiHidden="0" w:uiPriority="65" w:unhideWhenUsed="0"/>
+    <w:lsdException w:name="Medium List 2 Accent 2" w:semiHidden="0" w:uiPriority="66" w:unhideWhenUsed="0"/>
+    <w:lsdException w:name="Medium Grid 1 Accent 2" w:semiHidden="0" w:uiPriority="67" w:unhideWhenUsed="0"/>
+    <w:lsdException w:name="Medium Grid 2 Accent 2" w:semiHidden="0" w:uiPriority="68" w:unhideWhenUsed="0"/>
+    <w:lsdException w:name="Medium Grid 3 Accent 2" w:semiHidden="0" w:uiPriority="69" w:unhideWhenUsed="0"/>
+    <w:lsdException w:name="Dark List Accent 2" w:semiHidden="0" w:uiPriority="70" w:unhideWhenUsed="0"/>
+    <w:lsdException w:name="Colorful Shading Accent 2" w:semiHidden="0" w:uiPriority="71" w:unhideWhenUsed="0"/>
+    <w:lsdException w:name="Colorful List Accent 2" w:semiHidden="0" w:uiPriority="72" w:unhideWhenUsed="0"/>
+    <w:lsdException w:name="Colorful Grid Accent 2" w:semiHidden="0" w:uiPriority="73" w:unhideWhenUsed="0"/>
+    <w:lsdException w:name="Light Shading Accent 3" w:semiHidden="0" w:uiPriority="60" w:unhideWhenUsed="0"/>
+    <w:lsdException w:name="Light List Accent 3" w:semiHidden="0" w:uiPriority="61" w:unhideWhenUsed="0"/>
+    <w:lsdException w:name="Light Grid Accent 3" w:semiHidden="0" w:uiPriority="62" w:unhideWhenUsed="0"/>
+    <w:lsdException w:name="Medium Shading 1 Accent 3" w:semiHidden="0" w:uiPriority="63" w:unhideWhenUsed="0"/>
+    <w:lsdException w:name="Medium Shading 2 Accent 3" w:semiHidden="0" w:uiPriority="64" w:unhideWhenUsed="0"/>
+    <w:lsdException w:name="Medium List 1 Accent 3" w:semiHidden="0" w:uiPriority="65" w:unhideWhenUsed="0"/>
+    <w:lsdException w:name="Medium List 2 Accent 3" w:semiHidden="0" w:uiPriority="66" w:unhideWhenUsed="0"/>
+    <w:lsdException w:name="Medium Grid 1 Accent 3" w:semiHidden="0" w:uiPriority="67" w:unhideWhenUsed="0"/>
+    <w:lsdException w:name="Medium Grid 2 Accent 3" w:semiHidden="0" w:uiPriority="68" w:unhideWhenUsed="0"/>
+    <w:lsdException w:name="Medium Grid 3 Accent 3" w:semiHidden="0" w:uiPriority="69" w:unhideWhenUsed="0"/>
+    <w:lsdException w:name="Dark List Accent 3" w:semiHidden="0" w:uiPriority="70" w:unhideWhenUsed="0"/>
+    <w:lsdException w:name="Colorful Shading Accent 3" w:semiHidden="0" w:uiPriority="71" w:unhideWhenUsed="0"/>
+    <w:lsdException w:name="Colorful List Accent 3" w:semiHidden="0" w:uiPriority="72" w:unhideWhenUsed="0"/>
+    <w:lsdException w:name="Colorful Grid Accent 3" w:semiHidden="0" w:uiPriority="73" w:unhideWhenUsed="0"/>
+    <w:lsdException w:name="Light Shading Accent 4" w:semiHidden="0" w:uiPriority="60" w:unhideWhenUsed="0"/>
+    <w:lsdException w:name="Light List Accent 4" w:semiHidden="0" w:uiPriority="61" w:unhideWhenUsed="0"/>
+    <w:lsdException w:name="Light Grid Accent 4" w:semiHidden="0" w:uiPriority="62" w:unhideWhenUsed="0"/>
+    <w:lsdException w:name="Medium Shading 1 Accent 4" w:semiHidden="0" w:uiPriority="63" w:unhideWhenUsed="0"/>
+    <w:lsdException w:name="Medium Shading 2 Accent 4" w:semiHidden="0" w:uiPriority="64" w:unhideWhenUsed="0"/>
+    <w:lsdException w:name="Medium List 1 Accent 4" w:semiHidden="0" w:uiPriority="65" w:unhideWhenUsed="0"/>
+    <w:lsdException w:name="Medium List 2 Accent 4" w:semiHidden="0" w:uiPriority="66" w:unhideWhenUsed="0"/>
+    <w:lsdException w:name="Medium Grid 1 Accent 4" w:semiHidden="0" w:uiPriority="67" w:unhideWhenUsed="0"/>
+    <w:lsdException w:name="Medium Grid 2 Accent 4" w:semiHidden="0" w:uiPriority="68" w:unhideWhenUsed="0"/>
+    <w:lsdException w:name="Medium Grid 3 Accent 4" w:semiHidden="0" w:uiPriority="69" w:unhideWhenUsed="0"/>
+    <w:lsdException w:name="Dark List Accent 4" w:semiHidden="0" w:uiPriority="70" w:unhideWhenUsed="0"/>
+    <w:lsdException w:name="Colorful Shading Accent 4" w:semiHidden="0" w:uiPriority="71" w:unhideWhenUsed="0"/>
+    <w:lsdException w:name="Colorful List Accent 4" w:semiHidden="0" w:uiPriority="72" w:unhideWhenUsed="0"/>
+    <w:lsdException w:name="Colorful Grid Accent 4" w:semiHidden="0" w:uiPriority="73" w:unhideWhenUsed="0"/>
+    <w:lsdException w:name="Light Shading Accent 5" w:semiHidden="0" w:uiPriority="60" w:unhideWhenUsed="0"/>
+    <w:lsdException w:name="Light List Accent 5" w:semiHidden="0" w:uiPriority="61" w:unhideWhenUsed="0"/>
+    <w:lsdException w:name="Light Grid Accent 5" w:semiHidden="0" w:uiPriority="62" w:unhideWhenUsed="0"/>
+    <w:lsdException w:name="Medium Shading 1 Accent 5" w:semiHidden="0" w:uiPriority="63" w:unhideWhenUsed="0"/>
+    <w:lsdException w:name="Medium Shading 2 Accent 5" w:semiHidden="0" w:uiPriority="64" w:unhideWhenUsed="0"/>
+    <w:lsdException w:name="Medium List 1 Accent 5" w:semiHidden="0" w:uiPriority="65" w:unhideWhenUsed="0"/>
+    <w:lsdException w:name="Medium List 2 Accent 5" w:semiHidden="0" w:uiPriority="66" w:unhideWhenUsed="0"/>
+    <w:lsdException w:name="Medium Grid 1 Accent 5" w:semiHidden="0" w:uiPriority="67" w:unhideWhenUsed="0"/>
+    <w:lsdException w:name="Medium Grid 2 Accent 5" w:semiHidden="0" w:uiPriority="68" w:unhideWhenUsed="0"/>
+    <w:lsdException w:name="Medium Grid 3 Accent 5" w:semiHidden="0" w:uiPriority="69" w:unhideWhenUsed="0"/>
+    <w:lsdException w:name="Dark List Accent 5" w:semiHidden="0" w:uiPriority="70" w:unhideWhenUsed="0"/>
+    <w:lsdException w:name="Colorful Shading Accent 5" w:semiHidden="0" w:uiPriority="71" w:unhideWhenUsed="0"/>
+    <w:lsdException w:name="Colorful List Accent 5" w:semiHidden="0" w:uiPriority="72" w:unhideWhenUsed="0"/>
+    <w:lsdException w:name="Colorful Grid Accent 5" w:semiHidden="0" w:uiPriority="73" w:unhideWhenUsed="0"/>
+    <w:lsdException w:name="Light Shading Accent 6" w:semiHidden="0" w:uiPriority="60" w:unhideWhenUsed="0"/>
+    <w:lsdException w:name="Light List Accent 6" w:semiHidden="0" w:uiPriority="61" w:unhideWhenUsed="0"/>
+    <w:lsdException w:name="Light Grid Accent 6" w:semiHidden="0" w:uiPriority="62" w:unhideWhenUsed="0"/>
+    <w:lsdException w:name="Medium Shading 1 Accent 6" w:semiHidden="0" w:uiPriority="63" w:unhideWhenUsed="0"/>
+    <w:lsdException w:name="Medium Shading 2 Accent 6" w:semiHidden="0" w:uiPriority="64" w:unhideWhenUsed="0"/>
+    <w:lsdException w:name="Medium List 1 Accent 6" w:semiHidden="0" w:uiPriority="65" w:unhideWhenUsed="0"/>
+    <w:lsdException w:name="Medium List 2 Accent 6" w:semiHidden="0" w:uiPriority="66" w:unhideWhenUsed="0"/>
+    <w:lsdException w:name="Medium Grid 1 Accent 6" w:semiHidden="0" w:uiPriority="67" w:unhideWhenUsed="0"/>
+    <w:lsdException w:name="Medium Grid 2 Accent 6" w:semiHidden="0" w:uiPriority="68" w:unhideWhenUsed="0"/>
+    <w:lsdException w:name="Medium Grid 3 Accent 6" w:semiHidden="0" w:uiPriority="69" w:unhideWhenUsed="0"/>
+    <w:lsdException w:name="Dark List Accent 6" w:semiHidden="0" w:uiPriority="70" w:unhideWhenUsed="0"/>
+    <w:lsdException w:name="Colorful Shading Accent 6" w:semiHidden="0" w:uiPriority="71" w:unhideWhenUsed="0"/>
+    <w:lsdException w:name="Colorful List Accent 6" w:semiHidden="0" w:uiPriority="72" w:unhideWhenUsed="0"/>
+    <w:lsdException w:name="Colorful Grid Accent 6" w:semiHidden="0" w:uiPriority="73" w:unhideWhenUsed="0"/>
+    <w:lsdException w:name="Subtle Emphasis" w:semiHidden="0" w:uiPriority="19" w:unhideWhenUsed="0" w:qFormat="1"/>
+    <w:lsdException w:name="Intense Emphasis" w:semiHidden="0" w:uiPriority="21" w:unhideWhenUsed="0" w:qFormat="1"/>
+    <w:lsdException w:name="Subtle Reference" w:semiHidden="0" w:uiPriority="31" w:unhideWhenUsed="0" w:qFormat="1"/>
+    <w:lsdException w:name="Intense Reference" w:semiHidden="0" w:uiPriority="32" w:unhideWhenUsed="0" w:qFormat="1"/>
+    <w:lsdException w:name="Book Title" w:semiHidden="0" w:uiPriority="33" w:unhideWhenUsed="0" w:qFormat="1"/>
+    <w:lsdException w:name="Bibliography" w:uiPriority="37"/>
+    <w:lsdException w:name="TOC Heading" w:uiPriority="39" w:qFormat="1"/>
   </w:latentStyles>
-  <w:style w:type="paragraph" w:default="1" w:styleId="Normal">
+  <w:style w:type="paragraph" w:default="1" w:styleId="a">
     <w:name w:val="Normal"/>
     <w:qFormat/>
     <w:rsid w:val="004A17A3"/>
   </w:style>
-  <w:style w:type="character" w:default="1" w:styleId="DefaultParagraphFont">
+  <w:style w:type="character" w:default="1" w:styleId="a0">
     <w:name w:val="Default Paragraph Font"/>
     <w:uiPriority w:val="1"/>
     <w:semiHidden/>
     <w:unhideWhenUsed/>
   </w:style>
-  <w:style w:type="table" w:default="1" w:styleId="TableNormal">
+  <w:style w:type="table" w:default="1" w:styleId="a1">
     <w:name w:val="Normal Table"/>
     <w:uiPriority w:val="99"/>
     <w:semiHidden/>
     <w:unhideWhenUsed/>
+    <w:qFormat/>
     <w:tblPr>
       <w:tblInd w:w="0" w:type="dxa"/>
       <w:tblCellMar>
@@ -23336,17 +25050,17 @@
       </w:tblCellMar>
     </w:tblPr>
   </w:style>
-  <w:style w:type="numbering" w:default="1" w:styleId="NoList">
+  <w:style w:type="numbering" w:default="1" w:styleId="a2">
     <w:name w:val="No List"/>
     <w:uiPriority w:val="99"/>
     <w:semiHidden/>
     <w:unhideWhenUsed/>
   </w:style>
-  <w:style w:type="paragraph" w:styleId="Title">
+  <w:style w:type="paragraph" w:styleId="a3">
     <w:name w:val="Title"/>
-    <w:basedOn w:val="Normal"/>
-    <w:next w:val="Normal"/>
-    <w:link w:val="TitleChar"/>
+    <w:basedOn w:val="a"/>
+    <w:next w:val="a"/>
+    <w:link w:val="a4"/>
     <w:uiPriority w:val="10"/>
     <w:qFormat/>
     <w:rsid w:val="004A17A3"/>
@@ -23362,10 +25076,10 @@
       <w:szCs w:val="56"/>
     </w:rPr>
   </w:style>
-  <w:style w:type="character" w:customStyle="1" w:styleId="TitleChar">
-    <w:name w:val="Title Char"/>
-    <w:basedOn w:val="DefaultParagraphFont"/>
-    <w:link w:val="Title"/>
+  <w:style w:type="character" w:customStyle="1" w:styleId="a4">
+    <w:name w:val="תואר תו"/>
+    <w:basedOn w:val="a0"/>
+    <w:link w:val="a3"/>
     <w:uiPriority w:val="10"/>
     <w:rsid w:val="004A17A3"/>
     <w:rPr>
@@ -23376,11 +25090,11 @@
       <w:szCs w:val="56"/>
     </w:rPr>
   </w:style>
-  <w:style w:type="paragraph" w:styleId="Subtitle">
+  <w:style w:type="paragraph" w:styleId="a5">
     <w:name w:val="Subtitle"/>
-    <w:basedOn w:val="Normal"/>
-    <w:next w:val="Normal"/>
-    <w:link w:val="SubtitleChar"/>
+    <w:basedOn w:val="a"/>
+    <w:next w:val="a"/>
+    <w:link w:val="a6"/>
     <w:uiPriority w:val="11"/>
     <w:qFormat/>
     <w:rsid w:val="004A17A3"/>
@@ -23396,10 +25110,10 @@
       <w:spacing w:val="15"/>
     </w:rPr>
   </w:style>
-  <w:style w:type="character" w:customStyle="1" w:styleId="SubtitleChar">
-    <w:name w:val="Subtitle Char"/>
-    <w:basedOn w:val="DefaultParagraphFont"/>
-    <w:link w:val="Subtitle"/>
+  <w:style w:type="character" w:customStyle="1" w:styleId="a6">
+    <w:name w:val="כותרת משנה תו"/>
+    <w:basedOn w:val="a0"/>
+    <w:link w:val="a5"/>
     <w:uiPriority w:val="11"/>
     <w:rsid w:val="004A17A3"/>
     <w:rPr>
@@ -23408,9 +25122,9 @@
       <w:spacing w:val="15"/>
     </w:rPr>
   </w:style>
-  <w:style w:type="character" w:styleId="PlaceholderText">
+  <w:style w:type="character" w:styleId="a7">
     <w:name w:val="Placeholder Text"/>
-    <w:basedOn w:val="DefaultParagraphFont"/>
+    <w:basedOn w:val="a0"/>
     <w:uiPriority w:val="99"/>
     <w:semiHidden/>
     <w:rsid w:val="004A17A3"/>
@@ -23418,10 +25132,10 @@
       <w:color w:val="808080"/>
     </w:rPr>
   </w:style>
-  <w:style w:type="paragraph" w:styleId="BalloonText">
+  <w:style w:type="paragraph" w:styleId="a8">
     <w:name w:val="Balloon Text"/>
-    <w:basedOn w:val="Normal"/>
-    <w:link w:val="BalloonTextChar"/>
+    <w:basedOn w:val="a"/>
+    <w:link w:val="a9"/>
     <w:uiPriority w:val="99"/>
     <w:semiHidden/>
     <w:unhideWhenUsed/>
@@ -23435,10 +25149,10 @@
       <w:szCs w:val="16"/>
     </w:rPr>
   </w:style>
-  <w:style w:type="character" w:customStyle="1" w:styleId="BalloonTextChar">
-    <w:name w:val="Balloon Text Char"/>
-    <w:basedOn w:val="DefaultParagraphFont"/>
-    <w:link w:val="BalloonText"/>
+  <w:style w:type="character" w:customStyle="1" w:styleId="a9">
+    <w:name w:val="טקסט בלונים תו"/>
+    <w:basedOn w:val="a0"/>
+    <w:link w:val="a8"/>
     <w:uiPriority w:val="99"/>
     <w:semiHidden/>
     <w:rsid w:val="004A17A3"/>
@@ -23450,7 +25164,7 @@
   </w:style>
   <w:style w:type="character" w:styleId="Hyperlink">
     <w:name w:val="Hyperlink"/>
-    <w:basedOn w:val="DefaultParagraphFont"/>
+    <w:basedOn w:val="a0"/>
     <w:uiPriority w:val="99"/>
     <w:unhideWhenUsed/>
     <w:rsid w:val="00D30FC3"/>
@@ -23459,9 +25173,9 @@
       <w:u w:val="single"/>
     </w:rPr>
   </w:style>
-  <w:style w:type="paragraph" w:styleId="ListParagraph">
+  <w:style w:type="paragraph" w:styleId="aa">
     <w:name w:val="List Paragraph"/>
-    <w:basedOn w:val="Normal"/>
+    <w:basedOn w:val="a"/>
     <w:uiPriority w:val="34"/>
     <w:qFormat/>
     <w:rsid w:val="006F68CC"/>

</xml_diff>

<commit_message>
another algorithm at 4b in red
</commit_message>
<xml_diff>
--- a/HW3/ML-EX3.docx
+++ b/HW3/ML-EX3.docx
@@ -15710,6 +15710,1310 @@
         </w:rPr>
         <w:t xml:space="preserve"> </w:t>
       </w:r>
+    </w:p>
+    <w:p>
+      <w:pPr>
+        <w:pStyle w:val="aa"/>
+        <w:tabs>
+          <w:tab w:val="left" w:pos="5940"/>
+        </w:tabs>
+        <w:rPr>
+          <w:rFonts w:eastAsiaTheme="minorEastAsia"/>
+        </w:rPr>
+      </w:pPr>
+    </w:p>
+    <w:p>
+      <w:pPr>
+        <w:pStyle w:val="aa"/>
+        <w:tabs>
+          <w:tab w:val="left" w:pos="5940"/>
+        </w:tabs>
+        <w:rPr>
+          <w:rFonts w:eastAsiaTheme="minorEastAsia"/>
+          <w:color w:val="FF0000"/>
+        </w:rPr>
+      </w:pPr>
+      <m:oMath>
+        <m:r>
+          <w:rPr>
+            <w:rFonts w:ascii="Cambria Math" w:eastAsiaTheme="minorEastAsia" w:hAnsi="Cambria Math"/>
+            <w:color w:val="FF0000"/>
+          </w:rPr>
+          <m:t>foreach j∈K:</m:t>
+        </m:r>
+      </m:oMath>
+      <w:r>
+        <w:rPr>
+          <w:rFonts w:eastAsiaTheme="minorEastAsia"/>
+          <w:color w:val="FF0000"/>
+        </w:rPr>
+        <w:t xml:space="preserve"> </w:t>
+      </w:r>
+    </w:p>
+    <w:p>
+      <w:pPr>
+        <w:pStyle w:val="aa"/>
+        <w:tabs>
+          <w:tab w:val="left" w:pos="5940"/>
+        </w:tabs>
+        <w:rPr>
+          <w:rFonts w:eastAsiaTheme="minorEastAsia"/>
+          <w:b/>
+          <w:bCs/>
+          <w:color w:val="FF0000"/>
+        </w:rPr>
+      </w:pPr>
+      <w:r>
+        <w:rPr>
+          <w:rFonts w:eastAsiaTheme="minorEastAsia"/>
+          <w:color w:val="FF0000"/>
+        </w:rPr>
+        <w:t xml:space="preserve">       </w:t>
+      </w:r>
+      <m:oMath>
+        <m:r>
+          <w:rPr>
+            <w:rFonts w:ascii="Cambria Math" w:eastAsiaTheme="minorEastAsia" w:hAnsi="Cambria Math"/>
+            <w:color w:val="FF0000"/>
+          </w:rPr>
+          <m:t xml:space="preserve">init </m:t>
+        </m:r>
+        <m:sSub>
+          <m:sSubPr>
+            <m:ctrlPr>
+              <w:rPr>
+                <w:rFonts w:ascii="Cambria Math" w:eastAsiaTheme="minorEastAsia" w:hAnsi="Cambria Math"/>
+                <w:b/>
+                <w:bCs/>
+                <w:i/>
+                <w:color w:val="FF0000"/>
+              </w:rPr>
+            </m:ctrlPr>
+          </m:sSubPr>
+          <m:e>
+            <m:r>
+              <m:rPr>
+                <m:sty m:val="bi"/>
+              </m:rPr>
+              <w:rPr>
+                <w:rFonts w:ascii="Cambria Math" w:eastAsiaTheme="minorEastAsia" w:hAnsi="Cambria Math"/>
+                <w:color w:val="FF0000"/>
+              </w:rPr>
+              <m:t>w</m:t>
+            </m:r>
+          </m:e>
+          <m:sub>
+            <m:sSub>
+              <m:sSubPr>
+                <m:ctrlPr>
+                  <w:rPr>
+                    <w:rFonts w:ascii="Cambria Math" w:eastAsiaTheme="minorEastAsia" w:hAnsi="Cambria Math"/>
+                    <w:b/>
+                    <w:i/>
+                    <w:color w:val="FF0000"/>
+                  </w:rPr>
+                </m:ctrlPr>
+              </m:sSubPr>
+              <m:e>
+                <m:r>
+                  <m:rPr>
+                    <m:sty m:val="bi"/>
+                  </m:rPr>
+                  <w:rPr>
+                    <w:rFonts w:ascii="Cambria Math" w:eastAsiaTheme="minorEastAsia" w:hAnsi="Cambria Math"/>
+                    <w:color w:val="FF0000"/>
+                  </w:rPr>
+                  <m:t>j</m:t>
+                </m:r>
+              </m:e>
+              <m:sub>
+                <m:r>
+                  <m:rPr>
+                    <m:sty m:val="bi"/>
+                  </m:rPr>
+                  <w:rPr>
+                    <w:rFonts w:ascii="Cambria Math" w:eastAsiaTheme="minorEastAsia" w:hAnsi="Cambria Math"/>
+                    <w:color w:val="FF0000"/>
+                  </w:rPr>
+                  <m:t>0</m:t>
+                </m:r>
+              </m:sub>
+            </m:sSub>
+          </m:sub>
+        </m:sSub>
+        <m:r>
+          <m:rPr>
+            <m:sty m:val="p"/>
+          </m:rPr>
+          <w:rPr>
+            <w:rFonts w:ascii="Cambria Math" w:eastAsiaTheme="minorEastAsia" w:hAnsi="Cambria Math"/>
+            <w:color w:val="FF0000"/>
+          </w:rPr>
+          <m:t>←</m:t>
+        </m:r>
+        <m:r>
+          <m:rPr>
+            <m:sty m:val="bi"/>
+          </m:rPr>
+          <w:rPr>
+            <w:rFonts w:ascii="Cambria Math" w:eastAsiaTheme="minorEastAsia" w:hAnsi="Cambria Math"/>
+            <w:color w:val="FF0000"/>
+          </w:rPr>
+          <m:t>0</m:t>
+        </m:r>
+      </m:oMath>
+      <w:r>
+        <w:rPr>
+          <w:rFonts w:eastAsiaTheme="minorEastAsia"/>
+          <w:b/>
+          <w:bCs/>
+          <w:color w:val="FF0000"/>
+        </w:rPr>
+        <w:t xml:space="preserve"> </w:t>
+      </w:r>
+    </w:p>
+    <w:p>
+      <w:pPr>
+        <w:pStyle w:val="aa"/>
+        <w:tabs>
+          <w:tab w:val="left" w:pos="5940"/>
+        </w:tabs>
+        <w:rPr>
+          <w:rFonts w:eastAsiaTheme="minorEastAsia"/>
+          <w:color w:val="FF0000"/>
+        </w:rPr>
+      </w:pPr>
+      <m:oMath>
+        <m:r>
+          <w:rPr>
+            <w:rFonts w:ascii="Cambria Math" w:eastAsiaTheme="minorEastAsia" w:hAnsi="Cambria Math"/>
+            <w:color w:val="FF0000"/>
+          </w:rPr>
+          <m:t>for t</m:t>
+        </m:r>
+        <m:r>
+          <m:rPr>
+            <m:sty m:val="p"/>
+          </m:rPr>
+          <w:rPr>
+            <w:rFonts w:ascii="Cambria Math" w:eastAsiaTheme="minorEastAsia" w:hAnsi="Cambria Math"/>
+            <w:color w:val="FF0000"/>
+          </w:rPr>
+          <m:t>←</m:t>
+        </m:r>
+        <m:d>
+          <m:dPr>
+            <m:begChr m:val="{"/>
+            <m:endChr m:val="}"/>
+            <m:ctrlPr>
+              <w:rPr>
+                <w:rFonts w:ascii="Cambria Math" w:eastAsiaTheme="minorEastAsia" w:hAnsi="Cambria Math"/>
+                <w:i/>
+                <w:color w:val="FF0000"/>
+              </w:rPr>
+            </m:ctrlPr>
+          </m:dPr>
+          <m:e>
+            <m:r>
+              <w:rPr>
+                <w:rFonts w:ascii="Cambria Math" w:eastAsiaTheme="minorEastAsia" w:hAnsi="Cambria Math"/>
+                <w:color w:val="FF0000"/>
+              </w:rPr>
+              <m:t>1,…,T</m:t>
+            </m:r>
+          </m:e>
+        </m:d>
+        <m:r>
+          <w:rPr>
+            <w:rFonts w:ascii="Cambria Math" w:eastAsiaTheme="minorEastAsia" w:hAnsi="Cambria Math"/>
+            <w:color w:val="FF0000"/>
+          </w:rPr>
+          <m:t>:</m:t>
+        </m:r>
+      </m:oMath>
+      <w:r>
+        <w:rPr>
+          <w:rFonts w:eastAsiaTheme="minorEastAsia"/>
+          <w:color w:val="FF0000"/>
+        </w:rPr>
+        <w:t xml:space="preserve"> </w:t>
+      </w:r>
+    </w:p>
+    <w:p>
+      <w:pPr>
+        <w:pStyle w:val="aa"/>
+        <w:tabs>
+          <w:tab w:val="left" w:pos="5940"/>
+        </w:tabs>
+        <w:rPr>
+          <w:rFonts w:eastAsiaTheme="minorEastAsia"/>
+          <w:color w:val="FF0000"/>
+        </w:rPr>
+      </w:pPr>
+      <w:r>
+        <w:rPr>
+          <w:rFonts w:eastAsiaTheme="minorEastAsia"/>
+          <w:color w:val="FF0000"/>
+        </w:rPr>
+        <w:t xml:space="preserve">       </w:t>
+      </w:r>
+      <m:oMath>
+        <m:r>
+          <w:rPr>
+            <w:rFonts w:ascii="Cambria Math" w:eastAsiaTheme="minorEastAsia" w:hAnsi="Cambria Math"/>
+            <w:color w:val="FF0000"/>
+          </w:rPr>
+          <m:t>sample i uniformly</m:t>
+        </m:r>
+      </m:oMath>
+      <w:r>
+        <w:rPr>
+          <w:rFonts w:eastAsiaTheme="minorEastAsia"/>
+          <w:color w:val="FF0000"/>
+        </w:rPr>
+        <w:t xml:space="preserve"> </w:t>
+      </w:r>
+    </w:p>
+    <w:p>
+      <w:pPr>
+        <w:pStyle w:val="aa"/>
+        <w:tabs>
+          <w:tab w:val="left" w:pos="5940"/>
+          <w:tab w:val="left" w:pos="7245"/>
+        </w:tabs>
+        <w:rPr>
+          <w:rFonts w:eastAsiaTheme="minorEastAsia"/>
+          <w:color w:val="FF0000"/>
+        </w:rPr>
+      </w:pPr>
+      <w:r>
+        <w:rPr>
+          <w:rFonts w:eastAsiaTheme="minorEastAsia"/>
+          <w:color w:val="FF0000"/>
+        </w:rPr>
+        <w:t xml:space="preserve">       </w:t>
+      </w:r>
+      <m:oMath>
+        <m:r>
+          <w:rPr>
+            <w:rFonts w:ascii="Cambria Math" w:eastAsiaTheme="minorEastAsia" w:hAnsi="Cambria Math"/>
+            <w:color w:val="FF0000"/>
+          </w:rPr>
+          <m:t xml:space="preserve">find </m:t>
+        </m:r>
+        <m:acc>
+          <m:accPr>
+            <m:ctrlPr>
+              <w:rPr>
+                <w:rFonts w:ascii="Cambria Math" w:eastAsiaTheme="minorEastAsia" w:hAnsi="Cambria Math"/>
+                <w:color w:val="FF0000"/>
+              </w:rPr>
+            </m:ctrlPr>
+          </m:accPr>
+          <m:e>
+            <m:r>
+              <w:rPr>
+                <w:rFonts w:ascii="Cambria Math" w:eastAsiaTheme="minorEastAsia" w:hAnsi="Cambria Math"/>
+                <w:color w:val="FF0000"/>
+              </w:rPr>
+              <m:t>j</m:t>
+            </m:r>
+          </m:e>
+        </m:acc>
+        <m:r>
+          <w:rPr>
+            <w:rFonts w:ascii="Cambria Math" w:eastAsiaTheme="minorEastAsia" w:hAnsi="Cambria Math"/>
+            <w:color w:val="FF0000"/>
+          </w:rPr>
+          <m:t xml:space="preserve"> that maximizes </m:t>
+        </m:r>
+        <m:sSub>
+          <m:sSubPr>
+            <m:ctrlPr>
+              <w:rPr>
+                <w:rFonts w:ascii="Cambria Math" w:eastAsiaTheme="minorEastAsia" w:hAnsi="Cambria Math"/>
+                <w:color w:val="FF0000"/>
+              </w:rPr>
+            </m:ctrlPr>
+          </m:sSubPr>
+          <m:e>
+            <m:r>
+              <m:rPr>
+                <m:sty m:val="bi"/>
+              </m:rPr>
+              <w:rPr>
+                <w:rFonts w:ascii="Cambria Math" w:eastAsiaTheme="minorEastAsia" w:hAnsi="Cambria Math"/>
+                <w:color w:val="FF0000"/>
+              </w:rPr>
+              <m:t>w</m:t>
+            </m:r>
+          </m:e>
+          <m:sub>
+            <m:sSub>
+              <m:sSubPr>
+                <m:ctrlPr>
+                  <w:rPr>
+                    <w:rFonts w:ascii="Cambria Math" w:eastAsiaTheme="minorEastAsia" w:hAnsi="Cambria Math"/>
+                    <w:b/>
+                    <w:i/>
+                    <w:color w:val="FF0000"/>
+                  </w:rPr>
+                </m:ctrlPr>
+              </m:sSubPr>
+              <m:e>
+                <m:r>
+                  <m:rPr>
+                    <m:sty m:val="bi"/>
+                  </m:rPr>
+                  <w:rPr>
+                    <w:rFonts w:ascii="Cambria Math" w:eastAsiaTheme="minorEastAsia" w:hAnsi="Cambria Math"/>
+                    <w:color w:val="FF0000"/>
+                  </w:rPr>
+                  <m:t>j</m:t>
+                </m:r>
+              </m:e>
+              <m:sub>
+                <m:r>
+                  <m:rPr>
+                    <m:sty m:val="bi"/>
+                  </m:rPr>
+                  <w:rPr>
+                    <w:rFonts w:ascii="Cambria Math" w:eastAsiaTheme="minorEastAsia" w:hAnsi="Cambria Math"/>
+                    <w:color w:val="FF0000"/>
+                  </w:rPr>
+                  <m:t>t-1</m:t>
+                </m:r>
+              </m:sub>
+            </m:sSub>
+          </m:sub>
+        </m:sSub>
+        <m:r>
+          <m:rPr>
+            <m:sty m:val="p"/>
+          </m:rPr>
+          <w:rPr>
+            <w:rFonts w:ascii="Cambria Math" w:eastAsiaTheme="minorEastAsia" w:hAnsi="Cambria Math"/>
+            <w:color w:val="FF0000"/>
+          </w:rPr>
+          <m:t>⋅</m:t>
+        </m:r>
+        <m:sSub>
+          <m:sSubPr>
+            <m:ctrlPr>
+              <w:rPr>
+                <w:rFonts w:ascii="Cambria Math" w:eastAsiaTheme="minorEastAsia" w:hAnsi="Cambria Math"/>
+                <w:color w:val="FF0000"/>
+              </w:rPr>
+            </m:ctrlPr>
+          </m:sSubPr>
+          <m:e>
+            <m:r>
+              <m:rPr>
+                <m:sty m:val="bi"/>
+              </m:rPr>
+              <w:rPr>
+                <w:rFonts w:ascii="Cambria Math" w:eastAsiaTheme="minorEastAsia" w:hAnsi="Cambria Math"/>
+                <w:color w:val="FF0000"/>
+              </w:rPr>
+              <m:t>x</m:t>
+            </m:r>
+          </m:e>
+          <m:sub>
+            <m:r>
+              <w:rPr>
+                <w:rFonts w:ascii="Cambria Math" w:eastAsiaTheme="minorEastAsia" w:hAnsi="Cambria Math"/>
+                <w:color w:val="FF0000"/>
+              </w:rPr>
+              <m:t>i</m:t>
+            </m:r>
+          </m:sub>
+        </m:sSub>
+        <m:r>
+          <m:rPr>
+            <m:sty m:val="p"/>
+          </m:rPr>
+          <w:rPr>
+            <w:rFonts w:ascii="Cambria Math" w:eastAsiaTheme="minorEastAsia" w:hAnsi="Cambria Math"/>
+            <w:color w:val="FF0000"/>
+          </w:rPr>
+          <m:t>-</m:t>
+        </m:r>
+        <m:sSub>
+          <m:sSubPr>
+            <m:ctrlPr>
+              <w:rPr>
+                <w:rFonts w:ascii="Cambria Math" w:eastAsiaTheme="minorEastAsia" w:hAnsi="Cambria Math"/>
+                <w:color w:val="FF0000"/>
+              </w:rPr>
+            </m:ctrlPr>
+          </m:sSubPr>
+          <m:e>
+            <m:r>
+              <m:rPr>
+                <m:sty m:val="bi"/>
+              </m:rPr>
+              <w:rPr>
+                <w:rFonts w:ascii="Cambria Math" w:eastAsiaTheme="minorEastAsia" w:hAnsi="Cambria Math"/>
+                <w:color w:val="FF0000"/>
+              </w:rPr>
+              <m:t>w</m:t>
+            </m:r>
+          </m:e>
+          <m:sub>
+            <m:sSub>
+              <m:sSubPr>
+                <m:ctrlPr>
+                  <w:rPr>
+                    <w:rFonts w:ascii="Cambria Math" w:eastAsiaTheme="minorEastAsia" w:hAnsi="Cambria Math"/>
+                    <w:i/>
+                    <w:iCs/>
+                    <w:color w:val="FF0000"/>
+                  </w:rPr>
+                </m:ctrlPr>
+              </m:sSubPr>
+              <m:e>
+                <m:sSub>
+                  <m:sSubPr>
+                    <m:ctrlPr>
+                      <w:rPr>
+                        <w:rFonts w:ascii="Cambria Math" w:eastAsiaTheme="minorEastAsia" w:hAnsi="Cambria Math"/>
+                        <w:i/>
+                        <w:iCs/>
+                        <w:color w:val="FF0000"/>
+                      </w:rPr>
+                    </m:ctrlPr>
+                  </m:sSubPr>
+                  <m:e>
+                    <m:r>
+                      <w:rPr>
+                        <w:rFonts w:ascii="Cambria Math" w:eastAsiaTheme="minorEastAsia" w:hAnsi="Cambria Math"/>
+                        <w:color w:val="FF0000"/>
+                      </w:rPr>
+                      <m:t>y</m:t>
+                    </m:r>
+                  </m:e>
+                  <m:sub>
+                    <m:r>
+                      <w:rPr>
+                        <w:rFonts w:ascii="Cambria Math" w:eastAsiaTheme="minorEastAsia" w:hAnsi="Cambria Math"/>
+                        <w:color w:val="FF0000"/>
+                      </w:rPr>
+                      <m:t>i</m:t>
+                    </m:r>
+                  </m:sub>
+                </m:sSub>
+                <m:ctrlPr>
+                  <w:rPr>
+                    <w:rFonts w:ascii="Cambria Math" w:eastAsiaTheme="minorEastAsia" w:hAnsi="Cambria Math"/>
+                    <w:i/>
+                    <w:color w:val="FF0000"/>
+                  </w:rPr>
+                </m:ctrlPr>
+              </m:e>
+              <m:sub>
+                <m:r>
+                  <m:rPr>
+                    <m:sty m:val="bi"/>
+                  </m:rPr>
+                  <w:rPr>
+                    <w:rFonts w:ascii="Cambria Math" w:eastAsiaTheme="minorEastAsia" w:hAnsi="Cambria Math"/>
+                    <w:color w:val="FF0000"/>
+                  </w:rPr>
+                  <m:t>t-1</m:t>
+                </m:r>
+              </m:sub>
+            </m:sSub>
+          </m:sub>
+        </m:sSub>
+        <m:r>
+          <m:rPr>
+            <m:sty m:val="p"/>
+          </m:rPr>
+          <w:rPr>
+            <w:rFonts w:ascii="Cambria Math" w:eastAsiaTheme="minorEastAsia" w:hAnsi="Cambria Math"/>
+            <w:color w:val="FF0000"/>
+          </w:rPr>
+          <m:t>⋅</m:t>
+        </m:r>
+        <m:sSub>
+          <m:sSubPr>
+            <m:ctrlPr>
+              <w:rPr>
+                <w:rFonts w:ascii="Cambria Math" w:eastAsiaTheme="minorEastAsia" w:hAnsi="Cambria Math"/>
+                <w:color w:val="FF0000"/>
+              </w:rPr>
+            </m:ctrlPr>
+          </m:sSubPr>
+          <m:e>
+            <m:r>
+              <m:rPr>
+                <m:sty m:val="bi"/>
+              </m:rPr>
+              <w:rPr>
+                <w:rFonts w:ascii="Cambria Math" w:eastAsiaTheme="minorEastAsia" w:hAnsi="Cambria Math"/>
+                <w:color w:val="FF0000"/>
+              </w:rPr>
+              <m:t>x</m:t>
+            </m:r>
+          </m:e>
+          <m:sub>
+            <m:r>
+              <w:rPr>
+                <w:rFonts w:ascii="Cambria Math" w:eastAsiaTheme="minorEastAsia" w:hAnsi="Cambria Math"/>
+                <w:color w:val="FF0000"/>
+              </w:rPr>
+              <m:t>i</m:t>
+            </m:r>
+          </m:sub>
+        </m:sSub>
+        <m:r>
+          <m:rPr>
+            <m:scr m:val="double-struck"/>
+            <m:sty m:val="p"/>
+          </m:rPr>
+          <w:rPr>
+            <w:rFonts w:ascii="Cambria Math" w:eastAsiaTheme="minorEastAsia" w:hAnsi="Cambria Math"/>
+            <w:color w:val="FF0000"/>
+          </w:rPr>
+          <m:t>+l</m:t>
+        </m:r>
+        <m:d>
+          <m:dPr>
+            <m:ctrlPr>
+              <w:rPr>
+                <w:rFonts w:ascii="Cambria Math" w:eastAsiaTheme="minorEastAsia" w:hAnsi="Cambria Math"/>
+                <w:color w:val="FF0000"/>
+              </w:rPr>
+            </m:ctrlPr>
+          </m:dPr>
+          <m:e>
+            <m:r>
+              <w:rPr>
+                <w:rFonts w:ascii="Cambria Math" w:eastAsiaTheme="minorEastAsia" w:hAnsi="Cambria Math"/>
+                <w:color w:val="FF0000"/>
+              </w:rPr>
+              <m:t>j</m:t>
+            </m:r>
+            <m:r>
+              <m:rPr>
+                <m:sty m:val="p"/>
+              </m:rPr>
+              <w:rPr>
+                <w:rFonts w:ascii="Cambria Math" w:eastAsiaTheme="minorEastAsia" w:hAnsi="Cambria Math"/>
+                <w:color w:val="FF0000"/>
+              </w:rPr>
+              <m:t>≠</m:t>
+            </m:r>
+            <m:sSub>
+              <m:sSubPr>
+                <m:ctrlPr>
+                  <w:rPr>
+                    <w:rFonts w:ascii="Cambria Math" w:eastAsiaTheme="minorEastAsia" w:hAnsi="Cambria Math"/>
+                    <w:color w:val="FF0000"/>
+                  </w:rPr>
+                </m:ctrlPr>
+              </m:sSubPr>
+              <m:e>
+                <m:r>
+                  <w:rPr>
+                    <w:rFonts w:ascii="Cambria Math" w:eastAsiaTheme="minorEastAsia" w:hAnsi="Cambria Math"/>
+                    <w:color w:val="FF0000"/>
+                  </w:rPr>
+                  <m:t>y</m:t>
+                </m:r>
+              </m:e>
+              <m:sub>
+                <m:r>
+                  <w:rPr>
+                    <w:rFonts w:ascii="Cambria Math" w:eastAsiaTheme="minorEastAsia" w:hAnsi="Cambria Math"/>
+                    <w:color w:val="FF0000"/>
+                  </w:rPr>
+                  <m:t>i</m:t>
+                </m:r>
+              </m:sub>
+            </m:sSub>
+          </m:e>
+        </m:d>
+      </m:oMath>
+    </w:p>
+    <w:p>
+      <w:pPr>
+        <w:pStyle w:val="aa"/>
+        <w:tabs>
+          <w:tab w:val="left" w:pos="5940"/>
+          <w:tab w:val="left" w:pos="7245"/>
+        </w:tabs>
+        <w:rPr>
+          <w:rFonts w:eastAsiaTheme="minorEastAsia"/>
+          <w:b/>
+          <w:bCs/>
+          <w:color w:val="FF0000"/>
+        </w:rPr>
+      </w:pPr>
+      <w:r>
+        <w:rPr>
+          <w:rFonts w:eastAsiaTheme="minorEastAsia"/>
+          <w:color w:val="FF0000"/>
+        </w:rPr>
+        <w:t xml:space="preserve">       </w:t>
+      </w:r>
+      <m:oMath>
+        <m:r>
+          <w:rPr>
+            <w:rFonts w:ascii="Cambria Math" w:eastAsiaTheme="minorEastAsia" w:hAnsi="Cambria Math"/>
+            <w:color w:val="FF0000"/>
+          </w:rPr>
+          <w:tab/>
+        </m:r>
+        <m:sSub>
+          <m:sSubPr>
+            <m:ctrlPr>
+              <w:rPr>
+                <w:rFonts w:ascii="Cambria Math" w:eastAsiaTheme="minorEastAsia" w:hAnsi="Cambria Math"/>
+                <w:b/>
+                <w:bCs/>
+                <w:i/>
+                <w:color w:val="FF0000"/>
+              </w:rPr>
+            </m:ctrlPr>
+          </m:sSubPr>
+          <m:e>
+            <m:r>
+              <m:rPr>
+                <m:sty m:val="bi"/>
+              </m:rPr>
+              <w:rPr>
+                <w:rFonts w:ascii="Cambria Math" w:eastAsiaTheme="minorEastAsia" w:hAnsi="Cambria Math"/>
+                <w:color w:val="FF0000"/>
+              </w:rPr>
+              <m:t>W</m:t>
+            </m:r>
+          </m:e>
+          <m:sub>
+            <m:r>
+              <m:rPr>
+                <m:sty m:val="bi"/>
+              </m:rPr>
+              <w:rPr>
+                <w:rFonts w:ascii="Cambria Math" w:eastAsiaTheme="minorEastAsia" w:hAnsi="Cambria Math"/>
+                <w:color w:val="FF0000"/>
+              </w:rPr>
+              <m:t>t</m:t>
+            </m:r>
+          </m:sub>
+        </m:sSub>
+        <m:r>
+          <m:rPr>
+            <m:sty m:val="bi"/>
+          </m:rPr>
+          <w:rPr>
+            <w:rFonts w:ascii="Cambria Math" w:eastAsiaTheme="minorEastAsia" w:hAnsi="Cambria Math"/>
+            <w:color w:val="FF0000"/>
+          </w:rPr>
+          <m:t>=</m:t>
+        </m:r>
+        <m:r>
+          <w:rPr>
+            <w:rFonts w:ascii="Cambria Math" w:eastAsiaTheme="minorEastAsia" w:hAnsi="Cambria Math"/>
+            <w:color w:val="FF0000"/>
+          </w:rPr>
+          <m:t>(1-η)</m:t>
+        </m:r>
+        <m:sSub>
+          <m:sSubPr>
+            <m:ctrlPr>
+              <w:rPr>
+                <w:rFonts w:ascii="Cambria Math" w:eastAsiaTheme="minorEastAsia" w:hAnsi="Cambria Math"/>
+                <w:b/>
+                <w:bCs/>
+                <w:i/>
+                <w:color w:val="FF0000"/>
+              </w:rPr>
+            </m:ctrlPr>
+          </m:sSubPr>
+          <m:e>
+            <m:r>
+              <m:rPr>
+                <m:sty m:val="bi"/>
+              </m:rPr>
+              <w:rPr>
+                <w:rFonts w:ascii="Cambria Math" w:eastAsiaTheme="minorEastAsia" w:hAnsi="Cambria Math"/>
+                <w:color w:val="FF0000"/>
+              </w:rPr>
+              <m:t>W</m:t>
+            </m:r>
+          </m:e>
+          <m:sub>
+            <m:r>
+              <m:rPr>
+                <m:sty m:val="bi"/>
+              </m:rPr>
+              <w:rPr>
+                <w:rFonts w:ascii="Cambria Math" w:eastAsiaTheme="minorEastAsia" w:hAnsi="Cambria Math"/>
+                <w:color w:val="FF0000"/>
+              </w:rPr>
+              <m:t>t-1</m:t>
+            </m:r>
+          </m:sub>
+        </m:sSub>
+      </m:oMath>
+    </w:p>
+    <w:p>
+      <w:pPr>
+        <w:pStyle w:val="aa"/>
+        <w:tabs>
+          <w:tab w:val="left" w:pos="5940"/>
+          <w:tab w:val="left" w:pos="7245"/>
+        </w:tabs>
+        <w:rPr>
+          <w:rFonts w:eastAsiaTheme="minorEastAsia"/>
+          <w:color w:val="FF0000"/>
+        </w:rPr>
+      </w:pPr>
+      <w:r>
+        <w:rPr>
+          <w:rFonts w:eastAsiaTheme="minorEastAsia"/>
+          <w:color w:val="FF0000"/>
+        </w:rPr>
+        <w:t xml:space="preserve">       </w:t>
+      </w:r>
+      <m:oMath>
+        <m:r>
+          <w:rPr>
+            <w:rFonts w:ascii="Cambria Math" w:eastAsiaTheme="minorEastAsia" w:hAnsi="Cambria Math"/>
+            <w:color w:val="FF0000"/>
+          </w:rPr>
+          <m:t xml:space="preserve">if </m:t>
+        </m:r>
+        <m:acc>
+          <m:accPr>
+            <m:ctrlPr>
+              <w:rPr>
+                <w:rFonts w:ascii="Cambria Math" w:eastAsiaTheme="minorEastAsia" w:hAnsi="Cambria Math"/>
+                <w:color w:val="FF0000"/>
+              </w:rPr>
+            </m:ctrlPr>
+          </m:accPr>
+          <m:e>
+            <m:r>
+              <w:rPr>
+                <w:rFonts w:ascii="Cambria Math" w:eastAsiaTheme="minorEastAsia" w:hAnsi="Cambria Math"/>
+                <w:color w:val="FF0000"/>
+              </w:rPr>
+              <m:t>j</m:t>
+            </m:r>
+          </m:e>
+        </m:acc>
+        <m:r>
+          <m:rPr>
+            <m:sty m:val="p"/>
+          </m:rPr>
+          <w:rPr>
+            <w:rFonts w:ascii="Cambria Math" w:eastAsiaTheme="minorEastAsia" w:hAnsi="Cambria Math"/>
+            <w:color w:val="FF0000"/>
+          </w:rPr>
+          <m:t>≠</m:t>
+        </m:r>
+        <m:sSub>
+          <m:sSubPr>
+            <m:ctrlPr>
+              <w:rPr>
+                <w:rFonts w:ascii="Cambria Math" w:eastAsiaTheme="minorEastAsia" w:hAnsi="Cambria Math"/>
+                <w:color w:val="FF0000"/>
+              </w:rPr>
+            </m:ctrlPr>
+          </m:sSubPr>
+          <m:e>
+            <m:r>
+              <w:rPr>
+                <w:rFonts w:ascii="Cambria Math" w:eastAsiaTheme="minorEastAsia" w:hAnsi="Cambria Math"/>
+                <w:color w:val="FF0000"/>
+              </w:rPr>
+              <m:t>y</m:t>
+            </m:r>
+          </m:e>
+          <m:sub>
+            <m:r>
+              <w:rPr>
+                <w:rFonts w:ascii="Cambria Math" w:eastAsiaTheme="minorEastAsia" w:hAnsi="Cambria Math"/>
+                <w:color w:val="FF0000"/>
+              </w:rPr>
+              <m:t>i</m:t>
+            </m:r>
+          </m:sub>
+        </m:sSub>
+        <m:r>
+          <w:rPr>
+            <w:rFonts w:ascii="Cambria Math" w:eastAsiaTheme="minorEastAsia" w:hAnsi="Cambria Math"/>
+            <w:color w:val="FF0000"/>
+          </w:rPr>
+          <m:t>:</m:t>
+        </m:r>
+      </m:oMath>
+    </w:p>
+    <w:p>
+      <w:pPr>
+        <w:pStyle w:val="aa"/>
+        <w:tabs>
+          <w:tab w:val="left" w:pos="5940"/>
+          <w:tab w:val="left" w:pos="7245"/>
+        </w:tabs>
+        <w:rPr>
+          <w:rFonts w:eastAsiaTheme="minorEastAsia"/>
+          <w:color w:val="FF0000"/>
+        </w:rPr>
+      </w:pPr>
+      <m:oMath>
+        <m:r>
+          <m:rPr>
+            <m:sty m:val="p"/>
+          </m:rPr>
+          <w:rPr>
+            <w:rFonts w:ascii="Cambria Math" w:eastAsiaTheme="minorEastAsia" w:hAnsi="Cambria Math"/>
+            <w:color w:val="FF0000"/>
+          </w:rPr>
+          <m:t xml:space="preserve">             </m:t>
+        </m:r>
+        <m:sSub>
+          <m:sSubPr>
+            <m:ctrlPr>
+              <w:rPr>
+                <w:rFonts w:ascii="Cambria Math" w:eastAsiaTheme="minorEastAsia" w:hAnsi="Cambria Math"/>
+                <w:color w:val="FF0000"/>
+              </w:rPr>
+            </m:ctrlPr>
+          </m:sSubPr>
+          <m:e>
+            <m:r>
+              <m:rPr>
+                <m:sty m:val="bi"/>
+              </m:rPr>
+              <w:rPr>
+                <w:rFonts w:ascii="Cambria Math" w:eastAsiaTheme="minorEastAsia" w:hAnsi="Cambria Math"/>
+                <w:color w:val="FF0000"/>
+              </w:rPr>
+              <m:t>w</m:t>
+            </m:r>
+          </m:e>
+          <m:sub>
+            <m:sSub>
+              <m:sSubPr>
+                <m:ctrlPr>
+                  <w:rPr>
+                    <w:rFonts w:ascii="Cambria Math" w:eastAsiaTheme="minorEastAsia" w:hAnsi="Cambria Math"/>
+                    <w:b/>
+                    <w:i/>
+                    <w:color w:val="FF0000"/>
+                  </w:rPr>
+                </m:ctrlPr>
+              </m:sSubPr>
+              <m:e>
+                <m:acc>
+                  <m:accPr>
+                    <m:ctrlPr>
+                      <w:rPr>
+                        <w:rFonts w:ascii="Cambria Math" w:eastAsiaTheme="minorEastAsia" w:hAnsi="Cambria Math"/>
+                        <w:color w:val="FF0000"/>
+                      </w:rPr>
+                    </m:ctrlPr>
+                  </m:accPr>
+                  <m:e>
+                    <m:r>
+                      <w:rPr>
+                        <w:rFonts w:ascii="Cambria Math" w:eastAsiaTheme="minorEastAsia" w:hAnsi="Cambria Math"/>
+                        <w:color w:val="FF0000"/>
+                      </w:rPr>
+                      <m:t>j</m:t>
+                    </m:r>
+                  </m:e>
+                </m:acc>
+              </m:e>
+              <m:sub>
+                <m:r>
+                  <m:rPr>
+                    <m:sty m:val="bi"/>
+                  </m:rPr>
+                  <w:rPr>
+                    <w:rFonts w:ascii="Cambria Math" w:eastAsiaTheme="minorEastAsia" w:hAnsi="Cambria Math"/>
+                    <w:color w:val="FF0000"/>
+                  </w:rPr>
+                  <m:t>t</m:t>
+                </m:r>
+              </m:sub>
+            </m:sSub>
+          </m:sub>
+        </m:sSub>
+        <m:r>
+          <w:rPr>
+            <w:rFonts w:ascii="Cambria Math" w:eastAsiaTheme="minorEastAsia" w:hAnsi="Cambria Math"/>
+            <w:color w:val="FF0000"/>
+          </w:rPr>
+          <m:t>=</m:t>
+        </m:r>
+        <m:sSub>
+          <m:sSubPr>
+            <m:ctrlPr>
+              <w:rPr>
+                <w:rFonts w:ascii="Cambria Math" w:eastAsiaTheme="minorEastAsia" w:hAnsi="Cambria Math"/>
+                <w:color w:val="FF0000"/>
+              </w:rPr>
+            </m:ctrlPr>
+          </m:sSubPr>
+          <m:e>
+            <m:r>
+              <m:rPr>
+                <m:sty m:val="bi"/>
+              </m:rPr>
+              <w:rPr>
+                <w:rFonts w:ascii="Cambria Math" w:eastAsiaTheme="minorEastAsia" w:hAnsi="Cambria Math"/>
+                <w:color w:val="FF0000"/>
+              </w:rPr>
+              <m:t>w</m:t>
+            </m:r>
+          </m:e>
+          <m:sub>
+            <m:sSub>
+              <m:sSubPr>
+                <m:ctrlPr>
+                  <w:rPr>
+                    <w:rFonts w:ascii="Cambria Math" w:eastAsiaTheme="minorEastAsia" w:hAnsi="Cambria Math"/>
+                    <w:b/>
+                    <w:i/>
+                    <w:color w:val="FF0000"/>
+                  </w:rPr>
+                </m:ctrlPr>
+              </m:sSubPr>
+              <m:e>
+                <m:acc>
+                  <m:accPr>
+                    <m:ctrlPr>
+                      <w:rPr>
+                        <w:rFonts w:ascii="Cambria Math" w:eastAsiaTheme="minorEastAsia" w:hAnsi="Cambria Math"/>
+                        <w:color w:val="FF0000"/>
+                      </w:rPr>
+                    </m:ctrlPr>
+                  </m:accPr>
+                  <m:e>
+                    <m:r>
+                      <w:rPr>
+                        <w:rFonts w:ascii="Cambria Math" w:eastAsiaTheme="minorEastAsia" w:hAnsi="Cambria Math"/>
+                        <w:color w:val="FF0000"/>
+                      </w:rPr>
+                      <m:t>j</m:t>
+                    </m:r>
+                  </m:e>
+                </m:acc>
+              </m:e>
+              <m:sub>
+                <m:r>
+                  <m:rPr>
+                    <m:sty m:val="bi"/>
+                  </m:rPr>
+                  <w:rPr>
+                    <w:rFonts w:ascii="Cambria Math" w:eastAsiaTheme="minorEastAsia" w:hAnsi="Cambria Math"/>
+                    <w:color w:val="FF0000"/>
+                  </w:rPr>
+                  <m:t>t</m:t>
+                </m:r>
+              </m:sub>
+            </m:sSub>
+          </m:sub>
+        </m:sSub>
+        <m:r>
+          <w:rPr>
+            <w:rFonts w:ascii="Cambria Math" w:eastAsiaTheme="minorEastAsia" w:hAnsi="Cambria Math"/>
+            <w:color w:val="FF0000"/>
+          </w:rPr>
+          <m:t>-ηC</m:t>
+        </m:r>
+        <m:sSub>
+          <m:sSubPr>
+            <m:ctrlPr>
+              <w:rPr>
+                <w:rFonts w:ascii="Cambria Math" w:eastAsiaTheme="minorEastAsia" w:hAnsi="Cambria Math"/>
+                <w:color w:val="FF0000"/>
+              </w:rPr>
+            </m:ctrlPr>
+          </m:sSubPr>
+          <m:e>
+            <m:r>
+              <m:rPr>
+                <m:sty m:val="bi"/>
+              </m:rPr>
+              <w:rPr>
+                <w:rFonts w:ascii="Cambria Math" w:eastAsiaTheme="minorEastAsia" w:hAnsi="Cambria Math"/>
+                <w:color w:val="FF0000"/>
+              </w:rPr>
+              <m:t>x</m:t>
+            </m:r>
+          </m:e>
+          <m:sub>
+            <m:r>
+              <w:rPr>
+                <w:rFonts w:ascii="Cambria Math" w:eastAsiaTheme="minorEastAsia" w:hAnsi="Cambria Math"/>
+                <w:color w:val="FF0000"/>
+              </w:rPr>
+              <m:t>i</m:t>
+            </m:r>
+          </m:sub>
+        </m:sSub>
+      </m:oMath>
+      <w:r>
+        <w:rPr>
+          <w:rFonts w:eastAsiaTheme="minorEastAsia"/>
+          <w:color w:val="FF0000"/>
+        </w:rPr>
+        <w:t xml:space="preserve">            </w:t>
+      </w:r>
+    </w:p>
+    <w:p>
+      <w:pPr>
+        <w:pStyle w:val="aa"/>
+        <w:tabs>
+          <w:tab w:val="left" w:pos="5940"/>
+        </w:tabs>
+        <w:rPr>
+          <w:rFonts w:eastAsiaTheme="minorEastAsia"/>
+          <w:bCs/>
+          <w:color w:val="FF0000"/>
+        </w:rPr>
+      </w:pPr>
+      <w:r>
+        <w:rPr>
+          <w:rFonts w:eastAsiaTheme="minorEastAsia"/>
+          <w:color w:val="FF0000"/>
+        </w:rPr>
+        <w:t xml:space="preserve">             </w:t>
+      </w:r>
+      <m:oMath>
+        <m:sSub>
+          <m:sSubPr>
+            <m:ctrlPr>
+              <w:rPr>
+                <w:rFonts w:ascii="Cambria Math" w:eastAsiaTheme="minorEastAsia" w:hAnsi="Cambria Math"/>
+                <w:color w:val="FF0000"/>
+              </w:rPr>
+            </m:ctrlPr>
+          </m:sSubPr>
+          <m:e>
+            <m:r>
+              <m:rPr>
+                <m:sty m:val="bi"/>
+              </m:rPr>
+              <w:rPr>
+                <w:rFonts w:ascii="Cambria Math" w:eastAsiaTheme="minorEastAsia" w:hAnsi="Cambria Math"/>
+                <w:color w:val="FF0000"/>
+              </w:rPr>
+              <m:t>w</m:t>
+            </m:r>
+          </m:e>
+          <m:sub>
+            <m:sSub>
+              <m:sSubPr>
+                <m:ctrlPr>
+                  <w:rPr>
+                    <w:rFonts w:ascii="Cambria Math" w:eastAsiaTheme="minorEastAsia" w:hAnsi="Cambria Math"/>
+                    <w:color w:val="FF0000"/>
+                  </w:rPr>
+                </m:ctrlPr>
+              </m:sSubPr>
+              <m:e>
+                <m:r>
+                  <w:rPr>
+                    <w:rFonts w:ascii="Cambria Math" w:eastAsiaTheme="minorEastAsia" w:hAnsi="Cambria Math"/>
+                    <w:color w:val="FF0000"/>
+                  </w:rPr>
+                  <m:t>y</m:t>
+                </m:r>
+              </m:e>
+              <m:sub>
+                <m:r>
+                  <w:rPr>
+                    <w:rFonts w:ascii="Cambria Math" w:eastAsiaTheme="minorEastAsia" w:hAnsi="Cambria Math"/>
+                    <w:color w:val="FF0000"/>
+                  </w:rPr>
+                  <m:t>i</m:t>
+                </m:r>
+              </m:sub>
+            </m:sSub>
+          </m:sub>
+        </m:sSub>
+        <m:r>
+          <w:rPr>
+            <w:rFonts w:ascii="Cambria Math" w:eastAsiaTheme="minorEastAsia" w:hAnsi="Cambria Math"/>
+            <w:color w:val="FF0000"/>
+          </w:rPr>
+          <m:t>=</m:t>
+        </m:r>
+        <m:sSub>
+          <m:sSubPr>
+            <m:ctrlPr>
+              <w:rPr>
+                <w:rFonts w:ascii="Cambria Math" w:eastAsiaTheme="minorEastAsia" w:hAnsi="Cambria Math"/>
+                <w:color w:val="FF0000"/>
+              </w:rPr>
+            </m:ctrlPr>
+          </m:sSubPr>
+          <m:e>
+            <m:r>
+              <m:rPr>
+                <m:sty m:val="bi"/>
+              </m:rPr>
+              <w:rPr>
+                <w:rFonts w:ascii="Cambria Math" w:eastAsiaTheme="minorEastAsia" w:hAnsi="Cambria Math"/>
+                <w:color w:val="FF0000"/>
+              </w:rPr>
+              <m:t>w</m:t>
+            </m:r>
+          </m:e>
+          <m:sub>
+            <m:sSub>
+              <m:sSubPr>
+                <m:ctrlPr>
+                  <w:rPr>
+                    <w:rFonts w:ascii="Cambria Math" w:eastAsiaTheme="minorEastAsia" w:hAnsi="Cambria Math"/>
+                    <w:color w:val="FF0000"/>
+                  </w:rPr>
+                </m:ctrlPr>
+              </m:sSubPr>
+              <m:e>
+                <m:sSub>
+                  <m:sSubPr>
+                    <m:ctrlPr>
+                      <w:rPr>
+                        <w:rFonts w:ascii="Cambria Math" w:eastAsiaTheme="minorEastAsia" w:hAnsi="Cambria Math"/>
+                        <w:color w:val="FF0000"/>
+                      </w:rPr>
+                    </m:ctrlPr>
+                  </m:sSubPr>
+                  <m:e>
+                    <m:r>
+                      <w:rPr>
+                        <w:rFonts w:ascii="Cambria Math" w:eastAsiaTheme="minorEastAsia" w:hAnsi="Cambria Math"/>
+                        <w:color w:val="FF0000"/>
+                      </w:rPr>
+                      <m:t>y</m:t>
+                    </m:r>
+                  </m:e>
+                  <m:sub>
+                    <m:r>
+                      <w:rPr>
+                        <w:rFonts w:ascii="Cambria Math" w:eastAsiaTheme="minorEastAsia" w:hAnsi="Cambria Math"/>
+                        <w:color w:val="FF0000"/>
+                      </w:rPr>
+                      <m:t>i</m:t>
+                    </m:r>
+                  </m:sub>
+                </m:sSub>
+              </m:e>
+              <m:sub>
+                <m:r>
+                  <m:rPr>
+                    <m:sty m:val="p"/>
+                  </m:rPr>
+                  <w:rPr>
+                    <w:rFonts w:ascii="Cambria Math" w:eastAsiaTheme="minorEastAsia" w:hAnsi="Cambria Math"/>
+                    <w:color w:val="FF0000"/>
+                  </w:rPr>
+                  <m:t>t</m:t>
+                </m:r>
+              </m:sub>
+            </m:sSub>
+          </m:sub>
+        </m:sSub>
+        <m:r>
+          <w:rPr>
+            <w:rFonts w:ascii="Cambria Math" w:eastAsiaTheme="minorEastAsia" w:hAnsi="Cambria Math"/>
+            <w:color w:val="FF0000"/>
+          </w:rPr>
+          <m:t>+ηC</m:t>
+        </m:r>
+        <m:sSub>
+          <m:sSubPr>
+            <m:ctrlPr>
+              <w:rPr>
+                <w:rFonts w:ascii="Cambria Math" w:eastAsiaTheme="minorEastAsia" w:hAnsi="Cambria Math"/>
+                <w:color w:val="FF0000"/>
+              </w:rPr>
+            </m:ctrlPr>
+          </m:sSubPr>
+          <m:e>
+            <m:r>
+              <m:rPr>
+                <m:sty m:val="bi"/>
+              </m:rPr>
+              <w:rPr>
+                <w:rFonts w:ascii="Cambria Math" w:eastAsiaTheme="minorEastAsia" w:hAnsi="Cambria Math"/>
+                <w:color w:val="FF0000"/>
+              </w:rPr>
+              <m:t>x</m:t>
+            </m:r>
+          </m:e>
+          <m:sub>
+            <m:r>
+              <w:rPr>
+                <w:rFonts w:ascii="Cambria Math" w:eastAsiaTheme="minorEastAsia" w:hAnsi="Cambria Math"/>
+                <w:color w:val="FF0000"/>
+              </w:rPr>
+              <m:t>i</m:t>
+            </m:r>
+          </m:sub>
+        </m:sSub>
+      </m:oMath>
+      <w:r>
+        <w:rPr>
+          <w:rFonts w:eastAsiaTheme="minorEastAsia"/>
+          <w:bCs/>
+          <w:color w:val="FF0000"/>
+        </w:rPr>
+        <w:t xml:space="preserve"> </w:t>
+      </w:r>
+    </w:p>
+    <w:p>
+      <w:pPr>
+        <w:pStyle w:val="aa"/>
+        <w:tabs>
+          <w:tab w:val="left" w:pos="5940"/>
+        </w:tabs>
+        <w:rPr>
+          <w:rFonts w:eastAsiaTheme="minorEastAsia"/>
+          <w:color w:val="FF0000"/>
+        </w:rPr>
+      </w:pPr>
+      <m:oMath>
+        <m:r>
+          <w:rPr>
+            <w:rFonts w:ascii="Cambria Math" w:eastAsiaTheme="minorEastAsia" w:hAnsi="Cambria Math" w:cs="Cambria Math"/>
+            <w:color w:val="FF0000"/>
+          </w:rPr>
+          <m:t>e</m:t>
+        </m:r>
+        <m:r>
+          <w:rPr>
+            <w:rFonts w:ascii="Cambria Math" w:eastAsiaTheme="minorEastAsia" w:hAnsi="Cambria Math"/>
+            <w:color w:val="FF0000"/>
+          </w:rPr>
+          <m:t>nd</m:t>
+        </m:r>
+      </m:oMath>
+      <w:r>
+        <w:rPr>
+          <w:rFonts w:eastAsiaTheme="minorEastAsia"/>
+          <w:color w:val="FF0000"/>
+        </w:rPr>
+        <w:t xml:space="preserve"> </w:t>
+      </w:r>
+    </w:p>
+    <w:p>
+      <w:pPr>
+        <w:pStyle w:val="aa"/>
+        <w:tabs>
+          <w:tab w:val="left" w:pos="5940"/>
+        </w:tabs>
+        <w:rPr>
+          <w:rFonts w:eastAsiaTheme="minorEastAsia"/>
+        </w:rPr>
+      </w:pPr>
     </w:p>
     <w:p>
       <w:pPr>

</xml_diff>